<commit_message>
Synthesis of the Study Deployment
*Naexplain pero 3 sentences lang
*Oo, nga parang what makes it different.
*Iba ang modeling target nila, minomodel kasi nila yung language ng
person, or ng mga contexts but not modeling the inappropriate language
thus coming up with no values for inappropriate expressions
</commit_message>
<xml_diff>
--- a/docs/FORChapter1to3.docx
+++ b/docs/FORChapter1to3.docx
@@ -1,6 +1,6 @@
 
 <file path=word/document.xml><?xml version="1.0" encoding="utf-8"?>
-<w:document xmlns:wpc="http://schemas.microsoft.com/office/word/2010/wordprocessingCanvas" xmlns:mc="http://schemas.openxmlformats.org/markup-compatibility/2006" xmlns:o="urn:schemas-microsoft-com:office:office" xmlns:r="http://schemas.openxmlformats.org/officeDocument/2006/relationships" xmlns:m="http://schemas.openxmlformats.org/officeDocument/2006/math" xmlns:v="urn:schemas-microsoft-com:vml" xmlns:wp14="http://schemas.microsoft.com/office/word/2010/wordprocessingDrawing" xmlns:wp="http://schemas.openxmlformats.org/drawingml/2006/wordprocessingDrawing" xmlns:w10="urn:schemas-microsoft-com:office:word" xmlns:w="http://schemas.openxmlformats.org/wordprocessingml/2006/main" xmlns:w14="http://schemas.microsoft.com/office/word/2010/wordml" xmlns:w15="http://schemas.microsoft.com/office/word/2012/wordml" xmlns:wpg="http://schemas.microsoft.com/office/word/2010/wordprocessingGroup" xmlns:wpi="http://schemas.microsoft.com/office/word/2010/wordprocessingInk" xmlns:wne="http://schemas.microsoft.com/office/word/2006/wordml" xmlns:wps="http://schemas.microsoft.com/office/word/2010/wordprocessingShape" mc:Ignorable="w14 w15 wp14">
+<w:document xmlns:wpc="http://schemas.microsoft.com/office/word/2010/wordprocessingCanvas" xmlns:mc="http://schemas.openxmlformats.org/markup-compatibility/2006" xmlns:o="urn:schemas-microsoft-com:office:office" xmlns:r="http://schemas.openxmlformats.org/officeDocument/2006/relationships" xmlns:m="http://schemas.openxmlformats.org/officeDocument/2006/math" xmlns:v="urn:schemas-microsoft-com:vml" xmlns:wp14="http://schemas.microsoft.com/office/word/2010/wordprocessingDrawing" xmlns:wp="http://schemas.openxmlformats.org/drawingml/2006/wordprocessingDrawing" xmlns:w10="urn:schemas-microsoft-com:office:word" xmlns:w="http://schemas.openxmlformats.org/wordprocessingml/2006/main" xmlns:w14="http://schemas.microsoft.com/office/word/2010/wordml" xmlns:wpg="http://schemas.microsoft.com/office/word/2010/wordprocessingGroup" xmlns:wpi="http://schemas.microsoft.com/office/word/2010/wordprocessingInk" xmlns:wne="http://schemas.microsoft.com/office/word/2006/wordml" xmlns:wps="http://schemas.microsoft.com/office/word/2010/wordprocessingShape" mc:Ignorable="w14 wp14">
   <w:body>
     <w:p>
       <w:pPr>
@@ -104,7 +104,43 @@
           <w:sz w:val="24"/>
           <w:szCs w:val="24"/>
         </w:rPr>
-        <w:t>acceptable [YourDictionary, n.d.].</w:t>
+        <w:t>acceptable [</w:t>
+      </w:r>
+      <w:proofErr w:type="spellStart"/>
+      <w:r>
+        <w:rPr>
+          <w:rFonts w:ascii="Arial" w:hAnsi="Arial" w:cs="Arial"/>
+          <w:sz w:val="24"/>
+          <w:szCs w:val="24"/>
+        </w:rPr>
+        <w:t>YourDictionary</w:t>
+      </w:r>
+      <w:proofErr w:type="spellEnd"/>
+      <w:r>
+        <w:rPr>
+          <w:rFonts w:ascii="Arial" w:hAnsi="Arial" w:cs="Arial"/>
+          <w:sz w:val="24"/>
+          <w:szCs w:val="24"/>
+        </w:rPr>
+        <w:t xml:space="preserve">, </w:t>
+      </w:r>
+      <w:proofErr w:type="spellStart"/>
+      <w:r>
+        <w:rPr>
+          <w:rFonts w:ascii="Arial" w:hAnsi="Arial" w:cs="Arial"/>
+          <w:sz w:val="24"/>
+          <w:szCs w:val="24"/>
+        </w:rPr>
+        <w:t>n.d.</w:t>
+      </w:r>
+      <w:proofErr w:type="spellEnd"/>
+      <w:r>
+        <w:rPr>
+          <w:rFonts w:ascii="Arial" w:hAnsi="Arial" w:cs="Arial"/>
+          <w:sz w:val="24"/>
+          <w:szCs w:val="24"/>
+        </w:rPr>
+        <w:t>].</w:t>
       </w:r>
       <w:r>
         <w:rPr>
@@ -136,7 +172,25 @@
           <w:sz w:val="24"/>
           <w:szCs w:val="24"/>
         </w:rPr>
-        <w:t xml:space="preserve">messages or remarks that in some circumstances are inappropriate, exhibit a lack of respect towards certain groups of people or are just rude in general [Vandersmissen, 2012]. </w:t>
+        <w:t>messages or remarks that in some circumstances are inappropriate, exhibit a lack of respect towards certain groups of people or are just rude in general [</w:t>
+      </w:r>
+      <w:proofErr w:type="spellStart"/>
+      <w:r>
+        <w:rPr>
+          <w:rFonts w:ascii="Arial" w:eastAsia="Times New Roman" w:hAnsi="Arial" w:cs="Arial"/>
+          <w:sz w:val="24"/>
+          <w:szCs w:val="24"/>
+        </w:rPr>
+        <w:t>Vandersmissen</w:t>
+      </w:r>
+      <w:proofErr w:type="spellEnd"/>
+      <w:r>
+        <w:rPr>
+          <w:rFonts w:ascii="Arial" w:eastAsia="Times New Roman" w:hAnsi="Arial" w:cs="Arial"/>
+          <w:sz w:val="24"/>
+          <w:szCs w:val="24"/>
+        </w:rPr>
+        <w:t xml:space="preserve">, 2012]. </w:t>
       </w:r>
       <w:r>
         <w:rPr>
@@ -152,7 +206,61 @@
           <w:sz w:val="24"/>
           <w:szCs w:val="24"/>
         </w:rPr>
-        <w:t xml:space="preserve"> containing swearing, unmoderated chatrooms where there’s no one supervising the conversation and barring unsuitable comments and sexual explicit comments [Inappropriate Content, [n.d.]</w:t>
+        <w:t xml:space="preserve"> containing swearing, </w:t>
+      </w:r>
+      <w:proofErr w:type="spellStart"/>
+      <w:r>
+        <w:rPr>
+          <w:rFonts w:ascii="Arial" w:hAnsi="Arial" w:cs="Arial"/>
+          <w:sz w:val="24"/>
+          <w:szCs w:val="24"/>
+        </w:rPr>
+        <w:t>unmoderated</w:t>
+      </w:r>
+      <w:proofErr w:type="spellEnd"/>
+      <w:r>
+        <w:rPr>
+          <w:rFonts w:ascii="Arial" w:hAnsi="Arial" w:cs="Arial"/>
+          <w:sz w:val="24"/>
+          <w:szCs w:val="24"/>
+        </w:rPr>
+        <w:t xml:space="preserve"> </w:t>
+      </w:r>
+      <w:proofErr w:type="spellStart"/>
+      <w:r>
+        <w:rPr>
+          <w:rFonts w:ascii="Arial" w:hAnsi="Arial" w:cs="Arial"/>
+          <w:sz w:val="24"/>
+          <w:szCs w:val="24"/>
+        </w:rPr>
+        <w:t>chatrooms</w:t>
+      </w:r>
+      <w:proofErr w:type="spellEnd"/>
+      <w:r>
+        <w:rPr>
+          <w:rFonts w:ascii="Arial" w:hAnsi="Arial" w:cs="Arial"/>
+          <w:sz w:val="24"/>
+          <w:szCs w:val="24"/>
+        </w:rPr>
+        <w:t xml:space="preserve"> where there’s no one supervising the conversation and barring unsuitable comments and sexual explicit comments [Inappropriate Content, [</w:t>
+      </w:r>
+      <w:proofErr w:type="spellStart"/>
+      <w:r>
+        <w:rPr>
+          <w:rFonts w:ascii="Arial" w:hAnsi="Arial" w:cs="Arial"/>
+          <w:sz w:val="24"/>
+          <w:szCs w:val="24"/>
+        </w:rPr>
+        <w:t>n.d.</w:t>
+      </w:r>
+      <w:proofErr w:type="spellEnd"/>
+      <w:r>
+        <w:rPr>
+          <w:rFonts w:ascii="Arial" w:hAnsi="Arial" w:cs="Arial"/>
+          <w:sz w:val="24"/>
+          <w:szCs w:val="24"/>
+        </w:rPr>
+        <w:t>]</w:t>
       </w:r>
       <w:r>
         <w:rPr>
@@ -197,7 +305,25 @@
           <w:sz w:val="24"/>
           <w:szCs w:val="24"/>
         </w:rPr>
-        <w:t>, harassment or etc. [Inappropriate Content, n.d.].</w:t>
+        <w:t xml:space="preserve">, harassment or etc. [Inappropriate Content, </w:t>
+      </w:r>
+      <w:proofErr w:type="spellStart"/>
+      <w:r>
+        <w:rPr>
+          <w:rFonts w:ascii="Arial" w:eastAsia="Times New Roman" w:hAnsi="Arial" w:cs="Arial"/>
+          <w:sz w:val="24"/>
+          <w:szCs w:val="24"/>
+        </w:rPr>
+        <w:t>n.d.</w:t>
+      </w:r>
+      <w:proofErr w:type="spellEnd"/>
+      <w:r>
+        <w:rPr>
+          <w:rFonts w:ascii="Arial" w:eastAsia="Times New Roman" w:hAnsi="Arial" w:cs="Arial"/>
+          <w:sz w:val="24"/>
+          <w:szCs w:val="24"/>
+        </w:rPr>
+        <w:t>].</w:t>
       </w:r>
     </w:p>
     <w:p>
@@ -337,8 +463,18 @@
           <w:sz w:val="24"/>
           <w:szCs w:val="24"/>
         </w:rPr>
-        <w:t xml:space="preserve"> et al., 2005; Cardie</w:t>
-      </w:r>
+        <w:t xml:space="preserve"> et al., 2005; </w:t>
+      </w:r>
+      <w:proofErr w:type="spellStart"/>
+      <w:r>
+        <w:rPr>
+          <w:rFonts w:ascii="Arial" w:hAnsi="Arial" w:cs="Arial"/>
+          <w:sz w:val="24"/>
+          <w:szCs w:val="24"/>
+        </w:rPr>
+        <w:t>Cardie</w:t>
+      </w:r>
+      <w:proofErr w:type="spellEnd"/>
       <w:r>
         <w:rPr>
           <w:rFonts w:ascii="Arial" w:hAnsi="Arial" w:cs="Arial"/>
@@ -353,8 +489,18 @@
           <w:sz w:val="24"/>
           <w:szCs w:val="24"/>
         </w:rPr>
-        <w:t>, 2005; Cui et al., 2006; Balahur</w:t>
-      </w:r>
+        <w:t xml:space="preserve">, 2005; Cui et al., 2006; </w:t>
+      </w:r>
+      <w:proofErr w:type="spellStart"/>
+      <w:r>
+        <w:rPr>
+          <w:rFonts w:ascii="Arial" w:hAnsi="Arial" w:cs="Arial"/>
+          <w:sz w:val="24"/>
+          <w:szCs w:val="24"/>
+        </w:rPr>
+        <w:t>Balahur</w:t>
+      </w:r>
+      <w:proofErr w:type="spellEnd"/>
       <w:r>
         <w:rPr>
           <w:rFonts w:ascii="Arial" w:hAnsi="Arial" w:cs="Arial"/>
@@ -398,7 +544,61 @@
           <w:szCs w:val="24"/>
         </w:rPr>
         <w:tab/>
-        <w:t>One specific open problems in semi-supervised learning is the co-training with linear separators which is known that the consistency problem is NP-hard. Even if one cannot solve the problem efficiently in general, a natural question is whether one can at least weaken the independence given the label assumption in a non-trivial way and still get an efficient algorithm for this class [Balcan and Blum, n.d.].</w:t>
+        <w:t xml:space="preserve">One specific open </w:t>
+      </w:r>
+      <w:proofErr w:type="gramStart"/>
+      <w:r>
+        <w:rPr>
+          <w:rFonts w:ascii="Arial" w:hAnsi="Arial" w:cs="Arial"/>
+          <w:sz w:val="24"/>
+          <w:szCs w:val="24"/>
+        </w:rPr>
+        <w:t>problems</w:t>
+      </w:r>
+      <w:proofErr w:type="gramEnd"/>
+      <w:r>
+        <w:rPr>
+          <w:rFonts w:ascii="Arial" w:hAnsi="Arial" w:cs="Arial"/>
+          <w:sz w:val="24"/>
+          <w:szCs w:val="24"/>
+        </w:rPr>
+        <w:t xml:space="preserve"> in semi-supervised learning is the co-training with linear separators which is known that the consistency problem is NP-hard. Even if one cannot solve the problem efficiently in general, a natural question is whether one can at least weaken the independence given the label assumption in a non-trivial way and still get an efficient algorithm for this class [</w:t>
+      </w:r>
+      <w:proofErr w:type="spellStart"/>
+      <w:r>
+        <w:rPr>
+          <w:rFonts w:ascii="Arial" w:hAnsi="Arial" w:cs="Arial"/>
+          <w:sz w:val="24"/>
+          <w:szCs w:val="24"/>
+        </w:rPr>
+        <w:t>Balcan</w:t>
+      </w:r>
+      <w:proofErr w:type="spellEnd"/>
+      <w:r>
+        <w:rPr>
+          <w:rFonts w:ascii="Arial" w:hAnsi="Arial" w:cs="Arial"/>
+          <w:sz w:val="24"/>
+          <w:szCs w:val="24"/>
+        </w:rPr>
+        <w:t xml:space="preserve"> and Blum, </w:t>
+      </w:r>
+      <w:proofErr w:type="spellStart"/>
+      <w:r>
+        <w:rPr>
+          <w:rFonts w:ascii="Arial" w:hAnsi="Arial" w:cs="Arial"/>
+          <w:sz w:val="24"/>
+          <w:szCs w:val="24"/>
+        </w:rPr>
+        <w:t>n.d.</w:t>
+      </w:r>
+      <w:proofErr w:type="spellEnd"/>
+      <w:r>
+        <w:rPr>
+          <w:rFonts w:ascii="Arial" w:hAnsi="Arial" w:cs="Arial"/>
+          <w:sz w:val="24"/>
+          <w:szCs w:val="24"/>
+        </w:rPr>
+        <w:t>].</w:t>
       </w:r>
     </w:p>
     <w:p>
@@ -426,7 +626,25 @@
           <w:sz w:val="24"/>
           <w:szCs w:val="24"/>
         </w:rPr>
-        <w:t xml:space="preserve">However, all the existing semi-supervised learning methods assume the balance between negative and positive samples in both the labeled and unlabeled data, and none of them consider a more common case where the class distribution is imbalanced, i.e., the number of positive samples is quite different from that of negative samples in both the labeled and unlabeled data. For clarity, the class with more samples is referred as the majority class (MA) and the other class with fewer samples is referred as the minority class (MI). In fact, semi-supervised learning on </w:t>
+        <w:t xml:space="preserve">However, all the existing semi-supervised learning methods assume the balance between negative and positive samples in both the labeled and unlabeled </w:t>
+      </w:r>
+      <w:proofErr w:type="gramStart"/>
+      <w:r>
+        <w:rPr>
+          <w:rFonts w:ascii="Arial" w:hAnsi="Arial" w:cs="Arial"/>
+          <w:sz w:val="24"/>
+          <w:szCs w:val="24"/>
+        </w:rPr>
+        <w:t>data,</w:t>
+      </w:r>
+      <w:proofErr w:type="gramEnd"/>
+      <w:r>
+        <w:rPr>
+          <w:rFonts w:ascii="Arial" w:hAnsi="Arial" w:cs="Arial"/>
+          <w:sz w:val="24"/>
+          <w:szCs w:val="24"/>
+        </w:rPr>
+        <w:t xml:space="preserve"> and none of them consider a more common case where the class distribution is imbalanced, i.e., the number of positive samples is quite different from that of negative samples in both the labeled and unlabeled data. For clarity, the class with more samples is referred as the majority class (MA) and the other class with fewer samples is referred as the minority class (MI). In fact, semi-supervised learning on </w:t>
       </w:r>
       <w:r>
         <w:rPr>
@@ -475,8 +693,36 @@
           <w:sz w:val="24"/>
           <w:szCs w:val="24"/>
         </w:rPr>
-        <w:t>lassification [Duin and Juszczak</w:t>
-      </w:r>
+        <w:t>lassification [</w:t>
+      </w:r>
+      <w:proofErr w:type="spellStart"/>
+      <w:r>
+        <w:rPr>
+          <w:rFonts w:ascii="Arial" w:hAnsi="Arial" w:cs="Arial"/>
+          <w:sz w:val="24"/>
+          <w:szCs w:val="24"/>
+        </w:rPr>
+        <w:t>Duin</w:t>
+      </w:r>
+      <w:proofErr w:type="spellEnd"/>
+      <w:r>
+        <w:rPr>
+          <w:rFonts w:ascii="Arial" w:hAnsi="Arial" w:cs="Arial"/>
+          <w:sz w:val="24"/>
+          <w:szCs w:val="24"/>
+        </w:rPr>
+        <w:t xml:space="preserve"> and </w:t>
+      </w:r>
+      <w:proofErr w:type="spellStart"/>
+      <w:r>
+        <w:rPr>
+          <w:rFonts w:ascii="Arial" w:hAnsi="Arial" w:cs="Arial"/>
+          <w:sz w:val="24"/>
+          <w:szCs w:val="24"/>
+        </w:rPr>
+        <w:t>Juszczak</w:t>
+      </w:r>
+      <w:proofErr w:type="spellEnd"/>
       <w:r>
         <w:rPr>
           <w:rFonts w:ascii="Arial" w:hAnsi="Arial" w:cs="Arial"/>
@@ -569,14 +815,27 @@
         </w:rPr>
         <w:tab/>
       </w:r>
-      <w:r>
-        <w:rPr>
-          <w:rFonts w:ascii="Arial" w:hAnsi="Arial" w:cs="Arial"/>
-          <w:sz w:val="24"/>
-          <w:szCs w:val="24"/>
-          <w:shd w:val="clear" w:color="auto" w:fill="FFFFFF"/>
-        </w:rPr>
-        <w:t>a.Training Phase:</w:t>
+      <w:proofErr w:type="spellStart"/>
+      <w:proofErr w:type="gramStart"/>
+      <w:r>
+        <w:rPr>
+          <w:rFonts w:ascii="Arial" w:hAnsi="Arial" w:cs="Arial"/>
+          <w:sz w:val="24"/>
+          <w:szCs w:val="24"/>
+          <w:shd w:val="clear" w:color="auto" w:fill="FFFFFF"/>
+        </w:rPr>
+        <w:t>a.Training</w:t>
+      </w:r>
+      <w:proofErr w:type="spellEnd"/>
+      <w:proofErr w:type="gramEnd"/>
+      <w:r>
+        <w:rPr>
+          <w:rFonts w:ascii="Arial" w:hAnsi="Arial" w:cs="Arial"/>
+          <w:sz w:val="24"/>
+          <w:szCs w:val="24"/>
+          <w:shd w:val="clear" w:color="auto" w:fill="FFFFFF"/>
+        </w:rPr>
+        <w:t xml:space="preserve"> Phase:</w:t>
       </w:r>
     </w:p>
     <w:p>
@@ -599,6 +858,7 @@
           <w:sz w:val="24"/>
           <w:szCs w:val="24"/>
           <w:shd w:val="clear" w:color="auto" w:fill="FFFFFF"/>
+          <w:lang w:val="en-PH" w:eastAsia="en-PH"/>
         </w:rPr>
         <w:drawing>
           <wp:anchor distT="0" distB="0" distL="114300" distR="114300" simplePos="0" relativeHeight="251658240" behindDoc="1" locked="0" layoutInCell="1" allowOverlap="1">
@@ -624,7 +884,7 @@
                     <pic:cNvPicPr/>
                   </pic:nvPicPr>
                   <pic:blipFill>
-                    <a:blip r:embed="rId8">
+                    <a:blip r:embed="rId9">
                       <a:extLst>
                         <a:ext uri="{28A0092B-C50C-407E-A947-70E740481C1C}">
                           <a14:useLocalDpi xmlns:a14="http://schemas.microsoft.com/office/drawing/2010/main" val="0"/>
@@ -739,6 +999,7 @@
           <w:sz w:val="24"/>
           <w:szCs w:val="24"/>
           <w:shd w:val="clear" w:color="auto" w:fill="FFFFFF"/>
+          <w:lang w:val="en-PH" w:eastAsia="en-PH"/>
         </w:rPr>
         <w:drawing>
           <wp:anchor distT="0" distB="0" distL="114300" distR="114300" simplePos="0" relativeHeight="251656704" behindDoc="1" locked="0" layoutInCell="1" allowOverlap="1" wp14:anchorId="5E47CAD3" wp14:editId="033CFAA4">
@@ -764,7 +1025,7 @@
                     <pic:cNvPicPr/>
                   </pic:nvPicPr>
                   <pic:blipFill>
-                    <a:blip r:embed="rId9">
+                    <a:blip r:embed="rId10">
                       <a:extLst>
                         <a:ext uri="{28A0092B-C50C-407E-A947-70E740481C1C}">
                           <a14:useLocalDpi xmlns:a14="http://schemas.microsoft.com/office/drawing/2010/main" val="0"/>
@@ -885,6 +1146,7 @@
           <w:sz w:val="24"/>
           <w:szCs w:val="24"/>
           <w:shd w:val="clear" w:color="auto" w:fill="FFFFFF"/>
+          <w:lang w:val="en-PH" w:eastAsia="en-PH"/>
         </w:rPr>
         <w:drawing>
           <wp:anchor distT="0" distB="0" distL="114300" distR="114300" simplePos="0" relativeHeight="251658752" behindDoc="1" locked="0" layoutInCell="1" allowOverlap="1" wp14:anchorId="1F4EB67B" wp14:editId="29BB5DD5">
@@ -910,7 +1172,7 @@
                     <pic:cNvPicPr/>
                   </pic:nvPicPr>
                   <pic:blipFill>
-                    <a:blip r:embed="rId10">
+                    <a:blip r:embed="rId11">
                       <a:extLst>
                         <a:ext uri="{28A0092B-C50C-407E-A947-70E740481C1C}">
                           <a14:useLocalDpi xmlns:a14="http://schemas.microsoft.com/office/drawing/2010/main" val="0"/>
@@ -1117,8 +1379,19 @@
           <w:szCs w:val="24"/>
           <w:shd w:val="clear" w:color="auto" w:fill="FFFFFF"/>
         </w:rPr>
-        <w:t>What is the performance analysis of Sentiment Analysis based on the following:</w:t>
-      </w:r>
+        <w:t xml:space="preserve">What is the performance analysis of Sentiment Analysis based on the </w:t>
+      </w:r>
+      <w:proofErr w:type="gramStart"/>
+      <w:r>
+        <w:rPr>
+          <w:rFonts w:ascii="Arial" w:hAnsi="Arial" w:cs="Arial"/>
+          <w:sz w:val="24"/>
+          <w:szCs w:val="24"/>
+          <w:shd w:val="clear" w:color="auto" w:fill="FFFFFF"/>
+        </w:rPr>
+        <w:t>following:</w:t>
+      </w:r>
+      <w:proofErr w:type="gramEnd"/>
     </w:p>
     <w:p>
       <w:pPr>
@@ -1487,15 +1760,69 @@
           <w:sz w:val="24"/>
           <w:szCs w:val="24"/>
         </w:rPr>
-        <w:t xml:space="preserve"> as WordNet, SentiWordNet, Stan</w:t>
-      </w:r>
-      <w:r>
-        <w:rPr>
-          <w:rFonts w:ascii="Arial" w:hAnsi="Arial" w:cs="Arial"/>
-          <w:sz w:val="24"/>
-          <w:szCs w:val="24"/>
-        </w:rPr>
-        <w:t>ford Part-of-Speech Tagger.</w:t>
+        <w:t xml:space="preserve"> as </w:t>
+      </w:r>
+      <w:proofErr w:type="spellStart"/>
+      <w:r>
+        <w:rPr>
+          <w:rFonts w:ascii="Arial" w:hAnsi="Arial" w:cs="Arial"/>
+          <w:sz w:val="24"/>
+          <w:szCs w:val="24"/>
+        </w:rPr>
+        <w:t>WordNet</w:t>
+      </w:r>
+      <w:proofErr w:type="spellEnd"/>
+      <w:r>
+        <w:rPr>
+          <w:rFonts w:ascii="Arial" w:hAnsi="Arial" w:cs="Arial"/>
+          <w:sz w:val="24"/>
+          <w:szCs w:val="24"/>
+        </w:rPr>
+        <w:t xml:space="preserve">, </w:t>
+      </w:r>
+      <w:proofErr w:type="spellStart"/>
+      <w:r>
+        <w:rPr>
+          <w:rFonts w:ascii="Arial" w:hAnsi="Arial" w:cs="Arial"/>
+          <w:sz w:val="24"/>
+          <w:szCs w:val="24"/>
+        </w:rPr>
+        <w:t>SentiWordNet</w:t>
+      </w:r>
+      <w:proofErr w:type="spellEnd"/>
+      <w:r>
+        <w:rPr>
+          <w:rFonts w:ascii="Arial" w:hAnsi="Arial" w:cs="Arial"/>
+          <w:sz w:val="24"/>
+          <w:szCs w:val="24"/>
+        </w:rPr>
+        <w:t xml:space="preserve">, </w:t>
+      </w:r>
+      <w:proofErr w:type="gramStart"/>
+      <w:r>
+        <w:rPr>
+          <w:rFonts w:ascii="Arial" w:hAnsi="Arial" w:cs="Arial"/>
+          <w:sz w:val="24"/>
+          <w:szCs w:val="24"/>
+        </w:rPr>
+        <w:t>Stan</w:t>
+      </w:r>
+      <w:r>
+        <w:rPr>
+          <w:rFonts w:ascii="Arial" w:hAnsi="Arial" w:cs="Arial"/>
+          <w:sz w:val="24"/>
+          <w:szCs w:val="24"/>
+        </w:rPr>
+        <w:t>ford</w:t>
+      </w:r>
+      <w:proofErr w:type="gramEnd"/>
+      <w:r>
+        <w:rPr>
+          <w:rFonts w:ascii="Arial" w:hAnsi="Arial" w:cs="Arial"/>
+          <w:sz w:val="24"/>
+          <w:szCs w:val="24"/>
+        </w:rPr>
+        <w:t xml:space="preserve"> Part-of-Speech Tagger.</w:t>
       </w:r>
     </w:p>
     <w:p>
@@ -1832,13 +2159,23 @@
         </w:rPr>
         <w:t xml:space="preserve">e internet because some articles found on </w:t>
       </w:r>
-      <w:r>
-        <w:rPr>
-          <w:rFonts w:ascii="Arial" w:hAnsi="Arial" w:cs="Arial"/>
-          <w:sz w:val="24"/>
-          <w:szCs w:val="24"/>
-        </w:rPr>
-        <w:t xml:space="preserve">google are not appropriate </w:t>
+      <w:proofErr w:type="spellStart"/>
+      <w:r>
+        <w:rPr>
+          <w:rFonts w:ascii="Arial" w:hAnsi="Arial" w:cs="Arial"/>
+          <w:sz w:val="24"/>
+          <w:szCs w:val="24"/>
+        </w:rPr>
+        <w:t>google</w:t>
+      </w:r>
+      <w:proofErr w:type="spellEnd"/>
+      <w:r>
+        <w:rPr>
+          <w:rFonts w:ascii="Arial" w:hAnsi="Arial" w:cs="Arial"/>
+          <w:sz w:val="24"/>
+          <w:szCs w:val="24"/>
+        </w:rPr>
+        <w:t xml:space="preserve"> are not appropriate </w:t>
       </w:r>
       <w:r>
         <w:rPr>
@@ -2301,6 +2638,7 @@
           <w:szCs w:val="24"/>
         </w:rPr>
       </w:pPr>
+      <w:proofErr w:type="spellStart"/>
       <w:r>
         <w:rPr>
           <w:rFonts w:ascii="Arial" w:hAnsi="Arial" w:cs="Arial"/>
@@ -2308,15 +2646,78 @@
           <w:szCs w:val="24"/>
         </w:rPr>
         <w:lastRenderedPageBreak/>
-        <w:t xml:space="preserve">SentiWordNet - </w:t>
-      </w:r>
-      <w:r>
-        <w:rPr>
-          <w:rFonts w:ascii="Arial" w:hAnsi="Arial" w:cs="Arial"/>
-          <w:sz w:val="24"/>
-          <w:szCs w:val="24"/>
-        </w:rPr>
-        <w:t>is a lexical resource for opinion mining. SentiWordNet assigns to each synset of WordNet three sentiment scores: positivity, negativity, objectivity.</w:t>
+        <w:t>SentiWordNet</w:t>
+      </w:r>
+      <w:proofErr w:type="spellEnd"/>
+      <w:r>
+        <w:rPr>
+          <w:rFonts w:ascii="Arial" w:hAnsi="Arial" w:cs="Arial"/>
+          <w:sz w:val="24"/>
+          <w:szCs w:val="24"/>
+        </w:rPr>
+        <w:t xml:space="preserve"> - </w:t>
+      </w:r>
+      <w:r>
+        <w:rPr>
+          <w:rFonts w:ascii="Arial" w:hAnsi="Arial" w:cs="Arial"/>
+          <w:sz w:val="24"/>
+          <w:szCs w:val="24"/>
+        </w:rPr>
+        <w:t xml:space="preserve">is a lexical resource for opinion mining. </w:t>
+      </w:r>
+      <w:proofErr w:type="spellStart"/>
+      <w:r>
+        <w:rPr>
+          <w:rFonts w:ascii="Arial" w:hAnsi="Arial" w:cs="Arial"/>
+          <w:sz w:val="24"/>
+          <w:szCs w:val="24"/>
+        </w:rPr>
+        <w:t>SentiWordNet</w:t>
+      </w:r>
+      <w:proofErr w:type="spellEnd"/>
+      <w:r>
+        <w:rPr>
+          <w:rFonts w:ascii="Arial" w:hAnsi="Arial" w:cs="Arial"/>
+          <w:sz w:val="24"/>
+          <w:szCs w:val="24"/>
+        </w:rPr>
+        <w:t xml:space="preserve"> assigns to each </w:t>
+      </w:r>
+      <w:proofErr w:type="spellStart"/>
+      <w:r>
+        <w:rPr>
+          <w:rFonts w:ascii="Arial" w:hAnsi="Arial" w:cs="Arial"/>
+          <w:sz w:val="24"/>
+          <w:szCs w:val="24"/>
+        </w:rPr>
+        <w:t>synset</w:t>
+      </w:r>
+      <w:proofErr w:type="spellEnd"/>
+      <w:r>
+        <w:rPr>
+          <w:rFonts w:ascii="Arial" w:hAnsi="Arial" w:cs="Arial"/>
+          <w:sz w:val="24"/>
+          <w:szCs w:val="24"/>
+        </w:rPr>
+        <w:t xml:space="preserve"> of </w:t>
+      </w:r>
+      <w:proofErr w:type="spellStart"/>
+      <w:r>
+        <w:rPr>
+          <w:rFonts w:ascii="Arial" w:hAnsi="Arial" w:cs="Arial"/>
+          <w:sz w:val="24"/>
+          <w:szCs w:val="24"/>
+        </w:rPr>
+        <w:t>WordNet</w:t>
+      </w:r>
+      <w:proofErr w:type="spellEnd"/>
+      <w:r>
+        <w:rPr>
+          <w:rFonts w:ascii="Arial" w:hAnsi="Arial" w:cs="Arial"/>
+          <w:sz w:val="24"/>
+          <w:szCs w:val="24"/>
+        </w:rPr>
+        <w:t xml:space="preserve"> three sentiment scores: positivity, negativity, objectivity.</w:t>
       </w:r>
     </w:p>
     <w:p>
@@ -2329,6 +2730,7 @@
           <w:szCs w:val="24"/>
         </w:rPr>
       </w:pPr>
+      <w:proofErr w:type="gramStart"/>
       <w:r>
         <w:rPr>
           <w:rFonts w:ascii="Arial" w:hAnsi="Arial" w:cs="Arial"/>
@@ -2345,6 +2747,7 @@
         </w:rPr>
         <w:t>explicit – presents sexual content without deliberately obscuring or censoring it.</w:t>
       </w:r>
+      <w:proofErr w:type="gramEnd"/>
     </w:p>
     <w:p>
       <w:pPr>
@@ -2356,13 +2759,23 @@
           <w:szCs w:val="24"/>
         </w:rPr>
       </w:pPr>
-      <w:r>
-        <w:rPr>
-          <w:rFonts w:ascii="Arial" w:hAnsi="Arial" w:cs="Arial"/>
-          <w:sz w:val="24"/>
-          <w:szCs w:val="24"/>
-        </w:rPr>
-        <w:t xml:space="preserve">WordNet - </w:t>
+      <w:proofErr w:type="spellStart"/>
+      <w:r>
+        <w:rPr>
+          <w:rFonts w:ascii="Arial" w:hAnsi="Arial" w:cs="Arial"/>
+          <w:sz w:val="24"/>
+          <w:szCs w:val="24"/>
+        </w:rPr>
+        <w:t>WordNet</w:t>
+      </w:r>
+      <w:proofErr w:type="spellEnd"/>
+      <w:r>
+        <w:rPr>
+          <w:rFonts w:ascii="Arial" w:hAnsi="Arial" w:cs="Arial"/>
+          <w:sz w:val="24"/>
+          <w:szCs w:val="24"/>
+        </w:rPr>
+        <w:t xml:space="preserve"> - </w:t>
       </w:r>
       <w:r>
         <w:rPr>
@@ -2559,6 +2972,7 @@
         </w:rPr>
         <w:t> </w:t>
       </w:r>
+      <w:proofErr w:type="spellStart"/>
       <w:r>
         <w:rPr>
           <w:rFonts w:ascii="Arial" w:hAnsi="Arial" w:cs="Arial"/>
@@ -2570,6 +2984,7 @@
         </w:rPr>
         <w:t>synsets</w:t>
       </w:r>
+      <w:proofErr w:type="spellEnd"/>
       <w:r>
         <w:rPr>
           <w:rFonts w:ascii="Arial" w:hAnsi="Arial" w:cs="Arial"/>
@@ -2700,7 +3115,35 @@
         <w:rPr>
           <w:rFonts w:ascii="Arial" w:hAnsi="Arial" w:cs="Arial"/>
         </w:rPr>
-        <w:t xml:space="preserve"> [YourDictionary, n.d.]</w:t>
+        <w:t xml:space="preserve"> [</w:t>
+      </w:r>
+      <w:proofErr w:type="spellStart"/>
+      <w:r>
+        <w:rPr>
+          <w:rFonts w:ascii="Arial" w:hAnsi="Arial" w:cs="Arial"/>
+        </w:rPr>
+        <w:t>YourDictionary</w:t>
+      </w:r>
+      <w:proofErr w:type="spellEnd"/>
+      <w:r>
+        <w:rPr>
+          <w:rFonts w:ascii="Arial" w:hAnsi="Arial" w:cs="Arial"/>
+        </w:rPr>
+        <w:t xml:space="preserve">, </w:t>
+      </w:r>
+      <w:proofErr w:type="spellStart"/>
+      <w:r>
+        <w:rPr>
+          <w:rFonts w:ascii="Arial" w:hAnsi="Arial" w:cs="Arial"/>
+        </w:rPr>
+        <w:t>n.d.</w:t>
+      </w:r>
+      <w:proofErr w:type="spellEnd"/>
+      <w:r>
+        <w:rPr>
+          <w:rFonts w:ascii="Arial" w:hAnsi="Arial" w:cs="Arial"/>
+        </w:rPr>
+        <w:t>]</w:t>
       </w:r>
       <w:r>
         <w:rPr>
@@ -2718,7 +3161,49 @@
         <w:rPr>
           <w:rFonts w:ascii="Arial" w:hAnsi="Arial" w:cs="Arial"/>
         </w:rPr>
-        <w:t>us or information that might lead or tempt us into unlawful or dangerous behavior. This could be content containing swearing, unmoderated chatrooms where there’s no one supervising the conversation and barring unsuitable comments and sexual explicit comments [Inappropriate Content, [n.d.].</w:t>
+        <w:t xml:space="preserve">us or information that might lead or tempt us into unlawful or dangerous behavior. This could be content containing swearing, </w:t>
+      </w:r>
+      <w:proofErr w:type="spellStart"/>
+      <w:r>
+        <w:rPr>
+          <w:rFonts w:ascii="Arial" w:hAnsi="Arial" w:cs="Arial"/>
+        </w:rPr>
+        <w:t>unmoderated</w:t>
+      </w:r>
+      <w:proofErr w:type="spellEnd"/>
+      <w:r>
+        <w:rPr>
+          <w:rFonts w:ascii="Arial" w:hAnsi="Arial" w:cs="Arial"/>
+        </w:rPr>
+        <w:t xml:space="preserve"> </w:t>
+      </w:r>
+      <w:proofErr w:type="spellStart"/>
+      <w:r>
+        <w:rPr>
+          <w:rFonts w:ascii="Arial" w:hAnsi="Arial" w:cs="Arial"/>
+        </w:rPr>
+        <w:t>chatrooms</w:t>
+      </w:r>
+      <w:proofErr w:type="spellEnd"/>
+      <w:r>
+        <w:rPr>
+          <w:rFonts w:ascii="Arial" w:hAnsi="Arial" w:cs="Arial"/>
+        </w:rPr>
+        <w:t xml:space="preserve"> where there’s no one supervising the conversation and barring unsuitable comments and sexual explicit comments [Inappropriate Content, [</w:t>
+      </w:r>
+      <w:proofErr w:type="spellStart"/>
+      <w:r>
+        <w:rPr>
+          <w:rFonts w:ascii="Arial" w:hAnsi="Arial" w:cs="Arial"/>
+        </w:rPr>
+        <w:t>n.d.</w:t>
+      </w:r>
+      <w:proofErr w:type="spellEnd"/>
+      <w:r>
+        <w:rPr>
+          <w:rFonts w:ascii="Arial" w:hAnsi="Arial" w:cs="Arial"/>
+        </w:rPr>
+        <w:t>].</w:t>
       </w:r>
       <w:r>
         <w:rPr>
@@ -2947,13 +3432,23 @@
         </w:rPr>
         <w:t> </w:t>
       </w:r>
+      <w:proofErr w:type="gramStart"/>
       <w:r>
         <w:rPr>
           <w:rFonts w:ascii="Arial" w:hAnsi="Arial" w:cs="Arial"/>
           <w:bCs/>
           <w:color w:val="252525"/>
         </w:rPr>
-        <w:t>lewd language</w:t>
+        <w:t>lewd</w:t>
+      </w:r>
+      <w:proofErr w:type="gramEnd"/>
+      <w:r>
+        <w:rPr>
+          <w:rFonts w:ascii="Arial" w:hAnsi="Arial" w:cs="Arial"/>
+          <w:bCs/>
+          <w:color w:val="252525"/>
+        </w:rPr>
+        <w:t xml:space="preserve"> language</w:t>
       </w:r>
       <w:r>
         <w:rPr>
@@ -3327,7 +3822,43 @@
           <w:sz w:val="24"/>
           <w:szCs w:val="24"/>
         </w:rPr>
-        <w:t xml:space="preserve"> [Efron and Tibshirani, 1993]</w:t>
+        <w:t xml:space="preserve"> [</w:t>
+      </w:r>
+      <w:proofErr w:type="spellStart"/>
+      <w:r>
+        <w:rPr>
+          <w:rFonts w:ascii="Arial" w:hAnsi="Arial" w:cs="Arial"/>
+          <w:sz w:val="24"/>
+          <w:szCs w:val="24"/>
+        </w:rPr>
+        <w:t>Efron</w:t>
+      </w:r>
+      <w:proofErr w:type="spellEnd"/>
+      <w:r>
+        <w:rPr>
+          <w:rFonts w:ascii="Arial" w:hAnsi="Arial" w:cs="Arial"/>
+          <w:sz w:val="24"/>
+          <w:szCs w:val="24"/>
+        </w:rPr>
+        <w:t xml:space="preserve"> and </w:t>
+      </w:r>
+      <w:proofErr w:type="spellStart"/>
+      <w:r>
+        <w:rPr>
+          <w:rFonts w:ascii="Arial" w:hAnsi="Arial" w:cs="Arial"/>
+          <w:sz w:val="24"/>
+          <w:szCs w:val="24"/>
+        </w:rPr>
+        <w:t>Tibshirani</w:t>
+      </w:r>
+      <w:proofErr w:type="spellEnd"/>
+      <w:r>
+        <w:rPr>
+          <w:rFonts w:ascii="Arial" w:hAnsi="Arial" w:cs="Arial"/>
+          <w:sz w:val="24"/>
+          <w:szCs w:val="24"/>
+        </w:rPr>
+        <w:t>, 1993]</w:t>
       </w:r>
       <w:r>
         <w:rPr>
@@ -3372,15 +3903,51 @@
           <w:szCs w:val="24"/>
         </w:rPr>
         <w:lastRenderedPageBreak/>
-        <w:t>sample. And because the elements in these resamples vary slightly, the statistic G*, calculated from one of these resample will take on slightly different values. The central assertion of the bootstrap method is that the relative frequency distribution of these G*’s is an estimate of the sampling distribution of G</w:t>
-      </w:r>
-      <w:r>
-        <w:rPr>
-          <w:rFonts w:ascii="Arial" w:hAnsi="Arial" w:cs="Arial"/>
-          <w:sz w:val="24"/>
-          <w:szCs w:val="24"/>
-        </w:rPr>
-        <w:t xml:space="preserve"> [The Original Bootstrap Method, n.d.]</w:t>
+        <w:t>sample. And because the elements in these resamples vary slightly, the statistic G*, calculated from one of these resample will take on slightly different values. The central assertion of the bootstrap method is that the relative frequency distribution of these G</w:t>
+      </w:r>
+      <w:proofErr w:type="gramStart"/>
+      <w:r>
+        <w:rPr>
+          <w:rFonts w:ascii="Arial" w:hAnsi="Arial" w:cs="Arial"/>
+          <w:sz w:val="24"/>
+          <w:szCs w:val="24"/>
+        </w:rPr>
+        <w:t>*’s is</w:t>
+      </w:r>
+      <w:proofErr w:type="gramEnd"/>
+      <w:r>
+        <w:rPr>
+          <w:rFonts w:ascii="Arial" w:hAnsi="Arial" w:cs="Arial"/>
+          <w:sz w:val="24"/>
+          <w:szCs w:val="24"/>
+        </w:rPr>
+        <w:t xml:space="preserve"> an estimate of the sampling distribution of G</w:t>
+      </w:r>
+      <w:r>
+        <w:rPr>
+          <w:rFonts w:ascii="Arial" w:hAnsi="Arial" w:cs="Arial"/>
+          <w:sz w:val="24"/>
+          <w:szCs w:val="24"/>
+        </w:rPr>
+        <w:t xml:space="preserve"> [The Original Bootstrap Method, </w:t>
+      </w:r>
+      <w:proofErr w:type="spellStart"/>
+      <w:r>
+        <w:rPr>
+          <w:rFonts w:ascii="Arial" w:hAnsi="Arial" w:cs="Arial"/>
+          <w:sz w:val="24"/>
+          <w:szCs w:val="24"/>
+        </w:rPr>
+        <w:t>n.d.</w:t>
+      </w:r>
+      <w:proofErr w:type="spellEnd"/>
+      <w:r>
+        <w:rPr>
+          <w:rFonts w:ascii="Arial" w:hAnsi="Arial" w:cs="Arial"/>
+          <w:sz w:val="24"/>
+          <w:szCs w:val="24"/>
+        </w:rPr>
+        <w:t>]</w:t>
       </w:r>
       <w:r>
         <w:rPr>
@@ -3652,7 +4219,27 @@
           <w:szCs w:val="24"/>
           <w:shd w:val="clear" w:color="auto" w:fill="FFFFFF"/>
         </w:rPr>
-        <w:t>(with completely labeled training data). Many machine-learning researchers have found that unlabeled data, when used in conjunction with a small amount of labeled data, can produce considerable improvement in learning accuracy [Wikipedia, n.d.].</w:t>
+        <w:t xml:space="preserve">(with completely labeled training data). Many machine-learning researchers have found that unlabeled data, when used in conjunction with a small amount of labeled data, can produce considerable improvement in learning accuracy [Wikipedia, </w:t>
+      </w:r>
+      <w:proofErr w:type="spellStart"/>
+      <w:r>
+        <w:rPr>
+          <w:rFonts w:ascii="Arial" w:hAnsi="Arial" w:cs="Arial"/>
+          <w:sz w:val="24"/>
+          <w:szCs w:val="24"/>
+          <w:shd w:val="clear" w:color="auto" w:fill="FFFFFF"/>
+        </w:rPr>
+        <w:t>n.d.</w:t>
+      </w:r>
+      <w:proofErr w:type="spellEnd"/>
+      <w:r>
+        <w:rPr>
+          <w:rFonts w:ascii="Arial" w:hAnsi="Arial" w:cs="Arial"/>
+          <w:sz w:val="24"/>
+          <w:szCs w:val="24"/>
+          <w:shd w:val="clear" w:color="auto" w:fill="FFFFFF"/>
+        </w:rPr>
+        <w:t>].</w:t>
       </w:r>
     </w:p>
     <w:p>
@@ -3792,8 +4379,9 @@
           <w:szCs w:val="24"/>
           <w:shd w:val="clear" w:color="auto" w:fill="FFFFFF"/>
         </w:rPr>
-        <w:t>, [Norvig</w:t>
-      </w:r>
+        <w:t>, [</w:t>
+      </w:r>
+      <w:proofErr w:type="spellStart"/>
       <w:r>
         <w:rPr>
           <w:rFonts w:ascii="Arial" w:hAnsi="Arial" w:cs="Arial"/>
@@ -3802,6 +4390,17 @@
           <w:szCs w:val="24"/>
           <w:shd w:val="clear" w:color="auto" w:fill="FFFFFF"/>
         </w:rPr>
+        <w:t>Norvig</w:t>
+      </w:r>
+      <w:proofErr w:type="spellEnd"/>
+      <w:r>
+        <w:rPr>
+          <w:rFonts w:ascii="Arial" w:hAnsi="Arial" w:cs="Arial"/>
+          <w:color w:val="252525"/>
+          <w:sz w:val="24"/>
+          <w:szCs w:val="24"/>
+          <w:shd w:val="clear" w:color="auto" w:fill="FFFFFF"/>
+        </w:rPr>
         <w:t xml:space="preserve"> and Russell</w:t>
       </w:r>
       <w:r>
@@ -3963,7 +4562,27 @@
           <w:szCs w:val="24"/>
           <w:shd w:val="clear" w:color="auto" w:fill="FFFFFF"/>
         </w:rPr>
-        <w:t xml:space="preserve"> [Karger </w:t>
+        <w:t xml:space="preserve"> [</w:t>
+      </w:r>
+      <w:proofErr w:type="spellStart"/>
+      <w:r>
+        <w:rPr>
+          <w:rFonts w:ascii="Arial" w:hAnsi="Arial" w:cs="Arial"/>
+          <w:sz w:val="24"/>
+          <w:szCs w:val="24"/>
+          <w:shd w:val="clear" w:color="auto" w:fill="FFFFFF"/>
+        </w:rPr>
+        <w:t>Karger</w:t>
+      </w:r>
+      <w:proofErr w:type="spellEnd"/>
+      <w:r>
+        <w:rPr>
+          <w:rFonts w:ascii="Arial" w:hAnsi="Arial" w:cs="Arial"/>
+          <w:sz w:val="24"/>
+          <w:szCs w:val="24"/>
+          <w:shd w:val="clear" w:color="auto" w:fill="FFFFFF"/>
+        </w:rPr>
+        <w:t xml:space="preserve"> </w:t>
       </w:r>
       <w:r>
         <w:rPr>
@@ -4041,7 +4660,27 @@
           <w:szCs w:val="24"/>
           <w:shd w:val="clear" w:color="auto" w:fill="FFFFFF"/>
         </w:rPr>
-        <w:t xml:space="preserve"> [Rish, 2001]</w:t>
+        <w:t xml:space="preserve"> [</w:t>
+      </w:r>
+      <w:proofErr w:type="spellStart"/>
+      <w:r>
+        <w:rPr>
+          <w:rFonts w:ascii="Arial" w:hAnsi="Arial" w:cs="Arial"/>
+          <w:sz w:val="24"/>
+          <w:szCs w:val="24"/>
+          <w:shd w:val="clear" w:color="auto" w:fill="FFFFFF"/>
+        </w:rPr>
+        <w:t>Rish</w:t>
+      </w:r>
+      <w:proofErr w:type="spellEnd"/>
+      <w:r>
+        <w:rPr>
+          <w:rFonts w:ascii="Arial" w:hAnsi="Arial" w:cs="Arial"/>
+          <w:sz w:val="24"/>
+          <w:szCs w:val="24"/>
+          <w:shd w:val="clear" w:color="auto" w:fill="FFFFFF"/>
+        </w:rPr>
+        <w:t>, 2001]</w:t>
       </w:r>
       <w:r>
         <w:rPr>
@@ -4129,8 +4768,19 @@
           <w:szCs w:val="24"/>
           <w:shd w:val="clear" w:color="auto" w:fill="FFFFFF"/>
         </w:rPr>
-        <w:t>closed-form expression [Norvig</w:t>
-      </w:r>
+        <w:t>closed-form expression [</w:t>
+      </w:r>
+      <w:proofErr w:type="spellStart"/>
+      <w:r>
+        <w:rPr>
+          <w:rFonts w:ascii="Arial" w:hAnsi="Arial" w:cs="Arial"/>
+          <w:sz w:val="24"/>
+          <w:szCs w:val="24"/>
+          <w:shd w:val="clear" w:color="auto" w:fill="FFFFFF"/>
+        </w:rPr>
+        <w:t>Norvig</w:t>
+      </w:r>
+      <w:proofErr w:type="spellEnd"/>
       <w:r>
         <w:rPr>
           <w:rFonts w:ascii="Arial" w:hAnsi="Arial" w:cs="Arial"/>
@@ -4325,8 +4975,9 @@
           <w:szCs w:val="24"/>
           <w:shd w:val="clear" w:color="auto" w:fill="FFFFFF"/>
         </w:rPr>
-        <w:t xml:space="preserve">Bullying, in both physical and cyber worlds (the latter known as cyberbullying), has been recognized as a serious national health issue among adolescents. One is being bullied or victimized when he or she is exposed repeatedly over time to negative actions on the part of others. There are wide ranges of emotions expressed in bullying traces. After manually inspecting a number of bullying traces in Twitter, our domain experts identified seven most common emotions such as anger, embarrassment, empathy, fear, pride, relief and sadness. Analyzing Social Media to Detect Cyber Bullying using Sentiment Mining found that “sentiment analysis is the task of finding the opinions of people about specific textual entities. The decision making process of people is usually affected by the opinions formed by domain </w:t>
-      </w:r>
+        <w:t xml:space="preserve">Bullying, in both physical and cyber worlds (the latter known as </w:t>
+      </w:r>
+      <w:proofErr w:type="spellStart"/>
       <w:r>
         <w:rPr>
           <w:rFonts w:ascii="Arial" w:hAnsi="Arial" w:cs="Arial"/>
@@ -4335,7 +4986,50 @@
           <w:szCs w:val="24"/>
           <w:shd w:val="clear" w:color="auto" w:fill="FFFFFF"/>
         </w:rPr>
-        <w:t>authorities and the proliferation of online discussions [Bi, n.d.].</w:t>
+        <w:t>cyberbullying</w:t>
+      </w:r>
+      <w:proofErr w:type="spellEnd"/>
+      <w:r>
+        <w:rPr>
+          <w:rFonts w:ascii="Arial" w:hAnsi="Arial" w:cs="Arial"/>
+          <w:color w:val="000000"/>
+          <w:sz w:val="24"/>
+          <w:szCs w:val="24"/>
+          <w:shd w:val="clear" w:color="auto" w:fill="FFFFFF"/>
+        </w:rPr>
+        <w:t xml:space="preserve">), has been recognized as a serious national health issue among adolescents. One is being bullied or victimized when he or she is exposed repeatedly over time to negative actions on the part of others. There are wide ranges of emotions expressed in bullying traces. After manually inspecting a number of bullying traces in Twitter, our domain experts identified seven most common emotions such as anger, embarrassment, empathy, fear, pride, relief and sadness. Analyzing Social Media to Detect Cyber Bullying using Sentiment Mining found that “sentiment analysis is the task of finding the opinions of people about specific textual entities. The decision making process of people is usually affected by the opinions formed by domain </w:t>
+      </w:r>
+      <w:r>
+        <w:rPr>
+          <w:rFonts w:ascii="Arial" w:hAnsi="Arial" w:cs="Arial"/>
+          <w:color w:val="000000"/>
+          <w:sz w:val="24"/>
+          <w:szCs w:val="24"/>
+          <w:shd w:val="clear" w:color="auto" w:fill="FFFFFF"/>
+        </w:rPr>
+        <w:t xml:space="preserve">authorities and the proliferation of online discussions [Bi, </w:t>
+      </w:r>
+      <w:proofErr w:type="spellStart"/>
+      <w:r>
+        <w:rPr>
+          <w:rFonts w:ascii="Arial" w:hAnsi="Arial" w:cs="Arial"/>
+          <w:color w:val="000000"/>
+          <w:sz w:val="24"/>
+          <w:szCs w:val="24"/>
+          <w:shd w:val="clear" w:color="auto" w:fill="FFFFFF"/>
+        </w:rPr>
+        <w:t>n.d.</w:t>
+      </w:r>
+      <w:proofErr w:type="spellEnd"/>
+      <w:r>
+        <w:rPr>
+          <w:rFonts w:ascii="Arial" w:hAnsi="Arial" w:cs="Arial"/>
+          <w:color w:val="000000"/>
+          <w:sz w:val="24"/>
+          <w:szCs w:val="24"/>
+          <w:shd w:val="clear" w:color="auto" w:fill="FFFFFF"/>
+        </w:rPr>
+        <w:t>].</w:t>
       </w:r>
     </w:p>
     <w:p>
@@ -4460,7 +5154,27 @@
           <w:szCs w:val="24"/>
           <w:shd w:val="clear" w:color="auto" w:fill="FFFFFF"/>
         </w:rPr>
-        <w:t xml:space="preserve"> [Chen et.al, n.d.]</w:t>
+        <w:t xml:space="preserve"> [Chen et.al, </w:t>
+      </w:r>
+      <w:proofErr w:type="spellStart"/>
+      <w:r>
+        <w:rPr>
+          <w:rFonts w:ascii="Arial" w:hAnsi="Arial" w:cs="Arial"/>
+          <w:sz w:val="24"/>
+          <w:szCs w:val="24"/>
+          <w:shd w:val="clear" w:color="auto" w:fill="FFFFFF"/>
+        </w:rPr>
+        <w:t>n.d.</w:t>
+      </w:r>
+      <w:proofErr w:type="spellEnd"/>
+      <w:r>
+        <w:rPr>
+          <w:rFonts w:ascii="Arial" w:hAnsi="Arial" w:cs="Arial"/>
+          <w:sz w:val="24"/>
+          <w:szCs w:val="24"/>
+          <w:shd w:val="clear" w:color="auto" w:fill="FFFFFF"/>
+        </w:rPr>
+        <w:t>]</w:t>
       </w:r>
       <w:r>
         <w:rPr>
@@ -4593,8 +5307,9 @@
           <w:shd w:val="clear" w:color="auto" w:fill="FFFFFF"/>
         </w:rPr>
         <w:lastRenderedPageBreak/>
-        <w:t>the characteristics of offensive text content in user messages. Then, they introduced their filtering philosophy according to the summarized characteristics. Finally, they show how this philosophy is transformed into heuristic rules applicable in the filtering process. The overview idea of their filtering approach is shown in the presented Algorithm 1 in which the functions POS tagging ad TD generator generate Part-of-Speech tags and typed dependency relations, respectively. They also use existing NLP (Natural Language Processing) tools to implement these two functions. They also focused in the design of two other functions CreateRelTree and EstimateRelTree. In their research assume that the filtering is based on a comprehensive offensive lexicon containing all offensive words. Words do not appear in the lexicon are considered inoffensive. Experiments their dataset, comments from Youtube, show over 90% agreement in filtered results between the proposed approach and manual filtering approach</w:t>
-      </w:r>
+        <w:t xml:space="preserve">the characteristics of offensive text content in user messages. Then, they introduced their filtering philosophy according to the summarized characteristics. Finally, they show how this philosophy is transformed into heuristic rules applicable in the filtering process. The overview idea of their filtering approach is shown in the presented Algorithm 1 in which the functions POS tagging ad TD generator generate Part-of-Speech tags and typed dependency relations, respectively. They also use existing NLP (Natural Language Processing) tools to implement these two functions. They also focused in the design of two other functions </w:t>
+      </w:r>
+      <w:proofErr w:type="spellStart"/>
       <w:r>
         <w:rPr>
           <w:rFonts w:ascii="Arial" w:hAnsi="Arial" w:cs="Arial"/>
@@ -4603,6 +5318,71 @@
           <w:szCs w:val="24"/>
           <w:shd w:val="clear" w:color="auto" w:fill="FFFFFF"/>
         </w:rPr>
+        <w:t>CreateRelTree</w:t>
+      </w:r>
+      <w:proofErr w:type="spellEnd"/>
+      <w:r>
+        <w:rPr>
+          <w:rFonts w:ascii="Arial" w:hAnsi="Arial" w:cs="Arial"/>
+          <w:color w:val="000000"/>
+          <w:sz w:val="24"/>
+          <w:szCs w:val="24"/>
+          <w:shd w:val="clear" w:color="auto" w:fill="FFFFFF"/>
+        </w:rPr>
+        <w:t xml:space="preserve"> and </w:t>
+      </w:r>
+      <w:proofErr w:type="spellStart"/>
+      <w:r>
+        <w:rPr>
+          <w:rFonts w:ascii="Arial" w:hAnsi="Arial" w:cs="Arial"/>
+          <w:color w:val="000000"/>
+          <w:sz w:val="24"/>
+          <w:szCs w:val="24"/>
+          <w:shd w:val="clear" w:color="auto" w:fill="FFFFFF"/>
+        </w:rPr>
+        <w:t>EstimateRelTree</w:t>
+      </w:r>
+      <w:proofErr w:type="spellEnd"/>
+      <w:r>
+        <w:rPr>
+          <w:rFonts w:ascii="Arial" w:hAnsi="Arial" w:cs="Arial"/>
+          <w:color w:val="000000"/>
+          <w:sz w:val="24"/>
+          <w:szCs w:val="24"/>
+          <w:shd w:val="clear" w:color="auto" w:fill="FFFFFF"/>
+        </w:rPr>
+        <w:t xml:space="preserve">. In their research assume that the filtering is based on a comprehensive offensive lexicon containing all offensive words. Words do not appear in the lexicon are considered inoffensive. Experiments their dataset, comments from </w:t>
+      </w:r>
+      <w:proofErr w:type="spellStart"/>
+      <w:r>
+        <w:rPr>
+          <w:rFonts w:ascii="Arial" w:hAnsi="Arial" w:cs="Arial"/>
+          <w:color w:val="000000"/>
+          <w:sz w:val="24"/>
+          <w:szCs w:val="24"/>
+          <w:shd w:val="clear" w:color="auto" w:fill="FFFFFF"/>
+        </w:rPr>
+        <w:t>Youtube</w:t>
+      </w:r>
+      <w:proofErr w:type="spellEnd"/>
+      <w:r>
+        <w:rPr>
+          <w:rFonts w:ascii="Arial" w:hAnsi="Arial" w:cs="Arial"/>
+          <w:color w:val="000000"/>
+          <w:sz w:val="24"/>
+          <w:szCs w:val="24"/>
+          <w:shd w:val="clear" w:color="auto" w:fill="FFFFFF"/>
+        </w:rPr>
+        <w:t>, show over 90% agreement in filtered results between the proposed approach and manual filtering approach</w:t>
+      </w:r>
+      <w:r>
+        <w:rPr>
+          <w:rFonts w:ascii="Arial" w:hAnsi="Arial" w:cs="Arial"/>
+          <w:color w:val="000000"/>
+          <w:sz w:val="24"/>
+          <w:szCs w:val="24"/>
+          <w:shd w:val="clear" w:color="auto" w:fill="FFFFFF"/>
+        </w:rPr>
         <w:t xml:space="preserve"> </w:t>
       </w:r>
       <w:r>
@@ -4613,8 +5393,9 @@
           <w:szCs w:val="24"/>
           <w:shd w:val="clear" w:color="auto" w:fill="FFFFFF"/>
         </w:rPr>
-        <w:t>[Xu</w:t>
-      </w:r>
+        <w:t>[</w:t>
+      </w:r>
+      <w:proofErr w:type="spellStart"/>
       <w:r>
         <w:rPr>
           <w:rFonts w:ascii="Arial" w:hAnsi="Arial" w:cs="Arial"/>
@@ -4623,8 +5404,31 @@
           <w:szCs w:val="24"/>
           <w:shd w:val="clear" w:color="auto" w:fill="FFFFFF"/>
         </w:rPr>
-        <w:t xml:space="preserve"> and Sencun</w:t>
-      </w:r>
+        <w:t>Xu</w:t>
+      </w:r>
+      <w:proofErr w:type="spellEnd"/>
+      <w:r>
+        <w:rPr>
+          <w:rFonts w:ascii="Arial" w:hAnsi="Arial" w:cs="Arial"/>
+          <w:color w:val="000000"/>
+          <w:sz w:val="24"/>
+          <w:szCs w:val="24"/>
+          <w:shd w:val="clear" w:color="auto" w:fill="FFFFFF"/>
+        </w:rPr>
+        <w:t xml:space="preserve"> and </w:t>
+      </w:r>
+      <w:proofErr w:type="spellStart"/>
+      <w:r>
+        <w:rPr>
+          <w:rFonts w:ascii="Arial" w:hAnsi="Arial" w:cs="Arial"/>
+          <w:color w:val="000000"/>
+          <w:sz w:val="24"/>
+          <w:szCs w:val="24"/>
+          <w:shd w:val="clear" w:color="auto" w:fill="FFFFFF"/>
+        </w:rPr>
+        <w:t>Sencun</w:t>
+      </w:r>
+      <w:proofErr w:type="spellEnd"/>
       <w:r>
         <w:rPr>
           <w:rFonts w:ascii="Arial" w:hAnsi="Arial" w:cs="Arial"/>
@@ -4733,7 +5537,25 @@
           <w:sz w:val="24"/>
           <w:szCs w:val="24"/>
         </w:rPr>
-        <w:t xml:space="preserve"> [Fan et.al, n.d.]</w:t>
+        <w:t xml:space="preserve"> [Fan et.al, </w:t>
+      </w:r>
+      <w:proofErr w:type="spellStart"/>
+      <w:r>
+        <w:rPr>
+          <w:rFonts w:ascii="Arial" w:hAnsi="Arial" w:cs="Arial"/>
+          <w:sz w:val="24"/>
+          <w:szCs w:val="24"/>
+        </w:rPr>
+        <w:t>n.d.</w:t>
+      </w:r>
+      <w:proofErr w:type="spellEnd"/>
+      <w:r>
+        <w:rPr>
+          <w:rFonts w:ascii="Arial" w:hAnsi="Arial" w:cs="Arial"/>
+          <w:sz w:val="24"/>
+          <w:szCs w:val="24"/>
+        </w:rPr>
+        <w:t>]</w:t>
       </w:r>
       <w:r>
         <w:rPr>
@@ -4800,8 +5622,9 @@
           <w:szCs w:val="24"/>
           <w:shd w:val="clear" w:color="auto" w:fill="FFFFFF"/>
         </w:rPr>
-        <w:t>Generally, sentiment classification methods can be categorized into three types: unsupervised [Turney, 2002], supervised [Pang et al., 2002], and semi-su</w:t>
-      </w:r>
+        <w:t>Generally, sentiment classification methods can be categorized into three types: unsupervised [</w:t>
+      </w:r>
+      <w:proofErr w:type="spellStart"/>
       <w:r>
         <w:rPr>
           <w:rFonts w:ascii="Arial" w:hAnsi="Arial" w:cs="Arial"/>
@@ -4810,8 +5633,41 @@
           <w:szCs w:val="24"/>
           <w:shd w:val="clear" w:color="auto" w:fill="FFFFFF"/>
         </w:rPr>
-        <w:t>pervised [Melville and Sindhwani</w:t>
-      </w:r>
+        <w:t>Turney</w:t>
+      </w:r>
+      <w:proofErr w:type="spellEnd"/>
+      <w:r>
+        <w:rPr>
+          <w:rFonts w:ascii="Arial" w:hAnsi="Arial" w:cs="Arial"/>
+          <w:color w:val="000000"/>
+          <w:sz w:val="24"/>
+          <w:szCs w:val="24"/>
+          <w:shd w:val="clear" w:color="auto" w:fill="FFFFFF"/>
+        </w:rPr>
+        <w:t>, 2002], supervised [Pang et al., 2002], and semi-su</w:t>
+      </w:r>
+      <w:r>
+        <w:rPr>
+          <w:rFonts w:ascii="Arial" w:hAnsi="Arial" w:cs="Arial"/>
+          <w:color w:val="000000"/>
+          <w:sz w:val="24"/>
+          <w:szCs w:val="24"/>
+          <w:shd w:val="clear" w:color="auto" w:fill="FFFFFF"/>
+        </w:rPr>
+        <w:t xml:space="preserve">pervised [Melville and </w:t>
+      </w:r>
+      <w:proofErr w:type="spellStart"/>
+      <w:r>
+        <w:rPr>
+          <w:rFonts w:ascii="Arial" w:hAnsi="Arial" w:cs="Arial"/>
+          <w:color w:val="000000"/>
+          <w:sz w:val="24"/>
+          <w:szCs w:val="24"/>
+          <w:shd w:val="clear" w:color="auto" w:fill="FFFFFF"/>
+        </w:rPr>
+        <w:t>Sindhwani</w:t>
+      </w:r>
+      <w:proofErr w:type="spellEnd"/>
       <w:r>
         <w:rPr>
           <w:rFonts w:ascii="Arial" w:hAnsi="Arial" w:cs="Arial"/>
@@ -4893,8 +5749,20 @@
           <w:szCs w:val="24"/>
           <w:shd w:val="clear" w:color="auto" w:fill="FFFFFF"/>
         </w:rPr>
-        <w:t>[Melville and Sindhwani</w:t>
-      </w:r>
+        <w:t xml:space="preserve">[Melville and </w:t>
+      </w:r>
+      <w:proofErr w:type="spellStart"/>
+      <w:r>
+        <w:rPr>
+          <w:rFonts w:ascii="Arial" w:hAnsi="Arial" w:cs="Arial"/>
+          <w:color w:val="000000"/>
+          <w:sz w:val="24"/>
+          <w:szCs w:val="24"/>
+          <w:shd w:val="clear" w:color="auto" w:fill="FFFFFF"/>
+        </w:rPr>
+        <w:t>Sindhwani</w:t>
+      </w:r>
+      <w:proofErr w:type="spellEnd"/>
       <w:r>
         <w:rPr>
           <w:rFonts w:ascii="Arial" w:hAnsi="Arial" w:cs="Arial"/>
@@ -4927,8 +5795,9 @@
           <w:szCs w:val="24"/>
           <w:shd w:val="clear" w:color="auto" w:fill="FFFFFF"/>
         </w:rPr>
-        <w:t>Another kind of semi-supervised methods for sentiment classification is to employ some bootstrap techniques, such as self-training [Yarowsky, 1995] and co-training [Blum and Mitchell, 1998]. Among them, co-training has been proven more effective than self-</w:t>
-      </w:r>
+        <w:t>Another kind of semi-supervised methods for sentiment classification is to employ some bootstrap techniques, such as self-training [</w:t>
+      </w:r>
+      <w:proofErr w:type="spellStart"/>
       <w:r>
         <w:rPr>
           <w:rFonts w:ascii="Arial" w:hAnsi="Arial" w:cs="Arial"/>
@@ -4937,6 +5806,27 @@
           <w:szCs w:val="24"/>
           <w:shd w:val="clear" w:color="auto" w:fill="FFFFFF"/>
         </w:rPr>
+        <w:t>Yarowsky</w:t>
+      </w:r>
+      <w:proofErr w:type="spellEnd"/>
+      <w:r>
+        <w:rPr>
+          <w:rFonts w:ascii="Arial" w:hAnsi="Arial" w:cs="Arial"/>
+          <w:color w:val="000000"/>
+          <w:sz w:val="24"/>
+          <w:szCs w:val="24"/>
+          <w:shd w:val="clear" w:color="auto" w:fill="FFFFFF"/>
+        </w:rPr>
+        <w:t>, 1995] and co-training [Blum and Mitchell, 1998]. Among them, co-training has been proven more effective than self-</w:t>
+      </w:r>
+      <w:r>
+        <w:rPr>
+          <w:rFonts w:ascii="Arial" w:hAnsi="Arial" w:cs="Arial"/>
+          <w:color w:val="000000"/>
+          <w:sz w:val="24"/>
+          <w:szCs w:val="24"/>
+          <w:shd w:val="clear" w:color="auto" w:fill="FFFFFF"/>
+        </w:rPr>
         <w:t>training [Wan, 2009; Huang et.al</w:t>
       </w:r>
       <w:r>
@@ -5099,6 +5989,7 @@
         </w:rPr>
         <w:t xml:space="preserve">. This paper employs the co-training technique and generates different views from random feature subspaces. Among others, </w:t>
       </w:r>
+      <w:proofErr w:type="gramStart"/>
       <w:r>
         <w:rPr>
           <w:rFonts w:ascii="Arial" w:hAnsi="Arial" w:cs="Arial"/>
@@ -5107,8 +5998,9 @@
           <w:szCs w:val="24"/>
           <w:shd w:val="clear" w:color="auto" w:fill="FFFFFF"/>
         </w:rPr>
-        <w:t>Mine the Easy and Classify the Hard: Experiments with Automatic Sentiment Classification</w:t>
-      </w:r>
+        <w:t>Mine</w:t>
+      </w:r>
+      <w:proofErr w:type="gramEnd"/>
       <w:r>
         <w:rPr>
           <w:rFonts w:ascii="Arial" w:hAnsi="Arial" w:cs="Arial"/>
@@ -5117,7 +6009,7 @@
           <w:szCs w:val="24"/>
           <w:shd w:val="clear" w:color="auto" w:fill="FFFFFF"/>
         </w:rPr>
-        <w:t xml:space="preserve"> integrated various methods, such as spectral clustering, active learning, transductive learning, and ensemble learning, in semi-supervised sentiment classification</w:t>
+        <w:t xml:space="preserve"> the Easy and Classify the Hard: Experiments with Automatic Sentiment Classification</w:t>
       </w:r>
       <w:r>
         <w:rPr>
@@ -5127,8 +6019,41 @@
           <w:szCs w:val="24"/>
           <w:shd w:val="clear" w:color="auto" w:fill="FFFFFF"/>
         </w:rPr>
+        <w:t xml:space="preserve"> integrated various methods, such as spectral clustering, active learning, </w:t>
+      </w:r>
+      <w:proofErr w:type="spellStart"/>
+      <w:r>
+        <w:rPr>
+          <w:rFonts w:ascii="Arial" w:hAnsi="Arial" w:cs="Arial"/>
+          <w:color w:val="000000"/>
+          <w:sz w:val="24"/>
+          <w:szCs w:val="24"/>
+          <w:shd w:val="clear" w:color="auto" w:fill="FFFFFF"/>
+        </w:rPr>
+        <w:t>transductive</w:t>
+      </w:r>
+      <w:proofErr w:type="spellEnd"/>
+      <w:r>
+        <w:rPr>
+          <w:rFonts w:ascii="Arial" w:hAnsi="Arial" w:cs="Arial"/>
+          <w:color w:val="000000"/>
+          <w:sz w:val="24"/>
+          <w:szCs w:val="24"/>
+          <w:shd w:val="clear" w:color="auto" w:fill="FFFFFF"/>
+        </w:rPr>
+        <w:t xml:space="preserve"> learning, and ensemble learning, in semi-supervised sentiment classification</w:t>
+      </w:r>
+      <w:r>
+        <w:rPr>
+          <w:rFonts w:ascii="Arial" w:hAnsi="Arial" w:cs="Arial"/>
+          <w:color w:val="000000"/>
+          <w:sz w:val="24"/>
+          <w:szCs w:val="24"/>
+          <w:shd w:val="clear" w:color="auto" w:fill="FFFFFF"/>
+        </w:rPr>
         <w:t xml:space="preserve"> [</w:t>
       </w:r>
+      <w:proofErr w:type="spellStart"/>
       <w:r>
         <w:rPr>
           <w:rFonts w:ascii="Arial" w:hAnsi="Arial" w:cs="Arial"/>
@@ -5137,7 +6062,18 @@
           <w:szCs w:val="24"/>
           <w:shd w:val="clear" w:color="auto" w:fill="FFFFFF"/>
         </w:rPr>
-        <w:t xml:space="preserve">Dasgupta and Ng, </w:t>
+        <w:t>Dasgupta</w:t>
+      </w:r>
+      <w:proofErr w:type="spellEnd"/>
+      <w:r>
+        <w:rPr>
+          <w:rFonts w:ascii="Arial" w:hAnsi="Arial" w:cs="Arial"/>
+          <w:color w:val="000000"/>
+          <w:sz w:val="24"/>
+          <w:szCs w:val="24"/>
+          <w:shd w:val="clear" w:color="auto" w:fill="FFFFFF"/>
+        </w:rPr>
+        <w:t xml:space="preserve"> and Ng, </w:t>
       </w:r>
       <w:r>
         <w:rPr>
@@ -5248,7 +6184,27 @@
           <w:szCs w:val="24"/>
           <w:shd w:val="clear" w:color="auto" w:fill="FFFFFF"/>
         </w:rPr>
-        <w:t>upervised Learning for Relation Extraction integrate the advantages of SVM bootstrapping in learning critical instances and label propagation in capturing the manifold structure in both the labeled and unlabeled data, by first bootstrapping a moderate number of weighted support vectors through a co-training procedure from all the available data, and then applying label propagation algorithm via the bootstrapped support vectors</w:t>
+        <w:t>upervised Learning for Relation Extraction integrate the advantages of SVM bootstrapping in learning critical instances and label propagation in capturing the manifold structure in both the labeled and unlabeled data, by fir</w:t>
+      </w:r>
+      <w:r>
+        <w:rPr>
+          <w:rFonts w:ascii="Arial" w:hAnsi="Arial" w:cs="Arial"/>
+          <w:color w:val="000000"/>
+          <w:sz w:val="24"/>
+          <w:szCs w:val="24"/>
+          <w:shd w:val="clear" w:color="auto" w:fill="FFFFFF"/>
+        </w:rPr>
+        <w:softHyphen/>
+      </w:r>
+      <w:r>
+        <w:rPr>
+          <w:rFonts w:ascii="Arial" w:hAnsi="Arial" w:cs="Arial"/>
+          <w:color w:val="000000"/>
+          <w:sz w:val="24"/>
+          <w:szCs w:val="24"/>
+          <w:shd w:val="clear" w:color="auto" w:fill="FFFFFF"/>
+        </w:rPr>
+        <w:t>st bootstrapping a moderate number of weighted support vectors through a co-training procedure from all the available data, and then applying label propagation algorithm via the bootstrapped support vectors</w:t>
       </w:r>
       <w:r>
         <w:rPr>
@@ -5315,15 +6271,51 @@
           <w:sz w:val="24"/>
           <w:szCs w:val="24"/>
         </w:rPr>
-        <w:t xml:space="preserve"> subspace generation [Balcan and Blum</w:t>
-      </w:r>
-      <w:r>
-        <w:rPr>
-          <w:rFonts w:ascii="Arial" w:hAnsi="Arial" w:cs="Arial"/>
-          <w:sz w:val="24"/>
-          <w:szCs w:val="24"/>
-        </w:rPr>
-        <w:t>, n.d.].</w:t>
+        <w:t xml:space="preserve"> subspace generation [</w:t>
+      </w:r>
+      <w:proofErr w:type="spellStart"/>
+      <w:r>
+        <w:rPr>
+          <w:rFonts w:ascii="Arial" w:hAnsi="Arial" w:cs="Arial"/>
+          <w:sz w:val="24"/>
+          <w:szCs w:val="24"/>
+        </w:rPr>
+        <w:t>Balcan</w:t>
+      </w:r>
+      <w:proofErr w:type="spellEnd"/>
+      <w:r>
+        <w:rPr>
+          <w:rFonts w:ascii="Arial" w:hAnsi="Arial" w:cs="Arial"/>
+          <w:sz w:val="24"/>
+          <w:szCs w:val="24"/>
+        </w:rPr>
+        <w:t xml:space="preserve"> and Blum</w:t>
+      </w:r>
+      <w:r>
+        <w:rPr>
+          <w:rFonts w:ascii="Arial" w:hAnsi="Arial" w:cs="Arial"/>
+          <w:sz w:val="24"/>
+          <w:szCs w:val="24"/>
+        </w:rPr>
+        <w:t xml:space="preserve">, </w:t>
+      </w:r>
+      <w:proofErr w:type="spellStart"/>
+      <w:r>
+        <w:rPr>
+          <w:rFonts w:ascii="Arial" w:hAnsi="Arial" w:cs="Arial"/>
+          <w:sz w:val="24"/>
+          <w:szCs w:val="24"/>
+        </w:rPr>
+        <w:t>n.d.</w:t>
+      </w:r>
+      <w:proofErr w:type="spellEnd"/>
+      <w:r>
+        <w:rPr>
+          <w:rFonts w:ascii="Arial" w:hAnsi="Arial" w:cs="Arial"/>
+          <w:sz w:val="24"/>
+          <w:szCs w:val="24"/>
+        </w:rPr>
+        <w:t>].</w:t>
       </w:r>
     </w:p>
     <w:p>
@@ -5344,6 +6336,65 @@
           <w:szCs w:val="24"/>
         </w:rPr>
         <w:t>2.3 Synthesis of the Study</w:t>
+      </w:r>
+    </w:p>
+    <w:p>
+      <w:pPr>
+        <w:spacing w:line="480" w:lineRule="auto"/>
+        <w:rPr>
+          <w:rFonts w:ascii="Arial" w:hAnsi="Arial" w:cs="Arial"/>
+          <w:sz w:val="24"/>
+          <w:szCs w:val="24"/>
+        </w:rPr>
+      </w:pPr>
+      <w:r>
+        <w:rPr>
+          <w:rFonts w:ascii="Arial" w:hAnsi="Arial" w:cs="Arial"/>
+          <w:b/>
+          <w:sz w:val="24"/>
+          <w:szCs w:val="24"/>
+        </w:rPr>
+        <w:tab/>
+      </w:r>
+      <w:r>
+        <w:rPr>
+          <w:rFonts w:ascii="Arial" w:hAnsi="Arial" w:cs="Arial"/>
+          <w:sz w:val="24"/>
+          <w:szCs w:val="24"/>
+        </w:rPr>
+        <w:t>Le</w:t>
+      </w:r>
+      <w:r>
+        <w:rPr>
+          <w:rFonts w:ascii="Arial" w:hAnsi="Arial" w:cs="Arial"/>
+          <w:sz w:val="24"/>
+          <w:szCs w:val="24"/>
+        </w:rPr>
+        <w:t>xical Syntactic features play a big role in the recognition of determining inappropriate expressions.</w:t>
+      </w:r>
+      <w:r>
+        <w:rPr>
+          <w:rFonts w:ascii="Arial" w:hAnsi="Arial" w:cs="Arial"/>
+          <w:sz w:val="24"/>
+          <w:szCs w:val="24"/>
+        </w:rPr>
+        <w:t xml:space="preserve"> The said features help in identifying the usage in the sentence level, and then how it affects the person related in the expressions. Bo</w:t>
+      </w:r>
+      <w:r>
+        <w:rPr>
+          <w:rFonts w:ascii="Arial" w:hAnsi="Arial" w:cs="Arial"/>
+          <w:sz w:val="24"/>
+          <w:szCs w:val="24"/>
+        </w:rPr>
+        <w:t xml:space="preserve">otstrapping approach for learning has been proven to be effective in learning, and modeling of linguistic data, though it is preferred to have forms of supervision rather than being unsupervised. </w:t>
+      </w:r>
+      <w:r>
+        <w:rPr>
+          <w:rFonts w:ascii="Arial" w:hAnsi="Arial" w:cs="Arial"/>
+          <w:sz w:val="24"/>
+          <w:szCs w:val="24"/>
+        </w:rPr>
+        <w:t>There is a need for learning, modeling, clustering, and resampling techniques for the features of inappropriate expressions to further model the inappropriate language, in which it contains inappropriate expressions, thus coming up with a bootstrapping methodology.</w:t>
       </w:r>
     </w:p>
     <w:p>
@@ -5361,6 +6412,34 @@
     </w:p>
     <w:p>
       <w:pPr>
+        <w:pStyle w:val="NormalWeb"/>
+        <w:shd w:val="clear" w:color="auto" w:fill="FFFFFF"/>
+        <w:spacing w:before="0" w:beforeAutospacing="0" w:after="0" w:afterAutospacing="0" w:line="480" w:lineRule="auto"/>
+        <w:jc w:val="both"/>
+        <w:rPr>
+          <w:rFonts w:ascii="Arial" w:hAnsi="Arial" w:cs="Arial"/>
+          <w:color w:val="000000"/>
+          <w:shd w:val="clear" w:color="auto" w:fill="FFFFFF"/>
+        </w:rPr>
+      </w:pPr>
+    </w:p>
+    <w:p>
+      <w:pPr>
+        <w:pStyle w:val="NormalWeb"/>
+        <w:shd w:val="clear" w:color="auto" w:fill="FFFFFF"/>
+        <w:spacing w:before="0" w:beforeAutospacing="0" w:after="0" w:afterAutospacing="0" w:line="480" w:lineRule="auto"/>
+        <w:jc w:val="both"/>
+        <w:rPr>
+          <w:rFonts w:ascii="Arial" w:hAnsi="Arial" w:cs="Arial"/>
+          <w:color w:val="000000"/>
+          <w:shd w:val="clear" w:color="auto" w:fill="FFFFFF"/>
+        </w:rPr>
+      </w:pPr>
+      <w:bookmarkStart w:id="0" w:name="_GoBack"/>
+      <w:bookmarkEnd w:id="0"/>
+    </w:p>
+    <w:p>
+      <w:pPr>
         <w:spacing w:line="480" w:lineRule="auto"/>
         <w:jc w:val="center"/>
         <w:rPr>
@@ -5377,6 +6456,7 @@
           <w:sz w:val="24"/>
           <w:szCs w:val="24"/>
         </w:rPr>
+        <w:lastRenderedPageBreak/>
         <w:t>Chapter 3 – Research Methodology</w:t>
       </w:r>
     </w:p>
@@ -5479,16 +6559,7 @@
           <w:sz w:val="24"/>
           <w:szCs w:val="24"/>
         </w:rPr>
-        <w:t xml:space="preserve">The researchers would implement positivist way of approach. This is because Sentiment Analysis requires a lot of testing and observational analysis to ensure accurate and better result compare to the other Sentiment’s. Series of testing and </w:t>
-      </w:r>
-      <w:r>
-        <w:rPr>
-          <w:rFonts w:ascii="Arial" w:hAnsi="Arial" w:cs="Arial"/>
-          <w:sz w:val="24"/>
-          <w:szCs w:val="24"/>
-        </w:rPr>
-        <w:lastRenderedPageBreak/>
-        <w:t>analysis of the system will be done to get the result with the highest level of accuracy.</w:t>
+        <w:t>The researchers would implement positivist way of approach. This is because Sentiment Analysis requires a lot of testing and observational analysis to ensure accurate and better result compare to the other Sentiment’s. Series of testing and analysis of the system will be done to get the result with the highest level of accuracy.</w:t>
       </w:r>
     </w:p>
     <w:p>
@@ -5565,7 +6636,9 @@
           <w:noProof/>
           <w:sz w:val="24"/>
           <w:szCs w:val="24"/>
-        </w:rPr>
+          <w:lang w:val="en-PH" w:eastAsia="en-PH"/>
+        </w:rPr>
+        <w:lastRenderedPageBreak/>
         <w:drawing>
           <wp:inline distT="0" distB="0" distL="0" distR="0">
             <wp:extent cx="5715000" cy="4356735"/>
@@ -5582,7 +6655,7 @@
                     <pic:cNvPicPr/>
                   </pic:nvPicPr>
                   <pic:blipFill>
-                    <a:blip r:embed="rId11">
+                    <a:blip r:embed="rId12">
                       <a:extLst>
                         <a:ext uri="{28A0092B-C50C-407E-A947-70E740481C1C}">
                           <a14:useLocalDpi xmlns:a14="http://schemas.microsoft.com/office/drawing/2010/main" val="0"/>
@@ -5642,7 +6715,121 @@
           <w:sz w:val="24"/>
           <w:szCs w:val="24"/>
         </w:rPr>
-        <w:t xml:space="preserve">In the Training phase there is a Learning Module. The learning module input consists of a file that contains lists of words that is deemed as Inappropriate. The </w:t>
+        <w:t xml:space="preserve">In the Training phase there is a Learning Module. The learning module input consists of a file that contains lists of words that is deemed as Inappropriate. The learning module evaluates the Inappropriateness with basis of its polarity value in the Sentiment Corpus (which will be implemented via </w:t>
+      </w:r>
+      <w:proofErr w:type="spellStart"/>
+      <w:r>
+        <w:rPr>
+          <w:rFonts w:ascii="Arial" w:hAnsi="Arial" w:cs="Arial"/>
+          <w:sz w:val="24"/>
+          <w:szCs w:val="24"/>
+        </w:rPr>
+        <w:t>SentiWordnet</w:t>
+      </w:r>
+      <w:proofErr w:type="spellEnd"/>
+      <w:r>
+        <w:rPr>
+          <w:rFonts w:ascii="Arial" w:hAnsi="Arial" w:cs="Arial"/>
+          <w:sz w:val="24"/>
+          <w:szCs w:val="24"/>
+        </w:rPr>
+        <w:t xml:space="preserve">) and the polarity of the definition of the word, in which it will be extracted via </w:t>
+      </w:r>
+      <w:proofErr w:type="spellStart"/>
+      <w:r>
+        <w:rPr>
+          <w:rFonts w:ascii="Arial" w:hAnsi="Arial" w:cs="Arial"/>
+          <w:sz w:val="24"/>
+          <w:szCs w:val="24"/>
+        </w:rPr>
+        <w:t>WordNet</w:t>
+      </w:r>
+      <w:proofErr w:type="spellEnd"/>
+      <w:r>
+        <w:rPr>
+          <w:rFonts w:ascii="Arial" w:hAnsi="Arial" w:cs="Arial"/>
+          <w:sz w:val="24"/>
+          <w:szCs w:val="24"/>
+        </w:rPr>
+        <w:t xml:space="preserve"> with the implementation of naïve </w:t>
+      </w:r>
+      <w:proofErr w:type="spellStart"/>
+      <w:r>
+        <w:rPr>
+          <w:rFonts w:ascii="Arial" w:hAnsi="Arial" w:cs="Arial"/>
+          <w:sz w:val="24"/>
+          <w:szCs w:val="24"/>
+        </w:rPr>
+        <w:t>bayes</w:t>
+      </w:r>
+      <w:proofErr w:type="spellEnd"/>
+      <w:r>
+        <w:rPr>
+          <w:rFonts w:ascii="Arial" w:hAnsi="Arial" w:cs="Arial"/>
+          <w:sz w:val="24"/>
+          <w:szCs w:val="24"/>
+        </w:rPr>
+        <w:t xml:space="preserve"> model. The Inappropriate expression </w:t>
+      </w:r>
+      <w:r>
+        <w:rPr>
+          <w:rFonts w:ascii="Arial" w:hAnsi="Arial" w:cs="Arial"/>
+          <w:sz w:val="24"/>
+          <w:szCs w:val="24"/>
+        </w:rPr>
+        <w:t>back propagation</w:t>
+      </w:r>
+      <w:r>
+        <w:rPr>
+          <w:rFonts w:ascii="Arial" w:hAnsi="Arial" w:cs="Arial"/>
+          <w:sz w:val="24"/>
+          <w:szCs w:val="24"/>
+        </w:rPr>
+        <w:t xml:space="preserve"> will be done by extracting the features in the definition th</w:t>
+      </w:r>
+      <w:r>
+        <w:rPr>
+          <w:rFonts w:ascii="Arial" w:hAnsi="Arial" w:cs="Arial"/>
+          <w:sz w:val="24"/>
+          <w:szCs w:val="24"/>
+        </w:rPr>
+        <w:t xml:space="preserve">at made the input inappropriate, and will be collected to the inappropriate expression features knowledge base. The </w:t>
+      </w:r>
+      <w:proofErr w:type="spellStart"/>
+      <w:r>
+        <w:rPr>
+          <w:rFonts w:ascii="Arial" w:hAnsi="Arial" w:cs="Arial"/>
+          <w:sz w:val="24"/>
+          <w:szCs w:val="24"/>
+        </w:rPr>
+        <w:t>synset</w:t>
+      </w:r>
+      <w:proofErr w:type="spellEnd"/>
+      <w:r>
+        <w:rPr>
+          <w:rFonts w:ascii="Arial" w:hAnsi="Arial" w:cs="Arial"/>
+          <w:sz w:val="24"/>
+          <w:szCs w:val="24"/>
+        </w:rPr>
+        <w:t xml:space="preserve"> resampling gets the </w:t>
+      </w:r>
+      <w:proofErr w:type="spellStart"/>
+      <w:r>
+        <w:rPr>
+          <w:rFonts w:ascii="Arial" w:hAnsi="Arial" w:cs="Arial"/>
+          <w:sz w:val="24"/>
+          <w:szCs w:val="24"/>
+        </w:rPr>
+        <w:t>synsets</w:t>
+      </w:r>
+      <w:proofErr w:type="spellEnd"/>
+      <w:r>
+        <w:rPr>
+          <w:rFonts w:ascii="Arial" w:hAnsi="Arial" w:cs="Arial"/>
+          <w:sz w:val="24"/>
+          <w:szCs w:val="24"/>
+        </w:rPr>
+        <w:t xml:space="preserve"> of the word and will </w:t>
       </w:r>
       <w:r>
         <w:rPr>
@@ -5651,31 +6838,25 @@
           <w:szCs w:val="24"/>
         </w:rPr>
         <w:lastRenderedPageBreak/>
-        <w:t xml:space="preserve">learning module evaluates the Inappropriateness with basis of its polarity value in the Sentiment Corpus (which will be implemented via SentiWordnet) and the polarity of the definition of the word, in which it will be extracted via WordNet with the implementation of naïve bayes model. The Inappropriate expression </w:t>
-      </w:r>
-      <w:r>
-        <w:rPr>
-          <w:rFonts w:ascii="Arial" w:hAnsi="Arial" w:cs="Arial"/>
-          <w:sz w:val="24"/>
-          <w:szCs w:val="24"/>
-        </w:rPr>
-        <w:t>back propagation</w:t>
-      </w:r>
-      <w:r>
-        <w:rPr>
-          <w:rFonts w:ascii="Arial" w:hAnsi="Arial" w:cs="Arial"/>
-          <w:sz w:val="24"/>
-          <w:szCs w:val="24"/>
-        </w:rPr>
-        <w:t xml:space="preserve"> will be done by extracting the features in the definition th</w:t>
-      </w:r>
-      <w:r>
-        <w:rPr>
-          <w:rFonts w:ascii="Arial" w:hAnsi="Arial" w:cs="Arial"/>
-          <w:sz w:val="24"/>
-          <w:szCs w:val="24"/>
-        </w:rPr>
-        <w:t>at made the input inappropriate, and will be collected to the inappropriate expression features knowledge base. The synset resampling gets the synsets of the word and will undergo to the phases undergone by the original word. The training module repeats this per word in the collection until all are evaluated and there are no more synsets to be resampled.</w:t>
+        <w:t xml:space="preserve">undergo to the phases undergone by the original word. The training module repeats this per word in the collection until all are evaluated and there are no more </w:t>
+      </w:r>
+      <w:proofErr w:type="spellStart"/>
+      <w:r>
+        <w:rPr>
+          <w:rFonts w:ascii="Arial" w:hAnsi="Arial" w:cs="Arial"/>
+          <w:sz w:val="24"/>
+          <w:szCs w:val="24"/>
+        </w:rPr>
+        <w:t>synsets</w:t>
+      </w:r>
+      <w:proofErr w:type="spellEnd"/>
+      <w:r>
+        <w:rPr>
+          <w:rFonts w:ascii="Arial" w:hAnsi="Arial" w:cs="Arial"/>
+          <w:sz w:val="24"/>
+          <w:szCs w:val="24"/>
+        </w:rPr>
+        <w:t xml:space="preserve"> to be resampled.</w:t>
       </w:r>
     </w:p>
     <w:p>
@@ -5758,7 +6939,25 @@
           <w:sz w:val="24"/>
           <w:szCs w:val="24"/>
         </w:rPr>
-        <w:t xml:space="preserve"> If the analyzer determines the sentence has an inappropriate sense, then, the sentence will be scored by a polarity analyzer, which is based on naïve bayes model. </w:t>
+        <w:t xml:space="preserve"> If the analyzer determines the sentence has an inappropriate sense, then, the sentence will be scored by a polarity analyzer, which is based on naïve </w:t>
+      </w:r>
+      <w:proofErr w:type="spellStart"/>
+      <w:r>
+        <w:rPr>
+          <w:rFonts w:ascii="Arial" w:hAnsi="Arial" w:cs="Arial"/>
+          <w:sz w:val="24"/>
+          <w:szCs w:val="24"/>
+        </w:rPr>
+        <w:t>bayes</w:t>
+      </w:r>
+      <w:proofErr w:type="spellEnd"/>
+      <w:r>
+        <w:rPr>
+          <w:rFonts w:ascii="Arial" w:hAnsi="Arial" w:cs="Arial"/>
+          <w:sz w:val="24"/>
+          <w:szCs w:val="24"/>
+        </w:rPr>
+        <w:t xml:space="preserve"> model. </w:t>
       </w:r>
       <w:r>
         <w:rPr>
@@ -5782,16 +6981,7 @@
           <w:sz w:val="24"/>
           <w:szCs w:val="24"/>
         </w:rPr>
-        <w:t xml:space="preserve"> is </w:t>
-      </w:r>
-      <w:r>
-        <w:rPr>
-          <w:rFonts w:ascii="Arial" w:hAnsi="Arial" w:cs="Arial"/>
-          <w:sz w:val="24"/>
-          <w:szCs w:val="24"/>
-        </w:rPr>
-        <w:lastRenderedPageBreak/>
-        <w:t>determined as inappropriate,   the analyzer will list down the candidate inappropriate expressions inside it.</w:t>
+        <w:t xml:space="preserve"> is determined as inappropriate,   the analyzer will list down the candidate inappropriate expressions inside it.</w:t>
       </w:r>
     </w:p>
     <w:p>
@@ -5891,6 +7081,7 @@
           <w:sz w:val="24"/>
           <w:szCs w:val="24"/>
         </w:rPr>
+        <w:lastRenderedPageBreak/>
         <w:t>3.8 Data Gathering Procedure</w:t>
       </w:r>
     </w:p>
@@ -6091,7 +7282,6 @@
           <w:sz w:val="24"/>
           <w:szCs w:val="24"/>
         </w:rPr>
-        <w:lastRenderedPageBreak/>
         <w:tab/>
         <w:t>R = Recall – Percentage of inappropriate expressions correctly identified.</w:t>
       </w:r>
@@ -6147,6 +7337,8 @@
               <w:lang w:bidi="en-US"/>
             </w:rPr>
           </w:pPr>
+          <w:proofErr w:type="spellStart"/>
+          <w:proofErr w:type="gramStart"/>
           <w:r>
             <w:rPr>
               <w:rFonts w:ascii="Arial" w:hAnsi="Arial" w:cs="Arial"/>
@@ -6154,9 +7346,49 @@
               <w:szCs w:val="24"/>
               <w:lang w:bidi="en-US"/>
             </w:rPr>
-            <w:t>YourDictionary (n.d.) Inappropriate. (</w:t>
-          </w:r>
-          <w:hyperlink r:id="rId12" w:history="1">
+            <w:t>YourDictionary</w:t>
+          </w:r>
+          <w:proofErr w:type="spellEnd"/>
+          <w:r>
+            <w:rPr>
+              <w:rFonts w:ascii="Arial" w:hAnsi="Arial" w:cs="Arial"/>
+              <w:sz w:val="24"/>
+              <w:szCs w:val="24"/>
+              <w:lang w:bidi="en-US"/>
+            </w:rPr>
+            <w:t xml:space="preserve"> (</w:t>
+          </w:r>
+          <w:proofErr w:type="spellStart"/>
+          <w:r>
+            <w:rPr>
+              <w:rFonts w:ascii="Arial" w:hAnsi="Arial" w:cs="Arial"/>
+              <w:sz w:val="24"/>
+              <w:szCs w:val="24"/>
+              <w:lang w:bidi="en-US"/>
+            </w:rPr>
+            <w:t>n.d.</w:t>
+          </w:r>
+          <w:proofErr w:type="spellEnd"/>
+          <w:r>
+            <w:rPr>
+              <w:rFonts w:ascii="Arial" w:hAnsi="Arial" w:cs="Arial"/>
+              <w:sz w:val="24"/>
+              <w:szCs w:val="24"/>
+              <w:lang w:bidi="en-US"/>
+            </w:rPr>
+            <w:t>) Inappropriate.</w:t>
+          </w:r>
+          <w:proofErr w:type="gramEnd"/>
+          <w:r>
+            <w:rPr>
+              <w:rFonts w:ascii="Arial" w:hAnsi="Arial" w:cs="Arial"/>
+              <w:sz w:val="24"/>
+              <w:szCs w:val="24"/>
+              <w:lang w:bidi="en-US"/>
+            </w:rPr>
+            <w:t xml:space="preserve"> (</w:t>
+          </w:r>
+          <w:hyperlink r:id="rId13" w:history="1">
             <w:r>
               <w:rPr>
                 <w:rStyle w:val="Hyperlink"/>
@@ -6288,9 +7520,10 @@
               <w:szCs w:val="24"/>
               <w:lang w:bidi="en-US"/>
             </w:rPr>
+            <w:lastRenderedPageBreak/>
             <w:t>Inappropriate Content (</w:t>
           </w:r>
-          <w:hyperlink r:id="rId13" w:history="1">
+          <w:hyperlink r:id="rId14" w:history="1">
             <w:r>
               <w:rPr>
                 <w:rStyle w:val="Hyperlink"/>
@@ -6678,7 +7911,6 @@
               <w:sz w:val="24"/>
               <w:szCs w:val="24"/>
             </w:rPr>
-            <w:lastRenderedPageBreak/>
             <w:t>Cui, H., Datar, M. and Mittal, V. Compa</w:t>
           </w:r>
           <w:r>
@@ -6945,8 +8177,6 @@
             </w:rPr>
             <w:tab/>
           </w:r>
-          <w:bookmarkStart w:id="0" w:name="_GoBack"/>
-          <w:bookmarkEnd w:id="0"/>
           <w:r>
             <w:rPr>
               <w:rFonts w:ascii="Arial" w:hAnsi="Arial" w:cs="Arial"/>
@@ -7215,7 +8445,6 @@
               <w:sz w:val="24"/>
               <w:szCs w:val="24"/>
             </w:rPr>
-            <w:lastRenderedPageBreak/>
             <w:t>Liu, X. and Zhou, Z. Training Cost-Sensiti</w:t>
           </w:r>
           <w:r>
@@ -7355,6 +8584,7 @@
               <w:shd w:val="clear" w:color="auto" w:fill="FFFFFF"/>
             </w:rPr>
           </w:pPr>
+          <w:proofErr w:type="gramStart"/>
           <w:r>
             <w:rPr>
               <w:rFonts w:ascii="Arial" w:hAnsi="Arial" w:cs="Arial"/>
@@ -7373,6 +8603,7 @@
             </w:rPr>
             <w:t>.</w:t>
           </w:r>
+          <w:proofErr w:type="gramEnd"/>
           <w:r>
             <w:rPr>
               <w:rStyle w:val="apple-converted-space"/>
@@ -7384,6 +8615,7 @@
             </w:rPr>
             <w:t> </w:t>
           </w:r>
+          <w:proofErr w:type="gramStart"/>
           <w:r>
             <w:rPr>
               <w:rFonts w:ascii="Arial" w:hAnsi="Arial" w:cs="Arial"/>
@@ -7423,7 +8655,19 @@
               <w:szCs w:val="24"/>
               <w:shd w:val="clear" w:color="auto" w:fill="FFFFFF"/>
             </w:rPr>
-            <w:t>. (Accessed on</w:t>
+            <w:t>.</w:t>
+          </w:r>
+          <w:proofErr w:type="gramEnd"/>
+          <w:r>
+            <w:rPr>
+              <w:rStyle w:val="reference-accessdate"/>
+              <w:rFonts w:ascii="Arial" w:hAnsi="Arial" w:cs="Arial"/>
+              <w:color w:val="252525"/>
+              <w:sz w:val="24"/>
+              <w:szCs w:val="24"/>
+              <w:shd w:val="clear" w:color="auto" w:fill="FFFFFF"/>
+            </w:rPr>
+            <w:t xml:space="preserve"> (Accessed on</w:t>
           </w:r>
           <w:r>
             <w:rPr>
@@ -7582,7 +8826,7 @@
             </w:rPr>
             <w:tab/>
           </w:r>
-          <w:hyperlink r:id="rId14" w:history="1">
+          <w:hyperlink r:id="rId15" w:history="1">
             <w:r>
               <w:rPr>
                 <w:rStyle w:val="Hyperlink"/>
@@ -7619,6 +8863,7 @@
               <w:u w:val="single"/>
             </w:rPr>
           </w:pPr>
+          <w:proofErr w:type="gramStart"/>
           <w:r>
             <w:rPr>
               <w:rFonts w:ascii="Arial" w:hAnsi="Arial" w:cs="Arial"/>
@@ -7626,9 +8871,59 @@
               <w:szCs w:val="24"/>
               <w:lang w:bidi="en-US"/>
             </w:rPr>
-            <w:t>Wikipedia (n.d.). Semi-Supervised Learning. (</w:t>
-          </w:r>
-          <w:hyperlink r:id="rId15" w:history="1">
+            <w:t>Wikipedia (</w:t>
+          </w:r>
+          <w:proofErr w:type="spellStart"/>
+          <w:r>
+            <w:rPr>
+              <w:rFonts w:ascii="Arial" w:hAnsi="Arial" w:cs="Arial"/>
+              <w:sz w:val="24"/>
+              <w:szCs w:val="24"/>
+              <w:lang w:bidi="en-US"/>
+            </w:rPr>
+            <w:t>n.d.</w:t>
+          </w:r>
+          <w:proofErr w:type="spellEnd"/>
+          <w:r>
+            <w:rPr>
+              <w:rFonts w:ascii="Arial" w:hAnsi="Arial" w:cs="Arial"/>
+              <w:sz w:val="24"/>
+              <w:szCs w:val="24"/>
+              <w:lang w:bidi="en-US"/>
+            </w:rPr>
+            <w:t>).</w:t>
+          </w:r>
+          <w:proofErr w:type="gramEnd"/>
+          <w:r>
+            <w:rPr>
+              <w:rFonts w:ascii="Arial" w:hAnsi="Arial" w:cs="Arial"/>
+              <w:sz w:val="24"/>
+              <w:szCs w:val="24"/>
+              <w:lang w:bidi="en-US"/>
+            </w:rPr>
+            <w:t xml:space="preserve"> </w:t>
+          </w:r>
+          <w:proofErr w:type="gramStart"/>
+          <w:r>
+            <w:rPr>
+              <w:rFonts w:ascii="Arial" w:hAnsi="Arial" w:cs="Arial"/>
+              <w:sz w:val="24"/>
+              <w:szCs w:val="24"/>
+              <w:lang w:bidi="en-US"/>
+            </w:rPr>
+            <w:t>Semi-Supervised Learning.</w:t>
+          </w:r>
+          <w:proofErr w:type="gramEnd"/>
+          <w:r>
+            <w:rPr>
+              <w:rFonts w:ascii="Arial" w:hAnsi="Arial" w:cs="Arial"/>
+              <w:sz w:val="24"/>
+              <w:szCs w:val="24"/>
+              <w:lang w:bidi="en-US"/>
+            </w:rPr>
+            <w:t xml:space="preserve"> (</w:t>
+          </w:r>
+          <w:hyperlink r:id="rId16" w:history="1">
             <w:r>
               <w:rPr>
                 <w:rStyle w:val="Hyperlink"/>
@@ -7689,6 +8984,7 @@
             </w:rPr>
             <w:tab/>
           </w:r>
+          <w:proofErr w:type="gramStart"/>
           <w:r>
             <w:rPr>
               <w:rFonts w:ascii="Arial" w:hAnsi="Arial" w:cs="Arial"/>
@@ -7745,6 +9041,7 @@
             </w:rPr>
             <w:t>.</w:t>
           </w:r>
+          <w:proofErr w:type="gramEnd"/>
         </w:p>
         <w:p>
           <w:pPr>
@@ -7778,7 +9075,6 @@
               <w:sz w:val="24"/>
               <w:szCs w:val="24"/>
             </w:rPr>
-            <w:lastRenderedPageBreak/>
             <w:t>Karger, D., Rennie J., Shih, L. and Teevan, J. T</w:t>
           </w:r>
           <w:r>
@@ -7934,6 +9230,7 @@
               <w:szCs w:val="24"/>
             </w:rPr>
           </w:pPr>
+          <w:proofErr w:type="spellStart"/>
           <w:r>
             <w:rPr>
               <w:rFonts w:ascii="Arial" w:hAnsi="Arial" w:cs="Arial"/>
@@ -7942,8 +9239,9 @@
               <w:szCs w:val="24"/>
               <w:shd w:val="clear" w:color="auto" w:fill="FFFFFF"/>
             </w:rPr>
-            <w:t>Dr Y Bi (n.d.). Analysing Social Media to Detect</w:t>
-          </w:r>
+            <w:t>Dr</w:t>
+          </w:r>
+          <w:proofErr w:type="spellEnd"/>
           <w:r>
             <w:rPr>
               <w:rFonts w:ascii="Arial" w:hAnsi="Arial" w:cs="Arial"/>
@@ -7952,6 +9250,61 @@
               <w:szCs w:val="24"/>
               <w:shd w:val="clear" w:color="auto" w:fill="FFFFFF"/>
             </w:rPr>
+            <w:t xml:space="preserve"> Y Bi (</w:t>
+          </w:r>
+          <w:proofErr w:type="spellStart"/>
+          <w:r>
+            <w:rPr>
+              <w:rFonts w:ascii="Arial" w:hAnsi="Arial" w:cs="Arial"/>
+              <w:color w:val="000000"/>
+              <w:sz w:val="24"/>
+              <w:szCs w:val="24"/>
+              <w:shd w:val="clear" w:color="auto" w:fill="FFFFFF"/>
+            </w:rPr>
+            <w:t>n.d.</w:t>
+          </w:r>
+          <w:proofErr w:type="spellEnd"/>
+          <w:r>
+            <w:rPr>
+              <w:rFonts w:ascii="Arial" w:hAnsi="Arial" w:cs="Arial"/>
+              <w:color w:val="000000"/>
+              <w:sz w:val="24"/>
+              <w:szCs w:val="24"/>
+              <w:shd w:val="clear" w:color="auto" w:fill="FFFFFF"/>
+            </w:rPr>
+            <w:t xml:space="preserve">). </w:t>
+          </w:r>
+          <w:proofErr w:type="spellStart"/>
+          <w:proofErr w:type="gramStart"/>
+          <w:r>
+            <w:rPr>
+              <w:rFonts w:ascii="Arial" w:hAnsi="Arial" w:cs="Arial"/>
+              <w:color w:val="000000"/>
+              <w:sz w:val="24"/>
+              <w:szCs w:val="24"/>
+              <w:shd w:val="clear" w:color="auto" w:fill="FFFFFF"/>
+            </w:rPr>
+            <w:t>Analysing</w:t>
+          </w:r>
+          <w:proofErr w:type="spellEnd"/>
+          <w:r>
+            <w:rPr>
+              <w:rFonts w:ascii="Arial" w:hAnsi="Arial" w:cs="Arial"/>
+              <w:color w:val="000000"/>
+              <w:sz w:val="24"/>
+              <w:szCs w:val="24"/>
+              <w:shd w:val="clear" w:color="auto" w:fill="FFFFFF"/>
+            </w:rPr>
+            <w:t xml:space="preserve"> Social Media to Detect</w:t>
+          </w:r>
+          <w:r>
+            <w:rPr>
+              <w:rFonts w:ascii="Arial" w:hAnsi="Arial" w:cs="Arial"/>
+              <w:color w:val="000000"/>
+              <w:sz w:val="24"/>
+              <w:szCs w:val="24"/>
+              <w:shd w:val="clear" w:color="auto" w:fill="FFFFFF"/>
+            </w:rPr>
             <w:t xml:space="preserve"> Cyber Bullying using Sentiment </w:t>
           </w:r>
           <w:r>
@@ -7962,8 +9315,9 @@
               <w:szCs w:val="24"/>
               <w:shd w:val="clear" w:color="auto" w:fill="FFFFFF"/>
             </w:rPr>
-            <w:t>Mining. School of Computing and Mathematics, Faculty of Computing and Engineering at the Jordanstown Cam</w:t>
-          </w:r>
+            <w:t>Mining.</w:t>
+          </w:r>
+          <w:proofErr w:type="gramEnd"/>
           <w:r>
             <w:rPr>
               <w:rFonts w:ascii="Arial" w:hAnsi="Arial" w:cs="Arial"/>
@@ -7972,9 +9326,41 @@
               <w:szCs w:val="24"/>
               <w:shd w:val="clear" w:color="auto" w:fill="FFFFFF"/>
             </w:rPr>
+            <w:t xml:space="preserve"> School of Computing and Mathematics, Faculty of Computing and Engineering at the </w:t>
+          </w:r>
+          <w:proofErr w:type="spellStart"/>
+          <w:r>
+            <w:rPr>
+              <w:rFonts w:ascii="Arial" w:hAnsi="Arial" w:cs="Arial"/>
+              <w:color w:val="000000"/>
+              <w:sz w:val="24"/>
+              <w:szCs w:val="24"/>
+              <w:shd w:val="clear" w:color="auto" w:fill="FFFFFF"/>
+            </w:rPr>
+            <w:t>Jordanstown</w:t>
+          </w:r>
+          <w:proofErr w:type="spellEnd"/>
+          <w:r>
+            <w:rPr>
+              <w:rFonts w:ascii="Arial" w:hAnsi="Arial" w:cs="Arial"/>
+              <w:color w:val="000000"/>
+              <w:sz w:val="24"/>
+              <w:szCs w:val="24"/>
+              <w:shd w:val="clear" w:color="auto" w:fill="FFFFFF"/>
+            </w:rPr>
+            <w:t xml:space="preserve"> Cam</w:t>
+          </w:r>
+          <w:r>
+            <w:rPr>
+              <w:rFonts w:ascii="Arial" w:hAnsi="Arial" w:cs="Arial"/>
+              <w:color w:val="000000"/>
+              <w:sz w:val="24"/>
+              <w:szCs w:val="24"/>
+              <w:shd w:val="clear" w:color="auto" w:fill="FFFFFF"/>
+            </w:rPr>
             <w:t xml:space="preserve">pus of the University of Ulster: </w:t>
           </w:r>
-          <w:hyperlink r:id="rId16" w:history="1">
+          <w:hyperlink r:id="rId17" w:history="1">
             <w:r>
               <w:rPr>
                 <w:rStyle w:val="Hyperlink"/>
@@ -8274,19 +9660,7 @@
               <w:sz w:val="24"/>
               <w:szCs w:val="24"/>
             </w:rPr>
-            <w:t xml:space="preserve">In Proceedings of CEAS 2010 - Seventh Annual </w:t>
-          </w:r>
-          <w:r>
-            <w:rPr>
-              <w:rFonts w:ascii="Arial" w:hAnsi="Arial" w:cs="Arial"/>
-              <w:i/>
-              <w:iCs/>
-              <w:noProof/>
-              <w:sz w:val="24"/>
-              <w:szCs w:val="24"/>
-            </w:rPr>
-            <w:lastRenderedPageBreak/>
-            <w:t>Collaboration, Electronic Messaging, Anti-abuse and Spam Conference</w:t>
+            <w:t>In Proceedings of CEAS 2010 - Seventh Annual Collaboration, Electronic Messaging, Anti-abuse and Spam Conference</w:t>
           </w:r>
           <w:r>
             <w:rPr>
@@ -8378,6 +9752,7 @@
               <w:sz w:val="24"/>
               <w:szCs w:val="24"/>
             </w:rPr>
+            <w:lastRenderedPageBreak/>
             <w:t xml:space="preserve">Turney, P. Thumbs up or Thumbs down? </w:t>
           </w:r>
           <w:r>
@@ -8934,6 +10309,7 @@
               <w:sz w:val="24"/>
               <w:szCs w:val="24"/>
             </w:rPr>
+            <w:lastRenderedPageBreak/>
             <w:t>Dasgupta, S. and Ng, V. Mine the Easy and Classify the Hard: Experiments wit</w:t>
           </w:r>
           <w:r>
@@ -9265,7 +10641,7 @@
       </w:sdtContent>
     </w:sdt>
     <w:sectPr>
-      <w:headerReference w:type="default" r:id="rId17"/>
+      <w:headerReference w:type="default" r:id="rId18"/>
       <w:pgSz w:w="12240" w:h="15840"/>
       <w:pgMar w:top="1800" w:right="1440" w:bottom="1800" w:left="1800" w:header="720" w:footer="720" w:gutter="0"/>
       <w:cols w:space="720"/>
@@ -9276,7 +10652,7 @@
 </file>
 
 <file path=word/endnotes.xml><?xml version="1.0" encoding="utf-8"?>
-<w:endnotes xmlns:wpc="http://schemas.microsoft.com/office/word/2010/wordprocessingCanvas" xmlns:mc="http://schemas.openxmlformats.org/markup-compatibility/2006" xmlns:o="urn:schemas-microsoft-com:office:office" xmlns:r="http://schemas.openxmlformats.org/officeDocument/2006/relationships" xmlns:m="http://schemas.openxmlformats.org/officeDocument/2006/math" xmlns:v="urn:schemas-microsoft-com:vml" xmlns:wp14="http://schemas.microsoft.com/office/word/2010/wordprocessingDrawing" xmlns:wp="http://schemas.openxmlformats.org/drawingml/2006/wordprocessingDrawing" xmlns:w10="urn:schemas-microsoft-com:office:word" xmlns:w="http://schemas.openxmlformats.org/wordprocessingml/2006/main" xmlns:w14="http://schemas.microsoft.com/office/word/2010/wordml" xmlns:w15="http://schemas.microsoft.com/office/word/2012/wordml" xmlns:wpg="http://schemas.microsoft.com/office/word/2010/wordprocessingGroup" xmlns:wpi="http://schemas.microsoft.com/office/word/2010/wordprocessingInk" xmlns:wne="http://schemas.microsoft.com/office/word/2006/wordml" xmlns:wps="http://schemas.microsoft.com/office/word/2010/wordprocessingShape" mc:Ignorable="w14 w15 wp14">
+<w:endnotes xmlns:wpc="http://schemas.microsoft.com/office/word/2010/wordprocessingCanvas" xmlns:mc="http://schemas.openxmlformats.org/markup-compatibility/2006" xmlns:o="urn:schemas-microsoft-com:office:office" xmlns:r="http://schemas.openxmlformats.org/officeDocument/2006/relationships" xmlns:m="http://schemas.openxmlformats.org/officeDocument/2006/math" xmlns:v="urn:schemas-microsoft-com:vml" xmlns:wp14="http://schemas.microsoft.com/office/word/2010/wordprocessingDrawing" xmlns:wp="http://schemas.openxmlformats.org/drawingml/2006/wordprocessingDrawing" xmlns:w10="urn:schemas-microsoft-com:office:word" xmlns:w="http://schemas.openxmlformats.org/wordprocessingml/2006/main" xmlns:w14="http://schemas.microsoft.com/office/word/2010/wordml" xmlns:wpg="http://schemas.microsoft.com/office/word/2010/wordprocessingGroup" xmlns:wpi="http://schemas.microsoft.com/office/word/2010/wordprocessingInk" xmlns:wne="http://schemas.microsoft.com/office/word/2006/wordml" xmlns:wps="http://schemas.microsoft.com/office/word/2010/wordprocessingShape" mc:Ignorable="w14 wp14">
   <w:endnote w:type="separator" w:id="-1">
     <w:p>
       <w:pPr>
@@ -9301,7 +10677,7 @@
 </file>
 
 <file path=word/footnotes.xml><?xml version="1.0" encoding="utf-8"?>
-<w:footnotes xmlns:wpc="http://schemas.microsoft.com/office/word/2010/wordprocessingCanvas" xmlns:mc="http://schemas.openxmlformats.org/markup-compatibility/2006" xmlns:o="urn:schemas-microsoft-com:office:office" xmlns:r="http://schemas.openxmlformats.org/officeDocument/2006/relationships" xmlns:m="http://schemas.openxmlformats.org/officeDocument/2006/math" xmlns:v="urn:schemas-microsoft-com:vml" xmlns:wp14="http://schemas.microsoft.com/office/word/2010/wordprocessingDrawing" xmlns:wp="http://schemas.openxmlformats.org/drawingml/2006/wordprocessingDrawing" xmlns:w10="urn:schemas-microsoft-com:office:word" xmlns:w="http://schemas.openxmlformats.org/wordprocessingml/2006/main" xmlns:w14="http://schemas.microsoft.com/office/word/2010/wordml" xmlns:w15="http://schemas.microsoft.com/office/word/2012/wordml" xmlns:wpg="http://schemas.microsoft.com/office/word/2010/wordprocessingGroup" xmlns:wpi="http://schemas.microsoft.com/office/word/2010/wordprocessingInk" xmlns:wne="http://schemas.microsoft.com/office/word/2006/wordml" xmlns:wps="http://schemas.microsoft.com/office/word/2010/wordprocessingShape" mc:Ignorable="w14 w15 wp14">
+<w:footnotes xmlns:wpc="http://schemas.microsoft.com/office/word/2010/wordprocessingCanvas" xmlns:mc="http://schemas.openxmlformats.org/markup-compatibility/2006" xmlns:o="urn:schemas-microsoft-com:office:office" xmlns:r="http://schemas.openxmlformats.org/officeDocument/2006/relationships" xmlns:m="http://schemas.openxmlformats.org/officeDocument/2006/math" xmlns:v="urn:schemas-microsoft-com:vml" xmlns:wp14="http://schemas.microsoft.com/office/word/2010/wordprocessingDrawing" xmlns:wp="http://schemas.openxmlformats.org/drawingml/2006/wordprocessingDrawing" xmlns:w10="urn:schemas-microsoft-com:office:word" xmlns:w="http://schemas.openxmlformats.org/wordprocessingml/2006/main" xmlns:w14="http://schemas.microsoft.com/office/word/2010/wordml" xmlns:wpg="http://schemas.microsoft.com/office/word/2010/wordprocessingGroup" xmlns:wpi="http://schemas.microsoft.com/office/word/2010/wordprocessingInk" xmlns:wne="http://schemas.microsoft.com/office/word/2006/wordml" xmlns:wps="http://schemas.microsoft.com/office/word/2010/wordprocessingShape" mc:Ignorable="w14 wp14">
   <w:footnote w:type="separator" w:id="-1">
     <w:p>
       <w:pPr>
@@ -9326,7 +10702,7 @@
 </file>
 
 <file path=word/header1.xml><?xml version="1.0" encoding="utf-8"?>
-<w:hdr xmlns:wpc="http://schemas.microsoft.com/office/word/2010/wordprocessingCanvas" xmlns:mc="http://schemas.openxmlformats.org/markup-compatibility/2006" xmlns:o="urn:schemas-microsoft-com:office:office" xmlns:r="http://schemas.openxmlformats.org/officeDocument/2006/relationships" xmlns:m="http://schemas.openxmlformats.org/officeDocument/2006/math" xmlns:v="urn:schemas-microsoft-com:vml" xmlns:wp14="http://schemas.microsoft.com/office/word/2010/wordprocessingDrawing" xmlns:wp="http://schemas.openxmlformats.org/drawingml/2006/wordprocessingDrawing" xmlns:w10="urn:schemas-microsoft-com:office:word" xmlns:w="http://schemas.openxmlformats.org/wordprocessingml/2006/main" xmlns:w14="http://schemas.microsoft.com/office/word/2010/wordml" xmlns:w15="http://schemas.microsoft.com/office/word/2012/wordml" xmlns:wpg="http://schemas.microsoft.com/office/word/2010/wordprocessingGroup" xmlns:wpi="http://schemas.microsoft.com/office/word/2010/wordprocessingInk" xmlns:wne="http://schemas.microsoft.com/office/word/2006/wordml" xmlns:wps="http://schemas.microsoft.com/office/word/2010/wordprocessingShape" mc:Ignorable="w14 w15 wp14">
+<w:hdr xmlns:wpc="http://schemas.microsoft.com/office/word/2010/wordprocessingCanvas" xmlns:mc="http://schemas.openxmlformats.org/markup-compatibility/2006" xmlns:o="urn:schemas-microsoft-com:office:office" xmlns:r="http://schemas.openxmlformats.org/officeDocument/2006/relationships" xmlns:m="http://schemas.openxmlformats.org/officeDocument/2006/math" xmlns:v="urn:schemas-microsoft-com:vml" xmlns:wp14="http://schemas.microsoft.com/office/word/2010/wordprocessingDrawing" xmlns:wp="http://schemas.openxmlformats.org/drawingml/2006/wordprocessingDrawing" xmlns:w10="urn:schemas-microsoft-com:office:word" xmlns:w="http://schemas.openxmlformats.org/wordprocessingml/2006/main" xmlns:w14="http://schemas.microsoft.com/office/word/2010/wordml" xmlns:wpg="http://schemas.microsoft.com/office/word/2010/wordprocessingGroup" xmlns:wpi="http://schemas.microsoft.com/office/word/2010/wordprocessingInk" xmlns:wne="http://schemas.microsoft.com/office/word/2006/wordml" xmlns:wps="http://schemas.microsoft.com/office/word/2010/wordprocessingShape" mc:Ignorable="w14 wp14">
   <w:tbl>
     <w:tblPr>
       <w:tblW w:w="5000" w:type="pct"/>
@@ -9420,7 +10796,7 @@
               <w:sz w:val="24"/>
               <w:szCs w:val="24"/>
             </w:rPr>
-            <w:t>28</w:t>
+            <w:t>20</w:t>
           </w:r>
           <w:r>
             <w:rPr>
@@ -9442,7 +10818,7 @@
 </file>
 
 <file path=word/numbering.xml><?xml version="1.0" encoding="utf-8"?>
-<w:numbering xmlns:wpc="http://schemas.microsoft.com/office/word/2010/wordprocessingCanvas" xmlns:mc="http://schemas.openxmlformats.org/markup-compatibility/2006" xmlns:o="urn:schemas-microsoft-com:office:office" xmlns:r="http://schemas.openxmlformats.org/officeDocument/2006/relationships" xmlns:m="http://schemas.openxmlformats.org/officeDocument/2006/math" xmlns:v="urn:schemas-microsoft-com:vml" xmlns:wp14="http://schemas.microsoft.com/office/word/2010/wordprocessingDrawing" xmlns:wp="http://schemas.openxmlformats.org/drawingml/2006/wordprocessingDrawing" xmlns:w10="urn:schemas-microsoft-com:office:word" xmlns:w="http://schemas.openxmlformats.org/wordprocessingml/2006/main" xmlns:w14="http://schemas.microsoft.com/office/word/2010/wordml" xmlns:w15="http://schemas.microsoft.com/office/word/2012/wordml" xmlns:wpg="http://schemas.microsoft.com/office/word/2010/wordprocessingGroup" xmlns:wpi="http://schemas.microsoft.com/office/word/2010/wordprocessingInk" xmlns:wne="http://schemas.microsoft.com/office/word/2006/wordml" xmlns:wps="http://schemas.microsoft.com/office/word/2010/wordprocessingShape" mc:Ignorable="w14 w15 wp14">
+<w:numbering xmlns:wpc="http://schemas.microsoft.com/office/word/2010/wordprocessingCanvas" xmlns:mc="http://schemas.openxmlformats.org/markup-compatibility/2006" xmlns:o="urn:schemas-microsoft-com:office:office" xmlns:r="http://schemas.openxmlformats.org/officeDocument/2006/relationships" xmlns:m="http://schemas.openxmlformats.org/officeDocument/2006/math" xmlns:v="urn:schemas-microsoft-com:vml" xmlns:wp14="http://schemas.microsoft.com/office/word/2010/wordprocessingDrawing" xmlns:wp="http://schemas.openxmlformats.org/drawingml/2006/wordprocessingDrawing" xmlns:w10="urn:schemas-microsoft-com:office:word" xmlns:w="http://schemas.openxmlformats.org/wordprocessingml/2006/main" xmlns:w14="http://schemas.microsoft.com/office/word/2010/wordml" xmlns:wpg="http://schemas.microsoft.com/office/word/2010/wordprocessingGroup" xmlns:wpi="http://schemas.microsoft.com/office/word/2010/wordprocessingInk" xmlns:wne="http://schemas.microsoft.com/office/word/2006/wordml" xmlns:wps="http://schemas.microsoft.com/office/word/2010/wordprocessingShape" mc:Ignorable="w14 wp14">
   <w:abstractNum w:abstractNumId="0">
     <w:nsid w:val="4E6428B7"/>
     <w:multiLevelType w:val="multilevel"/>
@@ -9655,7 +11031,7 @@
 </file>
 
 <file path=word/styles.xml><?xml version="1.0" encoding="utf-8"?>
-<w:styles xmlns:mc="http://schemas.openxmlformats.org/markup-compatibility/2006" xmlns:r="http://schemas.openxmlformats.org/officeDocument/2006/relationships" xmlns:w="http://schemas.openxmlformats.org/wordprocessingml/2006/main" xmlns:w14="http://schemas.microsoft.com/office/word/2010/wordml" xmlns:w15="http://schemas.microsoft.com/office/word/2012/wordml" mc:Ignorable="w14 w15">
+<w:styles xmlns:mc="http://schemas.openxmlformats.org/markup-compatibility/2006" xmlns:r="http://schemas.openxmlformats.org/officeDocument/2006/relationships" xmlns:w="http://schemas.openxmlformats.org/wordprocessingml/2006/main" xmlns:w14="http://schemas.microsoft.com/office/word/2010/wordml" mc:Ignorable="w14">
   <w:docDefaults>
     <w:rPrDefault>
       <w:rPr>
@@ -9671,378 +11047,560 @@
       </w:pPr>
     </w:pPrDefault>
   </w:docDefaults>
-  <w:latentStyles w:defLockedState="0" w:defUIPriority="99" w:defSemiHidden="0" w:defUnhideWhenUsed="0" w:defQFormat="0" w:count="371">
-    <w:lsdException w:name="Normal" w:uiPriority="0" w:qFormat="1"/>
-    <w:lsdException w:name="heading 1" w:uiPriority="9" w:qFormat="1"/>
-    <w:lsdException w:name="heading 2" w:semiHidden="1" w:uiPriority="9" w:unhideWhenUsed="1" w:qFormat="1"/>
-    <w:lsdException w:name="heading 3" w:semiHidden="1" w:uiPriority="9" w:unhideWhenUsed="1" w:qFormat="1"/>
-    <w:lsdException w:name="heading 4" w:semiHidden="1" w:uiPriority="9" w:unhideWhenUsed="1" w:qFormat="1"/>
-    <w:lsdException w:name="heading 5" w:semiHidden="1" w:uiPriority="9" w:unhideWhenUsed="1" w:qFormat="1"/>
-    <w:lsdException w:name="heading 6" w:semiHidden="1" w:uiPriority="9" w:unhideWhenUsed="1" w:qFormat="1"/>
-    <w:lsdException w:name="heading 7" w:semiHidden="1" w:uiPriority="9" w:unhideWhenUsed="1" w:qFormat="1"/>
-    <w:lsdException w:name="heading 8" w:semiHidden="1" w:uiPriority="9" w:unhideWhenUsed="1" w:qFormat="1"/>
-    <w:lsdException w:name="heading 9" w:semiHidden="1" w:uiPriority="9" w:unhideWhenUsed="1" w:qFormat="1"/>
-    <w:lsdException w:name="index 1" w:semiHidden="1" w:unhideWhenUsed="1"/>
-    <w:lsdException w:name="index 2" w:semiHidden="1" w:unhideWhenUsed="1"/>
-    <w:lsdException w:name="index 3" w:semiHidden="1" w:unhideWhenUsed="1"/>
-    <w:lsdException w:name="index 4" w:semiHidden="1" w:unhideWhenUsed="1"/>
-    <w:lsdException w:name="index 5" w:semiHidden="1" w:unhideWhenUsed="1"/>
-    <w:lsdException w:name="index 6" w:semiHidden="1" w:unhideWhenUsed="1"/>
-    <w:lsdException w:name="index 7" w:semiHidden="1" w:unhideWhenUsed="1"/>
-    <w:lsdException w:name="index 8" w:semiHidden="1" w:unhideWhenUsed="1"/>
-    <w:lsdException w:name="index 9" w:semiHidden="1" w:unhideWhenUsed="1"/>
-    <w:lsdException w:name="toc 1" w:semiHidden="1" w:uiPriority="39" w:unhideWhenUsed="1"/>
-    <w:lsdException w:name="toc 2" w:semiHidden="1" w:uiPriority="39" w:unhideWhenUsed="1"/>
-    <w:lsdException w:name="toc 3" w:semiHidden="1" w:uiPriority="39" w:unhideWhenUsed="1"/>
-    <w:lsdException w:name="toc 4" w:semiHidden="1" w:uiPriority="39" w:unhideWhenUsed="1"/>
-    <w:lsdException w:name="toc 5" w:semiHidden="1" w:uiPriority="39" w:unhideWhenUsed="1"/>
-    <w:lsdException w:name="toc 6" w:semiHidden="1" w:uiPriority="39" w:unhideWhenUsed="1"/>
-    <w:lsdException w:name="toc 7" w:semiHidden="1" w:uiPriority="39" w:unhideWhenUsed="1"/>
-    <w:lsdException w:name="toc 8" w:semiHidden="1" w:uiPriority="39" w:unhideWhenUsed="1"/>
-    <w:lsdException w:name="toc 9" w:semiHidden="1" w:uiPriority="39" w:unhideWhenUsed="1"/>
-    <w:lsdException w:name="Normal Indent" w:semiHidden="1" w:unhideWhenUsed="1"/>
-    <w:lsdException w:name="footnote text" w:semiHidden="1" w:unhideWhenUsed="1"/>
-    <w:lsdException w:name="annotation text" w:semiHidden="1" w:unhideWhenUsed="1"/>
-    <w:lsdException w:name="header" w:semiHidden="1" w:unhideWhenUsed="1"/>
-    <w:lsdException w:name="footer" w:semiHidden="1" w:unhideWhenUsed="1"/>
-    <w:lsdException w:name="index heading" w:semiHidden="1" w:unhideWhenUsed="1"/>
-    <w:lsdException w:name="caption" w:semiHidden="1" w:uiPriority="35" w:unhideWhenUsed="1" w:qFormat="1"/>
-    <w:lsdException w:name="table of figures" w:semiHidden="1" w:unhideWhenUsed="1"/>
-    <w:lsdException w:name="envelope address" w:semiHidden="1" w:unhideWhenUsed="1"/>
-    <w:lsdException w:name="envelope return" w:semiHidden="1" w:unhideWhenUsed="1"/>
-    <w:lsdException w:name="footnote reference" w:semiHidden="1" w:unhideWhenUsed="1"/>
-    <w:lsdException w:name="annotation reference" w:semiHidden="1" w:unhideWhenUsed="1"/>
-    <w:lsdException w:name="line number" w:semiHidden="1" w:unhideWhenUsed="1"/>
-    <w:lsdException w:name="page number" w:semiHidden="1" w:unhideWhenUsed="1"/>
-    <w:lsdException w:name="endnote reference" w:semiHidden="1" w:unhideWhenUsed="1"/>
-    <w:lsdException w:name="endnote text" w:semiHidden="1" w:unhideWhenUsed="1"/>
-    <w:lsdException w:name="table of authorities" w:semiHidden="1" w:unhideWhenUsed="1"/>
-    <w:lsdException w:name="macro" w:semiHidden="1" w:unhideWhenUsed="1"/>
-    <w:lsdException w:name="toa heading" w:semiHidden="1" w:unhideWhenUsed="1"/>
-    <w:lsdException w:name="List" w:semiHidden="1" w:unhideWhenUsed="1"/>
-    <w:lsdException w:name="List Bullet" w:semiHidden="1" w:unhideWhenUsed="1"/>
-    <w:lsdException w:name="List Number" w:semiHidden="1" w:unhideWhenUsed="1"/>
-    <w:lsdException w:name="List 2" w:semiHidden="1" w:unhideWhenUsed="1"/>
-    <w:lsdException w:name="List 3" w:semiHidden="1" w:unhideWhenUsed="1"/>
-    <w:lsdException w:name="List 4" w:semiHidden="1" w:unhideWhenUsed="1"/>
-    <w:lsdException w:name="List 5" w:semiHidden="1" w:unhideWhenUsed="1"/>
-    <w:lsdException w:name="List Bullet 2" w:semiHidden="1" w:unhideWhenUsed="1"/>
-    <w:lsdException w:name="List Bullet 3" w:semiHidden="1" w:unhideWhenUsed="1"/>
-    <w:lsdException w:name="List Bullet 4" w:semiHidden="1" w:unhideWhenUsed="1"/>
-    <w:lsdException w:name="List Bullet 5" w:semiHidden="1" w:unhideWhenUsed="1"/>
-    <w:lsdException w:name="List Number 2" w:semiHidden="1" w:unhideWhenUsed="1"/>
-    <w:lsdException w:name="List Number 3" w:semiHidden="1" w:unhideWhenUsed="1"/>
-    <w:lsdException w:name="List Number 4" w:semiHidden="1" w:unhideWhenUsed="1"/>
-    <w:lsdException w:name="List Number 5" w:semiHidden="1" w:unhideWhenUsed="1"/>
-    <w:lsdException w:name="Title" w:uiPriority="10" w:qFormat="1"/>
-    <w:lsdException w:name="Closing" w:semiHidden="1" w:unhideWhenUsed="1"/>
-    <w:lsdException w:name="Signature" w:semiHidden="1" w:unhideWhenUsed="1"/>
-    <w:lsdException w:name="Default Paragraph Font" w:semiHidden="1" w:uiPriority="1" w:unhideWhenUsed="1"/>
-    <w:lsdException w:name="Body Text" w:semiHidden="1" w:unhideWhenUsed="1"/>
-    <w:lsdException w:name="Body Text Indent" w:semiHidden="1" w:unhideWhenUsed="1"/>
-    <w:lsdException w:name="List Continue" w:semiHidden="1" w:unhideWhenUsed="1"/>
-    <w:lsdException w:name="List Continue 2" w:semiHidden="1" w:unhideWhenUsed="1"/>
-    <w:lsdException w:name="List Continue 3" w:semiHidden="1" w:unhideWhenUsed="1"/>
-    <w:lsdException w:name="List Continue 4" w:semiHidden="1" w:unhideWhenUsed="1"/>
-    <w:lsdException w:name="List Continue 5" w:semiHidden="1" w:unhideWhenUsed="1"/>
-    <w:lsdException w:name="Message Header" w:semiHidden="1" w:unhideWhenUsed="1"/>
-    <w:lsdException w:name="Subtitle" w:uiPriority="11" w:qFormat="1"/>
-    <w:lsdException w:name="Salutation" w:semiHidden="1" w:unhideWhenUsed="1"/>
-    <w:lsdException w:name="Date" w:semiHidden="1" w:unhideWhenUsed="1"/>
-    <w:lsdException w:name="Body Text First Indent" w:semiHidden="1" w:unhideWhenUsed="1"/>
-    <w:lsdException w:name="Body Text First Indent 2" w:semiHidden="1" w:unhideWhenUsed="1"/>
-    <w:lsdException w:name="Note Heading" w:semiHidden="1" w:unhideWhenUsed="1"/>
-    <w:lsdException w:name="Body Text 2" w:semiHidden="1" w:unhideWhenUsed="1"/>
-    <w:lsdException w:name="Body Text 3" w:semiHidden="1" w:unhideWhenUsed="1"/>
-    <w:lsdException w:name="Body Text Indent 2" w:semiHidden="1" w:unhideWhenUsed="1"/>
-    <w:lsdException w:name="Body Text Indent 3" w:semiHidden="1" w:unhideWhenUsed="1"/>
-    <w:lsdException w:name="Block Text" w:semiHidden="1" w:unhideWhenUsed="1"/>
-    <w:lsdException w:name="Hyperlink" w:semiHidden="1" w:unhideWhenUsed="1"/>
-    <w:lsdException w:name="FollowedHyperlink" w:semiHidden="1" w:unhideWhenUsed="1"/>
-    <w:lsdException w:name="Strong" w:uiPriority="22" w:qFormat="1"/>
-    <w:lsdException w:name="Emphasis" w:uiPriority="20" w:qFormat="1"/>
-    <w:lsdException w:name="Document Map" w:semiHidden="1" w:unhideWhenUsed="1"/>
-    <w:lsdException w:name="Plain Text" w:semiHidden="1" w:unhideWhenUsed="1"/>
-    <w:lsdException w:name="E-mail Signature" w:semiHidden="1" w:unhideWhenUsed="1"/>
-    <w:lsdException w:name="HTML Top of Form" w:semiHidden="1" w:unhideWhenUsed="1"/>
-    <w:lsdException w:name="HTML Bottom of Form" w:semiHidden="1" w:unhideWhenUsed="1"/>
-    <w:lsdException w:name="Normal (Web)" w:semiHidden="1" w:unhideWhenUsed="1"/>
-    <w:lsdException w:name="HTML Acronym" w:semiHidden="1" w:unhideWhenUsed="1"/>
-    <w:lsdException w:name="HTML Address" w:semiHidden="1" w:unhideWhenUsed="1"/>
-    <w:lsdException w:name="HTML Cite" w:semiHidden="1" w:unhideWhenUsed="1"/>
-    <w:lsdException w:name="HTML Code" w:semiHidden="1" w:unhideWhenUsed="1"/>
-    <w:lsdException w:name="HTML Definition" w:semiHidden="1" w:unhideWhenUsed="1"/>
-    <w:lsdException w:name="HTML Keyboard" w:semiHidden="1" w:unhideWhenUsed="1"/>
-    <w:lsdException w:name="HTML Preformatted" w:semiHidden="1" w:unhideWhenUsed="1"/>
-    <w:lsdException w:name="HTML Sample" w:semiHidden="1" w:unhideWhenUsed="1"/>
-    <w:lsdException w:name="HTML Typewriter" w:semiHidden="1" w:unhideWhenUsed="1"/>
-    <w:lsdException w:name="HTML Variable" w:semiHidden="1" w:unhideWhenUsed="1"/>
-    <w:lsdException w:name="Normal Table" w:semiHidden="1" w:unhideWhenUsed="1"/>
-    <w:lsdException w:name="annotation subject" w:semiHidden="1" w:unhideWhenUsed="1"/>
-    <w:lsdException w:name="No List" w:semiHidden="1" w:unhideWhenUsed="1"/>
-    <w:lsdException w:name="Outline List 1" w:semiHidden="1" w:unhideWhenUsed="1"/>
-    <w:lsdException w:name="Outline List 2" w:semiHidden="1" w:unhideWhenUsed="1"/>
-    <w:lsdException w:name="Outline List 3" w:semiHidden="1" w:unhideWhenUsed="1"/>
-    <w:lsdException w:name="Table Simple 1" w:semiHidden="1" w:unhideWhenUsed="1"/>
-    <w:lsdException w:name="Table Simple 2" w:semiHidden="1" w:unhideWhenUsed="1"/>
-    <w:lsdException w:name="Table Simple 3" w:semiHidden="1" w:unhideWhenUsed="1"/>
-    <w:lsdException w:name="Table Classic 1" w:semiHidden="1" w:unhideWhenUsed="1"/>
-    <w:lsdException w:name="Table Classic 2" w:semiHidden="1" w:unhideWhenUsed="1"/>
-    <w:lsdException w:name="Table Classic 3" w:semiHidden="1" w:unhideWhenUsed="1"/>
-    <w:lsdException w:name="Table Classic 4" w:semiHidden="1" w:unhideWhenUsed="1"/>
-    <w:lsdException w:name="Table Colorful 1" w:semiHidden="1" w:unhideWhenUsed="1"/>
-    <w:lsdException w:name="Table Colorful 2" w:semiHidden="1" w:unhideWhenUsed="1"/>
-    <w:lsdException w:name="Table Colorful 3" w:semiHidden="1" w:unhideWhenUsed="1"/>
-    <w:lsdException w:name="Table Columns 1" w:semiHidden="1" w:unhideWhenUsed="1"/>
-    <w:lsdException w:name="Table Columns 2" w:semiHidden="1" w:unhideWhenUsed="1"/>
-    <w:lsdException w:name="Table Columns 3" w:semiHidden="1" w:unhideWhenUsed="1"/>
-    <w:lsdException w:name="Table Columns 4" w:semiHidden="1" w:unhideWhenUsed="1"/>
-    <w:lsdException w:name="Table Columns 5" w:semiHidden="1" w:unhideWhenUsed="1"/>
-    <w:lsdException w:name="Table Grid 1" w:semiHidden="1" w:unhideWhenUsed="1"/>
-    <w:lsdException w:name="Table Grid 2" w:semiHidden="1" w:unhideWhenUsed="1"/>
-    <w:lsdException w:name="Table Grid 3" w:semiHidden="1" w:unhideWhenUsed="1"/>
-    <w:lsdException w:name="Table Grid 4" w:semiHidden="1" w:unhideWhenUsed="1"/>
-    <w:lsdException w:name="Table Grid 5" w:semiHidden="1" w:unhideWhenUsed="1"/>
-    <w:lsdException w:name="Table Grid 6" w:semiHidden="1" w:unhideWhenUsed="1"/>
-    <w:lsdException w:name="Table Grid 7" w:semiHidden="1" w:unhideWhenUsed="1"/>
-    <w:lsdException w:name="Table Grid 8" w:semiHidden="1" w:unhideWhenUsed="1"/>
-    <w:lsdException w:name="Table List 1" w:semiHidden="1" w:unhideWhenUsed="1"/>
-    <w:lsdException w:name="Table List 2" w:semiHidden="1" w:unhideWhenUsed="1"/>
-    <w:lsdException w:name="Table List 3" w:semiHidden="1" w:unhideWhenUsed="1"/>
-    <w:lsdException w:name="Table List 4" w:semiHidden="1" w:unhideWhenUsed="1"/>
-    <w:lsdException w:name="Table List 5" w:semiHidden="1" w:unhideWhenUsed="1"/>
-    <w:lsdException w:name="Table List 6" w:semiHidden="1" w:unhideWhenUsed="1"/>
-    <w:lsdException w:name="Table List 7" w:semiHidden="1" w:unhideWhenUsed="1"/>
-    <w:lsdException w:name="Table List 8" w:semiHidden="1" w:unhideWhenUsed="1"/>
-    <w:lsdException w:name="Table 3D effects 1" w:semiHidden="1" w:unhideWhenUsed="1"/>
-    <w:lsdException w:name="Table 3D effects 2" w:semiHidden="1" w:unhideWhenUsed="1"/>
-    <w:lsdException w:name="Table 3D effects 3" w:semiHidden="1" w:unhideWhenUsed="1"/>
-    <w:lsdException w:name="Table Contemporary" w:semiHidden="1" w:unhideWhenUsed="1"/>
-    <w:lsdException w:name="Table Elegant" w:semiHidden="1" w:unhideWhenUsed="1"/>
-    <w:lsdException w:name="Table Professional" w:semiHidden="1" w:unhideWhenUsed="1"/>
-    <w:lsdException w:name="Table Subtle 1" w:semiHidden="1" w:unhideWhenUsed="1"/>
-    <w:lsdException w:name="Table Subtle 2" w:semiHidden="1" w:unhideWhenUsed="1"/>
-    <w:lsdException w:name="Table Web 1" w:semiHidden="1" w:unhideWhenUsed="1"/>
-    <w:lsdException w:name="Table Web 2" w:semiHidden="1" w:unhideWhenUsed="1"/>
-    <w:lsdException w:name="Table Web 3" w:semiHidden="1" w:unhideWhenUsed="1"/>
-    <w:lsdException w:name="Balloon Text" w:semiHidden="1" w:unhideWhenUsed="1"/>
-    <w:lsdException w:name="Table Grid" w:uiPriority="39"/>
-    <w:lsdException w:name="Table Theme" w:semiHidden="1" w:unhideWhenUsed="1"/>
-    <w:lsdException w:name="Placeholder Text" w:semiHidden="1"/>
-    <w:lsdException w:name="No Spacing" w:uiPriority="1" w:qFormat="1"/>
-    <w:lsdException w:name="Light Shading" w:uiPriority="60"/>
-    <w:lsdException w:name="Light List" w:uiPriority="61"/>
-    <w:lsdException w:name="Light Grid" w:uiPriority="62"/>
-    <w:lsdException w:name="Medium Shading 1" w:uiPriority="63"/>
-    <w:lsdException w:name="Medium Shading 2" w:uiPriority="64"/>
-    <w:lsdException w:name="Medium List 1" w:uiPriority="65"/>
-    <w:lsdException w:name="Medium List 2" w:uiPriority="66"/>
-    <w:lsdException w:name="Medium Grid 1" w:uiPriority="67"/>
-    <w:lsdException w:name="Medium Grid 2" w:uiPriority="68"/>
-    <w:lsdException w:name="Medium Grid 3" w:uiPriority="69"/>
-    <w:lsdException w:name="Dark List" w:uiPriority="70"/>
-    <w:lsdException w:name="Colorful Shading" w:uiPriority="71"/>
-    <w:lsdException w:name="Colorful List" w:uiPriority="72"/>
-    <w:lsdException w:name="Colorful Grid" w:uiPriority="73"/>
-    <w:lsdException w:name="Light Shading Accent 1" w:uiPriority="60"/>
-    <w:lsdException w:name="Light List Accent 1" w:uiPriority="61"/>
-    <w:lsdException w:name="Light Grid Accent 1" w:uiPriority="62"/>
-    <w:lsdException w:name="Medium Shading 1 Accent 1" w:uiPriority="63"/>
-    <w:lsdException w:name="Medium Shading 2 Accent 1" w:uiPriority="64"/>
-    <w:lsdException w:name="Medium List 1 Accent 1" w:uiPriority="65"/>
-    <w:lsdException w:name="Revision" w:semiHidden="1"/>
-    <w:lsdException w:name="List Paragraph" w:uiPriority="34" w:qFormat="1"/>
-    <w:lsdException w:name="Quote" w:uiPriority="29" w:qFormat="1"/>
-    <w:lsdException w:name="Intense Quote" w:uiPriority="30" w:qFormat="1"/>
-    <w:lsdException w:name="Medium List 2 Accent 1" w:uiPriority="66"/>
-    <w:lsdException w:name="Medium Grid 1 Accent 1" w:uiPriority="67"/>
-    <w:lsdException w:name="Medium Grid 2 Accent 1" w:uiPriority="68"/>
-    <w:lsdException w:name="Medium Grid 3 Accent 1" w:uiPriority="69"/>
-    <w:lsdException w:name="Dark List Accent 1" w:uiPriority="70"/>
-    <w:lsdException w:name="Colorful Shading Accent 1" w:uiPriority="71"/>
-    <w:lsdException w:name="Colorful List Accent 1" w:uiPriority="72"/>
-    <w:lsdException w:name="Colorful Grid Accent 1" w:uiPriority="73"/>
-    <w:lsdException w:name="Light Shading Accent 2" w:uiPriority="60"/>
-    <w:lsdException w:name="Light List Accent 2" w:uiPriority="61"/>
-    <w:lsdException w:name="Light Grid Accent 2" w:uiPriority="62"/>
-    <w:lsdException w:name="Medium Shading 1 Accent 2" w:uiPriority="63"/>
-    <w:lsdException w:name="Medium Shading 2 Accent 2" w:uiPriority="64"/>
-    <w:lsdException w:name="Medium List 1 Accent 2" w:uiPriority="65"/>
-    <w:lsdException w:name="Medium List 2 Accent 2" w:uiPriority="66"/>
-    <w:lsdException w:name="Medium Grid 1 Accent 2" w:uiPriority="67"/>
-    <w:lsdException w:name="Medium Grid 2 Accent 2" w:uiPriority="68"/>
-    <w:lsdException w:name="Medium Grid 3 Accent 2" w:uiPriority="69"/>
-    <w:lsdException w:name="Dark List Accent 2" w:uiPriority="70"/>
-    <w:lsdException w:name="Colorful Shading Accent 2" w:uiPriority="71"/>
-    <w:lsdException w:name="Colorful List Accent 2" w:uiPriority="72"/>
-    <w:lsdException w:name="Colorful Grid Accent 2" w:uiPriority="73"/>
-    <w:lsdException w:name="Light Shading Accent 3" w:uiPriority="60"/>
-    <w:lsdException w:name="Light List Accent 3" w:uiPriority="61"/>
-    <w:lsdException w:name="Light Grid Accent 3" w:uiPriority="62"/>
-    <w:lsdException w:name="Medium Shading 1 Accent 3" w:uiPriority="63"/>
-    <w:lsdException w:name="Medium Shading 2 Accent 3" w:uiPriority="64"/>
-    <w:lsdException w:name="Medium List 1 Accent 3" w:uiPriority="65"/>
-    <w:lsdException w:name="Medium List 2 Accent 3" w:uiPriority="66"/>
-    <w:lsdException w:name="Medium Grid 1 Accent 3" w:uiPriority="67"/>
-    <w:lsdException w:name="Medium Grid 2 Accent 3" w:uiPriority="68"/>
-    <w:lsdException w:name="Medium Grid 3 Accent 3" w:uiPriority="69"/>
-    <w:lsdException w:name="Dark List Accent 3" w:uiPriority="70"/>
-    <w:lsdException w:name="Colorful Shading Accent 3" w:uiPriority="71"/>
-    <w:lsdException w:name="Colorful List Accent 3" w:uiPriority="72"/>
-    <w:lsdException w:name="Colorful Grid Accent 3" w:uiPriority="73"/>
-    <w:lsdException w:name="Light Shading Accent 4" w:uiPriority="60"/>
-    <w:lsdException w:name="Light List Accent 4" w:uiPriority="61"/>
-    <w:lsdException w:name="Light Grid Accent 4" w:uiPriority="62"/>
-    <w:lsdException w:name="Medium Shading 1 Accent 4" w:uiPriority="63"/>
-    <w:lsdException w:name="Medium Shading 2 Accent 4" w:uiPriority="64"/>
-    <w:lsdException w:name="Medium List 1 Accent 4" w:uiPriority="65"/>
-    <w:lsdException w:name="Medium List 2 Accent 4" w:uiPriority="66"/>
-    <w:lsdException w:name="Medium Grid 1 Accent 4" w:uiPriority="67"/>
-    <w:lsdException w:name="Medium Grid 2 Accent 4" w:uiPriority="68"/>
-    <w:lsdException w:name="Medium Grid 3 Accent 4" w:uiPriority="69"/>
-    <w:lsdException w:name="Dark List Accent 4" w:uiPriority="70"/>
-    <w:lsdException w:name="Colorful Shading Accent 4" w:uiPriority="71"/>
-    <w:lsdException w:name="Colorful List Accent 4" w:uiPriority="72"/>
-    <w:lsdException w:name="Colorful Grid Accent 4" w:uiPriority="73"/>
-    <w:lsdException w:name="Light Shading Accent 5" w:uiPriority="60"/>
-    <w:lsdException w:name="Light List Accent 5" w:uiPriority="61"/>
-    <w:lsdException w:name="Light Grid Accent 5" w:uiPriority="62"/>
-    <w:lsdException w:name="Medium Shading 1 Accent 5" w:uiPriority="63"/>
-    <w:lsdException w:name="Medium Shading 2 Accent 5" w:uiPriority="64"/>
-    <w:lsdException w:name="Medium List 1 Accent 5" w:uiPriority="65"/>
-    <w:lsdException w:name="Medium List 2 Accent 5" w:uiPriority="66"/>
-    <w:lsdException w:name="Medium Grid 1 Accent 5" w:uiPriority="67"/>
-    <w:lsdException w:name="Medium Grid 2 Accent 5" w:uiPriority="68"/>
-    <w:lsdException w:name="Medium Grid 3 Accent 5" w:uiPriority="69"/>
-    <w:lsdException w:name="Dark List Accent 5" w:uiPriority="70"/>
-    <w:lsdException w:name="Colorful Shading Accent 5" w:uiPriority="71"/>
-    <w:lsdException w:name="Colorful List Accent 5" w:uiPriority="72"/>
-    <w:lsdException w:name="Colorful Grid Accent 5" w:uiPriority="73"/>
-    <w:lsdException w:name="Light Shading Accent 6" w:uiPriority="60"/>
-    <w:lsdException w:name="Light List Accent 6" w:uiPriority="61"/>
-    <w:lsdException w:name="Light Grid Accent 6" w:uiPriority="62"/>
-    <w:lsdException w:name="Medium Shading 1 Accent 6" w:uiPriority="63"/>
-    <w:lsdException w:name="Medium Shading 2 Accent 6" w:uiPriority="64"/>
-    <w:lsdException w:name="Medium List 1 Accent 6" w:uiPriority="65"/>
-    <w:lsdException w:name="Medium List 2 Accent 6" w:uiPriority="66"/>
-    <w:lsdException w:name="Medium Grid 1 Accent 6" w:uiPriority="67"/>
-    <w:lsdException w:name="Medium Grid 2 Accent 6" w:uiPriority="68"/>
-    <w:lsdException w:name="Medium Grid 3 Accent 6" w:uiPriority="69"/>
-    <w:lsdException w:name="Dark List Accent 6" w:uiPriority="70"/>
-    <w:lsdException w:name="Colorful Shading Accent 6" w:uiPriority="71"/>
-    <w:lsdException w:name="Colorful List Accent 6" w:uiPriority="72"/>
-    <w:lsdException w:name="Colorful Grid Accent 6" w:uiPriority="73"/>
-    <w:lsdException w:name="Subtle Emphasis" w:uiPriority="19" w:qFormat="1"/>
-    <w:lsdException w:name="Intense Emphasis" w:uiPriority="21" w:qFormat="1"/>
-    <w:lsdException w:name="Subtle Reference" w:uiPriority="31" w:qFormat="1"/>
-    <w:lsdException w:name="Intense Reference" w:uiPriority="32" w:qFormat="1"/>
-    <w:lsdException w:name="Book Title" w:uiPriority="33" w:qFormat="1"/>
-    <w:lsdException w:name="Bibliography" w:semiHidden="1" w:uiPriority="37" w:unhideWhenUsed="1"/>
-    <w:lsdException w:name="TOC Heading" w:semiHidden="1" w:uiPriority="39" w:unhideWhenUsed="1" w:qFormat="1"/>
-    <w:lsdException w:name="Plain Table 1" w:uiPriority="41"/>
-    <w:lsdException w:name="Plain Table 2" w:uiPriority="42"/>
-    <w:lsdException w:name="Plain Table 3" w:uiPriority="43"/>
-    <w:lsdException w:name="Plain Table 4" w:uiPriority="44"/>
-    <w:lsdException w:name="Plain Table 5" w:uiPriority="45"/>
-    <w:lsdException w:name="Grid Table Light" w:uiPriority="40"/>
-    <w:lsdException w:name="Grid Table 1 Light" w:uiPriority="46"/>
-    <w:lsdException w:name="Grid Table 2" w:uiPriority="47"/>
-    <w:lsdException w:name="Grid Table 3" w:uiPriority="48"/>
-    <w:lsdException w:name="Grid Table 4" w:uiPriority="49"/>
-    <w:lsdException w:name="Grid Table 5 Dark" w:uiPriority="50"/>
-    <w:lsdException w:name="Grid Table 6 Colorful" w:uiPriority="51"/>
-    <w:lsdException w:name="Grid Table 7 Colorful" w:uiPriority="52"/>
-    <w:lsdException w:name="Grid Table 1 Light Accent 1" w:uiPriority="46"/>
-    <w:lsdException w:name="Grid Table 2 Accent 1" w:uiPriority="47"/>
-    <w:lsdException w:name="Grid Table 3 Accent 1" w:uiPriority="48"/>
-    <w:lsdException w:name="Grid Table 4 Accent 1" w:uiPriority="49"/>
-    <w:lsdException w:name="Grid Table 5 Dark Accent 1" w:uiPriority="50"/>
-    <w:lsdException w:name="Grid Table 6 Colorful Accent 1" w:uiPriority="51"/>
-    <w:lsdException w:name="Grid Table 7 Colorful Accent 1" w:uiPriority="52"/>
-    <w:lsdException w:name="Grid Table 1 Light Accent 2" w:uiPriority="46"/>
-    <w:lsdException w:name="Grid Table 2 Accent 2" w:uiPriority="47"/>
-    <w:lsdException w:name="Grid Table 3 Accent 2" w:uiPriority="48"/>
-    <w:lsdException w:name="Grid Table 4 Accent 2" w:uiPriority="49"/>
-    <w:lsdException w:name="Grid Table 5 Dark Accent 2" w:uiPriority="50"/>
-    <w:lsdException w:name="Grid Table 6 Colorful Accent 2" w:uiPriority="51"/>
-    <w:lsdException w:name="Grid Table 7 Colorful Accent 2" w:uiPriority="52"/>
-    <w:lsdException w:name="Grid Table 1 Light Accent 3" w:uiPriority="46"/>
-    <w:lsdException w:name="Grid Table 2 Accent 3" w:uiPriority="47"/>
-    <w:lsdException w:name="Grid Table 3 Accent 3" w:uiPriority="48"/>
-    <w:lsdException w:name="Grid Table 4 Accent 3" w:uiPriority="49"/>
-    <w:lsdException w:name="Grid Table 5 Dark Accent 3" w:uiPriority="50"/>
-    <w:lsdException w:name="Grid Table 6 Colorful Accent 3" w:uiPriority="51"/>
-    <w:lsdException w:name="Grid Table 7 Colorful Accent 3" w:uiPriority="52"/>
-    <w:lsdException w:name="Grid Table 1 Light Accent 4" w:uiPriority="46"/>
-    <w:lsdException w:name="Grid Table 2 Accent 4" w:uiPriority="47"/>
-    <w:lsdException w:name="Grid Table 3 Accent 4" w:uiPriority="48"/>
-    <w:lsdException w:name="Grid Table 4 Accent 4" w:uiPriority="49"/>
-    <w:lsdException w:name="Grid Table 5 Dark Accent 4" w:uiPriority="50"/>
-    <w:lsdException w:name="Grid Table 6 Colorful Accent 4" w:uiPriority="51"/>
-    <w:lsdException w:name="Grid Table 7 Colorful Accent 4" w:uiPriority="52"/>
-    <w:lsdException w:name="Grid Table 1 Light Accent 5" w:uiPriority="46"/>
-    <w:lsdException w:name="Grid Table 2 Accent 5" w:uiPriority="47"/>
-    <w:lsdException w:name="Grid Table 3 Accent 5" w:uiPriority="48"/>
-    <w:lsdException w:name="Grid Table 4 Accent 5" w:uiPriority="49"/>
-    <w:lsdException w:name="Grid Table 5 Dark Accent 5" w:uiPriority="50"/>
-    <w:lsdException w:name="Grid Table 6 Colorful Accent 5" w:uiPriority="51"/>
-    <w:lsdException w:name="Grid Table 7 Colorful Accent 5" w:uiPriority="52"/>
-    <w:lsdException w:name="Grid Table 1 Light Accent 6" w:uiPriority="46"/>
-    <w:lsdException w:name="Grid Table 2 Accent 6" w:uiPriority="47"/>
-    <w:lsdException w:name="Grid Table 3 Accent 6" w:uiPriority="48"/>
-    <w:lsdException w:name="Grid Table 4 Accent 6" w:uiPriority="49"/>
-    <w:lsdException w:name="Grid Table 5 Dark Accent 6" w:uiPriority="50"/>
-    <w:lsdException w:name="Grid Table 6 Colorful Accent 6" w:uiPriority="51"/>
-    <w:lsdException w:name="Grid Table 7 Colorful Accent 6" w:uiPriority="52"/>
-    <w:lsdException w:name="List Table 1 Light" w:uiPriority="46"/>
-    <w:lsdException w:name="List Table 2" w:uiPriority="47"/>
-    <w:lsdException w:name="List Table 3" w:uiPriority="48"/>
-    <w:lsdException w:name="List Table 4" w:uiPriority="49"/>
-    <w:lsdException w:name="List Table 5 Dark" w:uiPriority="50"/>
-    <w:lsdException w:name="List Table 6 Colorful" w:uiPriority="51"/>
-    <w:lsdException w:name="List Table 7 Colorful" w:uiPriority="52"/>
-    <w:lsdException w:name="List Table 1 Light Accent 1" w:uiPriority="46"/>
-    <w:lsdException w:name="List Table 2 Accent 1" w:uiPriority="47"/>
-    <w:lsdException w:name="List Table 3 Accent 1" w:uiPriority="48"/>
-    <w:lsdException w:name="List Table 4 Accent 1" w:uiPriority="49"/>
-    <w:lsdException w:name="List Table 5 Dark Accent 1" w:uiPriority="50"/>
-    <w:lsdException w:name="List Table 6 Colorful Accent 1" w:uiPriority="51"/>
-    <w:lsdException w:name="List Table 7 Colorful Accent 1" w:uiPriority="52"/>
-    <w:lsdException w:name="List Table 1 Light Accent 2" w:uiPriority="46"/>
-    <w:lsdException w:name="List Table 2 Accent 2" w:uiPriority="47"/>
-    <w:lsdException w:name="List Table 3 Accent 2" w:uiPriority="48"/>
-    <w:lsdException w:name="List Table 4 Accent 2" w:uiPriority="49"/>
-    <w:lsdException w:name="List Table 5 Dark Accent 2" w:uiPriority="50"/>
-    <w:lsdException w:name="List Table 6 Colorful Accent 2" w:uiPriority="51"/>
-    <w:lsdException w:name="List Table 7 Colorful Accent 2" w:uiPriority="52"/>
-    <w:lsdException w:name="List Table 1 Light Accent 3" w:uiPriority="46"/>
-    <w:lsdException w:name="List Table 2 Accent 3" w:uiPriority="47"/>
-    <w:lsdException w:name="List Table 3 Accent 3" w:uiPriority="48"/>
-    <w:lsdException w:name="List Table 4 Accent 3" w:uiPriority="49"/>
-    <w:lsdException w:name="List Table 5 Dark Accent 3" w:uiPriority="50"/>
-    <w:lsdException w:name="List Table 6 Colorful Accent 3" w:uiPriority="51"/>
-    <w:lsdException w:name="List Table 7 Colorful Accent 3" w:uiPriority="52"/>
-    <w:lsdException w:name="List Table 1 Light Accent 4" w:uiPriority="46"/>
-    <w:lsdException w:name="List Table 2 Accent 4" w:uiPriority="47"/>
-    <w:lsdException w:name="List Table 3 Accent 4" w:uiPriority="48"/>
-    <w:lsdException w:name="List Table 4 Accent 4" w:uiPriority="49"/>
-    <w:lsdException w:name="List Table 5 Dark Accent 4" w:uiPriority="50"/>
-    <w:lsdException w:name="List Table 6 Colorful Accent 4" w:uiPriority="51"/>
-    <w:lsdException w:name="List Table 7 Colorful Accent 4" w:uiPriority="52"/>
-    <w:lsdException w:name="List Table 1 Light Accent 5" w:uiPriority="46"/>
-    <w:lsdException w:name="List Table 2 Accent 5" w:uiPriority="47"/>
-    <w:lsdException w:name="List Table 3 Accent 5" w:uiPriority="48"/>
-    <w:lsdException w:name="List Table 4 Accent 5" w:uiPriority="49"/>
-    <w:lsdException w:name="List Table 5 Dark Accent 5" w:uiPriority="50"/>
-    <w:lsdException w:name="List Table 6 Colorful Accent 5" w:uiPriority="51"/>
-    <w:lsdException w:name="List Table 7 Colorful Accent 5" w:uiPriority="52"/>
-    <w:lsdException w:name="List Table 1 Light Accent 6" w:uiPriority="46"/>
-    <w:lsdException w:name="List Table 2 Accent 6" w:uiPriority="47"/>
-    <w:lsdException w:name="List Table 3 Accent 6" w:uiPriority="48"/>
-    <w:lsdException w:name="List Table 4 Accent 6" w:uiPriority="49"/>
-    <w:lsdException w:name="List Table 5 Dark Accent 6" w:uiPriority="50"/>
-    <w:lsdException w:name="List Table 6 Colorful Accent 6" w:uiPriority="51"/>
-    <w:lsdException w:name="List Table 7 Colorful Accent 6" w:uiPriority="52"/>
+  <w:latentStyles w:defLockedState="0" w:defUIPriority="99" w:defSemiHidden="1" w:defUnhideWhenUsed="1" w:defQFormat="0" w:count="267">
+    <w:lsdException w:name="Normal" w:semiHidden="0" w:uiPriority="0" w:unhideWhenUsed="0" w:qFormat="1"/>
+    <w:lsdException w:name="heading 1" w:semiHidden="0" w:uiPriority="9" w:unhideWhenUsed="0" w:qFormat="1"/>
+    <w:lsdException w:name="heading 2" w:uiPriority="9" w:qFormat="1"/>
+    <w:lsdException w:name="heading 3" w:uiPriority="9" w:qFormat="1"/>
+    <w:lsdException w:name="heading 4" w:uiPriority="9" w:qFormat="1"/>
+    <w:lsdException w:name="heading 5" w:uiPriority="9" w:qFormat="1"/>
+    <w:lsdException w:name="heading 6" w:uiPriority="9" w:qFormat="1"/>
+    <w:lsdException w:name="heading 7" w:uiPriority="9" w:qFormat="1"/>
+    <w:lsdException w:name="heading 8" w:uiPriority="9" w:qFormat="1"/>
+    <w:lsdException w:name="heading 9" w:uiPriority="9" w:qFormat="1"/>
+    <w:lsdException w:name="toc 1" w:uiPriority="39"/>
+    <w:lsdException w:name="toc 2" w:uiPriority="39"/>
+    <w:lsdException w:name="toc 3" w:uiPriority="39"/>
+    <w:lsdException w:name="toc 4" w:uiPriority="39"/>
+    <w:lsdException w:name="toc 5" w:uiPriority="39"/>
+    <w:lsdException w:name="toc 6" w:uiPriority="39"/>
+    <w:lsdException w:name="toc 7" w:uiPriority="39"/>
+    <w:lsdException w:name="toc 8" w:uiPriority="39"/>
+    <w:lsdException w:name="toc 9" w:uiPriority="39"/>
+    <w:lsdException w:name="caption" w:uiPriority="35" w:qFormat="1"/>
+    <w:lsdException w:name="Title" w:semiHidden="0" w:uiPriority="10" w:unhideWhenUsed="0" w:qFormat="1"/>
+    <w:lsdException w:name="Default Paragraph Font" w:uiPriority="1"/>
+    <w:lsdException w:name="Subtitle" w:semiHidden="0" w:uiPriority="11" w:unhideWhenUsed="0" w:qFormat="1"/>
+    <w:lsdException w:name="Strong" w:semiHidden="0" w:uiPriority="22" w:unhideWhenUsed="0" w:qFormat="1"/>
+    <w:lsdException w:name="Emphasis" w:semiHidden="0" w:uiPriority="20" w:unhideWhenUsed="0" w:qFormat="1"/>
+    <w:lsdException w:name="Table Grid" w:semiHidden="0" w:uiPriority="39" w:unhideWhenUsed="0"/>
+    <w:lsdException w:name="Placeholder Text" w:unhideWhenUsed="0"/>
+    <w:lsdException w:name="No Spacing" w:semiHidden="0" w:uiPriority="1" w:unhideWhenUsed="0" w:qFormat="1"/>
+    <w:lsdException w:name="Light Shading" w:semiHidden="0" w:uiPriority="60" w:unhideWhenUsed="0"/>
+    <w:lsdException w:name="Light List" w:semiHidden="0" w:uiPriority="61" w:unhideWhenUsed="0"/>
+    <w:lsdException w:name="Light Grid" w:semiHidden="0" w:uiPriority="62" w:unhideWhenUsed="0"/>
+    <w:lsdException w:name="Medium Shading 1" w:semiHidden="0" w:uiPriority="63" w:unhideWhenUsed="0"/>
+    <w:lsdException w:name="Medium Shading 2" w:semiHidden="0" w:uiPriority="64" w:unhideWhenUsed="0"/>
+    <w:lsdException w:name="Medium List 1" w:semiHidden="0" w:uiPriority="65" w:unhideWhenUsed="0"/>
+    <w:lsdException w:name="Medium List 2" w:semiHidden="0" w:uiPriority="66" w:unhideWhenUsed="0"/>
+    <w:lsdException w:name="Medium Grid 1" w:semiHidden="0" w:uiPriority="67" w:unhideWhenUsed="0"/>
+    <w:lsdException w:name="Medium Grid 2" w:semiHidden="0" w:uiPriority="68" w:unhideWhenUsed="0"/>
+    <w:lsdException w:name="Medium Grid 3" w:semiHidden="0" w:uiPriority="69" w:unhideWhenUsed="0"/>
+    <w:lsdException w:name="Dark List" w:semiHidden="0" w:uiPriority="70" w:unhideWhenUsed="0"/>
+    <w:lsdException w:name="Colorful Shading" w:semiHidden="0" w:uiPriority="71" w:unhideWhenUsed="0"/>
+    <w:lsdException w:name="Colorful List" w:semiHidden="0" w:uiPriority="72" w:unhideWhenUsed="0"/>
+    <w:lsdException w:name="Colorful Grid" w:semiHidden="0" w:uiPriority="73" w:unhideWhenUsed="0"/>
+    <w:lsdException w:name="Light Shading Accent 1" w:semiHidden="0" w:uiPriority="60" w:unhideWhenUsed="0"/>
+    <w:lsdException w:name="Light List Accent 1" w:semiHidden="0" w:uiPriority="61" w:unhideWhenUsed="0"/>
+    <w:lsdException w:name="Light Grid Accent 1" w:semiHidden="0" w:uiPriority="62" w:unhideWhenUsed="0"/>
+    <w:lsdException w:name="Medium Shading 1 Accent 1" w:semiHidden="0" w:uiPriority="63" w:unhideWhenUsed="0"/>
+    <w:lsdException w:name="Medium Shading 2 Accent 1" w:semiHidden="0" w:uiPriority="64" w:unhideWhenUsed="0"/>
+    <w:lsdException w:name="Medium List 1 Accent 1" w:semiHidden="0" w:uiPriority="65" w:unhideWhenUsed="0"/>
+    <w:lsdException w:name="Revision" w:unhideWhenUsed="0"/>
+    <w:lsdException w:name="List Paragraph" w:semiHidden="0" w:uiPriority="34" w:unhideWhenUsed="0" w:qFormat="1"/>
+    <w:lsdException w:name="Quote" w:semiHidden="0" w:uiPriority="29" w:unhideWhenUsed="0" w:qFormat="1"/>
+    <w:lsdException w:name="Intense Quote" w:semiHidden="0" w:uiPriority="30" w:unhideWhenUsed="0" w:qFormat="1"/>
+    <w:lsdException w:name="Medium List 2 Accent 1" w:semiHidden="0" w:uiPriority="66" w:unhideWhenUsed="0"/>
+    <w:lsdException w:name="Medium Grid 1 Accent 1" w:semiHidden="0" w:uiPriority="67" w:unhideWhenUsed="0"/>
+    <w:lsdException w:name="Medium Grid 2 Accent 1" w:semiHidden="0" w:uiPriority="68" w:unhideWhenUsed="0"/>
+    <w:lsdException w:name="Medium Grid 3 Accent 1" w:semiHidden="0" w:uiPriority="69" w:unhideWhenUsed="0"/>
+    <w:lsdException w:name="Dark List Accent 1" w:semiHidden="0" w:uiPriority="70" w:unhideWhenUsed="0"/>
+    <w:lsdException w:name="Colorful Shading Accent 1" w:semiHidden="0" w:uiPriority="71" w:unhideWhenUsed="0"/>
+    <w:lsdException w:name="Colorful List Accent 1" w:semiHidden="0" w:uiPriority="72" w:unhideWhenUsed="0"/>
+    <w:lsdException w:name="Colorful Grid Accent 1" w:semiHidden="0" w:uiPriority="73" w:unhideWhenUsed="0"/>
+    <w:lsdException w:name="Light Shading Accent 2" w:semiHidden="0" w:uiPriority="60" w:unhideWhenUsed="0"/>
+    <w:lsdException w:name="Light List Accent 2" w:semiHidden="0" w:uiPriority="61" w:unhideWhenUsed="0"/>
+    <w:lsdException w:name="Light Grid Accent 2" w:semiHidden="0" w:uiPriority="62" w:unhideWhenUsed="0"/>
+    <w:lsdException w:name="Medium Shading 1 Accent 2" w:semiHidden="0" w:uiPriority="63" w:unhideWhenUsed="0"/>
+    <w:lsdException w:name="Medium Shading 2 Accent 2" w:semiHidden="0" w:uiPriority="64" w:unhideWhenUsed="0"/>
+    <w:lsdException w:name="Medium List 1 Accent 2" w:semiHidden="0" w:uiPriority="65" w:unhideWhenUsed="0"/>
+    <w:lsdException w:name="Medium List 2 Accent 2" w:semiHidden="0" w:uiPriority="66" w:unhideWhenUsed="0"/>
+    <w:lsdException w:name="Medium Grid 1 Accent 2" w:semiHidden="0" w:uiPriority="67" w:unhideWhenUsed="0"/>
+    <w:lsdException w:name="Medium Grid 2 Accent 2" w:semiHidden="0" w:uiPriority="68" w:unhideWhenUsed="0"/>
+    <w:lsdException w:name="Medium Grid 3 Accent 2" w:semiHidden="0" w:uiPriority="69" w:unhideWhenUsed="0"/>
+    <w:lsdException w:name="Dark List Accent 2" w:semiHidden="0" w:uiPriority="70" w:unhideWhenUsed="0"/>
+    <w:lsdException w:name="Colorful Shading Accent 2" w:semiHidden="0" w:uiPriority="71" w:unhideWhenUsed="0"/>
+    <w:lsdException w:name="Colorful List Accent 2" w:semiHidden="0" w:uiPriority="72" w:unhideWhenUsed="0"/>
+    <w:lsdException w:name="Colorful Grid Accent 2" w:semiHidden="0" w:uiPriority="73" w:unhideWhenUsed="0"/>
+    <w:lsdException w:name="Light Shading Accent 3" w:semiHidden="0" w:uiPriority="60" w:unhideWhenUsed="0"/>
+    <w:lsdException w:name="Light List Accent 3" w:semiHidden="0" w:uiPriority="61" w:unhideWhenUsed="0"/>
+    <w:lsdException w:name="Light Grid Accent 3" w:semiHidden="0" w:uiPriority="62" w:unhideWhenUsed="0"/>
+    <w:lsdException w:name="Medium Shading 1 Accent 3" w:semiHidden="0" w:uiPriority="63" w:unhideWhenUsed="0"/>
+    <w:lsdException w:name="Medium Shading 2 Accent 3" w:semiHidden="0" w:uiPriority="64" w:unhideWhenUsed="0"/>
+    <w:lsdException w:name="Medium List 1 Accent 3" w:semiHidden="0" w:uiPriority="65" w:unhideWhenUsed="0"/>
+    <w:lsdException w:name="Medium List 2 Accent 3" w:semiHidden="0" w:uiPriority="66" w:unhideWhenUsed="0"/>
+    <w:lsdException w:name="Medium Grid 1 Accent 3" w:semiHidden="0" w:uiPriority="67" w:unhideWhenUsed="0"/>
+    <w:lsdException w:name="Medium Grid 2 Accent 3" w:semiHidden="0" w:uiPriority="68" w:unhideWhenUsed="0"/>
+    <w:lsdException w:name="Medium Grid 3 Accent 3" w:semiHidden="0" w:uiPriority="69" w:unhideWhenUsed="0"/>
+    <w:lsdException w:name="Dark List Accent 3" w:semiHidden="0" w:uiPriority="70" w:unhideWhenUsed="0"/>
+    <w:lsdException w:name="Colorful Shading Accent 3" w:semiHidden="0" w:uiPriority="71" w:unhideWhenUsed="0"/>
+    <w:lsdException w:name="Colorful List Accent 3" w:semiHidden="0" w:uiPriority="72" w:unhideWhenUsed="0"/>
+    <w:lsdException w:name="Colorful Grid Accent 3" w:semiHidden="0" w:uiPriority="73" w:unhideWhenUsed="0"/>
+    <w:lsdException w:name="Light Shading Accent 4" w:semiHidden="0" w:uiPriority="60" w:unhideWhenUsed="0"/>
+    <w:lsdException w:name="Light List Accent 4" w:semiHidden="0" w:uiPriority="61" w:unhideWhenUsed="0"/>
+    <w:lsdException w:name="Light Grid Accent 4" w:semiHidden="0" w:uiPriority="62" w:unhideWhenUsed="0"/>
+    <w:lsdException w:name="Medium Shading 1 Accent 4" w:semiHidden="0" w:uiPriority="63" w:unhideWhenUsed="0"/>
+    <w:lsdException w:name="Medium Shading 2 Accent 4" w:semiHidden="0" w:uiPriority="64" w:unhideWhenUsed="0"/>
+    <w:lsdException w:name="Medium List 1 Accent 4" w:semiHidden="0" w:uiPriority="65" w:unhideWhenUsed="0"/>
+    <w:lsdException w:name="Medium List 2 Accent 4" w:semiHidden="0" w:uiPriority="66" w:unhideWhenUsed="0"/>
+    <w:lsdException w:name="Medium Grid 1 Accent 4" w:semiHidden="0" w:uiPriority="67" w:unhideWhenUsed="0"/>
+    <w:lsdException w:name="Medium Grid 2 Accent 4" w:semiHidden="0" w:uiPriority="68" w:unhideWhenUsed="0"/>
+    <w:lsdException w:name="Medium Grid 3 Accent 4" w:semiHidden="0" w:uiPriority="69" w:unhideWhenUsed="0"/>
+    <w:lsdException w:name="Dark List Accent 4" w:semiHidden="0" w:uiPriority="70" w:unhideWhenUsed="0"/>
+    <w:lsdException w:name="Colorful Shading Accent 4" w:semiHidden="0" w:uiPriority="71" w:unhideWhenUsed="0"/>
+    <w:lsdException w:name="Colorful List Accent 4" w:semiHidden="0" w:uiPriority="72" w:unhideWhenUsed="0"/>
+    <w:lsdException w:name="Colorful Grid Accent 4" w:semiHidden="0" w:uiPriority="73" w:unhideWhenUsed="0"/>
+    <w:lsdException w:name="Light Shading Accent 5" w:semiHidden="0" w:uiPriority="60" w:unhideWhenUsed="0"/>
+    <w:lsdException w:name="Light List Accent 5" w:semiHidden="0" w:uiPriority="61" w:unhideWhenUsed="0"/>
+    <w:lsdException w:name="Light Grid Accent 5" w:semiHidden="0" w:uiPriority="62" w:unhideWhenUsed="0"/>
+    <w:lsdException w:name="Medium Shading 1 Accent 5" w:semiHidden="0" w:uiPriority="63" w:unhideWhenUsed="0"/>
+    <w:lsdException w:name="Medium Shading 2 Accent 5" w:semiHidden="0" w:uiPriority="64" w:unhideWhenUsed="0"/>
+    <w:lsdException w:name="Medium List 1 Accent 5" w:semiHidden="0" w:uiPriority="65" w:unhideWhenUsed="0"/>
+    <w:lsdException w:name="Medium List 2 Accent 5" w:semiHidden="0" w:uiPriority="66" w:unhideWhenUsed="0"/>
+    <w:lsdException w:name="Medium Grid 1 Accent 5" w:semiHidden="0" w:uiPriority="67" w:unhideWhenUsed="0"/>
+    <w:lsdException w:name="Medium Grid 2 Accent 5" w:semiHidden="0" w:uiPriority="68" w:unhideWhenUsed="0"/>
+    <w:lsdException w:name="Medium Grid 3 Accent 5" w:semiHidden="0" w:uiPriority="69" w:unhideWhenUsed="0"/>
+    <w:lsdException w:name="Dark List Accent 5" w:semiHidden="0" w:uiPriority="70" w:unhideWhenUsed="0"/>
+    <w:lsdException w:name="Colorful Shading Accent 5" w:semiHidden="0" w:uiPriority="71" w:unhideWhenUsed="0"/>
+    <w:lsdException w:name="Colorful List Accent 5" w:semiHidden="0" w:uiPriority="72" w:unhideWhenUsed="0"/>
+    <w:lsdException w:name="Colorful Grid Accent 5" w:semiHidden="0" w:uiPriority="73" w:unhideWhenUsed="0"/>
+    <w:lsdException w:name="Light Shading Accent 6" w:semiHidden="0" w:uiPriority="60" w:unhideWhenUsed="0"/>
+    <w:lsdException w:name="Light List Accent 6" w:semiHidden="0" w:uiPriority="61" w:unhideWhenUsed="0"/>
+    <w:lsdException w:name="Light Grid Accent 6" w:semiHidden="0" w:uiPriority="62" w:unhideWhenUsed="0"/>
+    <w:lsdException w:name="Medium Shading 1 Accent 6" w:semiHidden="0" w:uiPriority="63" w:unhideWhenUsed="0"/>
+    <w:lsdException w:name="Medium Shading 2 Accent 6" w:semiHidden="0" w:uiPriority="64" w:unhideWhenUsed="0"/>
+    <w:lsdException w:name="Medium List 1 Accent 6" w:semiHidden="0" w:uiPriority="65" w:unhideWhenUsed="0"/>
+    <w:lsdException w:name="Medium List 2 Accent 6" w:semiHidden="0" w:uiPriority="66" w:unhideWhenUsed="0"/>
+    <w:lsdException w:name="Medium Grid 1 Accent 6" w:semiHidden="0" w:uiPriority="67" w:unhideWhenUsed="0"/>
+    <w:lsdException w:name="Medium Grid 2 Accent 6" w:semiHidden="0" w:uiPriority="68" w:unhideWhenUsed="0"/>
+    <w:lsdException w:name="Medium Grid 3 Accent 6" w:semiHidden="0" w:uiPriority="69" w:unhideWhenUsed="0"/>
+    <w:lsdException w:name="Dark List Accent 6" w:semiHidden="0" w:uiPriority="70" w:unhideWhenUsed="0"/>
+    <w:lsdException w:name="Colorful Shading Accent 6" w:semiHidden="0" w:uiPriority="71" w:unhideWhenUsed="0"/>
+    <w:lsdException w:name="Colorful List Accent 6" w:semiHidden="0" w:uiPriority="72" w:unhideWhenUsed="0"/>
+    <w:lsdException w:name="Colorful Grid Accent 6" w:semiHidden="0" w:uiPriority="73" w:unhideWhenUsed="0"/>
+    <w:lsdException w:name="Subtle Emphasis" w:semiHidden="0" w:uiPriority="19" w:unhideWhenUsed="0" w:qFormat="1"/>
+    <w:lsdException w:name="Intense Emphasis" w:semiHidden="0" w:uiPriority="21" w:unhideWhenUsed="0" w:qFormat="1"/>
+    <w:lsdException w:name="Subtle Reference" w:semiHidden="0" w:uiPriority="31" w:unhideWhenUsed="0" w:qFormat="1"/>
+    <w:lsdException w:name="Intense Reference" w:semiHidden="0" w:uiPriority="32" w:unhideWhenUsed="0" w:qFormat="1"/>
+    <w:lsdException w:name="Book Title" w:semiHidden="0" w:uiPriority="33" w:unhideWhenUsed="0" w:qFormat="1"/>
+    <w:lsdException w:name="Bibliography" w:uiPriority="37"/>
+    <w:lsdException w:name="TOC Heading" w:uiPriority="39" w:qFormat="1"/>
+  </w:latentStyles>
+  <w:style w:type="paragraph" w:default="1" w:styleId="Normal">
+    <w:name w:val="Normal"/>
+    <w:qFormat/>
+  </w:style>
+  <w:style w:type="paragraph" w:styleId="Heading1">
+    <w:name w:val="heading 1"/>
+    <w:basedOn w:val="Normal"/>
+    <w:next w:val="Normal"/>
+    <w:link w:val="Heading1Char"/>
+    <w:uiPriority w:val="9"/>
+    <w:qFormat/>
+    <w:rsid w:val="000F5B5E"/>
+    <w:pPr>
+      <w:keepNext/>
+      <w:keepLines/>
+      <w:spacing w:before="480" w:after="0" w:line="276" w:lineRule="auto"/>
+      <w:outlineLvl w:val="0"/>
+    </w:pPr>
+    <w:rPr>
+      <w:rFonts w:asciiTheme="majorHAnsi" w:eastAsiaTheme="majorEastAsia" w:hAnsiTheme="majorHAnsi" w:cstheme="majorBidi"/>
+      <w:b/>
+      <w:bCs/>
+      <w:color w:val="2E74B5" w:themeColor="accent1" w:themeShade="BF"/>
+      <w:sz w:val="28"/>
+      <w:szCs w:val="28"/>
+      <w:lang w:bidi="en-US"/>
+    </w:rPr>
+  </w:style>
+  <w:style w:type="character" w:default="1" w:styleId="DefaultParagraphFont">
+    <w:name w:val="Default Paragraph Font"/>
+    <w:uiPriority w:val="1"/>
+    <w:semiHidden/>
+    <w:unhideWhenUsed/>
+  </w:style>
+  <w:style w:type="table" w:default="1" w:styleId="TableNormal">
+    <w:name w:val="Normal Table"/>
+    <w:uiPriority w:val="99"/>
+    <w:semiHidden/>
+    <w:unhideWhenUsed/>
+    <w:tblPr>
+      <w:tblInd w:w="0" w:type="dxa"/>
+      <w:tblCellMar>
+        <w:top w:w="0" w:type="dxa"/>
+        <w:left w:w="108" w:type="dxa"/>
+        <w:bottom w:w="0" w:type="dxa"/>
+        <w:right w:w="108" w:type="dxa"/>
+      </w:tblCellMar>
+    </w:tblPr>
+  </w:style>
+  <w:style w:type="numbering" w:default="1" w:styleId="NoList">
+    <w:name w:val="No List"/>
+    <w:uiPriority w:val="99"/>
+    <w:semiHidden/>
+    <w:unhideWhenUsed/>
+  </w:style>
+  <w:style w:type="paragraph" w:styleId="ListParagraph">
+    <w:name w:val="List Paragraph"/>
+    <w:basedOn w:val="Normal"/>
+    <w:uiPriority w:val="34"/>
+    <w:qFormat/>
+    <w:rsid w:val="002B6121"/>
+    <w:pPr>
+      <w:spacing w:after="200" w:line="276" w:lineRule="auto"/>
+      <w:ind w:left="720"/>
+      <w:contextualSpacing/>
+    </w:pPr>
+  </w:style>
+  <w:style w:type="paragraph" w:styleId="NormalWeb">
+    <w:name w:val="Normal (Web)"/>
+    <w:basedOn w:val="Normal"/>
+    <w:uiPriority w:val="99"/>
+    <w:unhideWhenUsed/>
+    <w:rsid w:val="00054257"/>
+    <w:pPr>
+      <w:spacing w:before="100" w:beforeAutospacing="1" w:after="100" w:afterAutospacing="1" w:line="240" w:lineRule="auto"/>
+    </w:pPr>
+    <w:rPr>
+      <w:rFonts w:ascii="Times New Roman" w:eastAsia="Times New Roman" w:hAnsi="Times New Roman" w:cs="Times New Roman"/>
+      <w:sz w:val="24"/>
+      <w:szCs w:val="24"/>
+    </w:rPr>
+  </w:style>
+  <w:style w:type="character" w:customStyle="1" w:styleId="apple-converted-space">
+    <w:name w:val="apple-converted-space"/>
+    <w:basedOn w:val="DefaultParagraphFont"/>
+    <w:rsid w:val="00054257"/>
+  </w:style>
+  <w:style w:type="character" w:customStyle="1" w:styleId="Heading1Char">
+    <w:name w:val="Heading 1 Char"/>
+    <w:basedOn w:val="DefaultParagraphFont"/>
+    <w:link w:val="Heading1"/>
+    <w:uiPriority w:val="9"/>
+    <w:rsid w:val="000F5B5E"/>
+    <w:rPr>
+      <w:rFonts w:asciiTheme="majorHAnsi" w:eastAsiaTheme="majorEastAsia" w:hAnsiTheme="majorHAnsi" w:cstheme="majorBidi"/>
+      <w:b/>
+      <w:bCs/>
+      <w:color w:val="2E74B5" w:themeColor="accent1" w:themeShade="BF"/>
+      <w:sz w:val="28"/>
+      <w:szCs w:val="28"/>
+      <w:lang w:bidi="en-US"/>
+    </w:rPr>
+  </w:style>
+  <w:style w:type="character" w:styleId="Hyperlink">
+    <w:name w:val="Hyperlink"/>
+    <w:basedOn w:val="DefaultParagraphFont"/>
+    <w:uiPriority w:val="99"/>
+    <w:unhideWhenUsed/>
+    <w:rsid w:val="000F5B5E"/>
+    <w:rPr>
+      <w:color w:val="0563C1" w:themeColor="hyperlink"/>
+      <w:u w:val="single"/>
+    </w:rPr>
+  </w:style>
+  <w:style w:type="character" w:customStyle="1" w:styleId="reference-text">
+    <w:name w:val="reference-text"/>
+    <w:basedOn w:val="DefaultParagraphFont"/>
+    <w:rsid w:val="000F5B5E"/>
+  </w:style>
+  <w:style w:type="character" w:customStyle="1" w:styleId="reference-accessdate">
+    <w:name w:val="reference-accessdate"/>
+    <w:basedOn w:val="DefaultParagraphFont"/>
+    <w:rsid w:val="000F5B5E"/>
+  </w:style>
+  <w:style w:type="character" w:customStyle="1" w:styleId="nowrap">
+    <w:name w:val="nowrap"/>
+    <w:basedOn w:val="DefaultParagraphFont"/>
+    <w:rsid w:val="000F5B5E"/>
+  </w:style>
+  <w:style w:type="paragraph" w:styleId="BalloonText">
+    <w:name w:val="Balloon Text"/>
+    <w:basedOn w:val="Normal"/>
+    <w:link w:val="BalloonTextChar"/>
+    <w:uiPriority w:val="99"/>
+    <w:semiHidden/>
+    <w:unhideWhenUsed/>
+    <w:rsid w:val="00093B8D"/>
+    <w:pPr>
+      <w:spacing w:after="0" w:line="240" w:lineRule="auto"/>
+    </w:pPr>
+    <w:rPr>
+      <w:rFonts w:ascii="Tahoma" w:hAnsi="Tahoma" w:cs="Tahoma"/>
+      <w:sz w:val="16"/>
+      <w:szCs w:val="16"/>
+    </w:rPr>
+  </w:style>
+  <w:style w:type="character" w:customStyle="1" w:styleId="BalloonTextChar">
+    <w:name w:val="Balloon Text Char"/>
+    <w:basedOn w:val="DefaultParagraphFont"/>
+    <w:link w:val="BalloonText"/>
+    <w:uiPriority w:val="99"/>
+    <w:semiHidden/>
+    <w:rsid w:val="00093B8D"/>
+    <w:rPr>
+      <w:rFonts w:ascii="Tahoma" w:hAnsi="Tahoma" w:cs="Tahoma"/>
+      <w:sz w:val="16"/>
+      <w:szCs w:val="16"/>
+    </w:rPr>
+  </w:style>
+  <w:style w:type="paragraph" w:styleId="Header">
+    <w:name w:val="header"/>
+    <w:basedOn w:val="Normal"/>
+    <w:link w:val="HeaderChar"/>
+    <w:uiPriority w:val="99"/>
+    <w:unhideWhenUsed/>
+    <w:rsid w:val="001848BC"/>
+    <w:pPr>
+      <w:tabs>
+        <w:tab w:val="center" w:pos="4680"/>
+        <w:tab w:val="right" w:pos="9360"/>
+      </w:tabs>
+      <w:spacing w:after="0" w:line="240" w:lineRule="auto"/>
+    </w:pPr>
+  </w:style>
+  <w:style w:type="character" w:customStyle="1" w:styleId="HeaderChar">
+    <w:name w:val="Header Char"/>
+    <w:basedOn w:val="DefaultParagraphFont"/>
+    <w:link w:val="Header"/>
+    <w:uiPriority w:val="99"/>
+    <w:rsid w:val="001848BC"/>
+  </w:style>
+  <w:style w:type="paragraph" w:styleId="Footer">
+    <w:name w:val="footer"/>
+    <w:basedOn w:val="Normal"/>
+    <w:link w:val="FooterChar"/>
+    <w:uiPriority w:val="99"/>
+    <w:unhideWhenUsed/>
+    <w:rsid w:val="001848BC"/>
+    <w:pPr>
+      <w:tabs>
+        <w:tab w:val="center" w:pos="4680"/>
+        <w:tab w:val="right" w:pos="9360"/>
+      </w:tabs>
+      <w:spacing w:after="0" w:line="240" w:lineRule="auto"/>
+    </w:pPr>
+  </w:style>
+  <w:style w:type="character" w:customStyle="1" w:styleId="FooterChar">
+    <w:name w:val="Footer Char"/>
+    <w:basedOn w:val="DefaultParagraphFont"/>
+    <w:link w:val="Footer"/>
+    <w:uiPriority w:val="99"/>
+    <w:rsid w:val="001848BC"/>
+  </w:style>
+  <w:style w:type="character" w:customStyle="1" w:styleId="citation">
+    <w:name w:val="citation"/>
+    <w:basedOn w:val="DefaultParagraphFont"/>
+    <w:rsid w:val="006C4B21"/>
+  </w:style>
+  <w:style w:type="character" w:customStyle="1" w:styleId="mw-cite-backlink">
+    <w:name w:val="mw-cite-backlink"/>
+    <w:basedOn w:val="DefaultParagraphFont"/>
+    <w:rsid w:val="006C4B21"/>
+  </w:style>
+  <w:style w:type="character" w:customStyle="1" w:styleId="cite-accessibility-label">
+    <w:name w:val="cite-accessibility-label"/>
+    <w:basedOn w:val="DefaultParagraphFont"/>
+    <w:rsid w:val="006C4B21"/>
+  </w:style>
+  <w:style w:type="character" w:styleId="PlaceholderText">
+    <w:name w:val="Placeholder Text"/>
+    <w:basedOn w:val="DefaultParagraphFont"/>
+    <w:uiPriority w:val="99"/>
+    <w:semiHidden/>
+    <w:rsid w:val="002D0AE7"/>
+    <w:rPr>
+      <w:color w:val="808080"/>
+    </w:rPr>
+  </w:style>
+  <w:style w:type="paragraph" w:styleId="NoSpacing">
+    <w:name w:val="No Spacing"/>
+    <w:uiPriority w:val="1"/>
+    <w:qFormat/>
+    <w:rsid w:val="00382788"/>
+    <w:pPr>
+      <w:spacing w:after="0" w:line="240" w:lineRule="auto"/>
+    </w:pPr>
+  </w:style>
+  <w:style w:type="paragraph" w:styleId="Bibliography">
+    <w:name w:val="Bibliography"/>
+    <w:basedOn w:val="Normal"/>
+    <w:next w:val="Normal"/>
+    <w:uiPriority w:val="37"/>
+    <w:unhideWhenUsed/>
+    <w:rsid w:val="00BC0DCC"/>
+  </w:style>
+  <w:style w:type="character" w:styleId="FollowedHyperlink">
+    <w:name w:val="FollowedHyperlink"/>
+    <w:basedOn w:val="DefaultParagraphFont"/>
+    <w:uiPriority w:val="99"/>
+    <w:semiHidden/>
+    <w:unhideWhenUsed/>
+    <w:rsid w:val="0083228E"/>
+    <w:rPr>
+      <w:color w:val="954F72" w:themeColor="followedHyperlink"/>
+      <w:u w:val="single"/>
+    </w:rPr>
+  </w:style>
+</w:styles>
+</file>
+
+<file path=word/stylesWithEffects.xml><?xml version="1.0" encoding="utf-8"?>
+<w:styles xmlns:wpc="http://schemas.microsoft.com/office/word/2010/wordprocessingCanvas" xmlns:mc="http://schemas.openxmlformats.org/markup-compatibility/2006" xmlns:o="urn:schemas-microsoft-com:office:office" xmlns:r="http://schemas.openxmlformats.org/officeDocument/2006/relationships" xmlns:m="http://schemas.openxmlformats.org/officeDocument/2006/math" xmlns:v="urn:schemas-microsoft-com:vml" xmlns:wp14="http://schemas.microsoft.com/office/word/2010/wordprocessingDrawing" xmlns:wp="http://schemas.openxmlformats.org/drawingml/2006/wordprocessingDrawing" xmlns:w10="urn:schemas-microsoft-com:office:word" xmlns:w="http://schemas.openxmlformats.org/wordprocessingml/2006/main" xmlns:w14="http://schemas.microsoft.com/office/word/2010/wordml" xmlns:wpg="http://schemas.microsoft.com/office/word/2010/wordprocessingGroup" xmlns:wpi="http://schemas.microsoft.com/office/word/2010/wordprocessingInk" xmlns:wne="http://schemas.microsoft.com/office/word/2006/wordml" xmlns:wps="http://schemas.microsoft.com/office/word/2010/wordprocessingShape" mc:Ignorable="w14 wp14">
+  <w:docDefaults>
+    <w:rPrDefault>
+      <w:rPr>
+        <w:rFonts w:asciiTheme="minorHAnsi" w:eastAsiaTheme="minorHAnsi" w:hAnsiTheme="minorHAnsi" w:cstheme="minorBidi"/>
+        <w:sz w:val="22"/>
+        <w:szCs w:val="22"/>
+        <w:lang w:val="en-US" w:eastAsia="en-US" w:bidi="ar-SA"/>
+      </w:rPr>
+    </w:rPrDefault>
+    <w:pPrDefault>
+      <w:pPr>
+        <w:spacing w:after="160" w:line="259" w:lineRule="auto"/>
+      </w:pPr>
+    </w:pPrDefault>
+  </w:docDefaults>
+  <w:latentStyles w:defLockedState="0" w:defUIPriority="99" w:defSemiHidden="1" w:defUnhideWhenUsed="1" w:defQFormat="0" w:count="267">
+    <w:lsdException w:name="Normal" w:semiHidden="0" w:uiPriority="0" w:unhideWhenUsed="0" w:qFormat="1"/>
+    <w:lsdException w:name="heading 1" w:semiHidden="0" w:uiPriority="9" w:unhideWhenUsed="0" w:qFormat="1"/>
+    <w:lsdException w:name="heading 2" w:uiPriority="9" w:qFormat="1"/>
+    <w:lsdException w:name="heading 3" w:uiPriority="9" w:qFormat="1"/>
+    <w:lsdException w:name="heading 4" w:uiPriority="9" w:qFormat="1"/>
+    <w:lsdException w:name="heading 5" w:uiPriority="9" w:qFormat="1"/>
+    <w:lsdException w:name="heading 6" w:uiPriority="9" w:qFormat="1"/>
+    <w:lsdException w:name="heading 7" w:uiPriority="9" w:qFormat="1"/>
+    <w:lsdException w:name="heading 8" w:uiPriority="9" w:qFormat="1"/>
+    <w:lsdException w:name="heading 9" w:uiPriority="9" w:qFormat="1"/>
+    <w:lsdException w:name="toc 1" w:uiPriority="39"/>
+    <w:lsdException w:name="toc 2" w:uiPriority="39"/>
+    <w:lsdException w:name="toc 3" w:uiPriority="39"/>
+    <w:lsdException w:name="toc 4" w:uiPriority="39"/>
+    <w:lsdException w:name="toc 5" w:uiPriority="39"/>
+    <w:lsdException w:name="toc 6" w:uiPriority="39"/>
+    <w:lsdException w:name="toc 7" w:uiPriority="39"/>
+    <w:lsdException w:name="toc 8" w:uiPriority="39"/>
+    <w:lsdException w:name="toc 9" w:uiPriority="39"/>
+    <w:lsdException w:name="caption" w:uiPriority="35" w:qFormat="1"/>
+    <w:lsdException w:name="Title" w:semiHidden="0" w:uiPriority="10" w:unhideWhenUsed="0" w:qFormat="1"/>
+    <w:lsdException w:name="Default Paragraph Font" w:uiPriority="1"/>
+    <w:lsdException w:name="Subtitle" w:semiHidden="0" w:uiPriority="11" w:unhideWhenUsed="0" w:qFormat="1"/>
+    <w:lsdException w:name="Strong" w:semiHidden="0" w:uiPriority="22" w:unhideWhenUsed="0" w:qFormat="1"/>
+    <w:lsdException w:name="Emphasis" w:semiHidden="0" w:uiPriority="20" w:unhideWhenUsed="0" w:qFormat="1"/>
+    <w:lsdException w:name="Table Grid" w:semiHidden="0" w:uiPriority="39" w:unhideWhenUsed="0"/>
+    <w:lsdException w:name="Placeholder Text" w:unhideWhenUsed="0"/>
+    <w:lsdException w:name="No Spacing" w:semiHidden="0" w:uiPriority="1" w:unhideWhenUsed="0" w:qFormat="1"/>
+    <w:lsdException w:name="Light Shading" w:semiHidden="0" w:uiPriority="60" w:unhideWhenUsed="0"/>
+    <w:lsdException w:name="Light List" w:semiHidden="0" w:uiPriority="61" w:unhideWhenUsed="0"/>
+    <w:lsdException w:name="Light Grid" w:semiHidden="0" w:uiPriority="62" w:unhideWhenUsed="0"/>
+    <w:lsdException w:name="Medium Shading 1" w:semiHidden="0" w:uiPriority="63" w:unhideWhenUsed="0"/>
+    <w:lsdException w:name="Medium Shading 2" w:semiHidden="0" w:uiPriority="64" w:unhideWhenUsed="0"/>
+    <w:lsdException w:name="Medium List 1" w:semiHidden="0" w:uiPriority="65" w:unhideWhenUsed="0"/>
+    <w:lsdException w:name="Medium List 2" w:semiHidden="0" w:uiPriority="66" w:unhideWhenUsed="0"/>
+    <w:lsdException w:name="Medium Grid 1" w:semiHidden="0" w:uiPriority="67" w:unhideWhenUsed="0"/>
+    <w:lsdException w:name="Medium Grid 2" w:semiHidden="0" w:uiPriority="68" w:unhideWhenUsed="0"/>
+    <w:lsdException w:name="Medium Grid 3" w:semiHidden="0" w:uiPriority="69" w:unhideWhenUsed="0"/>
+    <w:lsdException w:name="Dark List" w:semiHidden="0" w:uiPriority="70" w:unhideWhenUsed="0"/>
+    <w:lsdException w:name="Colorful Shading" w:semiHidden="0" w:uiPriority="71" w:unhideWhenUsed="0"/>
+    <w:lsdException w:name="Colorful List" w:semiHidden="0" w:uiPriority="72" w:unhideWhenUsed="0"/>
+    <w:lsdException w:name="Colorful Grid" w:semiHidden="0" w:uiPriority="73" w:unhideWhenUsed="0"/>
+    <w:lsdException w:name="Light Shading Accent 1" w:semiHidden="0" w:uiPriority="60" w:unhideWhenUsed="0"/>
+    <w:lsdException w:name="Light List Accent 1" w:semiHidden="0" w:uiPriority="61" w:unhideWhenUsed="0"/>
+    <w:lsdException w:name="Light Grid Accent 1" w:semiHidden="0" w:uiPriority="62" w:unhideWhenUsed="0"/>
+    <w:lsdException w:name="Medium Shading 1 Accent 1" w:semiHidden="0" w:uiPriority="63" w:unhideWhenUsed="0"/>
+    <w:lsdException w:name="Medium Shading 2 Accent 1" w:semiHidden="0" w:uiPriority="64" w:unhideWhenUsed="0"/>
+    <w:lsdException w:name="Medium List 1 Accent 1" w:semiHidden="0" w:uiPriority="65" w:unhideWhenUsed="0"/>
+    <w:lsdException w:name="Revision" w:unhideWhenUsed="0"/>
+    <w:lsdException w:name="List Paragraph" w:semiHidden="0" w:uiPriority="34" w:unhideWhenUsed="0" w:qFormat="1"/>
+    <w:lsdException w:name="Quote" w:semiHidden="0" w:uiPriority="29" w:unhideWhenUsed="0" w:qFormat="1"/>
+    <w:lsdException w:name="Intense Quote" w:semiHidden="0" w:uiPriority="30" w:unhideWhenUsed="0" w:qFormat="1"/>
+    <w:lsdException w:name="Medium List 2 Accent 1" w:semiHidden="0" w:uiPriority="66" w:unhideWhenUsed="0"/>
+    <w:lsdException w:name="Medium Grid 1 Accent 1" w:semiHidden="0" w:uiPriority="67" w:unhideWhenUsed="0"/>
+    <w:lsdException w:name="Medium Grid 2 Accent 1" w:semiHidden="0" w:uiPriority="68" w:unhideWhenUsed="0"/>
+    <w:lsdException w:name="Medium Grid 3 Accent 1" w:semiHidden="0" w:uiPriority="69" w:unhideWhenUsed="0"/>
+    <w:lsdException w:name="Dark List Accent 1" w:semiHidden="0" w:uiPriority="70" w:unhideWhenUsed="0"/>
+    <w:lsdException w:name="Colorful Shading Accent 1" w:semiHidden="0" w:uiPriority="71" w:unhideWhenUsed="0"/>
+    <w:lsdException w:name="Colorful List Accent 1" w:semiHidden="0" w:uiPriority="72" w:unhideWhenUsed="0"/>
+    <w:lsdException w:name="Colorful Grid Accent 1" w:semiHidden="0" w:uiPriority="73" w:unhideWhenUsed="0"/>
+    <w:lsdException w:name="Light Shading Accent 2" w:semiHidden="0" w:uiPriority="60" w:unhideWhenUsed="0"/>
+    <w:lsdException w:name="Light List Accent 2" w:semiHidden="0" w:uiPriority="61" w:unhideWhenUsed="0"/>
+    <w:lsdException w:name="Light Grid Accent 2" w:semiHidden="0" w:uiPriority="62" w:unhideWhenUsed="0"/>
+    <w:lsdException w:name="Medium Shading 1 Accent 2" w:semiHidden="0" w:uiPriority="63" w:unhideWhenUsed="0"/>
+    <w:lsdException w:name="Medium Shading 2 Accent 2" w:semiHidden="0" w:uiPriority="64" w:unhideWhenUsed="0"/>
+    <w:lsdException w:name="Medium List 1 Accent 2" w:semiHidden="0" w:uiPriority="65" w:unhideWhenUsed="0"/>
+    <w:lsdException w:name="Medium List 2 Accent 2" w:semiHidden="0" w:uiPriority="66" w:unhideWhenUsed="0"/>
+    <w:lsdException w:name="Medium Grid 1 Accent 2" w:semiHidden="0" w:uiPriority="67" w:unhideWhenUsed="0"/>
+    <w:lsdException w:name="Medium Grid 2 Accent 2" w:semiHidden="0" w:uiPriority="68" w:unhideWhenUsed="0"/>
+    <w:lsdException w:name="Medium Grid 3 Accent 2" w:semiHidden="0" w:uiPriority="69" w:unhideWhenUsed="0"/>
+    <w:lsdException w:name="Dark List Accent 2" w:semiHidden="0" w:uiPriority="70" w:unhideWhenUsed="0"/>
+    <w:lsdException w:name="Colorful Shading Accent 2" w:semiHidden="0" w:uiPriority="71" w:unhideWhenUsed="0"/>
+    <w:lsdException w:name="Colorful List Accent 2" w:semiHidden="0" w:uiPriority="72" w:unhideWhenUsed="0"/>
+    <w:lsdException w:name="Colorful Grid Accent 2" w:semiHidden="0" w:uiPriority="73" w:unhideWhenUsed="0"/>
+    <w:lsdException w:name="Light Shading Accent 3" w:semiHidden="0" w:uiPriority="60" w:unhideWhenUsed="0"/>
+    <w:lsdException w:name="Light List Accent 3" w:semiHidden="0" w:uiPriority="61" w:unhideWhenUsed="0"/>
+    <w:lsdException w:name="Light Grid Accent 3" w:semiHidden="0" w:uiPriority="62" w:unhideWhenUsed="0"/>
+    <w:lsdException w:name="Medium Shading 1 Accent 3" w:semiHidden="0" w:uiPriority="63" w:unhideWhenUsed="0"/>
+    <w:lsdException w:name="Medium Shading 2 Accent 3" w:semiHidden="0" w:uiPriority="64" w:unhideWhenUsed="0"/>
+    <w:lsdException w:name="Medium List 1 Accent 3" w:semiHidden="0" w:uiPriority="65" w:unhideWhenUsed="0"/>
+    <w:lsdException w:name="Medium List 2 Accent 3" w:semiHidden="0" w:uiPriority="66" w:unhideWhenUsed="0"/>
+    <w:lsdException w:name="Medium Grid 1 Accent 3" w:semiHidden="0" w:uiPriority="67" w:unhideWhenUsed="0"/>
+    <w:lsdException w:name="Medium Grid 2 Accent 3" w:semiHidden="0" w:uiPriority="68" w:unhideWhenUsed="0"/>
+    <w:lsdException w:name="Medium Grid 3 Accent 3" w:semiHidden="0" w:uiPriority="69" w:unhideWhenUsed="0"/>
+    <w:lsdException w:name="Dark List Accent 3" w:semiHidden="0" w:uiPriority="70" w:unhideWhenUsed="0"/>
+    <w:lsdException w:name="Colorful Shading Accent 3" w:semiHidden="0" w:uiPriority="71" w:unhideWhenUsed="0"/>
+    <w:lsdException w:name="Colorful List Accent 3" w:semiHidden="0" w:uiPriority="72" w:unhideWhenUsed="0"/>
+    <w:lsdException w:name="Colorful Grid Accent 3" w:semiHidden="0" w:uiPriority="73" w:unhideWhenUsed="0"/>
+    <w:lsdException w:name="Light Shading Accent 4" w:semiHidden="0" w:uiPriority="60" w:unhideWhenUsed="0"/>
+    <w:lsdException w:name="Light List Accent 4" w:semiHidden="0" w:uiPriority="61" w:unhideWhenUsed="0"/>
+    <w:lsdException w:name="Light Grid Accent 4" w:semiHidden="0" w:uiPriority="62" w:unhideWhenUsed="0"/>
+    <w:lsdException w:name="Medium Shading 1 Accent 4" w:semiHidden="0" w:uiPriority="63" w:unhideWhenUsed="0"/>
+    <w:lsdException w:name="Medium Shading 2 Accent 4" w:semiHidden="0" w:uiPriority="64" w:unhideWhenUsed="0"/>
+    <w:lsdException w:name="Medium List 1 Accent 4" w:semiHidden="0" w:uiPriority="65" w:unhideWhenUsed="0"/>
+    <w:lsdException w:name="Medium List 2 Accent 4" w:semiHidden="0" w:uiPriority="66" w:unhideWhenUsed="0"/>
+    <w:lsdException w:name="Medium Grid 1 Accent 4" w:semiHidden="0" w:uiPriority="67" w:unhideWhenUsed="0"/>
+    <w:lsdException w:name="Medium Grid 2 Accent 4" w:semiHidden="0" w:uiPriority="68" w:unhideWhenUsed="0"/>
+    <w:lsdException w:name="Medium Grid 3 Accent 4" w:semiHidden="0" w:uiPriority="69" w:unhideWhenUsed="0"/>
+    <w:lsdException w:name="Dark List Accent 4" w:semiHidden="0" w:uiPriority="70" w:unhideWhenUsed="0"/>
+    <w:lsdException w:name="Colorful Shading Accent 4" w:semiHidden="0" w:uiPriority="71" w:unhideWhenUsed="0"/>
+    <w:lsdException w:name="Colorful List Accent 4" w:semiHidden="0" w:uiPriority="72" w:unhideWhenUsed="0"/>
+    <w:lsdException w:name="Colorful Grid Accent 4" w:semiHidden="0" w:uiPriority="73" w:unhideWhenUsed="0"/>
+    <w:lsdException w:name="Light Shading Accent 5" w:semiHidden="0" w:uiPriority="60" w:unhideWhenUsed="0"/>
+    <w:lsdException w:name="Light List Accent 5" w:semiHidden="0" w:uiPriority="61" w:unhideWhenUsed="0"/>
+    <w:lsdException w:name="Light Grid Accent 5" w:semiHidden="0" w:uiPriority="62" w:unhideWhenUsed="0"/>
+    <w:lsdException w:name="Medium Shading 1 Accent 5" w:semiHidden="0" w:uiPriority="63" w:unhideWhenUsed="0"/>
+    <w:lsdException w:name="Medium Shading 2 Accent 5" w:semiHidden="0" w:uiPriority="64" w:unhideWhenUsed="0"/>
+    <w:lsdException w:name="Medium List 1 Accent 5" w:semiHidden="0" w:uiPriority="65" w:unhideWhenUsed="0"/>
+    <w:lsdException w:name="Medium List 2 Accent 5" w:semiHidden="0" w:uiPriority="66" w:unhideWhenUsed="0"/>
+    <w:lsdException w:name="Medium Grid 1 Accent 5" w:semiHidden="0" w:uiPriority="67" w:unhideWhenUsed="0"/>
+    <w:lsdException w:name="Medium Grid 2 Accent 5" w:semiHidden="0" w:uiPriority="68" w:unhideWhenUsed="0"/>
+    <w:lsdException w:name="Medium Grid 3 Accent 5" w:semiHidden="0" w:uiPriority="69" w:unhideWhenUsed="0"/>
+    <w:lsdException w:name="Dark List Accent 5" w:semiHidden="0" w:uiPriority="70" w:unhideWhenUsed="0"/>
+    <w:lsdException w:name="Colorful Shading Accent 5" w:semiHidden="0" w:uiPriority="71" w:unhideWhenUsed="0"/>
+    <w:lsdException w:name="Colorful List Accent 5" w:semiHidden="0" w:uiPriority="72" w:unhideWhenUsed="0"/>
+    <w:lsdException w:name="Colorful Grid Accent 5" w:semiHidden="0" w:uiPriority="73" w:unhideWhenUsed="0"/>
+    <w:lsdException w:name="Light Shading Accent 6" w:semiHidden="0" w:uiPriority="60" w:unhideWhenUsed="0"/>
+    <w:lsdException w:name="Light List Accent 6" w:semiHidden="0" w:uiPriority="61" w:unhideWhenUsed="0"/>
+    <w:lsdException w:name="Light Grid Accent 6" w:semiHidden="0" w:uiPriority="62" w:unhideWhenUsed="0"/>
+    <w:lsdException w:name="Medium Shading 1 Accent 6" w:semiHidden="0" w:uiPriority="63" w:unhideWhenUsed="0"/>
+    <w:lsdException w:name="Medium Shading 2 Accent 6" w:semiHidden="0" w:uiPriority="64" w:unhideWhenUsed="0"/>
+    <w:lsdException w:name="Medium List 1 Accent 6" w:semiHidden="0" w:uiPriority="65" w:unhideWhenUsed="0"/>
+    <w:lsdException w:name="Medium List 2 Accent 6" w:semiHidden="0" w:uiPriority="66" w:unhideWhenUsed="0"/>
+    <w:lsdException w:name="Medium Grid 1 Accent 6" w:semiHidden="0" w:uiPriority="67" w:unhideWhenUsed="0"/>
+    <w:lsdException w:name="Medium Grid 2 Accent 6" w:semiHidden="0" w:uiPriority="68" w:unhideWhenUsed="0"/>
+    <w:lsdException w:name="Medium Grid 3 Accent 6" w:semiHidden="0" w:uiPriority="69" w:unhideWhenUsed="0"/>
+    <w:lsdException w:name="Dark List Accent 6" w:semiHidden="0" w:uiPriority="70" w:unhideWhenUsed="0"/>
+    <w:lsdException w:name="Colorful Shading Accent 6" w:semiHidden="0" w:uiPriority="71" w:unhideWhenUsed="0"/>
+    <w:lsdException w:name="Colorful List Accent 6" w:semiHidden="0" w:uiPriority="72" w:unhideWhenUsed="0"/>
+    <w:lsdException w:name="Colorful Grid Accent 6" w:semiHidden="0" w:uiPriority="73" w:unhideWhenUsed="0"/>
+    <w:lsdException w:name="Subtle Emphasis" w:semiHidden="0" w:uiPriority="19" w:unhideWhenUsed="0" w:qFormat="1"/>
+    <w:lsdException w:name="Intense Emphasis" w:semiHidden="0" w:uiPriority="21" w:unhideWhenUsed="0" w:qFormat="1"/>
+    <w:lsdException w:name="Subtle Reference" w:semiHidden="0" w:uiPriority="31" w:unhideWhenUsed="0" w:qFormat="1"/>
+    <w:lsdException w:name="Intense Reference" w:semiHidden="0" w:uiPriority="32" w:unhideWhenUsed="0" w:qFormat="1"/>
+    <w:lsdException w:name="Book Title" w:semiHidden="0" w:uiPriority="33" w:unhideWhenUsed="0" w:qFormat="1"/>
+    <w:lsdException w:name="Bibliography" w:uiPriority="37"/>
+    <w:lsdException w:name="TOC Heading" w:uiPriority="39" w:qFormat="1"/>
   </w:latentStyles>
   <w:style w:type="paragraph" w:default="1" w:styleId="Normal">
     <w:name w:val="Normal"/>
@@ -10559,7 +12117,7 @@
   <a:extraClrSchemeLst/>
   <a:extLst>
     <a:ext uri="{05A4C25C-085E-4340-85A3-A5531E510DB2}">
-      <thm15:themeFamily xmlns:thm15="http://schemas.microsoft.com/office/thememl/2012/main" name="Office Theme" id="{62F939B6-93AF-4DB8-9C6B-D6C7DFDC589F}" vid="{4A3C46E8-61CC-4603-A589-7422A47A8E4A}"/>
+      <thm15:themeFamily xmlns:thm15="http://schemas.microsoft.com/office/thememl/2012/main" xmlns="" name="Office Theme" id="{62F939B6-93AF-4DB8-9C6B-D6C7DFDC589F}" vid="{4A3C46E8-61CC-4603-A589-7422A47A8E4A}"/>
     </a:ext>
   </a:extLst>
 </a:theme>
@@ -11207,7 +12765,7 @@
 </file>
 
 <file path=customXml/itemProps1.xml><?xml version="1.0" encoding="utf-8"?>
-<ds:datastoreItem xmlns:ds="http://schemas.openxmlformats.org/officeDocument/2006/customXml" ds:itemID="{A7DFC189-7BB6-4574-B06B-95AFBAE1D7D4}">
+<ds:datastoreItem xmlns:ds="http://schemas.openxmlformats.org/officeDocument/2006/customXml" ds:itemID="{35DA1678-A8EF-40F6-AD7D-0468ACC4AF2E}">
   <ds:schemaRefs>
     <ds:schemaRef ds:uri="http://schemas.openxmlformats.org/officeDocument/2006/bibliography"/>
   </ds:schemaRefs>

</xml_diff>

<commit_message>
CF Revisions, SoP Revisions, Appendix concat
*Revised CF of the study. with explanation
*Revised SoP since they are of the same sense
*Attached the appendix after references
</commit_message>
<xml_diff>
--- a/docs/FORChapter1to3.docx
+++ b/docs/FORChapter1to3.docx
@@ -570,26 +570,15 @@
     </w:p>
     <w:p>
       <w:pPr>
+        <w:shd w:val="clear" w:color="auto" w:fill="FFFFFF"/>
         <w:spacing w:after="0" w:line="480" w:lineRule="auto"/>
         <w:jc w:val="both"/>
         <w:rPr>
           <w:rFonts w:ascii="Times New Roman" w:hAnsi="Times New Roman" w:cs="Times New Roman"/>
-          <w:b/>
-          <w:sz w:val="24"/>
-          <w:szCs w:val="24"/>
-          <w:shd w:val="clear" w:color="auto" w:fill="FFFFFF"/>
-        </w:rPr>
-      </w:pPr>
-      <w:r>
-        <w:rPr>
-          <w:rFonts w:ascii="Times New Roman" w:hAnsi="Times New Roman" w:cs="Times New Roman"/>
-          <w:b/>
-          <w:sz w:val="24"/>
-          <w:szCs w:val="24"/>
-          <w:shd w:val="clear" w:color="auto" w:fill="FFFFFF"/>
-        </w:rPr>
-        <w:t>1.3 Conceptual Framework</w:t>
-      </w:r>
+          <w:sz w:val="24"/>
+          <w:szCs w:val="24"/>
+        </w:rPr>
+      </w:pPr>
     </w:p>
     <w:p>
       <w:pPr>
@@ -612,6 +601,29 @@
           <w:shd w:val="clear" w:color="auto" w:fill="FFFFFF"/>
         </w:rPr>
         <w:lastRenderedPageBreak/>
+        <w:t>1.3 Conceptual Framework</w:t>
+      </w:r>
+    </w:p>
+    <w:p>
+      <w:pPr>
+        <w:spacing w:after="0" w:line="480" w:lineRule="auto"/>
+        <w:jc w:val="both"/>
+        <w:rPr>
+          <w:rFonts w:ascii="Times New Roman" w:hAnsi="Times New Roman" w:cs="Times New Roman"/>
+          <w:b/>
+          <w:sz w:val="24"/>
+          <w:szCs w:val="24"/>
+          <w:shd w:val="clear" w:color="auto" w:fill="FFFFFF"/>
+        </w:rPr>
+      </w:pPr>
+      <w:r>
+        <w:rPr>
+          <w:rFonts w:ascii="Times New Roman" w:hAnsi="Times New Roman" w:cs="Times New Roman"/>
+          <w:b/>
+          <w:sz w:val="24"/>
+          <w:szCs w:val="24"/>
+          <w:shd w:val="clear" w:color="auto" w:fill="FFFFFF"/>
+        </w:rPr>
         <w:tab/>
         <w:t>1.3.1 Conceptual Framework of the System</w:t>
       </w:r>
@@ -632,39 +644,16 @@
         <w:rPr>
           <w:rFonts w:ascii="Times New Roman" w:hAnsi="Times New Roman" w:cs="Times New Roman"/>
           <w:b/>
-          <w:sz w:val="24"/>
-          <w:szCs w:val="24"/>
-          <w:shd w:val="clear" w:color="auto" w:fill="FFFFFF"/>
-        </w:rPr>
-        <w:tab/>
-        <w:t>1.3.2 Conceptual Framework of the Study</w:t>
-      </w:r>
-    </w:p>
-    <w:p>
-      <w:pPr>
-        <w:spacing w:after="0" w:line="480" w:lineRule="auto"/>
-        <w:jc w:val="both"/>
-        <w:rPr>
-          <w:rFonts w:ascii="Times New Roman" w:hAnsi="Times New Roman" w:cs="Times New Roman"/>
-          <w:sz w:val="24"/>
-          <w:szCs w:val="24"/>
-          <w:shd w:val="clear" w:color="auto" w:fill="FFFFFF"/>
-        </w:rPr>
-      </w:pPr>
-      <w:r>
-        <w:rPr>
-          <w:rFonts w:ascii="Times New Roman" w:hAnsi="Times New Roman" w:cs="Times New Roman"/>
-          <w:b/>
           <w:noProof/>
           <w:sz w:val="24"/>
           <w:szCs w:val="24"/>
           <w:shd w:val="clear" w:color="auto" w:fill="FFFFFF"/>
         </w:rPr>
         <w:drawing>
-          <wp:inline distT="0" distB="0" distL="0" distR="0" wp14:anchorId="195A2884" wp14:editId="32D10AD9">
-            <wp:extent cx="5711825" cy="2054225"/>
-            <wp:effectExtent l="0" t="0" r="3175" b="3175"/>
-            <wp:docPr id="1" name="Picture 1"/>
+          <wp:inline distT="0" distB="0" distL="0" distR="0">
+            <wp:extent cx="5715000" cy="2437765"/>
+            <wp:effectExtent l="0" t="0" r="0" b="635"/>
+            <wp:docPr id="8" name="Picture 8"/>
             <wp:cNvGraphicFramePr>
               <a:graphicFrameLocks xmlns:a="http://schemas.openxmlformats.org/drawingml/2006/main" noChangeAspect="1"/>
             </wp:cNvGraphicFramePr>
@@ -672,10 +661,8 @@
               <a:graphicData uri="http://schemas.openxmlformats.org/drawingml/2006/picture">
                 <pic:pic xmlns:pic="http://schemas.openxmlformats.org/drawingml/2006/picture">
                   <pic:nvPicPr>
-                    <pic:cNvPr id="0" name="Picture 1"/>
-                    <pic:cNvPicPr>
-                      <a:picLocks noChangeAspect="1" noChangeArrowheads="1"/>
-                    </pic:cNvPicPr>
+                    <pic:cNvPr id="8" name="systemCF.png"/>
+                    <pic:cNvPicPr/>
                   </pic:nvPicPr>
                   <pic:blipFill>
                     <a:blip r:embed="rId8">
@@ -685,23 +672,18 @@
                         </a:ext>
                       </a:extLst>
                     </a:blip>
-                    <a:srcRect/>
                     <a:stretch>
                       <a:fillRect/>
                     </a:stretch>
                   </pic:blipFill>
-                  <pic:spPr bwMode="auto">
+                  <pic:spPr>
                     <a:xfrm>
                       <a:off x="0" y="0"/>
-                      <a:ext cx="5711825" cy="2054225"/>
+                      <a:ext cx="5715000" cy="2437765"/>
                     </a:xfrm>
                     <a:prstGeom prst="rect">
                       <a:avLst/>
                     </a:prstGeom>
-                    <a:noFill/>
-                    <a:ln>
-                      <a:noFill/>
-                    </a:ln>
                   </pic:spPr>
                 </pic:pic>
               </a:graphicData>
@@ -709,6 +691,18 @@
           </wp:inline>
         </w:drawing>
       </w:r>
+    </w:p>
+    <w:p>
+      <w:pPr>
+        <w:spacing w:after="0" w:line="480" w:lineRule="auto"/>
+        <w:jc w:val="both"/>
+        <w:rPr>
+          <w:rFonts w:ascii="Times New Roman" w:hAnsi="Times New Roman" w:cs="Times New Roman"/>
+          <w:sz w:val="24"/>
+          <w:szCs w:val="24"/>
+          <w:shd w:val="clear" w:color="auto" w:fill="FFFFFF"/>
+        </w:rPr>
+      </w:pPr>
       <w:r>
         <w:rPr>
           <w:rFonts w:ascii="Times New Roman" w:hAnsi="Times New Roman" w:cs="Times New Roman"/>
@@ -726,16 +720,295 @@
           <w:szCs w:val="24"/>
           <w:shd w:val="clear" w:color="auto" w:fill="FFFFFF"/>
         </w:rPr>
-        <w:t>The Concept is to create a model in which there will be a requirement of inputs of sample documents. Different training data sets are also experimented to be plugged in the system if it affects the knowledge base of the inappropriate expressions. There will be a simulation and the experts will evaluate the outputs of the system. Then th</w:t>
-      </w:r>
-      <w:r>
-        <w:rPr>
-          <w:rFonts w:ascii="Times New Roman" w:hAnsi="Times New Roman" w:cs="Times New Roman"/>
-          <w:sz w:val="24"/>
-          <w:szCs w:val="24"/>
-          <w:shd w:val="clear" w:color="auto" w:fill="FFFFFF"/>
-        </w:rPr>
-        <w:t>ere will be a result after the evaluations which will be the evaluation of the system’s performance.</w:t>
+        <w:t>The Concept is to create a model in which there will be a</w:t>
+      </w:r>
+      <w:r>
+        <w:rPr>
+          <w:rFonts w:ascii="Times New Roman" w:hAnsi="Times New Roman" w:cs="Times New Roman"/>
+          <w:sz w:val="24"/>
+          <w:szCs w:val="24"/>
+          <w:shd w:val="clear" w:color="auto" w:fill="FFFFFF"/>
+        </w:rPr>
+        <w:t>. machine that learns inappropriate expressions and recognize it. The process of training will be retrieval of training data.</w:t>
+      </w:r>
+      <w:r>
+        <w:rPr>
+          <w:rFonts w:ascii="Times New Roman" w:hAnsi="Times New Roman" w:cs="Times New Roman"/>
+          <w:sz w:val="24"/>
+          <w:szCs w:val="24"/>
+          <w:shd w:val="clear" w:color="auto" w:fill="FFFFFF"/>
+        </w:rPr>
+        <w:t xml:space="preserve"> </w:t>
+      </w:r>
+      <w:r>
+        <w:rPr>
+          <w:rFonts w:ascii="Times New Roman" w:hAnsi="Times New Roman" w:cs="Times New Roman"/>
+          <w:sz w:val="24"/>
+          <w:szCs w:val="24"/>
+          <w:shd w:val="clear" w:color="auto" w:fill="FFFFFF"/>
+        </w:rPr>
+        <w:t>There will be an inappropriateness fitness test to test if the word is inappropriate. When the sampled word contains an inappropriate sense, the features</w:t>
+      </w:r>
+      <w:r>
+        <w:rPr>
+          <w:rFonts w:ascii="Times New Roman" w:hAnsi="Times New Roman" w:cs="Times New Roman"/>
+          <w:sz w:val="24"/>
+          <w:szCs w:val="24"/>
+          <w:shd w:val="clear" w:color="auto" w:fill="FFFFFF"/>
+        </w:rPr>
+        <w:t xml:space="preserve"> will be pushed to the inappropriate expressions feature collection. Then, the </w:t>
+      </w:r>
+      <w:proofErr w:type="spellStart"/>
+      <w:r>
+        <w:rPr>
+          <w:rFonts w:ascii="Times New Roman" w:hAnsi="Times New Roman" w:cs="Times New Roman"/>
+          <w:sz w:val="24"/>
+          <w:szCs w:val="24"/>
+          <w:shd w:val="clear" w:color="auto" w:fill="FFFFFF"/>
+        </w:rPr>
+        <w:t>synsets</w:t>
+      </w:r>
+      <w:proofErr w:type="spellEnd"/>
+      <w:r>
+        <w:rPr>
+          <w:rFonts w:ascii="Times New Roman" w:hAnsi="Times New Roman" w:cs="Times New Roman"/>
+          <w:sz w:val="24"/>
+          <w:szCs w:val="24"/>
+          <w:shd w:val="clear" w:color="auto" w:fill="FFFFFF"/>
+        </w:rPr>
+        <w:t xml:space="preserve"> of the sampled inappropriate word will be sampled as training data again. The process of the recognition of inappropriate expression </w:t>
+      </w:r>
+      <w:r>
+        <w:rPr>
+          <w:rFonts w:ascii="Times New Roman" w:hAnsi="Times New Roman" w:cs="Times New Roman"/>
+          <w:sz w:val="24"/>
+          <w:szCs w:val="24"/>
+          <w:shd w:val="clear" w:color="auto" w:fill="FFFFFF"/>
+        </w:rPr>
+        <w:t>will be by finding the candida</w:t>
+      </w:r>
+      <w:r>
+        <w:rPr>
+          <w:rFonts w:ascii="Times New Roman" w:hAnsi="Times New Roman" w:cs="Times New Roman"/>
+          <w:sz w:val="24"/>
+          <w:szCs w:val="24"/>
+          <w:shd w:val="clear" w:color="auto" w:fill="FFFFFF"/>
+        </w:rPr>
+        <w:t>te inappropriate expressions which is based on the features of the inappropriate expressions against the inappropriate expressions feature collection.</w:t>
+      </w:r>
+      <w:r>
+        <w:rPr>
+          <w:rFonts w:ascii="Times New Roman" w:hAnsi="Times New Roman" w:cs="Times New Roman"/>
+          <w:sz w:val="24"/>
+          <w:szCs w:val="24"/>
+          <w:shd w:val="clear" w:color="auto" w:fill="FFFFFF"/>
+        </w:rPr>
+        <w:t xml:space="preserve"> When there is a can</w:t>
+      </w:r>
+      <w:r>
+        <w:rPr>
+          <w:rFonts w:ascii="Times New Roman" w:hAnsi="Times New Roman" w:cs="Times New Roman"/>
+          <w:sz w:val="24"/>
+          <w:szCs w:val="24"/>
+          <w:shd w:val="clear" w:color="auto" w:fill="FFFFFF"/>
+        </w:rPr>
+        <w:t>didate inappropriate expression, the usage of the expression and the polarity of the sentence is evaluated. Then, there will be an output of recognized inappropriate expressions.</w:t>
+      </w:r>
+    </w:p>
+    <w:p>
+      <w:pPr>
+        <w:spacing w:after="0" w:line="480" w:lineRule="auto"/>
+        <w:jc w:val="both"/>
+        <w:rPr>
+          <w:rFonts w:ascii="Times New Roman" w:hAnsi="Times New Roman" w:cs="Times New Roman"/>
+          <w:sz w:val="24"/>
+          <w:szCs w:val="24"/>
+          <w:shd w:val="clear" w:color="auto" w:fill="FFFFFF"/>
+        </w:rPr>
+      </w:pPr>
+      <w:r>
+        <w:rPr>
+          <w:rFonts w:ascii="Times New Roman" w:hAnsi="Times New Roman" w:cs="Times New Roman"/>
+          <w:b/>
+          <w:sz w:val="24"/>
+          <w:szCs w:val="24"/>
+          <w:shd w:val="clear" w:color="auto" w:fill="FFFFFF"/>
+        </w:rPr>
+        <w:tab/>
+      </w:r>
+    </w:p>
+    <w:p>
+      <w:pPr>
+        <w:spacing w:after="0" w:line="480" w:lineRule="auto"/>
+        <w:jc w:val="both"/>
+        <w:rPr>
+          <w:rFonts w:ascii="Times New Roman" w:hAnsi="Times New Roman" w:cs="Times New Roman"/>
+          <w:b/>
+          <w:sz w:val="24"/>
+          <w:szCs w:val="24"/>
+          <w:shd w:val="clear" w:color="auto" w:fill="FFFFFF"/>
+        </w:rPr>
+      </w:pPr>
+      <w:r>
+        <w:rPr>
+          <w:rFonts w:ascii="Times New Roman" w:hAnsi="Times New Roman" w:cs="Times New Roman"/>
+          <w:b/>
+          <w:sz w:val="24"/>
+          <w:szCs w:val="24"/>
+          <w:shd w:val="clear" w:color="auto" w:fill="FFFFFF"/>
+        </w:rPr>
+        <w:tab/>
+        <w:t>1.3.2 Conceptual Framework of the Study</w:t>
+      </w:r>
+    </w:p>
+    <w:p>
+      <w:pPr>
+        <w:spacing w:after="0" w:line="480" w:lineRule="auto"/>
+        <w:jc w:val="both"/>
+        <w:rPr>
+          <w:rFonts w:ascii="Times New Roman" w:hAnsi="Times New Roman" w:cs="Times New Roman"/>
+          <w:b/>
+          <w:sz w:val="24"/>
+          <w:szCs w:val="24"/>
+          <w:shd w:val="clear" w:color="auto" w:fill="FFFFFF"/>
+        </w:rPr>
+      </w:pPr>
+      <w:r>
+        <w:rPr>
+          <w:rFonts w:ascii="Times New Roman" w:hAnsi="Times New Roman" w:cs="Times New Roman"/>
+          <w:b/>
+          <w:noProof/>
+          <w:sz w:val="24"/>
+          <w:szCs w:val="24"/>
+          <w:shd w:val="clear" w:color="auto" w:fill="FFFFFF"/>
+        </w:rPr>
+        <w:lastRenderedPageBreak/>
+        <w:drawing>
+          <wp:inline distT="0" distB="0" distL="0" distR="0">
+            <wp:extent cx="5715000" cy="1656715"/>
+            <wp:effectExtent l="0" t="0" r="0" b="635"/>
+            <wp:docPr id="3" name="Picture 3"/>
+            <wp:cNvGraphicFramePr>
+              <a:graphicFrameLocks xmlns:a="http://schemas.openxmlformats.org/drawingml/2006/main" noChangeAspect="1"/>
+            </wp:cNvGraphicFramePr>
+            <a:graphic xmlns:a="http://schemas.openxmlformats.org/drawingml/2006/main">
+              <a:graphicData uri="http://schemas.openxmlformats.org/drawingml/2006/picture">
+                <pic:pic xmlns:pic="http://schemas.openxmlformats.org/drawingml/2006/picture">
+                  <pic:nvPicPr>
+                    <pic:cNvPr id="3" name="studyCF.png"/>
+                    <pic:cNvPicPr/>
+                  </pic:nvPicPr>
+                  <pic:blipFill>
+                    <a:blip r:embed="rId9">
+                      <a:extLst>
+                        <a:ext uri="{28A0092B-C50C-407E-A947-70E740481C1C}">
+                          <a14:useLocalDpi xmlns:a14="http://schemas.microsoft.com/office/drawing/2010/main" val="0"/>
+                        </a:ext>
+                      </a:extLst>
+                    </a:blip>
+                    <a:stretch>
+                      <a:fillRect/>
+                    </a:stretch>
+                  </pic:blipFill>
+                  <pic:spPr>
+                    <a:xfrm>
+                      <a:off x="0" y="0"/>
+                      <a:ext cx="5715000" cy="1656715"/>
+                    </a:xfrm>
+                    <a:prstGeom prst="rect">
+                      <a:avLst/>
+                    </a:prstGeom>
+                  </pic:spPr>
+                </pic:pic>
+              </a:graphicData>
+            </a:graphic>
+          </wp:inline>
+        </w:drawing>
+      </w:r>
+    </w:p>
+    <w:p>
+      <w:pPr>
+        <w:spacing w:after="0" w:line="480" w:lineRule="auto"/>
+        <w:jc w:val="both"/>
+        <w:rPr>
+          <w:rFonts w:ascii="Times New Roman" w:hAnsi="Times New Roman" w:cs="Times New Roman"/>
+          <w:sz w:val="24"/>
+          <w:szCs w:val="24"/>
+          <w:shd w:val="clear" w:color="auto" w:fill="FFFFFF"/>
+        </w:rPr>
+      </w:pPr>
+      <w:r>
+        <w:rPr>
+          <w:rFonts w:ascii="Times New Roman" w:hAnsi="Times New Roman" w:cs="Times New Roman"/>
+          <w:b/>
+          <w:sz w:val="24"/>
+          <w:szCs w:val="24"/>
+          <w:shd w:val="clear" w:color="auto" w:fill="FFFFFF"/>
+        </w:rPr>
+        <w:tab/>
+      </w:r>
+      <w:r>
+        <w:rPr>
+          <w:rFonts w:ascii="Times New Roman" w:hAnsi="Times New Roman" w:cs="Times New Roman"/>
+          <w:sz w:val="24"/>
+          <w:szCs w:val="24"/>
+          <w:shd w:val="clear" w:color="auto" w:fill="FFFFFF"/>
+        </w:rPr>
+        <w:softHyphen/>
+      </w:r>
+      <w:r>
+        <w:rPr>
+          <w:rFonts w:ascii="Times New Roman" w:hAnsi="Times New Roman" w:cs="Times New Roman"/>
+          <w:sz w:val="24"/>
+          <w:szCs w:val="24"/>
+          <w:shd w:val="clear" w:color="auto" w:fill="FFFFFF"/>
+        </w:rPr>
+        <w:softHyphen/>
+      </w:r>
+      <w:r>
+        <w:rPr>
+          <w:rFonts w:ascii="Times New Roman" w:hAnsi="Times New Roman" w:cs="Times New Roman"/>
+          <w:sz w:val="24"/>
+          <w:szCs w:val="24"/>
+          <w:shd w:val="clear" w:color="auto" w:fill="FFFFFF"/>
+        </w:rPr>
+        <w:softHyphen/>
+      </w:r>
+      <w:r>
+        <w:rPr>
+          <w:rFonts w:ascii="Times New Roman" w:hAnsi="Times New Roman" w:cs="Times New Roman"/>
+          <w:sz w:val="24"/>
+          <w:szCs w:val="24"/>
+          <w:shd w:val="clear" w:color="auto" w:fill="FFFFFF"/>
+        </w:rPr>
+        <w:softHyphen/>
+      </w:r>
+      <w:r>
+        <w:rPr>
+          <w:rFonts w:ascii="Times New Roman" w:hAnsi="Times New Roman" w:cs="Times New Roman"/>
+          <w:sz w:val="24"/>
+          <w:szCs w:val="24"/>
+          <w:shd w:val="clear" w:color="auto" w:fill="FFFFFF"/>
+        </w:rPr>
+        <w:softHyphen/>
+      </w:r>
+      <w:r>
+        <w:rPr>
+          <w:rFonts w:ascii="Times New Roman" w:hAnsi="Times New Roman" w:cs="Times New Roman"/>
+          <w:sz w:val="24"/>
+          <w:szCs w:val="24"/>
+          <w:shd w:val="clear" w:color="auto" w:fill="FFFFFF"/>
+        </w:rPr>
+        <w:softHyphen/>
+      </w:r>
+      <w:r>
+        <w:rPr>
+          <w:rFonts w:ascii="Times New Roman" w:hAnsi="Times New Roman" w:cs="Times New Roman"/>
+          <w:sz w:val="24"/>
+          <w:szCs w:val="24"/>
+          <w:shd w:val="clear" w:color="auto" w:fill="FFFFFF"/>
+        </w:rPr>
+        <w:softHyphen/>
       </w:r>
     </w:p>
     <w:p>
@@ -880,16 +1153,7 @@
           <w:szCs w:val="24"/>
           <w:shd w:val="clear" w:color="auto" w:fill="FFFFFF"/>
         </w:rPr>
-        <w:t xml:space="preserve"> when the system is traine</w:t>
-      </w:r>
-      <w:r>
-        <w:rPr>
-          <w:rFonts w:ascii="Times New Roman" w:hAnsi="Times New Roman" w:cs="Times New Roman"/>
-          <w:sz w:val="24"/>
-          <w:szCs w:val="24"/>
-          <w:shd w:val="clear" w:color="auto" w:fill="FFFFFF"/>
-        </w:rPr>
-        <w:t xml:space="preserve">d with different training </w:t>
+        <w:t xml:space="preserve"> when the system is deployed with different sets of Inappropriate </w:t>
       </w:r>
       <w:proofErr w:type="gramStart"/>
       <w:r>
@@ -899,16 +1163,7 @@
           <w:szCs w:val="24"/>
           <w:shd w:val="clear" w:color="auto" w:fill="FFFFFF"/>
         </w:rPr>
-        <w:t>collection</w:t>
-      </w:r>
-      <w:r>
-        <w:rPr>
-          <w:rFonts w:ascii="Times New Roman" w:hAnsi="Times New Roman" w:cs="Times New Roman"/>
-          <w:sz w:val="24"/>
-          <w:szCs w:val="24"/>
-          <w:shd w:val="clear" w:color="auto" w:fill="FFFFFF"/>
-        </w:rPr>
-        <w:t>:</w:t>
+        <w:t>Expressions:</w:t>
       </w:r>
       <w:proofErr w:type="gramEnd"/>
     </w:p>
@@ -964,7 +1219,6 @@
           <w:szCs w:val="24"/>
           <w:shd w:val="clear" w:color="auto" w:fill="FFFFFF"/>
         </w:rPr>
-        <w:lastRenderedPageBreak/>
         <w:t>ii. Specificity</w:t>
       </w:r>
     </w:p>
@@ -1044,58 +1298,19 @@
     </w:p>
     <w:p>
       <w:pPr>
-        <w:spacing w:line="480" w:lineRule="auto"/>
-        <w:ind w:left="720"/>
+        <w:spacing w:after="0" w:line="480" w:lineRule="auto"/>
         <w:jc w:val="both"/>
         <w:rPr>
           <w:rFonts w:ascii="Times New Roman" w:hAnsi="Times New Roman" w:cs="Times New Roman"/>
           <w:sz w:val="24"/>
           <w:szCs w:val="24"/>
-        </w:rPr>
-      </w:pPr>
-      <w:r>
-        <w:rPr>
-          <w:rFonts w:ascii="Times New Roman" w:hAnsi="Times New Roman" w:cs="Times New Roman"/>
-          <w:sz w:val="24"/>
-          <w:szCs w:val="24"/>
-          <w:shd w:val="clear" w:color="auto" w:fill="FFFFFF"/>
-        </w:rPr>
-        <w:t xml:space="preserve">2. What is the performance analysis of Recognition </w:t>
-      </w:r>
-      <w:r>
-        <w:rPr>
-          <w:rFonts w:ascii="Times New Roman" w:hAnsi="Times New Roman" w:cs="Times New Roman"/>
-          <w:sz w:val="24"/>
-          <w:szCs w:val="24"/>
-          <w:shd w:val="clear" w:color="auto" w:fill="FFFFFF"/>
-        </w:rPr>
-        <w:t xml:space="preserve">after the compilation of the training data </w:t>
-      </w:r>
-      <w:r>
-        <w:rPr>
-          <w:rFonts w:ascii="Times New Roman" w:hAnsi="Times New Roman" w:cs="Times New Roman"/>
-          <w:sz w:val="24"/>
-          <w:szCs w:val="24"/>
-          <w:shd w:val="clear" w:color="auto" w:fill="FFFFFF"/>
-        </w:rPr>
-        <w:t xml:space="preserve">in the </w:t>
-      </w:r>
-      <w:proofErr w:type="gramStart"/>
-      <w:r>
-        <w:rPr>
-          <w:rFonts w:ascii="Times New Roman" w:hAnsi="Times New Roman" w:cs="Times New Roman"/>
-          <w:sz w:val="24"/>
-          <w:szCs w:val="24"/>
-          <w:shd w:val="clear" w:color="auto" w:fill="FFFFFF"/>
-        </w:rPr>
-        <w:t>following:</w:t>
-      </w:r>
-      <w:proofErr w:type="gramEnd"/>
+          <w:shd w:val="clear" w:color="auto" w:fill="FFFFFF"/>
+        </w:rPr>
+      </w:pPr>
     </w:p>
     <w:p>
       <w:pPr>
         <w:spacing w:after="0" w:line="480" w:lineRule="auto"/>
-        <w:ind w:left="1440"/>
         <w:jc w:val="both"/>
         <w:rPr>
           <w:rFonts w:ascii="Times New Roman" w:hAnsi="Times New Roman" w:cs="Times New Roman"/>
@@ -1104,31 +1319,10 @@
           <w:shd w:val="clear" w:color="auto" w:fill="FFFFFF"/>
         </w:rPr>
       </w:pPr>
-      <w:proofErr w:type="spellStart"/>
-      <w:r>
-        <w:rPr>
-          <w:rFonts w:ascii="Times New Roman" w:hAnsi="Times New Roman" w:cs="Times New Roman"/>
-          <w:sz w:val="24"/>
-          <w:szCs w:val="24"/>
-          <w:shd w:val="clear" w:color="auto" w:fill="FFFFFF"/>
-        </w:rPr>
-        <w:t>i</w:t>
-      </w:r>
-      <w:proofErr w:type="spellEnd"/>
-      <w:r>
-        <w:rPr>
-          <w:rFonts w:ascii="Times New Roman" w:hAnsi="Times New Roman" w:cs="Times New Roman"/>
-          <w:sz w:val="24"/>
-          <w:szCs w:val="24"/>
-          <w:shd w:val="clear" w:color="auto" w:fill="FFFFFF"/>
-        </w:rPr>
-        <w:t>. Accuracy</w:t>
-      </w:r>
     </w:p>
     <w:p>
       <w:pPr>
         <w:spacing w:after="0" w:line="480" w:lineRule="auto"/>
-        <w:ind w:left="720" w:firstLine="720"/>
         <w:jc w:val="both"/>
         <w:rPr>
           <w:rFonts w:ascii="Times New Roman" w:hAnsi="Times New Roman" w:cs="Times New Roman"/>
@@ -1137,36 +1331,103 @@
           <w:shd w:val="clear" w:color="auto" w:fill="FFFFFF"/>
         </w:rPr>
       </w:pPr>
-      <w:r>
-        <w:rPr>
-          <w:rFonts w:ascii="Times New Roman" w:hAnsi="Times New Roman" w:cs="Times New Roman"/>
-          <w:sz w:val="24"/>
-          <w:szCs w:val="24"/>
-          <w:shd w:val="clear" w:color="auto" w:fill="FFFFFF"/>
-        </w:rPr>
-        <w:t>ii. Specificity</w:t>
-      </w:r>
     </w:p>
     <w:p>
       <w:pPr>
         <w:spacing w:after="0" w:line="480" w:lineRule="auto"/>
-        <w:ind w:left="720" w:firstLine="720"/>
         <w:jc w:val="both"/>
         <w:rPr>
           <w:rFonts w:ascii="Times New Roman" w:hAnsi="Times New Roman" w:cs="Times New Roman"/>
-          <w:sz w:val="24"/>
-          <w:szCs w:val="24"/>
-          <w:shd w:val="clear" w:color="auto" w:fill="FFFFFF"/>
-        </w:rPr>
-      </w:pPr>
-      <w:r>
-        <w:rPr>
-          <w:rFonts w:ascii="Times New Roman" w:hAnsi="Times New Roman" w:cs="Times New Roman"/>
-          <w:sz w:val="24"/>
-          <w:szCs w:val="24"/>
-          <w:shd w:val="clear" w:color="auto" w:fill="FFFFFF"/>
-        </w:rPr>
-        <w:t>iii. Harmonic Mean</w:t>
+          <w:b/>
+          <w:sz w:val="24"/>
+          <w:szCs w:val="24"/>
+          <w:shd w:val="clear" w:color="auto" w:fill="FFFFFF"/>
+        </w:rPr>
+      </w:pPr>
+      <w:r>
+        <w:rPr>
+          <w:rFonts w:ascii="Times New Roman" w:hAnsi="Times New Roman" w:cs="Times New Roman"/>
+          <w:b/>
+          <w:sz w:val="24"/>
+          <w:szCs w:val="24"/>
+          <w:shd w:val="clear" w:color="auto" w:fill="FFFFFF"/>
+        </w:rPr>
+        <w:lastRenderedPageBreak/>
+        <w:t>1</w:t>
+      </w:r>
+      <w:r>
+        <w:rPr>
+          <w:rFonts w:ascii="Times New Roman" w:hAnsi="Times New Roman" w:cs="Times New Roman"/>
+          <w:b/>
+          <w:sz w:val="24"/>
+          <w:szCs w:val="24"/>
+          <w:shd w:val="clear" w:color="auto" w:fill="FFFFFF"/>
+        </w:rPr>
+        <w:t>.5</w:t>
+      </w:r>
+      <w:r>
+        <w:rPr>
+          <w:rFonts w:ascii="Times New Roman" w:hAnsi="Times New Roman" w:cs="Times New Roman"/>
+          <w:b/>
+          <w:sz w:val="24"/>
+          <w:szCs w:val="24"/>
+          <w:shd w:val="clear" w:color="auto" w:fill="FFFFFF"/>
+        </w:rPr>
+        <w:t xml:space="preserve"> </w:t>
+      </w:r>
+      <w:r>
+        <w:rPr>
+          <w:rFonts w:ascii="Times New Roman" w:hAnsi="Times New Roman" w:cs="Times New Roman"/>
+          <w:b/>
+          <w:sz w:val="24"/>
+          <w:szCs w:val="24"/>
+          <w:shd w:val="clear" w:color="auto" w:fill="FFFFFF"/>
+        </w:rPr>
+        <w:t>Hypothesis</w:t>
+      </w:r>
+    </w:p>
+    <w:p>
+      <w:pPr>
+        <w:spacing w:after="0" w:line="480" w:lineRule="auto"/>
+        <w:ind w:firstLine="720"/>
+        <w:jc w:val="both"/>
+        <w:rPr>
+          <w:rFonts w:ascii="Times New Roman" w:hAnsi="Times New Roman" w:cs="Times New Roman"/>
+          <w:sz w:val="24"/>
+          <w:szCs w:val="24"/>
+          <w:shd w:val="clear" w:color="auto" w:fill="FFFFFF"/>
+        </w:rPr>
+      </w:pPr>
+      <w:r>
+        <w:rPr>
+          <w:rFonts w:ascii="Times New Roman" w:hAnsi="Times New Roman" w:cs="Times New Roman"/>
+          <w:sz w:val="24"/>
+          <w:szCs w:val="24"/>
+          <w:shd w:val="clear" w:color="auto" w:fill="FFFFFF"/>
+        </w:rPr>
+        <w:t>In this research, the researchers are guided by the following hypothesis:</w:t>
+      </w:r>
+    </w:p>
+    <w:p>
+      <w:pPr>
+        <w:spacing w:after="0" w:line="480" w:lineRule="auto"/>
+        <w:ind w:firstLine="720"/>
+        <w:jc w:val="both"/>
+        <w:rPr>
+          <w:rFonts w:ascii="Times New Roman" w:hAnsi="Times New Roman" w:cs="Times New Roman"/>
+          <w:sz w:val="24"/>
+          <w:szCs w:val="24"/>
+          <w:shd w:val="clear" w:color="auto" w:fill="FFFFFF"/>
+        </w:rPr>
+      </w:pPr>
+      <w:r>
+        <w:rPr>
+          <w:rFonts w:ascii="Times New Roman" w:hAnsi="Times New Roman" w:cs="Times New Roman"/>
+          <w:sz w:val="24"/>
+          <w:szCs w:val="24"/>
+          <w:shd w:val="clear" w:color="auto" w:fill="FFFFFF"/>
+        </w:rPr>
+        <w:t>The Inappropriate Expressions Recognition has a significant difference in terms of effectiveness when trained in different data sets of Inappropriate Expressions in terms of:</w:t>
       </w:r>
     </w:p>
     <w:p>
@@ -1174,7 +1435,7 @@
         <w:pStyle w:val="ListParagraph"/>
         <w:numPr>
           <w:ilvl w:val="0"/>
-          <w:numId w:val="3"/>
+          <w:numId w:val="5"/>
         </w:numPr>
         <w:spacing w:after="0" w:line="480" w:lineRule="auto"/>
         <w:jc w:val="both"/>
@@ -1192,7 +1453,7 @@
           <w:szCs w:val="24"/>
           <w:shd w:val="clear" w:color="auto" w:fill="FFFFFF"/>
         </w:rPr>
-        <w:t>Precision</w:t>
+        <w:t>Accuracy</w:t>
       </w:r>
     </w:p>
     <w:p>
@@ -1200,7 +1461,7 @@
         <w:pStyle w:val="ListParagraph"/>
         <w:numPr>
           <w:ilvl w:val="0"/>
-          <w:numId w:val="3"/>
+          <w:numId w:val="5"/>
         </w:numPr>
         <w:spacing w:after="0" w:line="480" w:lineRule="auto"/>
         <w:jc w:val="both"/>
@@ -1218,109 +1479,33 @@
           <w:szCs w:val="24"/>
           <w:shd w:val="clear" w:color="auto" w:fill="FFFFFF"/>
         </w:rPr>
-        <w:t>Recall</w:t>
-      </w:r>
-    </w:p>
-    <w:p>
-      <w:pPr>
+        <w:t>Specificity</w:t>
+      </w:r>
+    </w:p>
+    <w:p>
+      <w:pPr>
+        <w:pStyle w:val="ListParagraph"/>
+        <w:numPr>
+          <w:ilvl w:val="0"/>
+          <w:numId w:val="5"/>
+        </w:numPr>
         <w:spacing w:after="0" w:line="480" w:lineRule="auto"/>
         <w:jc w:val="both"/>
         <w:rPr>
           <w:rFonts w:ascii="Times New Roman" w:hAnsi="Times New Roman" w:cs="Times New Roman"/>
-          <w:b/>
-          <w:sz w:val="24"/>
-          <w:szCs w:val="24"/>
-          <w:shd w:val="clear" w:color="auto" w:fill="FFFFFF"/>
-        </w:rPr>
-      </w:pPr>
-      <w:r>
-        <w:rPr>
-          <w:rFonts w:ascii="Times New Roman" w:hAnsi="Times New Roman" w:cs="Times New Roman"/>
-          <w:b/>
-          <w:sz w:val="24"/>
-          <w:szCs w:val="24"/>
-          <w:shd w:val="clear" w:color="auto" w:fill="FFFFFF"/>
-        </w:rPr>
-        <w:t>1</w:t>
-      </w:r>
-      <w:r>
-        <w:rPr>
-          <w:rFonts w:ascii="Times New Roman" w:hAnsi="Times New Roman" w:cs="Times New Roman"/>
-          <w:b/>
-          <w:sz w:val="24"/>
-          <w:szCs w:val="24"/>
-          <w:shd w:val="clear" w:color="auto" w:fill="FFFFFF"/>
-        </w:rPr>
-        <w:t>.5</w:t>
-      </w:r>
-      <w:r>
-        <w:rPr>
-          <w:rFonts w:ascii="Times New Roman" w:hAnsi="Times New Roman" w:cs="Times New Roman"/>
-          <w:b/>
-          <w:sz w:val="24"/>
-          <w:szCs w:val="24"/>
-          <w:shd w:val="clear" w:color="auto" w:fill="FFFFFF"/>
-        </w:rPr>
-        <w:t xml:space="preserve"> </w:t>
-      </w:r>
-      <w:r>
-        <w:rPr>
-          <w:rFonts w:ascii="Times New Roman" w:hAnsi="Times New Roman" w:cs="Times New Roman"/>
-          <w:b/>
-          <w:sz w:val="24"/>
-          <w:szCs w:val="24"/>
-          <w:shd w:val="clear" w:color="auto" w:fill="FFFFFF"/>
-        </w:rPr>
-        <w:t>Hypothesis</w:t>
-      </w:r>
-    </w:p>
-    <w:p>
-      <w:pPr>
-        <w:spacing w:after="0" w:line="480" w:lineRule="auto"/>
-        <w:ind w:firstLine="720"/>
-        <w:jc w:val="both"/>
-        <w:rPr>
-          <w:rFonts w:ascii="Times New Roman" w:hAnsi="Times New Roman" w:cs="Times New Roman"/>
-          <w:sz w:val="24"/>
-          <w:szCs w:val="24"/>
-          <w:shd w:val="clear" w:color="auto" w:fill="FFFFFF"/>
-        </w:rPr>
-      </w:pPr>
-      <w:r>
-        <w:rPr>
-          <w:rFonts w:ascii="Times New Roman" w:hAnsi="Times New Roman" w:cs="Times New Roman"/>
-          <w:sz w:val="24"/>
-          <w:szCs w:val="24"/>
-          <w:shd w:val="clear" w:color="auto" w:fill="FFFFFF"/>
-        </w:rPr>
-        <w:t>The m</w:t>
-      </w:r>
-      <w:r>
-        <w:rPr>
-          <w:rFonts w:ascii="Times New Roman" w:hAnsi="Times New Roman" w:cs="Times New Roman"/>
-          <w:sz w:val="24"/>
-          <w:szCs w:val="24"/>
-          <w:shd w:val="clear" w:color="auto" w:fill="FFFFFF"/>
-        </w:rPr>
-        <w:t>ore the dist</w:t>
-      </w:r>
-      <w:r>
-        <w:rPr>
-          <w:rFonts w:ascii="Times New Roman" w:hAnsi="Times New Roman" w:cs="Times New Roman"/>
-          <w:sz w:val="24"/>
-          <w:szCs w:val="24"/>
-          <w:shd w:val="clear" w:color="auto" w:fill="FFFFFF"/>
-        </w:rPr>
-        <w:t>ributed the training data, the more the a</w:t>
-      </w:r>
-      <w:r>
-        <w:rPr>
-          <w:rFonts w:ascii="Times New Roman" w:hAnsi="Times New Roman" w:cs="Times New Roman"/>
-          <w:sz w:val="24"/>
-          <w:szCs w:val="24"/>
-          <w:shd w:val="clear" w:color="auto" w:fill="FFFFFF"/>
-        </w:rPr>
-        <w:t>ccuracy</w:t>
+          <w:sz w:val="24"/>
+          <w:szCs w:val="24"/>
+          <w:shd w:val="clear" w:color="auto" w:fill="FFFFFF"/>
+        </w:rPr>
+      </w:pPr>
+      <w:r>
+        <w:rPr>
+          <w:rFonts w:ascii="Times New Roman" w:hAnsi="Times New Roman" w:cs="Times New Roman"/>
+          <w:sz w:val="24"/>
+          <w:szCs w:val="24"/>
+          <w:shd w:val="clear" w:color="auto" w:fill="FFFFFF"/>
+        </w:rPr>
+        <w:t>Harmonic Mean</w:t>
       </w:r>
     </w:p>
     <w:p>
@@ -1413,7 +1598,7 @@
           <w:sz w:val="24"/>
           <w:szCs w:val="24"/>
         </w:rPr>
-        <w:t xml:space="preserve">The system will be deployed as a Java Application. The system will be dependent of the tools such as WordNet, </w:t>
+        <w:t xml:space="preserve">The system will be deployed as a Java Application. The system will be dependent of the tools such as </w:t>
       </w:r>
       <w:proofErr w:type="spellStart"/>
       <w:r>
@@ -1422,6 +1607,24 @@
           <w:sz w:val="24"/>
           <w:szCs w:val="24"/>
         </w:rPr>
+        <w:t>WordNet</w:t>
+      </w:r>
+      <w:proofErr w:type="spellEnd"/>
+      <w:r>
+        <w:rPr>
+          <w:rFonts w:ascii="Times New Roman" w:hAnsi="Times New Roman" w:cs="Times New Roman"/>
+          <w:sz w:val="24"/>
+          <w:szCs w:val="24"/>
+        </w:rPr>
+        <w:t xml:space="preserve">, </w:t>
+      </w:r>
+      <w:proofErr w:type="spellStart"/>
+      <w:r>
+        <w:rPr>
+          <w:rFonts w:ascii="Times New Roman" w:hAnsi="Times New Roman" w:cs="Times New Roman"/>
+          <w:sz w:val="24"/>
+          <w:szCs w:val="24"/>
+        </w:rPr>
         <w:t>SentiWordNet</w:t>
       </w:r>
       <w:proofErr w:type="spellEnd"/>
@@ -1456,45 +1659,6 @@
           <w:szCs w:val="24"/>
         </w:rPr>
         <w:t xml:space="preserve"> The system that will be developed will be dependent on the Latest Java Virtual Machine and Runtime Environment.</w:t>
-      </w:r>
-    </w:p>
-    <w:p>
-      <w:pPr>
-        <w:spacing w:line="480" w:lineRule="auto"/>
-        <w:ind w:firstLine="720"/>
-        <w:rPr>
-          <w:rFonts w:ascii="Times New Roman" w:hAnsi="Times New Roman" w:cs="Times New Roman"/>
-          <w:b/>
-          <w:sz w:val="24"/>
-          <w:szCs w:val="24"/>
-        </w:rPr>
-      </w:pPr>
-      <w:r>
-        <w:rPr>
-          <w:rFonts w:ascii="Times New Roman" w:hAnsi="Times New Roman" w:cs="Times New Roman"/>
-          <w:b/>
-          <w:sz w:val="24"/>
-          <w:szCs w:val="24"/>
-        </w:rPr>
-        <w:t>1.6</w:t>
-      </w:r>
-      <w:r>
-        <w:rPr>
-          <w:rFonts w:ascii="Times New Roman" w:hAnsi="Times New Roman" w:cs="Times New Roman"/>
-          <w:b/>
-          <w:sz w:val="24"/>
-          <w:szCs w:val="24"/>
-        </w:rPr>
-        <w:t xml:space="preserve">.2 </w:t>
-      </w:r>
-      <w:r>
-        <w:rPr>
-          <w:rFonts w:ascii="Times New Roman" w:hAnsi="Times New Roman" w:cs="Times New Roman"/>
-          <w:b/>
-          <w:sz w:val="24"/>
-          <w:szCs w:val="24"/>
-        </w:rPr>
-        <w:t>Scope and Limitations of the Study</w:t>
       </w:r>
     </w:p>
     <w:p>
@@ -1514,8 +1678,93 @@
           <w:sz w:val="24"/>
           <w:szCs w:val="24"/>
         </w:rPr>
-        <w:lastRenderedPageBreak/>
-        <w:t>The study will focus on recognizing inappropriate expressions such as offensive and sexually explicit expressions on a document. This system will also check for the context in the sentence and the language that this system will only consider is in English language. The system will not deal with idiomatic inappropriate expressions.</w:t>
+        <w:t>The algorithms to be used is Bootstrapping for the machine learning, Naïve Bayes Text Classification for the analysis of th</w:t>
+      </w:r>
+      <w:r>
+        <w:rPr>
+          <w:rFonts w:ascii="Times New Roman" w:hAnsi="Times New Roman" w:cs="Times New Roman"/>
+          <w:sz w:val="24"/>
+          <w:szCs w:val="24"/>
+        </w:rPr>
+        <w:t>e inappropriate expressions and for the feature extraction in the inappropriate expressions learning process</w:t>
+      </w:r>
+      <w:r>
+        <w:rPr>
+          <w:rFonts w:ascii="Times New Roman" w:hAnsi="Times New Roman" w:cs="Times New Roman"/>
+          <w:sz w:val="24"/>
+          <w:szCs w:val="24"/>
+        </w:rPr>
+        <w:t>.</w:t>
+      </w:r>
+    </w:p>
+    <w:p>
+      <w:pPr>
+        <w:spacing w:line="480" w:lineRule="auto"/>
+        <w:ind w:firstLine="720"/>
+        <w:rPr>
+          <w:rFonts w:ascii="Times New Roman" w:hAnsi="Times New Roman" w:cs="Times New Roman"/>
+          <w:b/>
+          <w:color w:val="FF0000"/>
+          <w:sz w:val="24"/>
+          <w:szCs w:val="24"/>
+        </w:rPr>
+      </w:pPr>
+      <w:r>
+        <w:rPr>
+          <w:rFonts w:ascii="Times New Roman" w:hAnsi="Times New Roman" w:cs="Times New Roman"/>
+          <w:b/>
+          <w:sz w:val="24"/>
+          <w:szCs w:val="24"/>
+        </w:rPr>
+        <w:t>1.6</w:t>
+      </w:r>
+      <w:r>
+        <w:rPr>
+          <w:rFonts w:ascii="Times New Roman" w:hAnsi="Times New Roman" w:cs="Times New Roman"/>
+          <w:b/>
+          <w:sz w:val="24"/>
+          <w:szCs w:val="24"/>
+        </w:rPr>
+        <w:t xml:space="preserve">.2 </w:t>
+      </w:r>
+      <w:r>
+        <w:rPr>
+          <w:rFonts w:ascii="Times New Roman" w:hAnsi="Times New Roman" w:cs="Times New Roman"/>
+          <w:b/>
+          <w:sz w:val="24"/>
+          <w:szCs w:val="24"/>
+        </w:rPr>
+        <w:t>Scope and Limitations of the Study</w:t>
+      </w:r>
+    </w:p>
+    <w:p>
+      <w:pPr>
+        <w:spacing w:line="480" w:lineRule="auto"/>
+        <w:ind w:left="720" w:firstLine="720"/>
+        <w:jc w:val="both"/>
+        <w:rPr>
+          <w:rFonts w:ascii="Times New Roman" w:hAnsi="Times New Roman" w:cs="Times New Roman"/>
+          <w:sz w:val="24"/>
+          <w:szCs w:val="24"/>
+        </w:rPr>
+      </w:pPr>
+      <w:r>
+        <w:rPr>
+          <w:rFonts w:ascii="Times New Roman" w:hAnsi="Times New Roman" w:cs="Times New Roman"/>
+          <w:sz w:val="24"/>
+          <w:szCs w:val="24"/>
+        </w:rPr>
+        <w:t>The time frame for the development of the system will compose of an estimated time of 3 months of prototyping. The study will be evaluated by experts, like News Editorial board Staff, Social Science Experts, and Linguists.</w:t>
+      </w:r>
+      <w:r>
+        <w:rPr>
+          <w:rFonts w:ascii="Times New Roman" w:hAnsi="Times New Roman" w:cs="Times New Roman"/>
+          <w:b/>
+          <w:color w:val="FF0000"/>
+          <w:sz w:val="24"/>
+          <w:szCs w:val="24"/>
+        </w:rPr>
+        <w:tab/>
       </w:r>
     </w:p>
     <w:p>
@@ -1577,6 +1826,7 @@
           <w:sz w:val="24"/>
           <w:szCs w:val="24"/>
         </w:rPr>
+        <w:lastRenderedPageBreak/>
         <w:tab/>
       </w:r>
       <w:r>
@@ -1914,7 +2164,6 @@
           <w:sz w:val="24"/>
           <w:szCs w:val="24"/>
         </w:rPr>
-        <w:lastRenderedPageBreak/>
         <w:t>Natural Language Processing Researchers (NLP)</w:t>
       </w:r>
       <w:r>
@@ -2009,6 +2258,7 @@
           <w:sz w:val="24"/>
           <w:szCs w:val="24"/>
         </w:rPr>
+        <w:lastRenderedPageBreak/>
         <w:t xml:space="preserve">Bootstrapping </w:t>
       </w:r>
       <w:r>
@@ -2166,7 +2416,6 @@
           <w:sz w:val="24"/>
           <w:szCs w:val="24"/>
         </w:rPr>
-        <w:lastRenderedPageBreak/>
         <w:t xml:space="preserve">Part-of-Speech Tagger - </w:t>
       </w:r>
       <w:r>
@@ -2262,6 +2511,7 @@
           <w:sz w:val="24"/>
           <w:szCs w:val="24"/>
         </w:rPr>
+        <w:lastRenderedPageBreak/>
         <w:t>SentiWordNet</w:t>
       </w:r>
       <w:proofErr w:type="spellEnd"/>
@@ -2307,7 +2557,25 @@
           <w:sz w:val="24"/>
           <w:szCs w:val="24"/>
         </w:rPr>
-        <w:t xml:space="preserve"> of WordNet three sentiment scores: positivity, negativity, objectivity.</w:t>
+        <w:t xml:space="preserve"> of </w:t>
+      </w:r>
+      <w:proofErr w:type="spellStart"/>
+      <w:r>
+        <w:rPr>
+          <w:rFonts w:ascii="Times New Roman" w:hAnsi="Times New Roman" w:cs="Times New Roman"/>
+          <w:sz w:val="24"/>
+          <w:szCs w:val="24"/>
+        </w:rPr>
+        <w:t>WordNet</w:t>
+      </w:r>
+      <w:proofErr w:type="spellEnd"/>
+      <w:r>
+        <w:rPr>
+          <w:rFonts w:ascii="Times New Roman" w:hAnsi="Times New Roman" w:cs="Times New Roman"/>
+          <w:sz w:val="24"/>
+          <w:szCs w:val="24"/>
+        </w:rPr>
+        <w:t xml:space="preserve"> three sentiment scores: positivity, negativity, objectivity.</w:t>
       </w:r>
     </w:p>
     <w:p>
@@ -2728,6 +2996,7 @@
     <w:p>
       <w:pPr>
         <w:spacing w:line="480" w:lineRule="auto"/>
+        <w:jc w:val="center"/>
         <w:rPr>
           <w:rFonts w:ascii="Times New Roman" w:hAnsi="Times New Roman" w:cs="Times New Roman"/>
           <w:b/>
@@ -2735,36 +3004,14 @@
           <w:szCs w:val="24"/>
         </w:rPr>
       </w:pPr>
-    </w:p>
-    <w:p>
-      <w:pPr>
-        <w:spacing w:line="480" w:lineRule="auto"/>
+      <w:r>
         <w:rPr>
           <w:rFonts w:ascii="Times New Roman" w:hAnsi="Times New Roman" w:cs="Times New Roman"/>
           <w:b/>
           <w:sz w:val="24"/>
           <w:szCs w:val="24"/>
         </w:rPr>
-      </w:pPr>
-    </w:p>
-    <w:p>
-      <w:pPr>
-        <w:spacing w:line="480" w:lineRule="auto"/>
-        <w:jc w:val="center"/>
-        <w:rPr>
-          <w:rFonts w:ascii="Times New Roman" w:hAnsi="Times New Roman" w:cs="Times New Roman"/>
-          <w:b/>
-          <w:sz w:val="24"/>
-          <w:szCs w:val="24"/>
-        </w:rPr>
-      </w:pPr>
-      <w:r>
-        <w:rPr>
-          <w:rFonts w:ascii="Times New Roman" w:hAnsi="Times New Roman" w:cs="Times New Roman"/>
-          <w:b/>
-          <w:sz w:val="24"/>
-          <w:szCs w:val="24"/>
-        </w:rPr>
+        <w:lastRenderedPageBreak/>
         <w:t>Chapter 2: Review of Related Literature</w:t>
       </w:r>
       <w:r>
@@ -2916,14 +3163,7 @@
         <w:rPr>
           <w:color w:val="252525"/>
         </w:rPr>
-        <w:t xml:space="preserve"> language [Merriam-Webster </w:t>
-      </w:r>
-      <w:r>
-        <w:rPr>
-          <w:color w:val="252525"/>
-        </w:rPr>
-        <w:lastRenderedPageBreak/>
-        <w:t>Online Dictionary, 2014].</w:t>
+        <w:t xml:space="preserve"> language [Merriam-Webster Online Dictionary, 2014].</w:t>
       </w:r>
       <w:r>
         <w:rPr>
@@ -3294,6 +3534,7 @@
           <w:sz w:val="24"/>
           <w:szCs w:val="24"/>
         </w:rPr>
+        <w:lastRenderedPageBreak/>
         <w:t>The Bootstrap algorithm works by drawing many independent bootstrap samples, evaluating the corresponding</w:t>
       </w:r>
       <w:r>
@@ -3462,16 +3703,7 @@
           <w:sz w:val="24"/>
           <w:szCs w:val="24"/>
         </w:rPr>
-        <w:t xml:space="preserve">With the bootstrap method, the basic sample is treated as the population and a Monte Carlo-style procedure is conducted on it. This is done by randomly drawing a large number of ‘resamples’ of size n from this original sample (of size n either) with replacement. So, although each resample will have the same number of elements as the original sample, it could include some of the original data points more than once, and some not included. Therefore, each of these resamples will randomly depart from the original sample. And because the elements in these resamples vary slightly, the statistic G*, calculated from one of these resample will take on slightly different </w:t>
-      </w:r>
-      <w:r>
-        <w:rPr>
-          <w:rFonts w:ascii="Times New Roman" w:hAnsi="Times New Roman" w:cs="Times New Roman"/>
-          <w:sz w:val="24"/>
-          <w:szCs w:val="24"/>
-        </w:rPr>
-        <w:lastRenderedPageBreak/>
-        <w:t xml:space="preserve">values. The central assertion of the bootstrap method is that the relative frequency distribution of these G*’s is an estimate of the sampling distribution of G [The Original Bootstrap Method, </w:t>
+        <w:t xml:space="preserve">With the bootstrap method, the basic sample is treated as the population and a Monte Carlo-style procedure is conducted on it. This is done by randomly drawing a large number of ‘resamples’ of size n from this original sample (of size n either) with replacement. So, although each resample will have the same number of elements as the original sample, it could include some of the original data points more than once, and some not included. Therefore, each of these resamples will randomly depart from the original sample. And because the elements in these resamples vary slightly, the statistic G*, calculated from one of these resample will take on slightly different values. The central assertion of the bootstrap method is that the relative frequency distribution of these G*’s is an estimate of the sampling distribution of G [The Original Bootstrap Method, </w:t>
       </w:r>
       <w:proofErr w:type="spellStart"/>
       <w:r>
@@ -3753,7 +3985,17 @@
           <w:szCs w:val="24"/>
           <w:shd w:val="clear" w:color="auto" w:fill="FFFFFF"/>
         </w:rPr>
-        <w:t xml:space="preserve">(with completely labeled training data). Many machine-learning researchers have found that unlabeled data, when used in conjunction with a small amount of labeled data, can produce considerable improvement in learning accuracy [Wikipedia, </w:t>
+        <w:t xml:space="preserve">(with completely labeled training data). Many machine-learning researchers </w:t>
+      </w:r>
+      <w:r>
+        <w:rPr>
+          <w:rFonts w:ascii="Times New Roman" w:hAnsi="Times New Roman" w:cs="Times New Roman"/>
+          <w:sz w:val="24"/>
+          <w:szCs w:val="24"/>
+          <w:shd w:val="clear" w:color="auto" w:fill="FFFFFF"/>
+        </w:rPr>
+        <w:lastRenderedPageBreak/>
+        <w:t xml:space="preserve">have found that unlabeled data, when used in conjunction with a small amount of labeled data, can produce considerable improvement in learning accuracy [Wikipedia, </w:t>
       </w:r>
       <w:proofErr w:type="spellStart"/>
       <w:r>
@@ -3856,7 +4098,6 @@
           <w:szCs w:val="24"/>
           <w:shd w:val="clear" w:color="auto" w:fill="FFFFFF"/>
         </w:rPr>
-        <w:lastRenderedPageBreak/>
         <w:t>Naive Bayes has been studied extensively since the 1950s. It was introduced under a different name into the</w:t>
       </w:r>
       <w:r>
@@ -4209,6 +4450,7 @@
           <w:szCs w:val="24"/>
           <w:shd w:val="clear" w:color="auto" w:fill="FFFFFF"/>
         </w:rPr>
+        <w:lastRenderedPageBreak/>
         <w:t>Naive Bayes classifiers are highly scalable, requiring a number of parameters linear in the number of variables (features/predictors) in a learning problem.</w:t>
       </w:r>
       <w:r>
@@ -4472,18 +4714,7 @@
           <w:szCs w:val="24"/>
           <w:shd w:val="clear" w:color="auto" w:fill="FFFFFF"/>
         </w:rPr>
-        <w:t xml:space="preserve">Bullying, in both physical and cyber worlds (the latter known as cyberbullying), has been recognized as a serious national health issue among adolescents. One is being bullied or victimized when he or she is exposed repeatedly over time to negative actions on the part of others. There are wide ranges of emotions expressed in bullying traces. After manually inspecting a number of bullying traces in Twitter, our domain </w:t>
-      </w:r>
-      <w:r>
-        <w:rPr>
-          <w:rFonts w:ascii="Times New Roman" w:hAnsi="Times New Roman" w:cs="Times New Roman"/>
-          <w:color w:val="000000"/>
-          <w:sz w:val="24"/>
-          <w:szCs w:val="24"/>
-          <w:shd w:val="clear" w:color="auto" w:fill="FFFFFF"/>
-        </w:rPr>
-        <w:lastRenderedPageBreak/>
-        <w:t xml:space="preserve">experts identified seven most common emotions such as anger, embarrassment, empathy, fear, pride, relief and sadness. Analyzing Social Media to Detect Cyber Bullying using Sentiment Mining found that “sentiment analysis is the task of finding the opinions of people about specific textual entities. The decision making process of people is usually affected by the opinions formed by domain authorities and the proliferation of online discussions [Bi, </w:t>
+        <w:t xml:space="preserve">Bullying, in both physical and cyber worlds (the latter known as cyberbullying), has been recognized as a serious national health issue among adolescents. One is being bullied or victimized when he or she is exposed repeatedly over time to negative actions on the part of others. There are wide ranges of emotions expressed in bullying traces. After manually inspecting a number of bullying traces in Twitter, our domain experts identified seven most common emotions such as anger, embarrassment, empathy, fear, pride, relief and sadness. Analyzing Social Media to Detect Cyber Bullying using Sentiment Mining found that “sentiment analysis is the task of finding the opinions of people about specific textual entities. The decision making process of people is usually affected by the opinions formed by domain authorities and the proliferation of online discussions [Bi, </w:t>
       </w:r>
       <w:proofErr w:type="spellStart"/>
       <w:r>
@@ -4528,7 +4759,17 @@
           <w:szCs w:val="24"/>
           <w:shd w:val="clear" w:color="auto" w:fill="FFFFFF"/>
         </w:rPr>
-        <w:t xml:space="preserve">Sentiment Analysis has the potential to identify victims who pose high risk to themselves or others, and to enhance the scientific understanding of bullying overall Victims usually experience negative emotions such as depression, anxiety and loneliness. In extreme cases such emotions are more violent or even suicidal. Detecting at risk individuals via sentiment analysis enables potential interventions. In addition, social scientists are interested in sentiment analysis on bullying traces to understand participants’ motivations </w:t>
+        <w:t xml:space="preserve">Sentiment Analysis has the potential to identify victims who pose high risk to themselves or others, and to enhance the scientific understanding of bullying overall </w:t>
+      </w:r>
+      <w:r>
+        <w:rPr>
+          <w:rFonts w:ascii="Times New Roman" w:hAnsi="Times New Roman" w:cs="Times New Roman"/>
+          <w:sz w:val="24"/>
+          <w:szCs w:val="24"/>
+          <w:shd w:val="clear" w:color="auto" w:fill="FFFFFF"/>
+        </w:rPr>
+        <w:lastRenderedPageBreak/>
+        <w:t xml:space="preserve">Victims usually experience negative emotions such as depression, anxiety and loneliness. In extreme cases such emotions are more violent or even suicidal. Detecting at risk individuals via sentiment analysis enables potential interventions. In addition, social scientists are interested in sentiment analysis on bullying traces to understand participants’ motivations </w:t>
       </w:r>
       <w:r>
         <w:rPr>
@@ -4610,7 +4851,7 @@
           <w:szCs w:val="24"/>
           <w:shd w:val="clear" w:color="auto" w:fill="FFFFFF"/>
         </w:rPr>
-        <w:t xml:space="preserve">is to identify offensive contents in social media, and further predict a user’s potentiality to send out offensive contents. It includes two phases of offensive detection. Phase 1 aims to detect the offensiveness on the sentence level and Phase 2 derives offensiveness on the user level. In Phase 1, the researchers apply advanced text mining and natural language processing technique to derive lexical and syntactic features of each sentence. Using these features, we derive an offensive value for each </w:t>
+        <w:t xml:space="preserve">is to identify offensive contents in social media, and further predict a user’s potentiality to send out offensive contents. It includes two phases of offensive detection. Phase 1 aims to detect the offensiveness on the sentence level and Phase 2 derives offensiveness on the user level. In Phase 1, the researchers apply advanced text mining and natural language processing technique to derive lexical and syntactic features of each sentence. Using these features, we derive an offensive value for each sentence. In Phase 2, we further incorporate user-level features where we leverage research on authorship analysis. The system consists of pre-processing and two major components: sentence offensiveness prediction and user offensiveness estimation. During the pre-processing stage, user’s conversation history is chunked into posts, and then into sentences. During sentence offensiveness prediction, each sentence’s offensiveness can be derived from two features: its word’s offensiveness and the context. The researchers use lexical feature to represent words’ offensiveness in a sentence, and syntactic feature to represent context in a sentence. Words’ </w:t>
       </w:r>
       <w:r>
         <w:rPr>
@@ -4620,7 +4861,7 @@
           <w:shd w:val="clear" w:color="auto" w:fill="FFFFFF"/>
         </w:rPr>
         <w:lastRenderedPageBreak/>
-        <w:t>sentence. In Phase 2, we further incorporate user-level features where we leverage research on authorship analysis. The system consists of pre-processing and two major components: sentence offensiveness prediction and user offensiveness estimation. During the pre-processing stage, user’s conversation history is chunked into posts, and then into sentences. During sentence offensiveness prediction, each sentence’s offensiveness can be derived from two features: its word’s offensiveness and the context. The researchers use lexical feature to represent words’ offensiveness in a sentence, and syntactic feature to represent context in a sentence. Words’ offensiveness nature is measured from two lexicons. For the context, we grammatically parse sentences into dependency sets to capture all dependency types between a word and other words in the same sentence, and mark some of its related words as intensifiers. The intensifiers are effective in detecting whether offensive words are used to describe users or other offensive words. During user offensiveness estimation stage, sentence offensiveness and users’ language patterns are helped to predict user’s likelihood of being offensive. Experimental result shows that the LSF sentence offensiveness prediction and user offensiveness estimate algorithms outperform traditional learning based approaches in terms of precision, recall and f-score. It also achieves high processing speed for effective deployment in social media</w:t>
+        <w:t>offensiveness nature is measured from two lexicons. For the context, we grammatically parse sentences into dependency sets to capture all dependency types between a word and other words in the same sentence, and mark some of its related words as intensifiers. The intensifiers are effective in detecting whether offensive words are used to describe users or other offensive words. During user offensiveness estimation stage, sentence offensiveness and users’ language patterns are helped to predict user’s likelihood of being offensive. Experimental result shows that the LSF sentence offensiveness prediction and user offensiveness estimate algorithms outperform traditional learning based approaches in terms of precision, recall and f-score. It also achieves high processing speed for effective deployment in social media</w:t>
       </w:r>
       <w:r>
         <w:rPr>
@@ -4699,17 +4940,7 @@
           <w:szCs w:val="24"/>
           <w:shd w:val="clear" w:color="auto" w:fill="FFFFFF"/>
         </w:rPr>
-        <w:t xml:space="preserve">r detection task was offered by the organizers of CAW 2.0, but only one submission was received. It is determined that a baseline text mining system (using </w:t>
-      </w:r>
-      <w:r>
-        <w:rPr>
-          <w:rFonts w:ascii="Times New Roman" w:hAnsi="Times New Roman" w:cs="Times New Roman"/>
-          <w:sz w:val="24"/>
-          <w:szCs w:val="24"/>
-          <w:shd w:val="clear" w:color="auto" w:fill="FFFFFF"/>
-        </w:rPr>
-        <w:lastRenderedPageBreak/>
-        <w:t xml:space="preserve">bag of words approach) was significantly improved by including sentiment and contextual features. Even with the combined </w:t>
+        <w:t xml:space="preserve">r detection task was offered by the organizers of CAW 2.0, but only one submission was received. It is determined that a baseline text mining system (using bag of words approach) was significantly improved by including sentiment and contextual features. Even with the combined </w:t>
       </w:r>
       <w:proofErr w:type="spellStart"/>
       <w:r>
@@ -4810,7 +5041,18 @@
           <w:szCs w:val="24"/>
           <w:shd w:val="clear" w:color="auto" w:fill="FFFFFF"/>
         </w:rPr>
-        <w:t xml:space="preserve">, mainly tackles the problem about how the offensive language can be removed in a user message. They analyze the offensive language in text messages posted in online communities, and propose a new automatic sentence-level filtering approach that is able to semantically remove the offensive language utilizing the grammatical relations among words. Their solution includes 3 steps. First, they analyzed the characteristics of offensive text content in user messages. Then, they introduced their filtering philosophy according to the summarized characteristics. Finally, they show how this philosophy is transformed into heuristic rules applicable in the filtering process. The overview idea of their filtering approach is shown in the presented Algorithm 1 in which the functions POS tagging ad TD generator generate Part-of-Speech tags and typed dependency relations, respectively. They also use existing NLP (Natural Language Processing) tools to implement these two functions. They also focused in the design of two other functions </w:t>
+        <w:t xml:space="preserve">, mainly tackles the problem about how the offensive language can be removed in a user message. They analyze the offensive language in text messages posted in online communities, and propose a new automatic sentence-level filtering approach that is able to semantically remove the offensive language utilizing </w:t>
+      </w:r>
+      <w:r>
+        <w:rPr>
+          <w:rFonts w:ascii="Times New Roman" w:hAnsi="Times New Roman" w:cs="Times New Roman"/>
+          <w:color w:val="000000"/>
+          <w:sz w:val="24"/>
+          <w:szCs w:val="24"/>
+          <w:shd w:val="clear" w:color="auto" w:fill="FFFFFF"/>
+        </w:rPr>
+        <w:lastRenderedPageBreak/>
+        <w:t xml:space="preserve">the grammatical relations among words. Their solution includes 3 steps. First, they analyzed the characteristics of offensive text content in user messages. Then, they introduced their filtering philosophy according to the summarized characteristics. Finally, they show how this philosophy is transformed into heuristic rules applicable in the filtering process. The overview idea of their filtering approach is shown in the presented Algorithm 1 in which the functions POS tagging ad TD generator generate Part-of-Speech tags and typed dependency relations, respectively. They also use existing NLP (Natural Language Processing) tools to implement these two functions. They also focused in the design of two other functions </w:t>
       </w:r>
       <w:proofErr w:type="spellStart"/>
       <w:r>
@@ -4886,8 +5128,20 @@
           <w:szCs w:val="24"/>
           <w:shd w:val="clear" w:color="auto" w:fill="FFFFFF"/>
         </w:rPr>
-        <w:t>[Xu</w:t>
-      </w:r>
+        <w:t>[</w:t>
+      </w:r>
+      <w:proofErr w:type="spellStart"/>
+      <w:r>
+        <w:rPr>
+          <w:rFonts w:ascii="Times New Roman" w:hAnsi="Times New Roman" w:cs="Times New Roman"/>
+          <w:color w:val="000000"/>
+          <w:sz w:val="24"/>
+          <w:szCs w:val="24"/>
+          <w:shd w:val="clear" w:color="auto" w:fill="FFFFFF"/>
+        </w:rPr>
+        <w:t>Xu</w:t>
+      </w:r>
+      <w:proofErr w:type="spellEnd"/>
       <w:r>
         <w:rPr>
           <w:rFonts w:ascii="Times New Roman" w:hAnsi="Times New Roman" w:cs="Times New Roman"/>
@@ -4963,26 +5217,36 @@
           <w:szCs w:val="24"/>
           <w:shd w:val="clear" w:color="auto" w:fill="FFFFFF"/>
         </w:rPr>
+        <w:t xml:space="preserve">The researchers of </w:t>
+      </w:r>
+      <w:r>
+        <w:rPr>
+          <w:rFonts w:ascii="Times New Roman" w:hAnsi="Times New Roman" w:cs="Times New Roman"/>
+          <w:sz w:val="24"/>
+          <w:szCs w:val="24"/>
+        </w:rPr>
+        <w:t>Detecting Offensive Tweets via Topical Feature Discovery over a Large Scale Twitter Corpus</w:t>
+      </w:r>
+      <w:r>
+        <w:rPr>
+          <w:rFonts w:ascii="Times New Roman" w:hAnsi="Times New Roman" w:cs="Times New Roman"/>
+          <w:color w:val="000000"/>
+          <w:sz w:val="24"/>
+          <w:szCs w:val="24"/>
+          <w:shd w:val="clear" w:color="auto" w:fill="FFFFFF"/>
+        </w:rPr>
+        <w:t xml:space="preserve"> in proposed a novel semi-supervised approach for detecting profanity-related offensive content in Twitter. They introduced an approach that exploits linguistic regularities in profane language via statistical topic modeling on a huge Twitter corpus, and detects offensive tweets using these automatically generated features. Their step by step processes are as follows: (a) Bootstrap between twitters and tweets based on a seed word set to obtain training tweets for topic model learning; (b) Topic models are learned via a generative LDA approach; (c) Tweets in </w:t>
+      </w:r>
+      <w:r>
+        <w:rPr>
+          <w:rFonts w:ascii="Times New Roman" w:hAnsi="Times New Roman" w:cs="Times New Roman"/>
+          <w:color w:val="000000"/>
+          <w:sz w:val="24"/>
+          <w:szCs w:val="24"/>
+          <w:shd w:val="clear" w:color="auto" w:fill="FFFFFF"/>
+        </w:rPr>
         <w:lastRenderedPageBreak/>
-        <w:t xml:space="preserve">The researchers of </w:t>
-      </w:r>
-      <w:r>
-        <w:rPr>
-          <w:rFonts w:ascii="Times New Roman" w:hAnsi="Times New Roman" w:cs="Times New Roman"/>
-          <w:sz w:val="24"/>
-          <w:szCs w:val="24"/>
-        </w:rPr>
-        <w:t>Detecting Offensive Tweets via Topical Feature Discovery over a Large Scale Twitter Corpus</w:t>
-      </w:r>
-      <w:r>
-        <w:rPr>
-          <w:rFonts w:ascii="Times New Roman" w:hAnsi="Times New Roman" w:cs="Times New Roman"/>
-          <w:color w:val="000000"/>
-          <w:sz w:val="24"/>
-          <w:szCs w:val="24"/>
-          <w:shd w:val="clear" w:color="auto" w:fill="FFFFFF"/>
-        </w:rPr>
-        <w:t xml:space="preserve"> in proposed a novel semi-supervised approach for detecting profanity-related offensive content in Twitter. They introduced an approach that exploits linguistic regularities in profane language via statistical topic modeling on a huge Twitter corpus, and detects offensive tweets using these automatically generated features. Their step by step processes are as follows: (a) Bootstrap between twitters and tweets based on a seed word set to obtain training tweets for topic model learning; (b) Topic models are learned via a generative LDA approach; (c) Tweets in a holdout testing set are processed in the same fashion as in (a); (d) Topic distributions are inferred for each testing tweet by the topic model learned in step (b); (e) Seed words are applied against each testing tweet, leading to a binary lexicon feature; (f) ML models are built and evaluated. </w:t>
+        <w:t xml:space="preserve">a holdout testing set are processed in the same fashion as in (a); (d) Topic distributions are inferred for each testing tweet by the topic model learned in step (b); (e) Seed words are applied against each testing tweet, leading to a binary lexicon feature; (f) ML models are built and evaluated. </w:t>
       </w:r>
       <w:r>
         <w:rPr>
@@ -5137,18 +5401,7 @@
           <w:szCs w:val="24"/>
           <w:shd w:val="clear" w:color="auto" w:fill="FFFFFF"/>
         </w:rPr>
-        <w:t xml:space="preserve">, 2008]. Compared to supervised and unsupervised methods, semi-supervised methods for sentiment classification become more and more popular due to their making use of both the labeled and unlabeled </w:t>
-      </w:r>
-      <w:r>
-        <w:rPr>
-          <w:rFonts w:ascii="Times New Roman" w:hAnsi="Times New Roman" w:cs="Times New Roman"/>
-          <w:color w:val="000000"/>
-          <w:sz w:val="24"/>
-          <w:szCs w:val="24"/>
-          <w:shd w:val="clear" w:color="auto" w:fill="FFFFFF"/>
-        </w:rPr>
-        <w:lastRenderedPageBreak/>
-        <w:t>data. This paper mainly focuses on semi-supervised methods for sentiment classification.</w:t>
+        <w:t>, 2008]. Compared to supervised and unsupervised methods, semi-supervised methods for sentiment classification become more and more popular due to their making use of both the labeled and unlabeled data. This paper mainly focuses on semi-supervised methods for sentiment classification.</w:t>
       </w:r>
     </w:p>
     <w:p>
@@ -5190,7 +5443,18 @@
           <w:szCs w:val="24"/>
           <w:shd w:val="clear" w:color="auto" w:fill="FFFFFF"/>
         </w:rPr>
-        <w:t xml:space="preserve"> analyzed the sentiment of documents and words based on a bipartite graph representation of the labeled and unlabeled data while Li et al. [2009] employed some simple update rules to make use of tri-factorization of the term-document matrix. It is rather common that such methods require a high-quality lexicon with the pol</w:t>
+        <w:t xml:space="preserve"> analyzed the sentiment of documents and words based on a bipartite graph representation of the labeled and unlabeled data while Li et al. [2009] employed some </w:t>
+      </w:r>
+      <w:r>
+        <w:rPr>
+          <w:rFonts w:ascii="Times New Roman" w:hAnsi="Times New Roman" w:cs="Times New Roman"/>
+          <w:color w:val="000000"/>
+          <w:sz w:val="24"/>
+          <w:szCs w:val="24"/>
+          <w:shd w:val="clear" w:color="auto" w:fill="FFFFFF"/>
+        </w:rPr>
+        <w:lastRenderedPageBreak/>
+        <w:t>simple update rules to make use of tri-factorization of the term-document matrix. It is rather common that such methods require a high-quality lexicon with the pol</w:t>
       </w:r>
       <w:r>
         <w:rPr>
@@ -5440,18 +5704,7 @@
           <w:szCs w:val="24"/>
           <w:shd w:val="clear" w:color="auto" w:fill="FFFFFF"/>
         </w:rPr>
-        <w:t xml:space="preserve"> integrated various methods, </w:t>
-      </w:r>
-      <w:r>
-        <w:rPr>
-          <w:rFonts w:ascii="Times New Roman" w:hAnsi="Times New Roman" w:cs="Times New Roman"/>
-          <w:color w:val="000000"/>
-          <w:sz w:val="24"/>
-          <w:szCs w:val="24"/>
-          <w:shd w:val="clear" w:color="auto" w:fill="FFFFFF"/>
-        </w:rPr>
-        <w:lastRenderedPageBreak/>
-        <w:t xml:space="preserve">such as spectral clustering, active learning, </w:t>
+        <w:t xml:space="preserve"> integrated various methods, such as spectral clustering, active learning, </w:t>
       </w:r>
       <w:proofErr w:type="spellStart"/>
       <w:r>
@@ -5546,7 +5799,16 @@
           <w:sz w:val="24"/>
           <w:szCs w:val="24"/>
         </w:rPr>
-        <w:t>Semi-Supervised Learning for Semantic Relation Classification using Stratified Sampling Strategy explores several key issues in semi-supervised learning based on bootstrapping for semantic relation classification. The application of stratified sampling originated from statistics theory to the selection of the initial seed set contributes most to the performance improvement in the bootstrapping procedure. In addition, the more strata the training data is divided into, the better performance will be achieved. However, the augmentation of the labeled data using the stratified strategy fails to function effectively largely due to the unbalanced distribution of the confidently classified instances, rather than the stratified sampling strategy itself</w:t>
+        <w:t xml:space="preserve">Semi-Supervised Learning for Semantic Relation Classification using Stratified Sampling Strategy explores several key issues in semi-supervised learning based on bootstrapping for semantic relation classification. The application of </w:t>
+      </w:r>
+      <w:r>
+        <w:rPr>
+          <w:rFonts w:ascii="Times New Roman" w:hAnsi="Times New Roman" w:cs="Times New Roman"/>
+          <w:sz w:val="24"/>
+          <w:szCs w:val="24"/>
+        </w:rPr>
+        <w:lastRenderedPageBreak/>
+        <w:t>stratified sampling originated from statistics theory to the selection of the initial seed set contributes most to the performance improvement in the bootstrapping procedure. In addition, the more strata the training data is divided into, the better performance will be achieved. However, the augmentation of the labeled data using the stratified strategy fails to function effectively largely due to the unbalanced distribution of the confidently classified instances, rather than the stratified sampling strategy itself</w:t>
       </w:r>
       <w:r>
         <w:rPr>
@@ -5657,87 +5919,79 @@
           <w:sz w:val="24"/>
           <w:szCs w:val="24"/>
         </w:rPr>
-        <w:t xml:space="preserve"> address semi-supervised learning for imbalanced sentiment classification. It adopts under-sampling </w:t>
-      </w:r>
-      <w:r>
-        <w:rPr>
-          <w:rFonts w:ascii="Times New Roman" w:hAnsi="Times New Roman" w:cs="Times New Roman"/>
+        <w:t xml:space="preserve"> address semi-supervised learning for imbalanced sentiment classification. It adopts under-sampling to generate multiple sets of balanced initial training data and then propose a novel semi-supervised learning method based on random subspace generation which dynamically generates various subspaces in the iteration process to guarantee enough variation among the involved classifiers. Evaluation shows that semi-supervised method can successfully make use of the unlabeled data and that dynamic subspace generation significantly outperforms traditional static</w:t>
+      </w:r>
+      <w:r>
+        <w:rPr>
+          <w:rFonts w:ascii="Times New Roman" w:hAnsi="Times New Roman" w:cs="Times New Roman"/>
+          <w:sz w:val="24"/>
+          <w:szCs w:val="24"/>
+        </w:rPr>
+        <w:t xml:space="preserve"> subspace generation [</w:t>
+      </w:r>
+      <w:proofErr w:type="spellStart"/>
+      <w:r>
+        <w:rPr>
+          <w:rFonts w:ascii="Times New Roman" w:hAnsi="Times New Roman" w:cs="Times New Roman"/>
+          <w:sz w:val="24"/>
+          <w:szCs w:val="24"/>
+        </w:rPr>
+        <w:t>Balcan</w:t>
+      </w:r>
+      <w:proofErr w:type="spellEnd"/>
+      <w:r>
+        <w:rPr>
+          <w:rFonts w:ascii="Times New Roman" w:hAnsi="Times New Roman" w:cs="Times New Roman"/>
+          <w:sz w:val="24"/>
+          <w:szCs w:val="24"/>
+        </w:rPr>
+        <w:t xml:space="preserve"> and Blum</w:t>
+      </w:r>
+      <w:r>
+        <w:rPr>
+          <w:rFonts w:ascii="Times New Roman" w:hAnsi="Times New Roman" w:cs="Times New Roman"/>
+          <w:sz w:val="24"/>
+          <w:szCs w:val="24"/>
+        </w:rPr>
+        <w:t xml:space="preserve">, </w:t>
+      </w:r>
+      <w:proofErr w:type="spellStart"/>
+      <w:r>
+        <w:rPr>
+          <w:rFonts w:ascii="Times New Roman" w:hAnsi="Times New Roman" w:cs="Times New Roman"/>
+          <w:sz w:val="24"/>
+          <w:szCs w:val="24"/>
+        </w:rPr>
+        <w:t>n.d.</w:t>
+      </w:r>
+      <w:proofErr w:type="spellEnd"/>
+      <w:r>
+        <w:rPr>
+          <w:rFonts w:ascii="Times New Roman" w:hAnsi="Times New Roman" w:cs="Times New Roman"/>
+          <w:sz w:val="24"/>
+          <w:szCs w:val="24"/>
+        </w:rPr>
+        <w:t>].</w:t>
+      </w:r>
+    </w:p>
+    <w:p>
+      <w:pPr>
+        <w:spacing w:line="480" w:lineRule="auto"/>
+        <w:rPr>
+          <w:rFonts w:ascii="Times New Roman" w:hAnsi="Times New Roman" w:cs="Times New Roman"/>
+          <w:b/>
+          <w:sz w:val="24"/>
+          <w:szCs w:val="24"/>
+        </w:rPr>
+      </w:pPr>
+      <w:r>
+        <w:rPr>
+          <w:rFonts w:ascii="Times New Roman" w:hAnsi="Times New Roman" w:cs="Times New Roman"/>
+          <w:b/>
           <w:sz w:val="24"/>
           <w:szCs w:val="24"/>
         </w:rPr>
         <w:lastRenderedPageBreak/>
-        <w:t>to generate multiple sets of balanced initial training data and then propose a novel semi-supervised learning method based on random subspace generation which dynamically generates various subspaces in the iteration process to guarantee enough variation among the involved classifiers. Evaluation shows that semi-supervised method can successfully make use of the unlabeled data and that dynamic subspace generation significantly outperforms traditional static</w:t>
-      </w:r>
-      <w:r>
-        <w:rPr>
-          <w:rFonts w:ascii="Times New Roman" w:hAnsi="Times New Roman" w:cs="Times New Roman"/>
-          <w:sz w:val="24"/>
-          <w:szCs w:val="24"/>
-        </w:rPr>
-        <w:t xml:space="preserve"> subspace generation [</w:t>
-      </w:r>
-      <w:proofErr w:type="spellStart"/>
-      <w:r>
-        <w:rPr>
-          <w:rFonts w:ascii="Times New Roman" w:hAnsi="Times New Roman" w:cs="Times New Roman"/>
-          <w:sz w:val="24"/>
-          <w:szCs w:val="24"/>
-        </w:rPr>
-        <w:t>Balcan</w:t>
-      </w:r>
-      <w:proofErr w:type="spellEnd"/>
-      <w:r>
-        <w:rPr>
-          <w:rFonts w:ascii="Times New Roman" w:hAnsi="Times New Roman" w:cs="Times New Roman"/>
-          <w:sz w:val="24"/>
-          <w:szCs w:val="24"/>
-        </w:rPr>
-        <w:t xml:space="preserve"> and Blum</w:t>
-      </w:r>
-      <w:r>
-        <w:rPr>
-          <w:rFonts w:ascii="Times New Roman" w:hAnsi="Times New Roman" w:cs="Times New Roman"/>
-          <w:sz w:val="24"/>
-          <w:szCs w:val="24"/>
-        </w:rPr>
-        <w:t xml:space="preserve">, </w:t>
-      </w:r>
-      <w:proofErr w:type="spellStart"/>
-      <w:r>
-        <w:rPr>
-          <w:rFonts w:ascii="Times New Roman" w:hAnsi="Times New Roman" w:cs="Times New Roman"/>
-          <w:sz w:val="24"/>
-          <w:szCs w:val="24"/>
-        </w:rPr>
-        <w:t>n.d.</w:t>
-      </w:r>
-      <w:proofErr w:type="spellEnd"/>
-      <w:r>
-        <w:rPr>
-          <w:rFonts w:ascii="Times New Roman" w:hAnsi="Times New Roman" w:cs="Times New Roman"/>
-          <w:sz w:val="24"/>
-          <w:szCs w:val="24"/>
-        </w:rPr>
-        <w:t>].</w:t>
-      </w:r>
-    </w:p>
-    <w:p>
-      <w:pPr>
-        <w:spacing w:line="480" w:lineRule="auto"/>
-        <w:rPr>
-          <w:rFonts w:ascii="Times New Roman" w:hAnsi="Times New Roman" w:cs="Times New Roman"/>
-          <w:b/>
-          <w:sz w:val="24"/>
-          <w:szCs w:val="24"/>
-        </w:rPr>
-      </w:pPr>
-      <w:r>
-        <w:rPr>
-          <w:rFonts w:ascii="Times New Roman" w:hAnsi="Times New Roman" w:cs="Times New Roman"/>
-          <w:b/>
-          <w:sz w:val="24"/>
-          <w:szCs w:val="24"/>
-        </w:rPr>
         <w:t>2.3 Synthesis of the Study</w:t>
       </w:r>
     </w:p>
@@ -5947,13 +6201,28 @@
           <w:szCs w:val="24"/>
         </w:rPr>
       </w:pPr>
-      <w:r>
+    </w:p>
+    <w:p>
+      <w:pPr>
+        <w:spacing w:line="480" w:lineRule="auto"/>
+        <w:jc w:val="center"/>
         <w:rPr>
           <w:rFonts w:ascii="Times New Roman" w:hAnsi="Times New Roman" w:cs="Times New Roman"/>
           <w:b/>
           <w:sz w:val="24"/>
           <w:szCs w:val="24"/>
         </w:rPr>
+      </w:pPr>
+      <w:bookmarkStart w:id="0" w:name="_GoBack"/>
+      <w:bookmarkEnd w:id="0"/>
+      <w:r>
+        <w:rPr>
+          <w:rFonts w:ascii="Times New Roman" w:hAnsi="Times New Roman" w:cs="Times New Roman"/>
+          <w:b/>
+          <w:sz w:val="24"/>
+          <w:szCs w:val="24"/>
+        </w:rPr>
+        <w:lastRenderedPageBreak/>
         <w:t>Chapter 3 – Research Methodology</w:t>
       </w:r>
     </w:p>
@@ -6070,17 +6339,7 @@
           <w:sz w:val="24"/>
           <w:szCs w:val="24"/>
         </w:rPr>
-        <w:t xml:space="preserve">Bootstrapping is a method for deriving robust estimates of standard errors and confidence intervals for estimates such as the mean, median, proportion, odds ratio, correlation coefficient or regression coefficient. It may also be used for constructing hypothesis tests. Bootstrapping is most useful as an alternative to parametric estimates when the assumptions of those methods are in doubt (as in the case of regression models with heteroscedastic residuals fit to small samples), or where parametric inference is impossible or </w:t>
-      </w:r>
-      <w:r>
-        <w:rPr>
-          <w:rFonts w:ascii="Times New Roman" w:hAnsi="Times New Roman" w:cs="Times New Roman"/>
-          <w:color w:val="000000"/>
-          <w:sz w:val="24"/>
-          <w:szCs w:val="24"/>
-        </w:rPr>
-        <w:lastRenderedPageBreak/>
-        <w:t>requires very complicated formulas for the calculation of standard errors (as in the case of computing confidence intervals for the median, quartiles, and other percentiles).</w:t>
+        <w:t>Bootstrapping is a method for deriving robust estimates of standard errors and confidence intervals for estimates such as the mean, median, proportion, odds ratio, correlation coefficient or regression coefficient. It may also be used for constructing hypothesis tests.</w:t>
       </w:r>
     </w:p>
     <w:p>
@@ -6089,41 +6348,23 @@
         <w:ind w:firstLine="720"/>
         <w:jc w:val="both"/>
         <w:rPr>
-          <w:rFonts w:ascii="Times New Roman" w:hAnsi="Times New Roman" w:cs="Times New Roman"/>
-          <w:b/>
-          <w:sz w:val="24"/>
-          <w:szCs w:val="24"/>
-        </w:rPr>
-      </w:pPr>
-      <w:r>
-        <w:rPr>
+          <w:rStyle w:val="apple-converted-space"/>
           <w:rFonts w:ascii="Times New Roman" w:hAnsi="Times New Roman" w:cs="Times New Roman"/>
           <w:color w:val="1D1F22"/>
           <w:sz w:val="24"/>
           <w:szCs w:val="24"/>
           <w:shd w:val="clear" w:color="auto" w:fill="FFFFFF"/>
         </w:rPr>
+      </w:pPr>
+      <w:r>
+        <w:rPr>
+          <w:rFonts w:ascii="Times New Roman" w:hAnsi="Times New Roman" w:cs="Times New Roman"/>
+          <w:color w:val="1D1F22"/>
+          <w:sz w:val="24"/>
+          <w:szCs w:val="24"/>
+          <w:shd w:val="clear" w:color="auto" w:fill="FFFFFF"/>
+        </w:rPr>
         <w:t>Naive Bayes methods are a set of supervised learning algorithms based on applying Bayes’ theorem with the “naive” assumption of independence between every pair of features.</w:t>
-      </w:r>
-      <w:r>
-        <w:rPr>
-          <w:rStyle w:val="apple-converted-space"/>
-          <w:rFonts w:ascii="Times New Roman" w:hAnsi="Times New Roman" w:cs="Times New Roman"/>
-          <w:color w:val="1D1F22"/>
-          <w:sz w:val="24"/>
-          <w:szCs w:val="24"/>
-          <w:shd w:val="clear" w:color="auto" w:fill="FFFFFF"/>
-        </w:rPr>
-        <w:t> </w:t>
-      </w:r>
-      <w:r>
-        <w:rPr>
-          <w:rFonts w:ascii="Times New Roman" w:hAnsi="Times New Roman" w:cs="Times New Roman"/>
-          <w:b/>
-          <w:sz w:val="24"/>
-          <w:szCs w:val="24"/>
-        </w:rPr>
-        <w:tab/>
       </w:r>
     </w:p>
     <w:p>
@@ -6133,146 +6374,67 @@
         <w:jc w:val="both"/>
         <w:rPr>
           <w:rFonts w:ascii="Times New Roman" w:hAnsi="Times New Roman" w:cs="Times New Roman"/>
-          <w:b/>
-          <w:color w:val="FF0000"/>
-          <w:sz w:val="24"/>
-          <w:szCs w:val="24"/>
-        </w:rPr>
-      </w:pPr>
-      <w:r>
-        <w:rPr>
-          <w:rFonts w:ascii="Times New Roman" w:hAnsi="Times New Roman" w:cs="Times New Roman"/>
-          <w:b/>
-          <w:color w:val="FF0000"/>
-          <w:sz w:val="24"/>
-          <w:szCs w:val="24"/>
-        </w:rPr>
-        <w:t xml:space="preserve">//Explain </w:t>
-      </w:r>
-      <w:proofErr w:type="spellStart"/>
-      <w:r>
-        <w:rPr>
-          <w:rFonts w:ascii="Times New Roman" w:hAnsi="Times New Roman" w:cs="Times New Roman"/>
-          <w:b/>
-          <w:color w:val="FF0000"/>
-          <w:sz w:val="24"/>
-          <w:szCs w:val="24"/>
-        </w:rPr>
-        <w:t>pano</w:t>
-      </w:r>
-      <w:proofErr w:type="spellEnd"/>
-      <w:r>
-        <w:rPr>
-          <w:rFonts w:ascii="Times New Roman" w:hAnsi="Times New Roman" w:cs="Times New Roman"/>
-          <w:b/>
-          <w:color w:val="FF0000"/>
-          <w:sz w:val="24"/>
-          <w:szCs w:val="24"/>
-        </w:rPr>
-        <w:t xml:space="preserve"> </w:t>
-      </w:r>
-      <w:proofErr w:type="spellStart"/>
-      <w:r>
-        <w:rPr>
-          <w:rFonts w:ascii="Times New Roman" w:hAnsi="Times New Roman" w:cs="Times New Roman"/>
-          <w:b/>
-          <w:color w:val="FF0000"/>
-          <w:sz w:val="24"/>
-          <w:szCs w:val="24"/>
-        </w:rPr>
-        <w:t>nagamit</w:t>
-      </w:r>
-      <w:proofErr w:type="spellEnd"/>
-      <w:r>
-        <w:rPr>
-          <w:rFonts w:ascii="Times New Roman" w:hAnsi="Times New Roman" w:cs="Times New Roman"/>
-          <w:b/>
-          <w:color w:val="FF0000"/>
-          <w:sz w:val="24"/>
-          <w:szCs w:val="24"/>
-        </w:rPr>
-        <w:t xml:space="preserve"> </w:t>
-      </w:r>
-      <w:proofErr w:type="spellStart"/>
-      <w:r>
-        <w:rPr>
-          <w:rFonts w:ascii="Times New Roman" w:hAnsi="Times New Roman" w:cs="Times New Roman"/>
-          <w:b/>
-          <w:color w:val="FF0000"/>
-          <w:sz w:val="24"/>
-          <w:szCs w:val="24"/>
-        </w:rPr>
-        <w:t>yung</w:t>
-      </w:r>
-      <w:proofErr w:type="spellEnd"/>
-      <w:r>
-        <w:rPr>
-          <w:rFonts w:ascii="Times New Roman" w:hAnsi="Times New Roman" w:cs="Times New Roman"/>
-          <w:b/>
-          <w:color w:val="FF0000"/>
-          <w:sz w:val="24"/>
-          <w:szCs w:val="24"/>
-        </w:rPr>
-        <w:t xml:space="preserve"> </w:t>
-      </w:r>
-      <w:proofErr w:type="spellStart"/>
-      <w:r>
-        <w:rPr>
-          <w:rFonts w:ascii="Times New Roman" w:hAnsi="Times New Roman" w:cs="Times New Roman"/>
-          <w:b/>
-          <w:color w:val="FF0000"/>
-          <w:sz w:val="24"/>
-          <w:szCs w:val="24"/>
-        </w:rPr>
-        <w:t>dalawa</w:t>
-      </w:r>
-      <w:proofErr w:type="spellEnd"/>
-      <w:r>
-        <w:rPr>
-          <w:rFonts w:ascii="Times New Roman" w:hAnsi="Times New Roman" w:cs="Times New Roman"/>
-          <w:b/>
-          <w:color w:val="FF0000"/>
-          <w:sz w:val="24"/>
-          <w:szCs w:val="24"/>
-        </w:rPr>
-        <w:t xml:space="preserve"> </w:t>
-      </w:r>
-      <w:proofErr w:type="spellStart"/>
-      <w:proofErr w:type="gramStart"/>
-      <w:r>
-        <w:rPr>
-          <w:rFonts w:ascii="Times New Roman" w:hAnsi="Times New Roman" w:cs="Times New Roman"/>
-          <w:b/>
-          <w:color w:val="FF0000"/>
-          <w:sz w:val="24"/>
-          <w:szCs w:val="24"/>
-        </w:rPr>
-        <w:t>sa</w:t>
-      </w:r>
-      <w:proofErr w:type="spellEnd"/>
-      <w:proofErr w:type="gramEnd"/>
-      <w:r>
-        <w:rPr>
-          <w:rFonts w:ascii="Times New Roman" w:hAnsi="Times New Roman" w:cs="Times New Roman"/>
-          <w:b/>
-          <w:color w:val="FF0000"/>
-          <w:sz w:val="24"/>
-          <w:szCs w:val="24"/>
-        </w:rPr>
-        <w:t xml:space="preserve"> system </w:t>
-      </w:r>
-      <w:proofErr w:type="spellStart"/>
-      <w:r>
-        <w:rPr>
-          <w:rFonts w:ascii="Times New Roman" w:hAnsi="Times New Roman" w:cs="Times New Roman"/>
-          <w:b/>
-          <w:color w:val="FF0000"/>
-          <w:sz w:val="24"/>
-          <w:szCs w:val="24"/>
-        </w:rPr>
-        <w:t>natin</w:t>
-      </w:r>
-      <w:proofErr w:type="spellEnd"/>
+          <w:color w:val="1D1F22"/>
+          <w:sz w:val="24"/>
+          <w:szCs w:val="24"/>
+          <w:shd w:val="clear" w:color="auto" w:fill="FFFFFF"/>
+        </w:rPr>
+      </w:pPr>
+      <w:r>
+        <w:rPr>
+          <w:rStyle w:val="apple-converted-space"/>
+          <w:rFonts w:ascii="Times New Roman" w:hAnsi="Times New Roman" w:cs="Times New Roman"/>
+          <w:color w:val="1D1F22"/>
+          <w:sz w:val="24"/>
+          <w:szCs w:val="24"/>
+          <w:shd w:val="clear" w:color="auto" w:fill="FFFFFF"/>
+        </w:rPr>
+        <w:t>Bootstrapping will be used as a methodology</w:t>
+      </w:r>
+      <w:r>
+        <w:rPr>
+          <w:rStyle w:val="apple-converted-space"/>
+          <w:rFonts w:ascii="Times New Roman" w:hAnsi="Times New Roman" w:cs="Times New Roman"/>
+          <w:color w:val="1D1F22"/>
+          <w:sz w:val="24"/>
+          <w:szCs w:val="24"/>
+          <w:shd w:val="clear" w:color="auto" w:fill="FFFFFF"/>
+        </w:rPr>
+        <w:t xml:space="preserve"> in</w:t>
+      </w:r>
+      <w:r>
+        <w:rPr>
+          <w:rStyle w:val="apple-converted-space"/>
+          <w:rFonts w:ascii="Times New Roman" w:hAnsi="Times New Roman" w:cs="Times New Roman"/>
+          <w:color w:val="1D1F22"/>
+          <w:sz w:val="24"/>
+          <w:szCs w:val="24"/>
+          <w:shd w:val="clear" w:color="auto" w:fill="FFFFFF"/>
+        </w:rPr>
+        <w:t xml:space="preserve"> the learning of features per</w:t>
+      </w:r>
+      <w:r>
+        <w:rPr>
+          <w:rStyle w:val="apple-converted-space"/>
+          <w:rFonts w:ascii="Times New Roman" w:hAnsi="Times New Roman" w:cs="Times New Roman"/>
+          <w:color w:val="1D1F22"/>
+          <w:sz w:val="24"/>
+          <w:szCs w:val="24"/>
+          <w:shd w:val="clear" w:color="auto" w:fill="FFFFFF"/>
+        </w:rPr>
+        <w:t xml:space="preserve"> inappropriate expressions</w:t>
+      </w:r>
+      <w:r>
+        <w:rPr>
+          <w:rStyle w:val="apple-converted-space"/>
+          <w:rFonts w:ascii="Times New Roman" w:hAnsi="Times New Roman" w:cs="Times New Roman"/>
+          <w:color w:val="1D1F22"/>
+          <w:sz w:val="24"/>
+          <w:szCs w:val="24"/>
+          <w:shd w:val="clear" w:color="auto" w:fill="FFFFFF"/>
+        </w:rPr>
+        <w:t>, and for resampling of inappropriate expressions for further expansion of knowledge base. Naïve Bayes method will be used for the construction of Polarity analyzer and Relational Inference analyzer, in which the assumed model of the inappropriate language is controlled.</w:t>
+      </w:r>
     </w:p>
     <w:p>
       <w:pPr>
@@ -6321,6 +6483,7 @@
           <w:sz w:val="24"/>
           <w:szCs w:val="24"/>
         </w:rPr>
+        <w:lastRenderedPageBreak/>
         <w:drawing>
           <wp:inline distT="0" distB="0" distL="0" distR="0">
             <wp:extent cx="5715000" cy="4356735"/>
@@ -6337,7 +6500,7 @@
                     <pic:cNvPicPr/>
                   </pic:nvPicPr>
                   <pic:blipFill>
-                    <a:blip r:embed="rId9">
+                    <a:blip r:embed="rId10">
                       <a:extLst>
                         <a:ext uri="{28A0092B-C50C-407E-A947-70E740481C1C}">
                           <a14:useLocalDpi xmlns:a14="http://schemas.microsoft.com/office/drawing/2010/main" val="0"/>
@@ -6390,112 +6553,118 @@
           <w:sz w:val="24"/>
           <w:szCs w:val="24"/>
         </w:rPr>
+        <w:tab/>
+      </w:r>
+      <w:r>
+        <w:rPr>
+          <w:rFonts w:ascii="Times New Roman" w:hAnsi="Times New Roman" w:cs="Times New Roman"/>
+          <w:sz w:val="24"/>
+          <w:szCs w:val="24"/>
+        </w:rPr>
+        <w:t xml:space="preserve">In the Training phase there is a Learning Module. The learning module input consists of a file that contains lists of words that is deemed as Inappropriate. The learning module evaluates the Inappropriateness with basis of its polarity value in the Sentiment Corpus (which will be implemented via </w:t>
+      </w:r>
+      <w:proofErr w:type="spellStart"/>
+      <w:r>
+        <w:rPr>
+          <w:rFonts w:ascii="Times New Roman" w:hAnsi="Times New Roman" w:cs="Times New Roman"/>
+          <w:sz w:val="24"/>
+          <w:szCs w:val="24"/>
+        </w:rPr>
+        <w:t>SentiWordnet</w:t>
+      </w:r>
+      <w:proofErr w:type="spellEnd"/>
+      <w:r>
+        <w:rPr>
+          <w:rFonts w:ascii="Times New Roman" w:hAnsi="Times New Roman" w:cs="Times New Roman"/>
+          <w:sz w:val="24"/>
+          <w:szCs w:val="24"/>
+        </w:rPr>
+        <w:t>) and the polarity of the definition of the word, in which it will be extracted via WordNet wi</w:t>
+      </w:r>
+      <w:r>
+        <w:rPr>
+          <w:rFonts w:ascii="Times New Roman" w:hAnsi="Times New Roman" w:cs="Times New Roman"/>
+          <w:sz w:val="24"/>
+          <w:szCs w:val="24"/>
+        </w:rPr>
+        <w:t>th the implementation of Naïve B</w:t>
+      </w:r>
+      <w:r>
+        <w:rPr>
+          <w:rFonts w:ascii="Times New Roman" w:hAnsi="Times New Roman" w:cs="Times New Roman"/>
+          <w:sz w:val="24"/>
+          <w:szCs w:val="24"/>
+        </w:rPr>
+        <w:t xml:space="preserve">ayes model. The Inappropriate expression </w:t>
+      </w:r>
+      <w:r>
+        <w:rPr>
+          <w:rFonts w:ascii="Times New Roman" w:hAnsi="Times New Roman" w:cs="Times New Roman"/>
+          <w:sz w:val="24"/>
+          <w:szCs w:val="24"/>
+        </w:rPr>
+        <w:t>back propagation</w:t>
+      </w:r>
+      <w:r>
+        <w:rPr>
+          <w:rFonts w:ascii="Times New Roman" w:hAnsi="Times New Roman" w:cs="Times New Roman"/>
+          <w:sz w:val="24"/>
+          <w:szCs w:val="24"/>
+        </w:rPr>
+        <w:t xml:space="preserve"> will be done by extracting the features in the definition th</w:t>
+      </w:r>
+      <w:r>
+        <w:rPr>
+          <w:rFonts w:ascii="Times New Roman" w:hAnsi="Times New Roman" w:cs="Times New Roman"/>
+          <w:sz w:val="24"/>
+          <w:szCs w:val="24"/>
+        </w:rPr>
+        <w:t xml:space="preserve">at made the input inappropriate, and will be collected to the inappropriate expression features knowledge base. The </w:t>
+      </w:r>
+      <w:proofErr w:type="spellStart"/>
+      <w:r>
+        <w:rPr>
+          <w:rFonts w:ascii="Times New Roman" w:hAnsi="Times New Roman" w:cs="Times New Roman"/>
+          <w:sz w:val="24"/>
+          <w:szCs w:val="24"/>
+        </w:rPr>
+        <w:t>synset</w:t>
+      </w:r>
+      <w:proofErr w:type="spellEnd"/>
+      <w:r>
+        <w:rPr>
+          <w:rFonts w:ascii="Times New Roman" w:hAnsi="Times New Roman" w:cs="Times New Roman"/>
+          <w:sz w:val="24"/>
+          <w:szCs w:val="24"/>
+        </w:rPr>
+        <w:t xml:space="preserve"> resampling gets the </w:t>
+      </w:r>
+      <w:proofErr w:type="spellStart"/>
+      <w:r>
+        <w:rPr>
+          <w:rFonts w:ascii="Times New Roman" w:hAnsi="Times New Roman" w:cs="Times New Roman"/>
+          <w:sz w:val="24"/>
+          <w:szCs w:val="24"/>
+        </w:rPr>
+        <w:t>synsets</w:t>
+      </w:r>
+      <w:proofErr w:type="spellEnd"/>
+      <w:r>
+        <w:rPr>
+          <w:rFonts w:ascii="Times New Roman" w:hAnsi="Times New Roman" w:cs="Times New Roman"/>
+          <w:sz w:val="24"/>
+          <w:szCs w:val="24"/>
+        </w:rPr>
+        <w:t xml:space="preserve"> of the word and will undergo to the phases undergone by the original word. The training module repeats this </w:t>
+      </w:r>
+      <w:r>
+        <w:rPr>
+          <w:rFonts w:ascii="Times New Roman" w:hAnsi="Times New Roman" w:cs="Times New Roman"/>
+          <w:sz w:val="24"/>
+          <w:szCs w:val="24"/>
+        </w:rPr>
         <w:lastRenderedPageBreak/>
-        <w:tab/>
-      </w:r>
-      <w:r>
-        <w:rPr>
-          <w:rFonts w:ascii="Times New Roman" w:hAnsi="Times New Roman" w:cs="Times New Roman"/>
-          <w:sz w:val="24"/>
-          <w:szCs w:val="24"/>
-        </w:rPr>
-        <w:t xml:space="preserve">In the Training phase there is a Learning Module. The learning module input consists of a file that contains lists of words that is deemed as Inappropriate. The learning module evaluates the Inappropriateness with basis of its polarity value in the Sentiment Corpus (which will be implemented via </w:t>
-      </w:r>
-      <w:proofErr w:type="spellStart"/>
-      <w:r>
-        <w:rPr>
-          <w:rFonts w:ascii="Times New Roman" w:hAnsi="Times New Roman" w:cs="Times New Roman"/>
-          <w:sz w:val="24"/>
-          <w:szCs w:val="24"/>
-        </w:rPr>
-        <w:t>SentiWordnet</w:t>
-      </w:r>
-      <w:proofErr w:type="spellEnd"/>
-      <w:r>
-        <w:rPr>
-          <w:rFonts w:ascii="Times New Roman" w:hAnsi="Times New Roman" w:cs="Times New Roman"/>
-          <w:sz w:val="24"/>
-          <w:szCs w:val="24"/>
-        </w:rPr>
-        <w:t xml:space="preserve">) and the polarity of the definition of the word, in which it will be extracted via WordNet with the implementation of naïve </w:t>
-      </w:r>
-      <w:proofErr w:type="spellStart"/>
-      <w:r>
-        <w:rPr>
-          <w:rFonts w:ascii="Times New Roman" w:hAnsi="Times New Roman" w:cs="Times New Roman"/>
-          <w:sz w:val="24"/>
-          <w:szCs w:val="24"/>
-        </w:rPr>
-        <w:t>bayes</w:t>
-      </w:r>
-      <w:proofErr w:type="spellEnd"/>
-      <w:r>
-        <w:rPr>
-          <w:rFonts w:ascii="Times New Roman" w:hAnsi="Times New Roman" w:cs="Times New Roman"/>
-          <w:sz w:val="24"/>
-          <w:szCs w:val="24"/>
-        </w:rPr>
-        <w:t xml:space="preserve"> model. The Inappropriate expression </w:t>
-      </w:r>
-      <w:r>
-        <w:rPr>
-          <w:rFonts w:ascii="Times New Roman" w:hAnsi="Times New Roman" w:cs="Times New Roman"/>
-          <w:sz w:val="24"/>
-          <w:szCs w:val="24"/>
-        </w:rPr>
-        <w:t>back propagation</w:t>
-      </w:r>
-      <w:r>
-        <w:rPr>
-          <w:rFonts w:ascii="Times New Roman" w:hAnsi="Times New Roman" w:cs="Times New Roman"/>
-          <w:sz w:val="24"/>
-          <w:szCs w:val="24"/>
-        </w:rPr>
-        <w:t xml:space="preserve"> will be done by extracting the features in the definition th</w:t>
-      </w:r>
-      <w:r>
-        <w:rPr>
-          <w:rFonts w:ascii="Times New Roman" w:hAnsi="Times New Roman" w:cs="Times New Roman"/>
-          <w:sz w:val="24"/>
-          <w:szCs w:val="24"/>
-        </w:rPr>
-        <w:t xml:space="preserve">at made the input inappropriate, and will be collected to the inappropriate expression features knowledge base. The </w:t>
-      </w:r>
-      <w:proofErr w:type="spellStart"/>
-      <w:r>
-        <w:rPr>
-          <w:rFonts w:ascii="Times New Roman" w:hAnsi="Times New Roman" w:cs="Times New Roman"/>
-          <w:sz w:val="24"/>
-          <w:szCs w:val="24"/>
-        </w:rPr>
-        <w:t>synset</w:t>
-      </w:r>
-      <w:proofErr w:type="spellEnd"/>
-      <w:r>
-        <w:rPr>
-          <w:rFonts w:ascii="Times New Roman" w:hAnsi="Times New Roman" w:cs="Times New Roman"/>
-          <w:sz w:val="24"/>
-          <w:szCs w:val="24"/>
-        </w:rPr>
-        <w:t xml:space="preserve"> resampling gets the </w:t>
-      </w:r>
-      <w:proofErr w:type="spellStart"/>
-      <w:r>
-        <w:rPr>
-          <w:rFonts w:ascii="Times New Roman" w:hAnsi="Times New Roman" w:cs="Times New Roman"/>
-          <w:sz w:val="24"/>
-          <w:szCs w:val="24"/>
-        </w:rPr>
-        <w:t>synsets</w:t>
-      </w:r>
-      <w:proofErr w:type="spellEnd"/>
-      <w:r>
-        <w:rPr>
-          <w:rFonts w:ascii="Times New Roman" w:hAnsi="Times New Roman" w:cs="Times New Roman"/>
-          <w:sz w:val="24"/>
-          <w:szCs w:val="24"/>
-        </w:rPr>
-        <w:t xml:space="preserve"> of the word and will undergo to the phases undergone by the original word. The training module repeats this per word in the collection until all are evaluated and there are no more </w:t>
+        <w:t xml:space="preserve">per word in the collection until all are evaluated and there are no more </w:t>
       </w:r>
       <w:proofErr w:type="spellStart"/>
       <w:r>
@@ -6659,7 +6828,6 @@
           <w:sz w:val="24"/>
           <w:szCs w:val="24"/>
         </w:rPr>
-        <w:lastRenderedPageBreak/>
         <w:t>3.4</w:t>
       </w:r>
       <w:r>
@@ -6781,7 +6949,16 @@
           <w:sz w:val="24"/>
           <w:szCs w:val="24"/>
         </w:rPr>
-        <w:t xml:space="preserve"> experiments to test its effectiveness on recognition of inappropriate expressions. The researchers will be using experiment paper to identify the results of the tests conducted.</w:t>
+        <w:t xml:space="preserve"> experiments to </w:t>
+      </w:r>
+      <w:r>
+        <w:rPr>
+          <w:rFonts w:ascii="Times New Roman" w:hAnsi="Times New Roman" w:cs="Times New Roman"/>
+          <w:sz w:val="24"/>
+          <w:szCs w:val="24"/>
+        </w:rPr>
+        <w:lastRenderedPageBreak/>
+        <w:t>test its effectiveness on recognition of inappropriate expressions. The researchers will be using experiment paper to identify the results of the tests conducted.</w:t>
       </w:r>
     </w:p>
     <w:p>
@@ -6905,26 +7082,7 @@
           <w:sz w:val="24"/>
           <w:szCs w:val="24"/>
         </w:rPr>
-        <w:t xml:space="preserve">The performance of the Sentiment Analysis will be measured through the use of the Harmonic Mean, or f-measure. The f-measure is the weighted average of the values of the Precision and Recall. By multiplying </w:t>
-      </w:r>
-      <w:bookmarkStart w:id="0" w:name="_GoBack"/>
-      <w:bookmarkEnd w:id="0"/>
-      <w:r>
-        <w:rPr>
-          <w:rFonts w:ascii="Times New Roman" w:hAnsi="Times New Roman" w:cs="Times New Roman"/>
-          <w:sz w:val="24"/>
-          <w:szCs w:val="24"/>
-        </w:rPr>
-        <w:t xml:space="preserve">the values by 2 and dividing it by the sum of the </w:t>
-      </w:r>
-      <w:r>
-        <w:rPr>
-          <w:rFonts w:ascii="Times New Roman" w:hAnsi="Times New Roman" w:cs="Times New Roman"/>
-          <w:sz w:val="24"/>
-          <w:szCs w:val="24"/>
-        </w:rPr>
-        <w:lastRenderedPageBreak/>
-        <w:t>Precision and Recall, we can get the harmonic mean of the system. A high F1 score will imply a good performance of the system. The formula for the Harmonic mean is as follows:</w:t>
+        <w:t>The performance of the Sentiment Analysis will be measured through the use of the Harmonic Mean, or f-measure. The f-measure is the weighted average of the values of the Precision and Recall. By multiplying the values by 2 and dividing it by the sum of the Precision and Recall, we can get the harmonic mean of the system. A high F1 score will imply a good performance of the system. The formula for the Harmonic mean is as follows:</w:t>
       </w:r>
     </w:p>
     <w:p>
@@ -7525,7 +7683,6 @@
               <w:sz w:val="24"/>
               <w:szCs w:val="24"/>
             </w:rPr>
-            <w:lastRenderedPageBreak/>
             <w:t>Bowyer, K., Chawla, N., Hall, L. and Kegelmeyer, W. SMOTE: Synthetic Minority</w:t>
           </w:r>
           <w:r>
@@ -7704,7 +7861,7 @@
             </w:rPr>
             <w:tab/>
           </w:r>
-          <w:hyperlink r:id="rId10" w:history="1">
+          <w:hyperlink r:id="rId11" w:history="1">
             <w:r>
               <w:rPr>
                 <w:rStyle w:val="Hyperlink"/>
@@ -7830,6 +7987,7 @@
               <w:sz w:val="24"/>
               <w:szCs w:val="24"/>
             </w:rPr>
+            <w:lastRenderedPageBreak/>
             <w:t xml:space="preserve">Cheng, J., Hu, M. and Liu, B. Opinion Observer: Analyzing and Comparing </w:t>
           </w:r>
           <w:r>
@@ -8103,42 +8261,9 @@
               <w:szCs w:val="24"/>
               <w:shd w:val="clear" w:color="auto" w:fill="FFFFFF"/>
             </w:rPr>
-            <w:t xml:space="preserve">"Definition of Profanity", </w:t>
-          </w:r>
-          <w:r>
-            <w:rPr>
-              <w:rStyle w:val="reference-text"/>
-              <w:rFonts w:ascii="Times New Roman" w:hAnsi="Times New Roman" w:cs="Times New Roman"/>
-              <w:color w:val="252525"/>
-              <w:sz w:val="24"/>
-              <w:szCs w:val="24"/>
-              <w:shd w:val="clear" w:color="auto" w:fill="FFFFFF"/>
-            </w:rPr>
-            <w:t xml:space="preserve">Retrieved from on August 08, 2014 from </w:t>
-          </w:r>
-          <w:r>
-            <w:rPr>
-              <w:rStyle w:val="reference-text"/>
-              <w:rFonts w:ascii="Times New Roman" w:hAnsi="Times New Roman" w:cs="Times New Roman"/>
-              <w:color w:val="252525"/>
-              <w:sz w:val="24"/>
-              <w:szCs w:val="24"/>
-              <w:shd w:val="clear" w:color="auto" w:fill="FFFFFF"/>
-            </w:rPr>
-            <w:t>Mer</w:t>
-          </w:r>
-          <w:r>
-            <w:rPr>
-              <w:rStyle w:val="reference-text"/>
-              <w:rFonts w:ascii="Times New Roman" w:hAnsi="Times New Roman" w:cs="Times New Roman"/>
-              <w:color w:val="252525"/>
-              <w:sz w:val="24"/>
-              <w:szCs w:val="24"/>
-              <w:shd w:val="clear" w:color="auto" w:fill="FFFFFF"/>
-            </w:rPr>
-            <w:t xml:space="preserve">riam-Webster Online Dictionary: </w:t>
-          </w:r>
-          <w:hyperlink r:id="rId11" w:history="1">
+            <w:t xml:space="preserve">"Definition of Profanity", Retrieved from on August 08, 2014 from Merriam-Webster Online Dictionary: </w:t>
+          </w:r>
+          <w:hyperlink r:id="rId12" w:history="1">
             <w:r>
               <w:rPr>
                 <w:rStyle w:val="Hyperlink"/>
@@ -8271,7 +8396,7 @@
             </w:rPr>
             <w:t xml:space="preserve">Campus of the University of Ulster: </w:t>
           </w:r>
-          <w:hyperlink r:id="rId12" w:history="1">
+          <w:hyperlink r:id="rId13" w:history="1">
             <w:r>
               <w:rPr>
                 <w:rStyle w:val="Hyperlink"/>
@@ -8302,7 +8427,6 @@
               <w:sz w:val="24"/>
               <w:szCs w:val="24"/>
             </w:rPr>
-            <w:lastRenderedPageBreak/>
             <w:t>Duin R. and Juszczak, P. Uncertainty Sampling Met</w:t>
           </w:r>
           <w:r>
@@ -8520,6 +8644,7 @@
               <w:sz w:val="24"/>
               <w:szCs w:val="24"/>
             </w:rPr>
+            <w:lastRenderedPageBreak/>
             <w:t>Huang, C., Lee, S., Li, S. and Zhou, G. Employing Personal/Impersonal Views in</w:t>
           </w:r>
           <w:r>
@@ -9010,7 +9135,6 @@
               <w:sz w:val="24"/>
               <w:szCs w:val="24"/>
             </w:rPr>
-            <w:lastRenderedPageBreak/>
             <w:t>Liu, X. and Zhou, Z. Training Cost-Sensiti</w:t>
           </w:r>
           <w:r>
@@ -9343,6 +9467,7 @@
               <w:sz w:val="24"/>
               <w:szCs w:val="24"/>
             </w:rPr>
+            <w:lastRenderedPageBreak/>
             <w:t xml:space="preserve">Semi-supervised Learning. Retrieved September 18, 2015 from </w:t>
           </w:r>
           <w:r>
@@ -9377,7 +9502,7 @@
             </w:rPr>
             <w:t xml:space="preserve">: </w:t>
           </w:r>
-          <w:hyperlink r:id="rId13" w:history="1">
+          <w:hyperlink r:id="rId14" w:history="1">
             <w:r>
               <w:rPr>
                 <w:rStyle w:val="Hyperlink"/>
@@ -9628,7 +9753,6 @@
             <w:jc w:val="both"/>
             <w:rPr>
               <w:rFonts w:ascii="Times New Roman" w:hAnsi="Times New Roman" w:cs="Times New Roman"/>
-              <w:noProof/>
               <w:sz w:val="24"/>
               <w:szCs w:val="24"/>
             </w:rPr>
@@ -9705,8 +9829,2122 @@
         </w:p>
       </w:sdtContent>
     </w:sdt>
+    <w:p>
+      <w:pPr>
+        <w:spacing w:after="0" w:line="480" w:lineRule="auto"/>
+        <w:jc w:val="both"/>
+        <w:rPr>
+          <w:rFonts w:ascii="Times New Roman" w:hAnsi="Times New Roman" w:cs="Times New Roman"/>
+          <w:sz w:val="24"/>
+          <w:szCs w:val="24"/>
+        </w:rPr>
+      </w:pPr>
+    </w:p>
+    <w:p>
+      <w:pPr>
+        <w:spacing w:after="0" w:line="480" w:lineRule="auto"/>
+        <w:jc w:val="both"/>
+        <w:rPr>
+          <w:rFonts w:ascii="Times New Roman" w:hAnsi="Times New Roman" w:cs="Times New Roman"/>
+          <w:sz w:val="24"/>
+          <w:szCs w:val="24"/>
+        </w:rPr>
+      </w:pPr>
+    </w:p>
+    <w:p>
+      <w:pPr>
+        <w:spacing w:after="0" w:line="480" w:lineRule="auto"/>
+        <w:jc w:val="both"/>
+        <w:rPr>
+          <w:rFonts w:ascii="Times New Roman" w:hAnsi="Times New Roman" w:cs="Times New Roman"/>
+          <w:sz w:val="24"/>
+          <w:szCs w:val="24"/>
+        </w:rPr>
+      </w:pPr>
+    </w:p>
+    <w:p>
+      <w:pPr>
+        <w:spacing w:after="0" w:line="480" w:lineRule="auto"/>
+        <w:jc w:val="both"/>
+        <w:rPr>
+          <w:rFonts w:ascii="Times New Roman" w:hAnsi="Times New Roman" w:cs="Times New Roman"/>
+          <w:sz w:val="24"/>
+          <w:szCs w:val="24"/>
+        </w:rPr>
+      </w:pPr>
+    </w:p>
+    <w:p>
+      <w:pPr>
+        <w:spacing w:after="0" w:line="480" w:lineRule="auto"/>
+        <w:jc w:val="both"/>
+        <w:rPr>
+          <w:rFonts w:ascii="Times New Roman" w:hAnsi="Times New Roman" w:cs="Times New Roman"/>
+          <w:sz w:val="24"/>
+          <w:szCs w:val="24"/>
+        </w:rPr>
+      </w:pPr>
+    </w:p>
+    <w:p>
+      <w:pPr>
+        <w:spacing w:after="0" w:line="480" w:lineRule="auto"/>
+        <w:jc w:val="both"/>
+        <w:rPr>
+          <w:rFonts w:ascii="Times New Roman" w:hAnsi="Times New Roman" w:cs="Times New Roman"/>
+          <w:sz w:val="24"/>
+          <w:szCs w:val="24"/>
+        </w:rPr>
+      </w:pPr>
+    </w:p>
+    <w:p>
+      <w:pPr>
+        <w:spacing w:after="0" w:line="480" w:lineRule="auto"/>
+        <w:jc w:val="both"/>
+        <w:rPr>
+          <w:rFonts w:ascii="Times New Roman" w:hAnsi="Times New Roman" w:cs="Times New Roman"/>
+          <w:sz w:val="24"/>
+          <w:szCs w:val="24"/>
+        </w:rPr>
+      </w:pPr>
+    </w:p>
+    <w:p>
+      <w:pPr>
+        <w:spacing w:after="0" w:line="480" w:lineRule="auto"/>
+        <w:jc w:val="both"/>
+        <w:rPr>
+          <w:rFonts w:ascii="Times New Roman" w:hAnsi="Times New Roman" w:cs="Times New Roman"/>
+          <w:sz w:val="24"/>
+          <w:szCs w:val="24"/>
+        </w:rPr>
+      </w:pPr>
+    </w:p>
+    <w:p>
+      <w:pPr>
+        <w:spacing w:after="0" w:line="480" w:lineRule="auto"/>
+        <w:jc w:val="both"/>
+        <w:rPr>
+          <w:rFonts w:ascii="Times New Roman" w:hAnsi="Times New Roman" w:cs="Times New Roman"/>
+          <w:sz w:val="24"/>
+          <w:szCs w:val="24"/>
+        </w:rPr>
+      </w:pPr>
+    </w:p>
+    <w:p>
+      <w:pPr>
+        <w:spacing w:after="0" w:line="480" w:lineRule="auto"/>
+        <w:jc w:val="both"/>
+        <w:rPr>
+          <w:rFonts w:ascii="Times New Roman" w:hAnsi="Times New Roman" w:cs="Times New Roman"/>
+          <w:sz w:val="24"/>
+          <w:szCs w:val="24"/>
+        </w:rPr>
+      </w:pPr>
+    </w:p>
+    <w:p>
+      <w:pPr>
+        <w:spacing w:after="0" w:line="480" w:lineRule="auto"/>
+        <w:jc w:val="both"/>
+        <w:rPr>
+          <w:rFonts w:ascii="Times New Roman" w:hAnsi="Times New Roman" w:cs="Times New Roman"/>
+          <w:sz w:val="24"/>
+          <w:szCs w:val="24"/>
+        </w:rPr>
+      </w:pPr>
+    </w:p>
+    <w:p>
+      <w:pPr>
+        <w:rPr>
+          <w:rFonts w:ascii="Times New Roman" w:hAnsi="Times New Roman" w:cs="Times New Roman"/>
+          <w:b/>
+          <w:sz w:val="24"/>
+          <w:szCs w:val="24"/>
+        </w:rPr>
+      </w:pPr>
+      <w:r>
+        <w:rPr>
+          <w:rFonts w:ascii="Times New Roman" w:hAnsi="Times New Roman" w:cs="Times New Roman"/>
+          <w:b/>
+          <w:sz w:val="24"/>
+          <w:szCs w:val="24"/>
+        </w:rPr>
+        <w:lastRenderedPageBreak/>
+        <w:t>APPENDIX A: EXPERIMENT PAPER</w:t>
+      </w:r>
+    </w:p>
+    <w:p>
+      <w:pPr>
+        <w:rPr>
+          <w:rFonts w:ascii="Times New Roman" w:hAnsi="Times New Roman" w:cs="Times New Roman"/>
+          <w:b/>
+          <w:sz w:val="24"/>
+          <w:szCs w:val="24"/>
+        </w:rPr>
+      </w:pPr>
+    </w:p>
+    <w:p>
+      <w:pPr>
+        <w:pStyle w:val="ListParagraph"/>
+        <w:numPr>
+          <w:ilvl w:val="0"/>
+          <w:numId w:val="6"/>
+        </w:numPr>
+        <w:spacing w:after="160" w:line="259" w:lineRule="auto"/>
+        <w:rPr>
+          <w:rFonts w:ascii="Times New Roman" w:hAnsi="Times New Roman" w:cs="Times New Roman"/>
+          <w:sz w:val="24"/>
+          <w:szCs w:val="24"/>
+        </w:rPr>
+      </w:pPr>
+      <w:r>
+        <w:rPr>
+          <w:rFonts w:ascii="Times New Roman" w:hAnsi="Times New Roman" w:cs="Times New Roman"/>
+          <w:sz w:val="24"/>
+          <w:szCs w:val="24"/>
+        </w:rPr>
+        <w:t>Experiment Paper I – Determining inappropriate expressions between system and expert.</w:t>
+      </w:r>
+    </w:p>
+    <w:p>
+      <w:pPr>
+        <w:pStyle w:val="ListParagraph"/>
+        <w:ind w:left="1080"/>
+        <w:rPr>
+          <w:rFonts w:ascii="Times New Roman" w:hAnsi="Times New Roman" w:cs="Times New Roman"/>
+          <w:sz w:val="24"/>
+          <w:szCs w:val="24"/>
+        </w:rPr>
+      </w:pPr>
+    </w:p>
+    <w:tbl>
+      <w:tblPr>
+        <w:tblStyle w:val="TableGrid"/>
+        <w:tblW w:w="0" w:type="auto"/>
+        <w:tblLook w:val="04A0" w:firstRow="1" w:lastRow="0" w:firstColumn="1" w:lastColumn="0" w:noHBand="0" w:noVBand="1"/>
+      </w:tblPr>
+      <w:tblGrid>
+        <w:gridCol w:w="3075"/>
+        <w:gridCol w:w="3071"/>
+        <w:gridCol w:w="3070"/>
+      </w:tblGrid>
+      <w:tr>
+        <w:tc>
+          <w:tcPr>
+            <w:tcW w:w="3116" w:type="dxa"/>
+            <w:vMerge w:val="restart"/>
+            <w:vAlign w:val="center"/>
+          </w:tcPr>
+          <w:p>
+            <w:pPr>
+              <w:spacing w:line="480" w:lineRule="auto"/>
+              <w:jc w:val="center"/>
+              <w:rPr>
+                <w:rFonts w:ascii="Times New Roman" w:hAnsi="Times New Roman" w:cs="Times New Roman"/>
+                <w:sz w:val="24"/>
+                <w:szCs w:val="24"/>
+              </w:rPr>
+            </w:pPr>
+            <w:r>
+              <w:rPr>
+                <w:rFonts w:ascii="Times New Roman" w:hAnsi="Times New Roman" w:cs="Times New Roman"/>
+                <w:sz w:val="24"/>
+                <w:szCs w:val="24"/>
+              </w:rPr>
+              <w:t>Sentences</w:t>
+            </w:r>
+          </w:p>
+        </w:tc>
+        <w:tc>
+          <w:tcPr>
+            <w:tcW w:w="6234" w:type="dxa"/>
+            <w:gridSpan w:val="2"/>
+          </w:tcPr>
+          <w:p>
+            <w:pPr>
+              <w:spacing w:line="480" w:lineRule="auto"/>
+              <w:jc w:val="center"/>
+              <w:rPr>
+                <w:rFonts w:ascii="Times New Roman" w:hAnsi="Times New Roman" w:cs="Times New Roman"/>
+                <w:sz w:val="24"/>
+                <w:szCs w:val="24"/>
+              </w:rPr>
+            </w:pPr>
+            <w:r>
+              <w:rPr>
+                <w:rFonts w:ascii="Times New Roman" w:hAnsi="Times New Roman" w:cs="Times New Roman"/>
+                <w:sz w:val="24"/>
+                <w:szCs w:val="24"/>
+              </w:rPr>
+              <w:t>Inappropriate</w:t>
+            </w:r>
+          </w:p>
+        </w:tc>
+      </w:tr>
+      <w:tr>
+        <w:tc>
+          <w:tcPr>
+            <w:tcW w:w="3116" w:type="dxa"/>
+            <w:vMerge/>
+          </w:tcPr>
+          <w:p>
+            <w:pPr>
+              <w:spacing w:line="480" w:lineRule="auto"/>
+              <w:jc w:val="center"/>
+              <w:rPr>
+                <w:rFonts w:ascii="Times New Roman" w:hAnsi="Times New Roman" w:cs="Times New Roman"/>
+                <w:b/>
+                <w:sz w:val="24"/>
+                <w:szCs w:val="24"/>
+              </w:rPr>
+            </w:pPr>
+          </w:p>
+        </w:tc>
+        <w:tc>
+          <w:tcPr>
+            <w:tcW w:w="3117" w:type="dxa"/>
+          </w:tcPr>
+          <w:p>
+            <w:pPr>
+              <w:spacing w:line="480" w:lineRule="auto"/>
+              <w:jc w:val="center"/>
+              <w:rPr>
+                <w:rFonts w:ascii="Times New Roman" w:hAnsi="Times New Roman" w:cs="Times New Roman"/>
+                <w:sz w:val="24"/>
+                <w:szCs w:val="24"/>
+              </w:rPr>
+            </w:pPr>
+            <w:r>
+              <w:rPr>
+                <w:rFonts w:ascii="Times New Roman" w:hAnsi="Times New Roman" w:cs="Times New Roman"/>
+                <w:sz w:val="24"/>
+                <w:szCs w:val="24"/>
+              </w:rPr>
+              <w:t>System</w:t>
+            </w:r>
+          </w:p>
+        </w:tc>
+        <w:tc>
+          <w:tcPr>
+            <w:tcW w:w="3117" w:type="dxa"/>
+          </w:tcPr>
+          <w:p>
+            <w:pPr>
+              <w:spacing w:line="480" w:lineRule="auto"/>
+              <w:jc w:val="center"/>
+              <w:rPr>
+                <w:rFonts w:ascii="Times New Roman" w:hAnsi="Times New Roman" w:cs="Times New Roman"/>
+                <w:sz w:val="24"/>
+                <w:szCs w:val="24"/>
+              </w:rPr>
+            </w:pPr>
+            <w:r>
+              <w:rPr>
+                <w:rFonts w:ascii="Times New Roman" w:hAnsi="Times New Roman" w:cs="Times New Roman"/>
+                <w:sz w:val="24"/>
+                <w:szCs w:val="24"/>
+              </w:rPr>
+              <w:t>Expert</w:t>
+            </w:r>
+          </w:p>
+        </w:tc>
+      </w:tr>
+      <w:tr>
+        <w:tc>
+          <w:tcPr>
+            <w:tcW w:w="3116" w:type="dxa"/>
+          </w:tcPr>
+          <w:p>
+            <w:pPr>
+              <w:spacing w:line="480" w:lineRule="auto"/>
+              <w:rPr>
+                <w:rFonts w:ascii="Times New Roman" w:hAnsi="Times New Roman" w:cs="Times New Roman"/>
+                <w:sz w:val="24"/>
+                <w:szCs w:val="24"/>
+              </w:rPr>
+            </w:pPr>
+            <w:r>
+              <w:rPr>
+                <w:rFonts w:ascii="Times New Roman" w:hAnsi="Times New Roman" w:cs="Times New Roman"/>
+                <w:sz w:val="24"/>
+                <w:szCs w:val="24"/>
+              </w:rPr>
+              <w:t>1</w:t>
+            </w:r>
+          </w:p>
+        </w:tc>
+        <w:tc>
+          <w:tcPr>
+            <w:tcW w:w="3117" w:type="dxa"/>
+          </w:tcPr>
+          <w:p>
+            <w:pPr>
+              <w:spacing w:line="480" w:lineRule="auto"/>
+              <w:rPr>
+                <w:rFonts w:ascii="Times New Roman" w:hAnsi="Times New Roman" w:cs="Times New Roman"/>
+                <w:sz w:val="24"/>
+                <w:szCs w:val="24"/>
+              </w:rPr>
+            </w:pPr>
+          </w:p>
+        </w:tc>
+        <w:tc>
+          <w:tcPr>
+            <w:tcW w:w="3117" w:type="dxa"/>
+          </w:tcPr>
+          <w:p>
+            <w:pPr>
+              <w:spacing w:line="480" w:lineRule="auto"/>
+              <w:rPr>
+                <w:rFonts w:ascii="Times New Roman" w:hAnsi="Times New Roman" w:cs="Times New Roman"/>
+                <w:sz w:val="24"/>
+                <w:szCs w:val="24"/>
+              </w:rPr>
+            </w:pPr>
+          </w:p>
+        </w:tc>
+      </w:tr>
+      <w:tr>
+        <w:tc>
+          <w:tcPr>
+            <w:tcW w:w="3116" w:type="dxa"/>
+          </w:tcPr>
+          <w:p>
+            <w:pPr>
+              <w:spacing w:line="480" w:lineRule="auto"/>
+              <w:rPr>
+                <w:rFonts w:ascii="Times New Roman" w:hAnsi="Times New Roman" w:cs="Times New Roman"/>
+                <w:sz w:val="24"/>
+                <w:szCs w:val="24"/>
+              </w:rPr>
+            </w:pPr>
+            <w:r>
+              <w:rPr>
+                <w:rFonts w:ascii="Times New Roman" w:hAnsi="Times New Roman" w:cs="Times New Roman"/>
+                <w:sz w:val="24"/>
+                <w:szCs w:val="24"/>
+              </w:rPr>
+              <w:t>2</w:t>
+            </w:r>
+          </w:p>
+        </w:tc>
+        <w:tc>
+          <w:tcPr>
+            <w:tcW w:w="3117" w:type="dxa"/>
+          </w:tcPr>
+          <w:p>
+            <w:pPr>
+              <w:spacing w:line="480" w:lineRule="auto"/>
+              <w:rPr>
+                <w:rFonts w:ascii="Times New Roman" w:hAnsi="Times New Roman" w:cs="Times New Roman"/>
+                <w:sz w:val="24"/>
+                <w:szCs w:val="24"/>
+              </w:rPr>
+            </w:pPr>
+          </w:p>
+        </w:tc>
+        <w:tc>
+          <w:tcPr>
+            <w:tcW w:w="3117" w:type="dxa"/>
+          </w:tcPr>
+          <w:p>
+            <w:pPr>
+              <w:spacing w:line="480" w:lineRule="auto"/>
+              <w:rPr>
+                <w:rFonts w:ascii="Times New Roman" w:hAnsi="Times New Roman" w:cs="Times New Roman"/>
+                <w:sz w:val="24"/>
+                <w:szCs w:val="24"/>
+              </w:rPr>
+            </w:pPr>
+          </w:p>
+        </w:tc>
+      </w:tr>
+      <w:tr>
+        <w:tc>
+          <w:tcPr>
+            <w:tcW w:w="3116" w:type="dxa"/>
+          </w:tcPr>
+          <w:p>
+            <w:pPr>
+              <w:spacing w:line="480" w:lineRule="auto"/>
+              <w:rPr>
+                <w:rFonts w:ascii="Times New Roman" w:hAnsi="Times New Roman" w:cs="Times New Roman"/>
+                <w:sz w:val="24"/>
+                <w:szCs w:val="24"/>
+              </w:rPr>
+            </w:pPr>
+            <w:r>
+              <w:rPr>
+                <w:rFonts w:ascii="Times New Roman" w:hAnsi="Times New Roman" w:cs="Times New Roman"/>
+                <w:sz w:val="24"/>
+                <w:szCs w:val="24"/>
+              </w:rPr>
+              <w:t>3</w:t>
+            </w:r>
+          </w:p>
+        </w:tc>
+        <w:tc>
+          <w:tcPr>
+            <w:tcW w:w="3117" w:type="dxa"/>
+          </w:tcPr>
+          <w:p>
+            <w:pPr>
+              <w:spacing w:line="480" w:lineRule="auto"/>
+              <w:rPr>
+                <w:rFonts w:ascii="Times New Roman" w:hAnsi="Times New Roman" w:cs="Times New Roman"/>
+                <w:sz w:val="24"/>
+                <w:szCs w:val="24"/>
+              </w:rPr>
+            </w:pPr>
+          </w:p>
+        </w:tc>
+        <w:tc>
+          <w:tcPr>
+            <w:tcW w:w="3117" w:type="dxa"/>
+          </w:tcPr>
+          <w:p>
+            <w:pPr>
+              <w:spacing w:line="480" w:lineRule="auto"/>
+              <w:rPr>
+                <w:rFonts w:ascii="Times New Roman" w:hAnsi="Times New Roman" w:cs="Times New Roman"/>
+                <w:sz w:val="24"/>
+                <w:szCs w:val="24"/>
+              </w:rPr>
+            </w:pPr>
+          </w:p>
+        </w:tc>
+      </w:tr>
+      <w:tr>
+        <w:tc>
+          <w:tcPr>
+            <w:tcW w:w="3116" w:type="dxa"/>
+          </w:tcPr>
+          <w:p>
+            <w:pPr>
+              <w:spacing w:line="480" w:lineRule="auto"/>
+              <w:rPr>
+                <w:rFonts w:ascii="Times New Roman" w:hAnsi="Times New Roman" w:cs="Times New Roman"/>
+                <w:sz w:val="24"/>
+                <w:szCs w:val="24"/>
+              </w:rPr>
+            </w:pPr>
+            <w:r>
+              <w:rPr>
+                <w:rFonts w:ascii="Times New Roman" w:hAnsi="Times New Roman" w:cs="Times New Roman"/>
+                <w:sz w:val="24"/>
+                <w:szCs w:val="24"/>
+              </w:rPr>
+              <w:t>4</w:t>
+            </w:r>
+          </w:p>
+        </w:tc>
+        <w:tc>
+          <w:tcPr>
+            <w:tcW w:w="3117" w:type="dxa"/>
+          </w:tcPr>
+          <w:p>
+            <w:pPr>
+              <w:spacing w:line="480" w:lineRule="auto"/>
+              <w:rPr>
+                <w:rFonts w:ascii="Times New Roman" w:hAnsi="Times New Roman" w:cs="Times New Roman"/>
+                <w:sz w:val="24"/>
+                <w:szCs w:val="24"/>
+              </w:rPr>
+            </w:pPr>
+          </w:p>
+        </w:tc>
+        <w:tc>
+          <w:tcPr>
+            <w:tcW w:w="3117" w:type="dxa"/>
+          </w:tcPr>
+          <w:p>
+            <w:pPr>
+              <w:spacing w:line="480" w:lineRule="auto"/>
+              <w:rPr>
+                <w:rFonts w:ascii="Times New Roman" w:hAnsi="Times New Roman" w:cs="Times New Roman"/>
+                <w:sz w:val="24"/>
+                <w:szCs w:val="24"/>
+              </w:rPr>
+            </w:pPr>
+          </w:p>
+        </w:tc>
+      </w:tr>
+      <w:tr>
+        <w:tc>
+          <w:tcPr>
+            <w:tcW w:w="3116" w:type="dxa"/>
+          </w:tcPr>
+          <w:p>
+            <w:pPr>
+              <w:spacing w:line="480" w:lineRule="auto"/>
+              <w:rPr>
+                <w:rFonts w:ascii="Times New Roman" w:hAnsi="Times New Roman" w:cs="Times New Roman"/>
+                <w:sz w:val="24"/>
+                <w:szCs w:val="24"/>
+              </w:rPr>
+            </w:pPr>
+            <w:r>
+              <w:rPr>
+                <w:rFonts w:ascii="Times New Roman" w:hAnsi="Times New Roman" w:cs="Times New Roman"/>
+                <w:sz w:val="24"/>
+                <w:szCs w:val="24"/>
+              </w:rPr>
+              <w:t>5</w:t>
+            </w:r>
+          </w:p>
+        </w:tc>
+        <w:tc>
+          <w:tcPr>
+            <w:tcW w:w="3117" w:type="dxa"/>
+          </w:tcPr>
+          <w:p>
+            <w:pPr>
+              <w:spacing w:line="480" w:lineRule="auto"/>
+              <w:rPr>
+                <w:rFonts w:ascii="Times New Roman" w:hAnsi="Times New Roman" w:cs="Times New Roman"/>
+                <w:sz w:val="24"/>
+                <w:szCs w:val="24"/>
+              </w:rPr>
+            </w:pPr>
+          </w:p>
+        </w:tc>
+        <w:tc>
+          <w:tcPr>
+            <w:tcW w:w="3117" w:type="dxa"/>
+          </w:tcPr>
+          <w:p>
+            <w:pPr>
+              <w:spacing w:line="480" w:lineRule="auto"/>
+              <w:rPr>
+                <w:rFonts w:ascii="Times New Roman" w:hAnsi="Times New Roman" w:cs="Times New Roman"/>
+                <w:sz w:val="24"/>
+                <w:szCs w:val="24"/>
+              </w:rPr>
+            </w:pPr>
+          </w:p>
+        </w:tc>
+      </w:tr>
+      <w:tr>
+        <w:tc>
+          <w:tcPr>
+            <w:tcW w:w="3116" w:type="dxa"/>
+          </w:tcPr>
+          <w:p>
+            <w:pPr>
+              <w:spacing w:line="480" w:lineRule="auto"/>
+              <w:rPr>
+                <w:rFonts w:ascii="Times New Roman" w:hAnsi="Times New Roman" w:cs="Times New Roman"/>
+                <w:sz w:val="24"/>
+                <w:szCs w:val="24"/>
+              </w:rPr>
+            </w:pPr>
+            <w:r>
+              <w:rPr>
+                <w:rFonts w:ascii="Times New Roman" w:hAnsi="Times New Roman" w:cs="Times New Roman"/>
+                <w:sz w:val="24"/>
+                <w:szCs w:val="24"/>
+              </w:rPr>
+              <w:t>6</w:t>
+            </w:r>
+          </w:p>
+        </w:tc>
+        <w:tc>
+          <w:tcPr>
+            <w:tcW w:w="3117" w:type="dxa"/>
+          </w:tcPr>
+          <w:p>
+            <w:pPr>
+              <w:spacing w:line="480" w:lineRule="auto"/>
+              <w:rPr>
+                <w:rFonts w:ascii="Times New Roman" w:hAnsi="Times New Roman" w:cs="Times New Roman"/>
+                <w:sz w:val="24"/>
+                <w:szCs w:val="24"/>
+              </w:rPr>
+            </w:pPr>
+          </w:p>
+        </w:tc>
+        <w:tc>
+          <w:tcPr>
+            <w:tcW w:w="3117" w:type="dxa"/>
+          </w:tcPr>
+          <w:p>
+            <w:pPr>
+              <w:spacing w:line="480" w:lineRule="auto"/>
+              <w:rPr>
+                <w:rFonts w:ascii="Times New Roman" w:hAnsi="Times New Roman" w:cs="Times New Roman"/>
+                <w:sz w:val="24"/>
+                <w:szCs w:val="24"/>
+              </w:rPr>
+            </w:pPr>
+          </w:p>
+        </w:tc>
+      </w:tr>
+      <w:tr>
+        <w:tc>
+          <w:tcPr>
+            <w:tcW w:w="3116" w:type="dxa"/>
+          </w:tcPr>
+          <w:p>
+            <w:pPr>
+              <w:spacing w:line="480" w:lineRule="auto"/>
+              <w:rPr>
+                <w:rFonts w:ascii="Times New Roman" w:hAnsi="Times New Roman" w:cs="Times New Roman"/>
+                <w:sz w:val="24"/>
+                <w:szCs w:val="24"/>
+              </w:rPr>
+            </w:pPr>
+            <w:r>
+              <w:rPr>
+                <w:rFonts w:ascii="Times New Roman" w:hAnsi="Times New Roman" w:cs="Times New Roman"/>
+                <w:sz w:val="24"/>
+                <w:szCs w:val="24"/>
+              </w:rPr>
+              <w:t>7</w:t>
+            </w:r>
+          </w:p>
+        </w:tc>
+        <w:tc>
+          <w:tcPr>
+            <w:tcW w:w="3117" w:type="dxa"/>
+          </w:tcPr>
+          <w:p>
+            <w:pPr>
+              <w:spacing w:line="480" w:lineRule="auto"/>
+              <w:rPr>
+                <w:rFonts w:ascii="Times New Roman" w:hAnsi="Times New Roman" w:cs="Times New Roman"/>
+                <w:sz w:val="24"/>
+                <w:szCs w:val="24"/>
+              </w:rPr>
+            </w:pPr>
+          </w:p>
+        </w:tc>
+        <w:tc>
+          <w:tcPr>
+            <w:tcW w:w="3117" w:type="dxa"/>
+          </w:tcPr>
+          <w:p>
+            <w:pPr>
+              <w:spacing w:line="480" w:lineRule="auto"/>
+              <w:rPr>
+                <w:rFonts w:ascii="Times New Roman" w:hAnsi="Times New Roman" w:cs="Times New Roman"/>
+                <w:sz w:val="24"/>
+                <w:szCs w:val="24"/>
+              </w:rPr>
+            </w:pPr>
+          </w:p>
+        </w:tc>
+      </w:tr>
+      <w:tr>
+        <w:tc>
+          <w:tcPr>
+            <w:tcW w:w="3116" w:type="dxa"/>
+          </w:tcPr>
+          <w:p>
+            <w:pPr>
+              <w:spacing w:line="480" w:lineRule="auto"/>
+              <w:rPr>
+                <w:rFonts w:ascii="Times New Roman" w:hAnsi="Times New Roman" w:cs="Times New Roman"/>
+                <w:sz w:val="24"/>
+                <w:szCs w:val="24"/>
+              </w:rPr>
+            </w:pPr>
+            <w:r>
+              <w:rPr>
+                <w:rFonts w:ascii="Times New Roman" w:hAnsi="Times New Roman" w:cs="Times New Roman"/>
+                <w:sz w:val="24"/>
+                <w:szCs w:val="24"/>
+              </w:rPr>
+              <w:t>8</w:t>
+            </w:r>
+          </w:p>
+        </w:tc>
+        <w:tc>
+          <w:tcPr>
+            <w:tcW w:w="3117" w:type="dxa"/>
+          </w:tcPr>
+          <w:p>
+            <w:pPr>
+              <w:spacing w:line="480" w:lineRule="auto"/>
+              <w:rPr>
+                <w:rFonts w:ascii="Times New Roman" w:hAnsi="Times New Roman" w:cs="Times New Roman"/>
+                <w:sz w:val="24"/>
+                <w:szCs w:val="24"/>
+              </w:rPr>
+            </w:pPr>
+          </w:p>
+        </w:tc>
+        <w:tc>
+          <w:tcPr>
+            <w:tcW w:w="3117" w:type="dxa"/>
+          </w:tcPr>
+          <w:p>
+            <w:pPr>
+              <w:spacing w:line="480" w:lineRule="auto"/>
+              <w:rPr>
+                <w:rFonts w:ascii="Times New Roman" w:hAnsi="Times New Roman" w:cs="Times New Roman"/>
+                <w:sz w:val="24"/>
+                <w:szCs w:val="24"/>
+              </w:rPr>
+            </w:pPr>
+          </w:p>
+        </w:tc>
+      </w:tr>
+      <w:tr>
+        <w:tc>
+          <w:tcPr>
+            <w:tcW w:w="3116" w:type="dxa"/>
+          </w:tcPr>
+          <w:p>
+            <w:pPr>
+              <w:spacing w:line="480" w:lineRule="auto"/>
+              <w:rPr>
+                <w:rFonts w:ascii="Times New Roman" w:hAnsi="Times New Roman" w:cs="Times New Roman"/>
+                <w:sz w:val="24"/>
+                <w:szCs w:val="24"/>
+              </w:rPr>
+            </w:pPr>
+            <w:r>
+              <w:rPr>
+                <w:rFonts w:ascii="Times New Roman" w:hAnsi="Times New Roman" w:cs="Times New Roman"/>
+                <w:sz w:val="24"/>
+                <w:szCs w:val="24"/>
+              </w:rPr>
+              <w:t>9</w:t>
+            </w:r>
+          </w:p>
+        </w:tc>
+        <w:tc>
+          <w:tcPr>
+            <w:tcW w:w="3117" w:type="dxa"/>
+          </w:tcPr>
+          <w:p>
+            <w:pPr>
+              <w:spacing w:line="480" w:lineRule="auto"/>
+              <w:rPr>
+                <w:rFonts w:ascii="Times New Roman" w:hAnsi="Times New Roman" w:cs="Times New Roman"/>
+                <w:sz w:val="24"/>
+                <w:szCs w:val="24"/>
+              </w:rPr>
+            </w:pPr>
+          </w:p>
+        </w:tc>
+        <w:tc>
+          <w:tcPr>
+            <w:tcW w:w="3117" w:type="dxa"/>
+          </w:tcPr>
+          <w:p>
+            <w:pPr>
+              <w:spacing w:line="480" w:lineRule="auto"/>
+              <w:rPr>
+                <w:rFonts w:ascii="Times New Roman" w:hAnsi="Times New Roman" w:cs="Times New Roman"/>
+                <w:sz w:val="24"/>
+                <w:szCs w:val="24"/>
+              </w:rPr>
+            </w:pPr>
+          </w:p>
+        </w:tc>
+      </w:tr>
+      <w:tr>
+        <w:tc>
+          <w:tcPr>
+            <w:tcW w:w="3116" w:type="dxa"/>
+          </w:tcPr>
+          <w:p>
+            <w:pPr>
+              <w:spacing w:line="480" w:lineRule="auto"/>
+              <w:rPr>
+                <w:rFonts w:ascii="Times New Roman" w:hAnsi="Times New Roman" w:cs="Times New Roman"/>
+                <w:sz w:val="24"/>
+                <w:szCs w:val="24"/>
+              </w:rPr>
+            </w:pPr>
+            <w:r>
+              <w:rPr>
+                <w:rFonts w:ascii="Times New Roman" w:hAnsi="Times New Roman" w:cs="Times New Roman"/>
+                <w:sz w:val="24"/>
+                <w:szCs w:val="24"/>
+              </w:rPr>
+              <w:t>10</w:t>
+            </w:r>
+          </w:p>
+        </w:tc>
+        <w:tc>
+          <w:tcPr>
+            <w:tcW w:w="3117" w:type="dxa"/>
+          </w:tcPr>
+          <w:p>
+            <w:pPr>
+              <w:spacing w:line="480" w:lineRule="auto"/>
+              <w:rPr>
+                <w:rFonts w:ascii="Times New Roman" w:hAnsi="Times New Roman" w:cs="Times New Roman"/>
+                <w:sz w:val="24"/>
+                <w:szCs w:val="24"/>
+              </w:rPr>
+            </w:pPr>
+          </w:p>
+        </w:tc>
+        <w:tc>
+          <w:tcPr>
+            <w:tcW w:w="3117" w:type="dxa"/>
+          </w:tcPr>
+          <w:p>
+            <w:pPr>
+              <w:spacing w:line="480" w:lineRule="auto"/>
+              <w:rPr>
+                <w:rFonts w:ascii="Times New Roman" w:hAnsi="Times New Roman" w:cs="Times New Roman"/>
+                <w:sz w:val="24"/>
+                <w:szCs w:val="24"/>
+              </w:rPr>
+            </w:pPr>
+          </w:p>
+        </w:tc>
+      </w:tr>
+    </w:tbl>
+    <w:p>
+      <w:pPr>
+        <w:rPr>
+          <w:rFonts w:ascii="Times New Roman" w:hAnsi="Times New Roman" w:cs="Times New Roman"/>
+          <w:sz w:val="24"/>
+          <w:szCs w:val="24"/>
+        </w:rPr>
+      </w:pPr>
+    </w:p>
+    <w:p>
+      <w:pPr>
+        <w:pStyle w:val="ListParagraph"/>
+        <w:numPr>
+          <w:ilvl w:val="0"/>
+          <w:numId w:val="6"/>
+        </w:numPr>
+        <w:spacing w:after="160" w:line="259" w:lineRule="auto"/>
+        <w:rPr>
+          <w:rFonts w:ascii="Times New Roman" w:hAnsi="Times New Roman" w:cs="Times New Roman"/>
+          <w:sz w:val="24"/>
+          <w:szCs w:val="24"/>
+        </w:rPr>
+      </w:pPr>
+      <w:r>
+        <w:rPr>
+          <w:rFonts w:ascii="Times New Roman" w:hAnsi="Times New Roman" w:cs="Times New Roman"/>
+          <w:sz w:val="24"/>
+          <w:szCs w:val="24"/>
+        </w:rPr>
+        <w:t>Experiment Paper II – Input Scoring</w:t>
+      </w:r>
+    </w:p>
+    <w:p>
+      <w:pPr>
+        <w:pStyle w:val="ListParagraph"/>
+        <w:ind w:left="1080"/>
+        <w:rPr>
+          <w:rFonts w:ascii="Times New Roman" w:hAnsi="Times New Roman" w:cs="Times New Roman"/>
+          <w:sz w:val="24"/>
+          <w:szCs w:val="24"/>
+        </w:rPr>
+      </w:pPr>
+    </w:p>
+    <w:tbl>
+      <w:tblPr>
+        <w:tblStyle w:val="TableGrid"/>
+        <w:tblW w:w="0" w:type="auto"/>
+        <w:tblLook w:val="04A0" w:firstRow="1" w:lastRow="0" w:firstColumn="1" w:lastColumn="0" w:noHBand="0" w:noVBand="1"/>
+      </w:tblPr>
+      <w:tblGrid>
+        <w:gridCol w:w="2660"/>
+        <w:gridCol w:w="1684"/>
+        <w:gridCol w:w="1684"/>
+        <w:gridCol w:w="1773"/>
+        <w:gridCol w:w="1415"/>
+      </w:tblGrid>
+      <w:tr>
+        <w:tc>
+          <w:tcPr>
+            <w:tcW w:w="2695" w:type="dxa"/>
+          </w:tcPr>
+          <w:p>
+            <w:pPr>
+              <w:pStyle w:val="NormalWeb"/>
+              <w:spacing w:line="480" w:lineRule="auto"/>
+              <w:jc w:val="right"/>
+              <w:rPr>
+                <w:color w:val="000000"/>
+              </w:rPr>
+            </w:pPr>
+            <w:r>
+              <w:rPr>
+                <w:color w:val="000000"/>
+              </w:rPr>
+              <w:t>Sentence</w:t>
+            </w:r>
+          </w:p>
+        </w:tc>
+        <w:tc>
+          <w:tcPr>
+            <w:tcW w:w="1710" w:type="dxa"/>
+          </w:tcPr>
+          <w:p>
+            <w:pPr>
+              <w:pStyle w:val="NormalWeb"/>
+              <w:spacing w:line="480" w:lineRule="auto"/>
+              <w:jc w:val="center"/>
+              <w:rPr>
+                <w:color w:val="000000"/>
+              </w:rPr>
+            </w:pPr>
+            <w:r>
+              <w:rPr>
+                <w:color w:val="000000"/>
+              </w:rPr>
+              <w:t>TP</w:t>
+            </w:r>
+          </w:p>
+        </w:tc>
+        <w:tc>
+          <w:tcPr>
+            <w:tcW w:w="1710" w:type="dxa"/>
+          </w:tcPr>
+          <w:p>
+            <w:pPr>
+              <w:pStyle w:val="NormalWeb"/>
+              <w:spacing w:line="480" w:lineRule="auto"/>
+              <w:jc w:val="center"/>
+              <w:rPr>
+                <w:color w:val="000000"/>
+              </w:rPr>
+            </w:pPr>
+            <w:r>
+              <w:rPr>
+                <w:color w:val="000000"/>
+              </w:rPr>
+              <w:t>FP</w:t>
+            </w:r>
+          </w:p>
+        </w:tc>
+        <w:tc>
+          <w:tcPr>
+            <w:tcW w:w="1800" w:type="dxa"/>
+          </w:tcPr>
+          <w:p>
+            <w:pPr>
+              <w:pStyle w:val="NormalWeb"/>
+              <w:spacing w:line="480" w:lineRule="auto"/>
+              <w:jc w:val="center"/>
+              <w:rPr>
+                <w:color w:val="000000"/>
+              </w:rPr>
+            </w:pPr>
+            <w:r>
+              <w:rPr>
+                <w:color w:val="000000"/>
+              </w:rPr>
+              <w:t>TN</w:t>
+            </w:r>
+          </w:p>
+        </w:tc>
+        <w:tc>
+          <w:tcPr>
+            <w:tcW w:w="1435" w:type="dxa"/>
+          </w:tcPr>
+          <w:p>
+            <w:pPr>
+              <w:pStyle w:val="NormalWeb"/>
+              <w:spacing w:line="480" w:lineRule="auto"/>
+              <w:jc w:val="center"/>
+              <w:rPr>
+                <w:color w:val="000000"/>
+              </w:rPr>
+            </w:pPr>
+            <w:r>
+              <w:rPr>
+                <w:color w:val="000000"/>
+              </w:rPr>
+              <w:t>FN</w:t>
+            </w:r>
+          </w:p>
+        </w:tc>
+      </w:tr>
+      <w:tr>
+        <w:tc>
+          <w:tcPr>
+            <w:tcW w:w="2695" w:type="dxa"/>
+          </w:tcPr>
+          <w:p>
+            <w:pPr>
+              <w:pStyle w:val="NormalWeb"/>
+              <w:spacing w:line="480" w:lineRule="auto"/>
+              <w:rPr>
+                <w:color w:val="000000"/>
+              </w:rPr>
+            </w:pPr>
+            <w:r>
+              <w:rPr>
+                <w:color w:val="000000"/>
+              </w:rPr>
+              <w:t>1</w:t>
+            </w:r>
+          </w:p>
+        </w:tc>
+        <w:tc>
+          <w:tcPr>
+            <w:tcW w:w="1710" w:type="dxa"/>
+          </w:tcPr>
+          <w:p>
+            <w:pPr>
+              <w:pStyle w:val="NormalWeb"/>
+              <w:spacing w:line="480" w:lineRule="auto"/>
+              <w:rPr>
+                <w:color w:val="000000"/>
+              </w:rPr>
+            </w:pPr>
+          </w:p>
+        </w:tc>
+        <w:tc>
+          <w:tcPr>
+            <w:tcW w:w="1710" w:type="dxa"/>
+          </w:tcPr>
+          <w:p>
+            <w:pPr>
+              <w:pStyle w:val="NormalWeb"/>
+              <w:spacing w:line="480" w:lineRule="auto"/>
+              <w:rPr>
+                <w:color w:val="000000"/>
+              </w:rPr>
+            </w:pPr>
+          </w:p>
+        </w:tc>
+        <w:tc>
+          <w:tcPr>
+            <w:tcW w:w="1800" w:type="dxa"/>
+          </w:tcPr>
+          <w:p>
+            <w:pPr>
+              <w:pStyle w:val="NormalWeb"/>
+              <w:spacing w:line="480" w:lineRule="auto"/>
+              <w:rPr>
+                <w:color w:val="000000"/>
+              </w:rPr>
+            </w:pPr>
+          </w:p>
+        </w:tc>
+        <w:tc>
+          <w:tcPr>
+            <w:tcW w:w="1435" w:type="dxa"/>
+          </w:tcPr>
+          <w:p>
+            <w:pPr>
+              <w:pStyle w:val="NormalWeb"/>
+              <w:spacing w:line="480" w:lineRule="auto"/>
+              <w:rPr>
+                <w:color w:val="000000"/>
+              </w:rPr>
+            </w:pPr>
+          </w:p>
+        </w:tc>
+      </w:tr>
+      <w:tr>
+        <w:tc>
+          <w:tcPr>
+            <w:tcW w:w="2695" w:type="dxa"/>
+          </w:tcPr>
+          <w:p>
+            <w:pPr>
+              <w:pStyle w:val="NormalWeb"/>
+              <w:spacing w:line="480" w:lineRule="auto"/>
+              <w:rPr>
+                <w:color w:val="000000"/>
+              </w:rPr>
+            </w:pPr>
+            <w:r>
+              <w:rPr>
+                <w:color w:val="000000"/>
+              </w:rPr>
+              <w:t>2</w:t>
+            </w:r>
+          </w:p>
+        </w:tc>
+        <w:tc>
+          <w:tcPr>
+            <w:tcW w:w="1710" w:type="dxa"/>
+          </w:tcPr>
+          <w:p>
+            <w:pPr>
+              <w:pStyle w:val="NormalWeb"/>
+              <w:spacing w:line="480" w:lineRule="auto"/>
+              <w:rPr>
+                <w:color w:val="000000"/>
+              </w:rPr>
+            </w:pPr>
+          </w:p>
+        </w:tc>
+        <w:tc>
+          <w:tcPr>
+            <w:tcW w:w="1710" w:type="dxa"/>
+          </w:tcPr>
+          <w:p>
+            <w:pPr>
+              <w:pStyle w:val="NormalWeb"/>
+              <w:spacing w:line="480" w:lineRule="auto"/>
+              <w:rPr>
+                <w:color w:val="000000"/>
+              </w:rPr>
+            </w:pPr>
+          </w:p>
+        </w:tc>
+        <w:tc>
+          <w:tcPr>
+            <w:tcW w:w="1800" w:type="dxa"/>
+          </w:tcPr>
+          <w:p>
+            <w:pPr>
+              <w:pStyle w:val="NormalWeb"/>
+              <w:spacing w:line="480" w:lineRule="auto"/>
+              <w:rPr>
+                <w:color w:val="000000"/>
+              </w:rPr>
+            </w:pPr>
+          </w:p>
+        </w:tc>
+        <w:tc>
+          <w:tcPr>
+            <w:tcW w:w="1435" w:type="dxa"/>
+          </w:tcPr>
+          <w:p>
+            <w:pPr>
+              <w:pStyle w:val="NormalWeb"/>
+              <w:spacing w:line="480" w:lineRule="auto"/>
+              <w:rPr>
+                <w:color w:val="000000"/>
+              </w:rPr>
+            </w:pPr>
+          </w:p>
+        </w:tc>
+      </w:tr>
+      <w:tr>
+        <w:tc>
+          <w:tcPr>
+            <w:tcW w:w="2695" w:type="dxa"/>
+          </w:tcPr>
+          <w:p>
+            <w:pPr>
+              <w:pStyle w:val="NormalWeb"/>
+              <w:spacing w:line="480" w:lineRule="auto"/>
+              <w:rPr>
+                <w:color w:val="000000"/>
+              </w:rPr>
+            </w:pPr>
+            <w:r>
+              <w:rPr>
+                <w:color w:val="000000"/>
+              </w:rPr>
+              <w:lastRenderedPageBreak/>
+              <w:t>3</w:t>
+            </w:r>
+          </w:p>
+        </w:tc>
+        <w:tc>
+          <w:tcPr>
+            <w:tcW w:w="1710" w:type="dxa"/>
+          </w:tcPr>
+          <w:p>
+            <w:pPr>
+              <w:pStyle w:val="NormalWeb"/>
+              <w:spacing w:line="480" w:lineRule="auto"/>
+              <w:rPr>
+                <w:color w:val="000000"/>
+              </w:rPr>
+            </w:pPr>
+          </w:p>
+        </w:tc>
+        <w:tc>
+          <w:tcPr>
+            <w:tcW w:w="1710" w:type="dxa"/>
+          </w:tcPr>
+          <w:p>
+            <w:pPr>
+              <w:pStyle w:val="NormalWeb"/>
+              <w:spacing w:line="480" w:lineRule="auto"/>
+              <w:rPr>
+                <w:color w:val="000000"/>
+              </w:rPr>
+            </w:pPr>
+          </w:p>
+        </w:tc>
+        <w:tc>
+          <w:tcPr>
+            <w:tcW w:w="1800" w:type="dxa"/>
+          </w:tcPr>
+          <w:p>
+            <w:pPr>
+              <w:pStyle w:val="NormalWeb"/>
+              <w:spacing w:line="480" w:lineRule="auto"/>
+              <w:rPr>
+                <w:color w:val="000000"/>
+              </w:rPr>
+            </w:pPr>
+          </w:p>
+        </w:tc>
+        <w:tc>
+          <w:tcPr>
+            <w:tcW w:w="1435" w:type="dxa"/>
+          </w:tcPr>
+          <w:p>
+            <w:pPr>
+              <w:pStyle w:val="NormalWeb"/>
+              <w:spacing w:line="480" w:lineRule="auto"/>
+              <w:rPr>
+                <w:color w:val="000000"/>
+              </w:rPr>
+            </w:pPr>
+          </w:p>
+        </w:tc>
+      </w:tr>
+      <w:tr>
+        <w:tc>
+          <w:tcPr>
+            <w:tcW w:w="2695" w:type="dxa"/>
+          </w:tcPr>
+          <w:p>
+            <w:pPr>
+              <w:pStyle w:val="NormalWeb"/>
+              <w:spacing w:line="480" w:lineRule="auto"/>
+              <w:rPr>
+                <w:color w:val="000000"/>
+              </w:rPr>
+            </w:pPr>
+            <w:r>
+              <w:rPr>
+                <w:color w:val="000000"/>
+              </w:rPr>
+              <w:t>4</w:t>
+            </w:r>
+          </w:p>
+        </w:tc>
+        <w:tc>
+          <w:tcPr>
+            <w:tcW w:w="1710" w:type="dxa"/>
+          </w:tcPr>
+          <w:p>
+            <w:pPr>
+              <w:pStyle w:val="NormalWeb"/>
+              <w:spacing w:line="480" w:lineRule="auto"/>
+              <w:rPr>
+                <w:color w:val="000000"/>
+              </w:rPr>
+            </w:pPr>
+          </w:p>
+        </w:tc>
+        <w:tc>
+          <w:tcPr>
+            <w:tcW w:w="1710" w:type="dxa"/>
+          </w:tcPr>
+          <w:p>
+            <w:pPr>
+              <w:pStyle w:val="NormalWeb"/>
+              <w:spacing w:line="480" w:lineRule="auto"/>
+              <w:rPr>
+                <w:color w:val="000000"/>
+              </w:rPr>
+            </w:pPr>
+          </w:p>
+        </w:tc>
+        <w:tc>
+          <w:tcPr>
+            <w:tcW w:w="1800" w:type="dxa"/>
+          </w:tcPr>
+          <w:p>
+            <w:pPr>
+              <w:pStyle w:val="NormalWeb"/>
+              <w:spacing w:line="480" w:lineRule="auto"/>
+              <w:rPr>
+                <w:color w:val="000000"/>
+              </w:rPr>
+            </w:pPr>
+          </w:p>
+        </w:tc>
+        <w:tc>
+          <w:tcPr>
+            <w:tcW w:w="1435" w:type="dxa"/>
+          </w:tcPr>
+          <w:p>
+            <w:pPr>
+              <w:pStyle w:val="NormalWeb"/>
+              <w:spacing w:line="480" w:lineRule="auto"/>
+              <w:rPr>
+                <w:color w:val="000000"/>
+              </w:rPr>
+            </w:pPr>
+          </w:p>
+        </w:tc>
+      </w:tr>
+      <w:tr>
+        <w:tc>
+          <w:tcPr>
+            <w:tcW w:w="2695" w:type="dxa"/>
+          </w:tcPr>
+          <w:p>
+            <w:pPr>
+              <w:pStyle w:val="NormalWeb"/>
+              <w:spacing w:line="480" w:lineRule="auto"/>
+              <w:rPr>
+                <w:color w:val="000000"/>
+              </w:rPr>
+            </w:pPr>
+            <w:r>
+              <w:rPr>
+                <w:color w:val="000000"/>
+              </w:rPr>
+              <w:t>5</w:t>
+            </w:r>
+          </w:p>
+        </w:tc>
+        <w:tc>
+          <w:tcPr>
+            <w:tcW w:w="1710" w:type="dxa"/>
+          </w:tcPr>
+          <w:p>
+            <w:pPr>
+              <w:pStyle w:val="NormalWeb"/>
+              <w:spacing w:line="480" w:lineRule="auto"/>
+              <w:rPr>
+                <w:color w:val="000000"/>
+              </w:rPr>
+            </w:pPr>
+          </w:p>
+        </w:tc>
+        <w:tc>
+          <w:tcPr>
+            <w:tcW w:w="1710" w:type="dxa"/>
+          </w:tcPr>
+          <w:p>
+            <w:pPr>
+              <w:pStyle w:val="NormalWeb"/>
+              <w:spacing w:line="480" w:lineRule="auto"/>
+              <w:rPr>
+                <w:color w:val="000000"/>
+              </w:rPr>
+            </w:pPr>
+          </w:p>
+        </w:tc>
+        <w:tc>
+          <w:tcPr>
+            <w:tcW w:w="1800" w:type="dxa"/>
+          </w:tcPr>
+          <w:p>
+            <w:pPr>
+              <w:pStyle w:val="NormalWeb"/>
+              <w:spacing w:line="480" w:lineRule="auto"/>
+              <w:rPr>
+                <w:color w:val="000000"/>
+              </w:rPr>
+            </w:pPr>
+          </w:p>
+        </w:tc>
+        <w:tc>
+          <w:tcPr>
+            <w:tcW w:w="1435" w:type="dxa"/>
+          </w:tcPr>
+          <w:p>
+            <w:pPr>
+              <w:pStyle w:val="NormalWeb"/>
+              <w:spacing w:line="480" w:lineRule="auto"/>
+              <w:rPr>
+                <w:color w:val="000000"/>
+              </w:rPr>
+            </w:pPr>
+          </w:p>
+        </w:tc>
+      </w:tr>
+      <w:tr>
+        <w:tc>
+          <w:tcPr>
+            <w:tcW w:w="2695" w:type="dxa"/>
+          </w:tcPr>
+          <w:p>
+            <w:pPr>
+              <w:pStyle w:val="NormalWeb"/>
+              <w:spacing w:line="480" w:lineRule="auto"/>
+              <w:rPr>
+                <w:color w:val="000000"/>
+              </w:rPr>
+            </w:pPr>
+            <w:r>
+              <w:rPr>
+                <w:color w:val="000000"/>
+              </w:rPr>
+              <w:t>6</w:t>
+            </w:r>
+          </w:p>
+        </w:tc>
+        <w:tc>
+          <w:tcPr>
+            <w:tcW w:w="1710" w:type="dxa"/>
+          </w:tcPr>
+          <w:p>
+            <w:pPr>
+              <w:pStyle w:val="NormalWeb"/>
+              <w:spacing w:line="480" w:lineRule="auto"/>
+              <w:rPr>
+                <w:color w:val="000000"/>
+              </w:rPr>
+            </w:pPr>
+          </w:p>
+        </w:tc>
+        <w:tc>
+          <w:tcPr>
+            <w:tcW w:w="1710" w:type="dxa"/>
+          </w:tcPr>
+          <w:p>
+            <w:pPr>
+              <w:pStyle w:val="NormalWeb"/>
+              <w:spacing w:line="480" w:lineRule="auto"/>
+              <w:rPr>
+                <w:color w:val="000000"/>
+              </w:rPr>
+            </w:pPr>
+          </w:p>
+        </w:tc>
+        <w:tc>
+          <w:tcPr>
+            <w:tcW w:w="1800" w:type="dxa"/>
+          </w:tcPr>
+          <w:p>
+            <w:pPr>
+              <w:pStyle w:val="NormalWeb"/>
+              <w:spacing w:line="480" w:lineRule="auto"/>
+              <w:rPr>
+                <w:color w:val="000000"/>
+              </w:rPr>
+            </w:pPr>
+          </w:p>
+        </w:tc>
+        <w:tc>
+          <w:tcPr>
+            <w:tcW w:w="1435" w:type="dxa"/>
+          </w:tcPr>
+          <w:p>
+            <w:pPr>
+              <w:pStyle w:val="NormalWeb"/>
+              <w:spacing w:line="480" w:lineRule="auto"/>
+              <w:rPr>
+                <w:color w:val="000000"/>
+              </w:rPr>
+            </w:pPr>
+          </w:p>
+        </w:tc>
+      </w:tr>
+      <w:tr>
+        <w:tc>
+          <w:tcPr>
+            <w:tcW w:w="2695" w:type="dxa"/>
+          </w:tcPr>
+          <w:p>
+            <w:pPr>
+              <w:pStyle w:val="NormalWeb"/>
+              <w:spacing w:line="480" w:lineRule="auto"/>
+              <w:rPr>
+                <w:color w:val="000000"/>
+              </w:rPr>
+            </w:pPr>
+            <w:r>
+              <w:rPr>
+                <w:color w:val="000000"/>
+              </w:rPr>
+              <w:t>7</w:t>
+            </w:r>
+          </w:p>
+        </w:tc>
+        <w:tc>
+          <w:tcPr>
+            <w:tcW w:w="1710" w:type="dxa"/>
+          </w:tcPr>
+          <w:p>
+            <w:pPr>
+              <w:pStyle w:val="NormalWeb"/>
+              <w:spacing w:line="480" w:lineRule="auto"/>
+              <w:rPr>
+                <w:color w:val="000000"/>
+              </w:rPr>
+            </w:pPr>
+          </w:p>
+        </w:tc>
+        <w:tc>
+          <w:tcPr>
+            <w:tcW w:w="1710" w:type="dxa"/>
+          </w:tcPr>
+          <w:p>
+            <w:pPr>
+              <w:pStyle w:val="NormalWeb"/>
+              <w:spacing w:line="480" w:lineRule="auto"/>
+              <w:rPr>
+                <w:color w:val="000000"/>
+              </w:rPr>
+            </w:pPr>
+          </w:p>
+        </w:tc>
+        <w:tc>
+          <w:tcPr>
+            <w:tcW w:w="1800" w:type="dxa"/>
+          </w:tcPr>
+          <w:p>
+            <w:pPr>
+              <w:pStyle w:val="NormalWeb"/>
+              <w:spacing w:line="480" w:lineRule="auto"/>
+              <w:rPr>
+                <w:color w:val="000000"/>
+              </w:rPr>
+            </w:pPr>
+          </w:p>
+        </w:tc>
+        <w:tc>
+          <w:tcPr>
+            <w:tcW w:w="1435" w:type="dxa"/>
+          </w:tcPr>
+          <w:p>
+            <w:pPr>
+              <w:pStyle w:val="NormalWeb"/>
+              <w:spacing w:line="480" w:lineRule="auto"/>
+              <w:rPr>
+                <w:color w:val="000000"/>
+              </w:rPr>
+            </w:pPr>
+          </w:p>
+        </w:tc>
+      </w:tr>
+      <w:tr>
+        <w:tc>
+          <w:tcPr>
+            <w:tcW w:w="2695" w:type="dxa"/>
+          </w:tcPr>
+          <w:p>
+            <w:pPr>
+              <w:pStyle w:val="NormalWeb"/>
+              <w:spacing w:line="480" w:lineRule="auto"/>
+              <w:rPr>
+                <w:color w:val="000000"/>
+              </w:rPr>
+            </w:pPr>
+            <w:r>
+              <w:rPr>
+                <w:color w:val="000000"/>
+              </w:rPr>
+              <w:t>8</w:t>
+            </w:r>
+          </w:p>
+        </w:tc>
+        <w:tc>
+          <w:tcPr>
+            <w:tcW w:w="1710" w:type="dxa"/>
+          </w:tcPr>
+          <w:p>
+            <w:pPr>
+              <w:pStyle w:val="NormalWeb"/>
+              <w:spacing w:line="480" w:lineRule="auto"/>
+              <w:rPr>
+                <w:color w:val="000000"/>
+              </w:rPr>
+            </w:pPr>
+          </w:p>
+        </w:tc>
+        <w:tc>
+          <w:tcPr>
+            <w:tcW w:w="1710" w:type="dxa"/>
+          </w:tcPr>
+          <w:p>
+            <w:pPr>
+              <w:pStyle w:val="NormalWeb"/>
+              <w:spacing w:line="480" w:lineRule="auto"/>
+              <w:rPr>
+                <w:color w:val="000000"/>
+              </w:rPr>
+            </w:pPr>
+          </w:p>
+        </w:tc>
+        <w:tc>
+          <w:tcPr>
+            <w:tcW w:w="1800" w:type="dxa"/>
+          </w:tcPr>
+          <w:p>
+            <w:pPr>
+              <w:pStyle w:val="NormalWeb"/>
+              <w:spacing w:line="480" w:lineRule="auto"/>
+              <w:rPr>
+                <w:color w:val="000000"/>
+              </w:rPr>
+            </w:pPr>
+          </w:p>
+        </w:tc>
+        <w:tc>
+          <w:tcPr>
+            <w:tcW w:w="1435" w:type="dxa"/>
+          </w:tcPr>
+          <w:p>
+            <w:pPr>
+              <w:pStyle w:val="NormalWeb"/>
+              <w:spacing w:line="480" w:lineRule="auto"/>
+              <w:rPr>
+                <w:color w:val="000000"/>
+              </w:rPr>
+            </w:pPr>
+          </w:p>
+        </w:tc>
+      </w:tr>
+      <w:tr>
+        <w:tc>
+          <w:tcPr>
+            <w:tcW w:w="2695" w:type="dxa"/>
+          </w:tcPr>
+          <w:p>
+            <w:pPr>
+              <w:pStyle w:val="NormalWeb"/>
+              <w:spacing w:line="480" w:lineRule="auto"/>
+              <w:rPr>
+                <w:color w:val="000000"/>
+              </w:rPr>
+            </w:pPr>
+            <w:r>
+              <w:rPr>
+                <w:color w:val="000000"/>
+              </w:rPr>
+              <w:t>9</w:t>
+            </w:r>
+          </w:p>
+        </w:tc>
+        <w:tc>
+          <w:tcPr>
+            <w:tcW w:w="1710" w:type="dxa"/>
+          </w:tcPr>
+          <w:p>
+            <w:pPr>
+              <w:pStyle w:val="NormalWeb"/>
+              <w:spacing w:line="480" w:lineRule="auto"/>
+              <w:rPr>
+                <w:color w:val="000000"/>
+              </w:rPr>
+            </w:pPr>
+          </w:p>
+        </w:tc>
+        <w:tc>
+          <w:tcPr>
+            <w:tcW w:w="1710" w:type="dxa"/>
+          </w:tcPr>
+          <w:p>
+            <w:pPr>
+              <w:pStyle w:val="NormalWeb"/>
+              <w:spacing w:line="480" w:lineRule="auto"/>
+              <w:rPr>
+                <w:color w:val="000000"/>
+              </w:rPr>
+            </w:pPr>
+          </w:p>
+        </w:tc>
+        <w:tc>
+          <w:tcPr>
+            <w:tcW w:w="1800" w:type="dxa"/>
+          </w:tcPr>
+          <w:p>
+            <w:pPr>
+              <w:pStyle w:val="NormalWeb"/>
+              <w:spacing w:line="480" w:lineRule="auto"/>
+              <w:rPr>
+                <w:color w:val="000000"/>
+              </w:rPr>
+            </w:pPr>
+          </w:p>
+        </w:tc>
+        <w:tc>
+          <w:tcPr>
+            <w:tcW w:w="1435" w:type="dxa"/>
+          </w:tcPr>
+          <w:p>
+            <w:pPr>
+              <w:pStyle w:val="NormalWeb"/>
+              <w:spacing w:line="480" w:lineRule="auto"/>
+              <w:rPr>
+                <w:color w:val="000000"/>
+              </w:rPr>
+            </w:pPr>
+          </w:p>
+        </w:tc>
+      </w:tr>
+      <w:tr>
+        <w:tc>
+          <w:tcPr>
+            <w:tcW w:w="2695" w:type="dxa"/>
+          </w:tcPr>
+          <w:p>
+            <w:pPr>
+              <w:pStyle w:val="NormalWeb"/>
+              <w:spacing w:line="480" w:lineRule="auto"/>
+              <w:rPr>
+                <w:color w:val="000000"/>
+              </w:rPr>
+            </w:pPr>
+            <w:r>
+              <w:rPr>
+                <w:color w:val="000000"/>
+              </w:rPr>
+              <w:t>10</w:t>
+            </w:r>
+          </w:p>
+        </w:tc>
+        <w:tc>
+          <w:tcPr>
+            <w:tcW w:w="1710" w:type="dxa"/>
+          </w:tcPr>
+          <w:p>
+            <w:pPr>
+              <w:pStyle w:val="NormalWeb"/>
+              <w:spacing w:line="480" w:lineRule="auto"/>
+              <w:rPr>
+                <w:color w:val="000000"/>
+              </w:rPr>
+            </w:pPr>
+          </w:p>
+        </w:tc>
+        <w:tc>
+          <w:tcPr>
+            <w:tcW w:w="1710" w:type="dxa"/>
+          </w:tcPr>
+          <w:p>
+            <w:pPr>
+              <w:pStyle w:val="NormalWeb"/>
+              <w:spacing w:line="480" w:lineRule="auto"/>
+              <w:rPr>
+                <w:color w:val="000000"/>
+              </w:rPr>
+            </w:pPr>
+          </w:p>
+        </w:tc>
+        <w:tc>
+          <w:tcPr>
+            <w:tcW w:w="1800" w:type="dxa"/>
+          </w:tcPr>
+          <w:p>
+            <w:pPr>
+              <w:pStyle w:val="NormalWeb"/>
+              <w:spacing w:line="480" w:lineRule="auto"/>
+              <w:rPr>
+                <w:color w:val="000000"/>
+              </w:rPr>
+            </w:pPr>
+          </w:p>
+        </w:tc>
+        <w:tc>
+          <w:tcPr>
+            <w:tcW w:w="1435" w:type="dxa"/>
+          </w:tcPr>
+          <w:p>
+            <w:pPr>
+              <w:pStyle w:val="NormalWeb"/>
+              <w:spacing w:line="480" w:lineRule="auto"/>
+              <w:rPr>
+                <w:color w:val="000000"/>
+              </w:rPr>
+            </w:pPr>
+          </w:p>
+        </w:tc>
+      </w:tr>
+      <w:tr>
+        <w:tc>
+          <w:tcPr>
+            <w:tcW w:w="2695" w:type="dxa"/>
+          </w:tcPr>
+          <w:p>
+            <w:pPr>
+              <w:pStyle w:val="NormalWeb"/>
+              <w:spacing w:line="480" w:lineRule="auto"/>
+              <w:jc w:val="right"/>
+              <w:rPr>
+                <w:color w:val="000000"/>
+              </w:rPr>
+            </w:pPr>
+            <w:r>
+              <w:rPr>
+                <w:color w:val="000000"/>
+              </w:rPr>
+              <w:t>Total</w:t>
+            </w:r>
+          </w:p>
+        </w:tc>
+        <w:tc>
+          <w:tcPr>
+            <w:tcW w:w="1710" w:type="dxa"/>
+          </w:tcPr>
+          <w:p>
+            <w:pPr>
+              <w:pStyle w:val="NormalWeb"/>
+              <w:spacing w:line="480" w:lineRule="auto"/>
+              <w:rPr>
+                <w:color w:val="000000"/>
+              </w:rPr>
+            </w:pPr>
+          </w:p>
+        </w:tc>
+        <w:tc>
+          <w:tcPr>
+            <w:tcW w:w="1710" w:type="dxa"/>
+          </w:tcPr>
+          <w:p>
+            <w:pPr>
+              <w:pStyle w:val="NormalWeb"/>
+              <w:spacing w:line="480" w:lineRule="auto"/>
+              <w:rPr>
+                <w:color w:val="000000"/>
+              </w:rPr>
+            </w:pPr>
+          </w:p>
+        </w:tc>
+        <w:tc>
+          <w:tcPr>
+            <w:tcW w:w="1800" w:type="dxa"/>
+          </w:tcPr>
+          <w:p>
+            <w:pPr>
+              <w:pStyle w:val="NormalWeb"/>
+              <w:spacing w:line="480" w:lineRule="auto"/>
+              <w:rPr>
+                <w:color w:val="000000"/>
+              </w:rPr>
+            </w:pPr>
+          </w:p>
+        </w:tc>
+        <w:tc>
+          <w:tcPr>
+            <w:tcW w:w="1435" w:type="dxa"/>
+          </w:tcPr>
+          <w:p>
+            <w:pPr>
+              <w:pStyle w:val="NormalWeb"/>
+              <w:spacing w:line="480" w:lineRule="auto"/>
+              <w:rPr>
+                <w:color w:val="000000"/>
+              </w:rPr>
+            </w:pPr>
+          </w:p>
+        </w:tc>
+      </w:tr>
+      <w:tr>
+        <w:tc>
+          <w:tcPr>
+            <w:tcW w:w="2695" w:type="dxa"/>
+          </w:tcPr>
+          <w:p>
+            <w:pPr>
+              <w:pStyle w:val="NormalWeb"/>
+              <w:spacing w:line="480" w:lineRule="auto"/>
+              <w:jc w:val="right"/>
+              <w:rPr>
+                <w:color w:val="000000"/>
+              </w:rPr>
+            </w:pPr>
+            <w:r>
+              <w:rPr>
+                <w:color w:val="000000"/>
+              </w:rPr>
+              <w:t>Average</w:t>
+            </w:r>
+          </w:p>
+        </w:tc>
+        <w:tc>
+          <w:tcPr>
+            <w:tcW w:w="1710" w:type="dxa"/>
+          </w:tcPr>
+          <w:p>
+            <w:pPr>
+              <w:pStyle w:val="NormalWeb"/>
+              <w:spacing w:line="480" w:lineRule="auto"/>
+              <w:rPr>
+                <w:color w:val="000000"/>
+              </w:rPr>
+            </w:pPr>
+          </w:p>
+        </w:tc>
+        <w:tc>
+          <w:tcPr>
+            <w:tcW w:w="1710" w:type="dxa"/>
+          </w:tcPr>
+          <w:p>
+            <w:pPr>
+              <w:pStyle w:val="NormalWeb"/>
+              <w:spacing w:line="480" w:lineRule="auto"/>
+              <w:rPr>
+                <w:color w:val="000000"/>
+              </w:rPr>
+            </w:pPr>
+          </w:p>
+        </w:tc>
+        <w:tc>
+          <w:tcPr>
+            <w:tcW w:w="1800" w:type="dxa"/>
+          </w:tcPr>
+          <w:p>
+            <w:pPr>
+              <w:pStyle w:val="NormalWeb"/>
+              <w:spacing w:line="480" w:lineRule="auto"/>
+              <w:rPr>
+                <w:color w:val="000000"/>
+              </w:rPr>
+            </w:pPr>
+          </w:p>
+        </w:tc>
+        <w:tc>
+          <w:tcPr>
+            <w:tcW w:w="1435" w:type="dxa"/>
+          </w:tcPr>
+          <w:p>
+            <w:pPr>
+              <w:pStyle w:val="NormalWeb"/>
+              <w:spacing w:line="480" w:lineRule="auto"/>
+              <w:rPr>
+                <w:color w:val="000000"/>
+              </w:rPr>
+            </w:pPr>
+          </w:p>
+        </w:tc>
+      </w:tr>
+    </w:tbl>
+    <w:p>
+      <w:pPr>
+        <w:pStyle w:val="ListParagraph"/>
+        <w:ind w:left="1080"/>
+        <w:rPr>
+          <w:rFonts w:ascii="Times New Roman" w:hAnsi="Times New Roman" w:cs="Times New Roman"/>
+          <w:sz w:val="24"/>
+          <w:szCs w:val="24"/>
+        </w:rPr>
+      </w:pPr>
+    </w:p>
+    <w:p>
+      <w:pPr>
+        <w:rPr>
+          <w:rFonts w:ascii="Times New Roman" w:hAnsi="Times New Roman" w:cs="Times New Roman"/>
+          <w:b/>
+          <w:sz w:val="24"/>
+          <w:szCs w:val="24"/>
+        </w:rPr>
+      </w:pPr>
+      <w:r>
+        <w:rPr>
+          <w:rFonts w:ascii="Times New Roman" w:hAnsi="Times New Roman" w:cs="Times New Roman"/>
+          <w:b/>
+          <w:sz w:val="24"/>
+          <w:szCs w:val="24"/>
+        </w:rPr>
+        <w:t>APPENDIX B – SCREENSHOT</w:t>
+      </w:r>
+    </w:p>
+    <w:p>
+      <w:pPr>
+        <w:rPr>
+          <w:rFonts w:ascii="Times New Roman" w:hAnsi="Times New Roman" w:cs="Times New Roman"/>
+          <w:sz w:val="24"/>
+          <w:szCs w:val="24"/>
+        </w:rPr>
+      </w:pPr>
+    </w:p>
+    <w:p>
+      <w:pPr>
+        <w:pStyle w:val="ListParagraph"/>
+        <w:numPr>
+          <w:ilvl w:val="0"/>
+          <w:numId w:val="7"/>
+        </w:numPr>
+        <w:spacing w:after="160" w:line="259" w:lineRule="auto"/>
+        <w:rPr>
+          <w:rFonts w:ascii="Times New Roman" w:hAnsi="Times New Roman" w:cs="Times New Roman"/>
+          <w:sz w:val="24"/>
+          <w:szCs w:val="24"/>
+        </w:rPr>
+      </w:pPr>
+      <w:r>
+        <w:rPr>
+          <w:rFonts w:ascii="Times New Roman" w:hAnsi="Times New Roman" w:cs="Times New Roman"/>
+          <w:sz w:val="24"/>
+          <w:szCs w:val="24"/>
+        </w:rPr>
+        <w:t>Prototype of the System</w:t>
+      </w:r>
+    </w:p>
+    <w:p>
+      <w:pPr>
+        <w:pStyle w:val="ListParagraph"/>
+        <w:rPr>
+          <w:rFonts w:ascii="Times New Roman" w:hAnsi="Times New Roman" w:cs="Times New Roman"/>
+          <w:sz w:val="24"/>
+          <w:szCs w:val="24"/>
+        </w:rPr>
+      </w:pPr>
+    </w:p>
+    <w:p>
+      <w:pPr>
+        <w:pStyle w:val="ListParagraph"/>
+        <w:rPr>
+          <w:rFonts w:ascii="Times New Roman" w:hAnsi="Times New Roman" w:cs="Times New Roman"/>
+          <w:sz w:val="24"/>
+          <w:szCs w:val="24"/>
+        </w:rPr>
+      </w:pPr>
+      <w:r>
+        <w:rPr>
+          <w:rFonts w:ascii="Times New Roman" w:hAnsi="Times New Roman" w:cs="Times New Roman"/>
+          <w:noProof/>
+          <w:sz w:val="24"/>
+          <w:szCs w:val="24"/>
+        </w:rPr>
+        <w:drawing>
+          <wp:inline distT="0" distB="0" distL="0" distR="0" wp14:anchorId="2F2F95AB" wp14:editId="4F8D9471">
+            <wp:extent cx="5943600" cy="2467610"/>
+            <wp:effectExtent l="0" t="0" r="0" b="8890"/>
+            <wp:docPr id="1" name="Picture 1"/>
+            <wp:cNvGraphicFramePr>
+              <a:graphicFrameLocks xmlns:a="http://schemas.openxmlformats.org/drawingml/2006/main" noChangeAspect="1"/>
+            </wp:cNvGraphicFramePr>
+            <a:graphic xmlns:a="http://schemas.openxmlformats.org/drawingml/2006/main">
+              <a:graphicData uri="http://schemas.openxmlformats.org/drawingml/2006/picture">
+                <pic:pic xmlns:pic="http://schemas.openxmlformats.org/drawingml/2006/picture">
+                  <pic:nvPicPr>
+                    <pic:cNvPr id="1" name="screenshot.PNG"/>
+                    <pic:cNvPicPr/>
+                  </pic:nvPicPr>
+                  <pic:blipFill>
+                    <a:blip r:embed="rId15">
+                      <a:extLst>
+                        <a:ext uri="{28A0092B-C50C-407E-A947-70E740481C1C}">
+                          <a14:useLocalDpi xmlns:a14="http://schemas.microsoft.com/office/drawing/2010/main" val="0"/>
+                        </a:ext>
+                      </a:extLst>
+                    </a:blip>
+                    <a:stretch>
+                      <a:fillRect/>
+                    </a:stretch>
+                  </pic:blipFill>
+                  <pic:spPr>
+                    <a:xfrm>
+                      <a:off x="0" y="0"/>
+                      <a:ext cx="5943600" cy="2467610"/>
+                    </a:xfrm>
+                    <a:prstGeom prst="rect">
+                      <a:avLst/>
+                    </a:prstGeom>
+                  </pic:spPr>
+                </pic:pic>
+              </a:graphicData>
+            </a:graphic>
+          </wp:inline>
+        </w:drawing>
+      </w:r>
+    </w:p>
+    <w:p>
+      <w:pPr>
+        <w:spacing w:after="0" w:line="480" w:lineRule="auto"/>
+        <w:jc w:val="both"/>
+        <w:rPr>
+          <w:rFonts w:ascii="Times New Roman" w:hAnsi="Times New Roman" w:cs="Times New Roman"/>
+          <w:noProof/>
+          <w:sz w:val="24"/>
+          <w:szCs w:val="24"/>
+        </w:rPr>
+      </w:pPr>
+    </w:p>
     <w:sectPr>
-      <w:headerReference w:type="default" r:id="rId14"/>
+      <w:headerReference w:type="default" r:id="rId16"/>
       <w:pgSz w:w="12240" w:h="15840"/>
       <w:pgMar w:top="1800" w:right="1440" w:bottom="1800" w:left="1800" w:header="720" w:footer="720" w:gutter="0"/>
       <w:cols w:space="720"/>
@@ -9861,7 +12099,7 @@
               <w:sz w:val="24"/>
               <w:szCs w:val="24"/>
             </w:rPr>
-            <w:t>23</w:t>
+            <w:t>28</w:t>
           </w:r>
           <w:r>
             <w:rPr>
@@ -9885,6 +12123,95 @@
 <file path=word/numbering.xml><?xml version="1.0" encoding="utf-8"?>
 <w:numbering xmlns:wpc="http://schemas.microsoft.com/office/word/2010/wordprocessingCanvas" xmlns:mc="http://schemas.openxmlformats.org/markup-compatibility/2006" xmlns:o="urn:schemas-microsoft-com:office:office" xmlns:r="http://schemas.openxmlformats.org/officeDocument/2006/relationships" xmlns:m="http://schemas.openxmlformats.org/officeDocument/2006/math" xmlns:v="urn:schemas-microsoft-com:vml" xmlns:wp14="http://schemas.microsoft.com/office/word/2010/wordprocessingDrawing" xmlns:wp="http://schemas.openxmlformats.org/drawingml/2006/wordprocessingDrawing" xmlns:w10="urn:schemas-microsoft-com:office:word" xmlns:w="http://schemas.openxmlformats.org/wordprocessingml/2006/main" xmlns:w14="http://schemas.microsoft.com/office/word/2010/wordml" xmlns:w15="http://schemas.microsoft.com/office/word/2012/wordml" xmlns:wpg="http://schemas.microsoft.com/office/word/2010/wordprocessingGroup" xmlns:wpi="http://schemas.microsoft.com/office/word/2010/wordprocessingInk" xmlns:wne="http://schemas.microsoft.com/office/word/2006/wordml" xmlns:wps="http://schemas.microsoft.com/office/word/2010/wordprocessingShape" mc:Ignorable="w14 w15 wp14">
   <w:abstractNum w:abstractNumId="0">
+    <w:nsid w:val="02E12109"/>
+    <w:multiLevelType w:val="hybridMultilevel"/>
+    <w:tmpl w:val="5DA63AE8"/>
+    <w:lvl w:ilvl="0" w:tplc="04090017">
+      <w:start w:val="1"/>
+      <w:numFmt w:val="lowerLetter"/>
+      <w:lvlText w:val="%1)"/>
+      <w:lvlJc w:val="left"/>
+      <w:pPr>
+        <w:ind w:left="720" w:hanging="360"/>
+      </w:pPr>
+      <w:rPr>
+        <w:rFonts w:hint="default"/>
+      </w:rPr>
+    </w:lvl>
+    <w:lvl w:ilvl="1" w:tplc="04090019" w:tentative="1">
+      <w:start w:val="1"/>
+      <w:numFmt w:val="lowerLetter"/>
+      <w:lvlText w:val="%2."/>
+      <w:lvlJc w:val="left"/>
+      <w:pPr>
+        <w:ind w:left="1440" w:hanging="360"/>
+      </w:pPr>
+    </w:lvl>
+    <w:lvl w:ilvl="2" w:tplc="0409001B" w:tentative="1">
+      <w:start w:val="1"/>
+      <w:numFmt w:val="lowerRoman"/>
+      <w:lvlText w:val="%3."/>
+      <w:lvlJc w:val="right"/>
+      <w:pPr>
+        <w:ind w:left="2160" w:hanging="180"/>
+      </w:pPr>
+    </w:lvl>
+    <w:lvl w:ilvl="3" w:tplc="0409000F" w:tentative="1">
+      <w:start w:val="1"/>
+      <w:numFmt w:val="decimal"/>
+      <w:lvlText w:val="%4."/>
+      <w:lvlJc w:val="left"/>
+      <w:pPr>
+        <w:ind w:left="2880" w:hanging="360"/>
+      </w:pPr>
+    </w:lvl>
+    <w:lvl w:ilvl="4" w:tplc="04090019" w:tentative="1">
+      <w:start w:val="1"/>
+      <w:numFmt w:val="lowerLetter"/>
+      <w:lvlText w:val="%5."/>
+      <w:lvlJc w:val="left"/>
+      <w:pPr>
+        <w:ind w:left="3600" w:hanging="360"/>
+      </w:pPr>
+    </w:lvl>
+    <w:lvl w:ilvl="5" w:tplc="0409001B" w:tentative="1">
+      <w:start w:val="1"/>
+      <w:numFmt w:val="lowerRoman"/>
+      <w:lvlText w:val="%6."/>
+      <w:lvlJc w:val="right"/>
+      <w:pPr>
+        <w:ind w:left="4320" w:hanging="180"/>
+      </w:pPr>
+    </w:lvl>
+    <w:lvl w:ilvl="6" w:tplc="0409000F" w:tentative="1">
+      <w:start w:val="1"/>
+      <w:numFmt w:val="decimal"/>
+      <w:lvlText w:val="%7."/>
+      <w:lvlJc w:val="left"/>
+      <w:pPr>
+        <w:ind w:left="5040" w:hanging="360"/>
+      </w:pPr>
+    </w:lvl>
+    <w:lvl w:ilvl="7" w:tplc="04090019" w:tentative="1">
+      <w:start w:val="1"/>
+      <w:numFmt w:val="lowerLetter"/>
+      <w:lvlText w:val="%8."/>
+      <w:lvlJc w:val="left"/>
+      <w:pPr>
+        <w:ind w:left="5760" w:hanging="360"/>
+      </w:pPr>
+    </w:lvl>
+    <w:lvl w:ilvl="8" w:tplc="0409001B" w:tentative="1">
+      <w:start w:val="1"/>
+      <w:numFmt w:val="lowerRoman"/>
+      <w:lvlText w:val="%9."/>
+      <w:lvlJc w:val="right"/>
+      <w:pPr>
+        <w:ind w:left="6480" w:hanging="180"/>
+      </w:pPr>
+    </w:lvl>
+  </w:abstractNum>
+  <w:abstractNum w:abstractNumId="1">
     <w:nsid w:val="0A2A1594"/>
     <w:multiLevelType w:val="hybridMultilevel"/>
     <w:tmpl w:val="02B8B990"/>
@@ -9970,7 +12297,96 @@
       </w:pPr>
     </w:lvl>
   </w:abstractNum>
-  <w:abstractNum w:abstractNumId="1">
+  <w:abstractNum w:abstractNumId="2">
+    <w:nsid w:val="424F04DE"/>
+    <w:multiLevelType w:val="hybridMultilevel"/>
+    <w:tmpl w:val="9EAA80BE"/>
+    <w:lvl w:ilvl="0" w:tplc="04090017">
+      <w:start w:val="1"/>
+      <w:numFmt w:val="lowerLetter"/>
+      <w:lvlText w:val="%1)"/>
+      <w:lvlJc w:val="left"/>
+      <w:pPr>
+        <w:ind w:left="720" w:hanging="360"/>
+      </w:pPr>
+      <w:rPr>
+        <w:rFonts w:hint="default"/>
+      </w:rPr>
+    </w:lvl>
+    <w:lvl w:ilvl="1" w:tplc="04090019" w:tentative="1">
+      <w:start w:val="1"/>
+      <w:numFmt w:val="lowerLetter"/>
+      <w:lvlText w:val="%2."/>
+      <w:lvlJc w:val="left"/>
+      <w:pPr>
+        <w:ind w:left="1440" w:hanging="360"/>
+      </w:pPr>
+    </w:lvl>
+    <w:lvl w:ilvl="2" w:tplc="0409001B" w:tentative="1">
+      <w:start w:val="1"/>
+      <w:numFmt w:val="lowerRoman"/>
+      <w:lvlText w:val="%3."/>
+      <w:lvlJc w:val="right"/>
+      <w:pPr>
+        <w:ind w:left="2160" w:hanging="180"/>
+      </w:pPr>
+    </w:lvl>
+    <w:lvl w:ilvl="3" w:tplc="0409000F" w:tentative="1">
+      <w:start w:val="1"/>
+      <w:numFmt w:val="decimal"/>
+      <w:lvlText w:val="%4."/>
+      <w:lvlJc w:val="left"/>
+      <w:pPr>
+        <w:ind w:left="2880" w:hanging="360"/>
+      </w:pPr>
+    </w:lvl>
+    <w:lvl w:ilvl="4" w:tplc="04090019" w:tentative="1">
+      <w:start w:val="1"/>
+      <w:numFmt w:val="lowerLetter"/>
+      <w:lvlText w:val="%5."/>
+      <w:lvlJc w:val="left"/>
+      <w:pPr>
+        <w:ind w:left="3600" w:hanging="360"/>
+      </w:pPr>
+    </w:lvl>
+    <w:lvl w:ilvl="5" w:tplc="0409001B" w:tentative="1">
+      <w:start w:val="1"/>
+      <w:numFmt w:val="lowerRoman"/>
+      <w:lvlText w:val="%6."/>
+      <w:lvlJc w:val="right"/>
+      <w:pPr>
+        <w:ind w:left="4320" w:hanging="180"/>
+      </w:pPr>
+    </w:lvl>
+    <w:lvl w:ilvl="6" w:tplc="0409000F" w:tentative="1">
+      <w:start w:val="1"/>
+      <w:numFmt w:val="decimal"/>
+      <w:lvlText w:val="%7."/>
+      <w:lvlJc w:val="left"/>
+      <w:pPr>
+        <w:ind w:left="5040" w:hanging="360"/>
+      </w:pPr>
+    </w:lvl>
+    <w:lvl w:ilvl="7" w:tplc="04090019" w:tentative="1">
+      <w:start w:val="1"/>
+      <w:numFmt w:val="lowerLetter"/>
+      <w:lvlText w:val="%8."/>
+      <w:lvlJc w:val="left"/>
+      <w:pPr>
+        <w:ind w:left="5760" w:hanging="360"/>
+      </w:pPr>
+    </w:lvl>
+    <w:lvl w:ilvl="8" w:tplc="0409001B" w:tentative="1">
+      <w:start w:val="1"/>
+      <w:numFmt w:val="lowerRoman"/>
+      <w:lvlText w:val="%9."/>
+      <w:lvlJc w:val="right"/>
+      <w:pPr>
+        <w:ind w:left="6480" w:hanging="180"/>
+      </w:pPr>
+    </w:lvl>
+  </w:abstractNum>
+  <w:abstractNum w:abstractNumId="3">
     <w:nsid w:val="4E6428B7"/>
     <w:multiLevelType w:val="multilevel"/>
     <w:tmpl w:val="4704DB64"/>
@@ -10083,7 +12499,7 @@
       </w:pPr>
     </w:lvl>
   </w:abstractNum>
-  <w:abstractNum w:abstractNumId="2">
+  <w:abstractNum w:abstractNumId="4">
     <w:nsid w:val="59EF7C1B"/>
     <w:multiLevelType w:val="hybridMultilevel"/>
     <w:tmpl w:val="02B8B990"/>
@@ -10169,7 +12585,96 @@
       </w:pPr>
     </w:lvl>
   </w:abstractNum>
-  <w:abstractNum w:abstractNumId="3">
+  <w:abstractNum w:abstractNumId="5">
+    <w:nsid w:val="6A551CCA"/>
+    <w:multiLevelType w:val="hybridMultilevel"/>
+    <w:tmpl w:val="FD80B8C2"/>
+    <w:lvl w:ilvl="0" w:tplc="28B282E4">
+      <w:start w:val="1"/>
+      <w:numFmt w:val="lowerLetter"/>
+      <w:lvlText w:val="%1.)"/>
+      <w:lvlJc w:val="left"/>
+      <w:pPr>
+        <w:ind w:left="1080" w:hanging="360"/>
+      </w:pPr>
+      <w:rPr>
+        <w:rFonts w:hint="default"/>
+      </w:rPr>
+    </w:lvl>
+    <w:lvl w:ilvl="1" w:tplc="04090019" w:tentative="1">
+      <w:start w:val="1"/>
+      <w:numFmt w:val="lowerLetter"/>
+      <w:lvlText w:val="%2."/>
+      <w:lvlJc w:val="left"/>
+      <w:pPr>
+        <w:ind w:left="1800" w:hanging="360"/>
+      </w:pPr>
+    </w:lvl>
+    <w:lvl w:ilvl="2" w:tplc="0409001B" w:tentative="1">
+      <w:start w:val="1"/>
+      <w:numFmt w:val="lowerRoman"/>
+      <w:lvlText w:val="%3."/>
+      <w:lvlJc w:val="right"/>
+      <w:pPr>
+        <w:ind w:left="2520" w:hanging="180"/>
+      </w:pPr>
+    </w:lvl>
+    <w:lvl w:ilvl="3" w:tplc="0409000F" w:tentative="1">
+      <w:start w:val="1"/>
+      <w:numFmt w:val="decimal"/>
+      <w:lvlText w:val="%4."/>
+      <w:lvlJc w:val="left"/>
+      <w:pPr>
+        <w:ind w:left="3240" w:hanging="360"/>
+      </w:pPr>
+    </w:lvl>
+    <w:lvl w:ilvl="4" w:tplc="04090019" w:tentative="1">
+      <w:start w:val="1"/>
+      <w:numFmt w:val="lowerLetter"/>
+      <w:lvlText w:val="%5."/>
+      <w:lvlJc w:val="left"/>
+      <w:pPr>
+        <w:ind w:left="3960" w:hanging="360"/>
+      </w:pPr>
+    </w:lvl>
+    <w:lvl w:ilvl="5" w:tplc="0409001B" w:tentative="1">
+      <w:start w:val="1"/>
+      <w:numFmt w:val="lowerRoman"/>
+      <w:lvlText w:val="%6."/>
+      <w:lvlJc w:val="right"/>
+      <w:pPr>
+        <w:ind w:left="4680" w:hanging="180"/>
+      </w:pPr>
+    </w:lvl>
+    <w:lvl w:ilvl="6" w:tplc="0409000F" w:tentative="1">
+      <w:start w:val="1"/>
+      <w:numFmt w:val="decimal"/>
+      <w:lvlText w:val="%7."/>
+      <w:lvlJc w:val="left"/>
+      <w:pPr>
+        <w:ind w:left="5400" w:hanging="360"/>
+      </w:pPr>
+    </w:lvl>
+    <w:lvl w:ilvl="7" w:tplc="04090019" w:tentative="1">
+      <w:start w:val="1"/>
+      <w:numFmt w:val="lowerLetter"/>
+      <w:lvlText w:val="%8."/>
+      <w:lvlJc w:val="left"/>
+      <w:pPr>
+        <w:ind w:left="6120" w:hanging="360"/>
+      </w:pPr>
+    </w:lvl>
+    <w:lvl w:ilvl="8" w:tplc="0409001B" w:tentative="1">
+      <w:start w:val="1"/>
+      <w:numFmt w:val="lowerRoman"/>
+      <w:lvlText w:val="%9."/>
+      <w:lvlJc w:val="right"/>
+      <w:pPr>
+        <w:ind w:left="6840" w:hanging="180"/>
+      </w:pPr>
+    </w:lvl>
+  </w:abstractNum>
+  <w:abstractNum w:abstractNumId="6">
     <w:nsid w:val="7B571EF2"/>
     <w:multiLevelType w:val="hybridMultilevel"/>
     <w:tmpl w:val="D40091F6"/>
@@ -10259,16 +12764,25 @@
     </w:lvl>
   </w:abstractNum>
   <w:num w:numId="1">
+    <w:abstractNumId w:val="6"/>
+  </w:num>
+  <w:num w:numId="2">
     <w:abstractNumId w:val="3"/>
   </w:num>
-  <w:num w:numId="2">
+  <w:num w:numId="3">
+    <w:abstractNumId w:val="4"/>
+  </w:num>
+  <w:num w:numId="4">
     <w:abstractNumId w:val="1"/>
   </w:num>
-  <w:num w:numId="3">
+  <w:num w:numId="5">
+    <w:abstractNumId w:val="5"/>
+  </w:num>
+  <w:num w:numId="6">
+    <w:abstractNumId w:val="0"/>
+  </w:num>
+  <w:num w:numId="7">
     <w:abstractNumId w:val="2"/>
-  </w:num>
-  <w:num w:numId="4">
-    <w:abstractNumId w:val="0"/>
   </w:num>
 </w:numbering>
 </file>
@@ -10932,6 +13446,7 @@
       <w:lang w:val="en-PH"/>
     </w:rPr>
     <w:tblPr>
+      <w:tblInd w:w="0" w:type="dxa"/>
       <w:tblBorders>
         <w:top w:val="single" w:sz="4" w:space="0" w:color="000000" w:themeColor="text1"/>
         <w:left w:val="single" w:sz="4" w:space="0" w:color="000000" w:themeColor="text1"/>
@@ -10940,6 +13455,12 @@
         <w:insideH w:val="single" w:sz="4" w:space="0" w:color="000000" w:themeColor="text1"/>
         <w:insideV w:val="single" w:sz="4" w:space="0" w:color="000000" w:themeColor="text1"/>
       </w:tblBorders>
+      <w:tblCellMar>
+        <w:top w:w="0" w:type="dxa"/>
+        <w:left w:w="108" w:type="dxa"/>
+        <w:bottom w:w="0" w:type="dxa"/>
+        <w:right w:w="108" w:type="dxa"/>
+      </w:tblCellMar>
     </w:tblPr>
   </w:style>
 </w:styles>
@@ -11886,7 +14407,7 @@
 </file>
 
 <file path=customXml/itemProps1.xml><?xml version="1.0" encoding="utf-8"?>
-<ds:datastoreItem xmlns:ds="http://schemas.openxmlformats.org/officeDocument/2006/customXml" ds:itemID="{EFF2ABAA-A7BE-4396-9684-CDA27E8D7DD2}">
+<ds:datastoreItem xmlns:ds="http://schemas.openxmlformats.org/officeDocument/2006/customXml" ds:itemID="{DD03EF4B-D7A1-401A-99B3-0727B5D79F3B}">
   <ds:schemaRefs>
     <ds:schemaRef ds:uri="http://schemas.openxmlformats.org/officeDocument/2006/bibliography"/>
   </ds:schemaRefs>

</xml_diff>

<commit_message>
CF of Study Push
*Placed CF of the study, naswap ata sa system kaya ganun, anyways prob
solved.
</commit_message>
<xml_diff>
--- a/docs/FORChapter1to3.docx
+++ b/docs/FORChapter1to3.docx
@@ -334,18 +334,8 @@
           <w:sz w:val="24"/>
           <w:szCs w:val="24"/>
         </w:rPr>
-        <w:t xml:space="preserve"> et al., 2005; </w:t>
-      </w:r>
-      <w:proofErr w:type="spellStart"/>
-      <w:r>
-        <w:rPr>
-          <w:rFonts w:ascii="Times New Roman" w:hAnsi="Times New Roman" w:cs="Times New Roman"/>
-          <w:sz w:val="24"/>
-          <w:szCs w:val="24"/>
-        </w:rPr>
-        <w:t>Cardie</w:t>
-      </w:r>
-      <w:proofErr w:type="spellEnd"/>
+        <w:t xml:space="preserve"> et al., 2005; Cardie</w:t>
+      </w:r>
       <w:r>
         <w:rPr>
           <w:rFonts w:ascii="Times New Roman" w:hAnsi="Times New Roman" w:cs="Times New Roman"/>
@@ -360,18 +350,8 @@
           <w:sz w:val="24"/>
           <w:szCs w:val="24"/>
         </w:rPr>
-        <w:t xml:space="preserve">, 2005; Cui et al., 2006; </w:t>
-      </w:r>
-      <w:proofErr w:type="spellStart"/>
-      <w:r>
-        <w:rPr>
-          <w:rFonts w:ascii="Times New Roman" w:hAnsi="Times New Roman" w:cs="Times New Roman"/>
-          <w:sz w:val="24"/>
-          <w:szCs w:val="24"/>
-        </w:rPr>
-        <w:t>Balahur</w:t>
-      </w:r>
-      <w:proofErr w:type="spellEnd"/>
+        <w:t>, 2005; Cui et al., 2006; Balahur</w:t>
+      </w:r>
       <w:r>
         <w:rPr>
           <w:rFonts w:ascii="Times New Roman" w:hAnsi="Times New Roman" w:cs="Times New Roman"/>
@@ -432,43 +412,7 @@
           <w:szCs w:val="24"/>
         </w:rPr>
         <w:lastRenderedPageBreak/>
-        <w:t>independence given the label assumption in a non-trivial way and still get an efficient algorithm for this class [</w:t>
-      </w:r>
-      <w:proofErr w:type="spellStart"/>
-      <w:r>
-        <w:rPr>
-          <w:rFonts w:ascii="Times New Roman" w:hAnsi="Times New Roman" w:cs="Times New Roman"/>
-          <w:sz w:val="24"/>
-          <w:szCs w:val="24"/>
-        </w:rPr>
-        <w:t>Balcan</w:t>
-      </w:r>
-      <w:proofErr w:type="spellEnd"/>
-      <w:r>
-        <w:rPr>
-          <w:rFonts w:ascii="Times New Roman" w:hAnsi="Times New Roman" w:cs="Times New Roman"/>
-          <w:sz w:val="24"/>
-          <w:szCs w:val="24"/>
-        </w:rPr>
-        <w:t xml:space="preserve"> and Blum, </w:t>
-      </w:r>
-      <w:proofErr w:type="spellStart"/>
-      <w:r>
-        <w:rPr>
-          <w:rFonts w:ascii="Times New Roman" w:hAnsi="Times New Roman" w:cs="Times New Roman"/>
-          <w:sz w:val="24"/>
-          <w:szCs w:val="24"/>
-        </w:rPr>
-        <w:t>n.d.</w:t>
-      </w:r>
-      <w:proofErr w:type="spellEnd"/>
-      <w:r>
-        <w:rPr>
-          <w:rFonts w:ascii="Times New Roman" w:hAnsi="Times New Roman" w:cs="Times New Roman"/>
-          <w:sz w:val="24"/>
-          <w:szCs w:val="24"/>
-        </w:rPr>
-        <w:t>].</w:t>
+        <w:t>independence given the label assumption in a non-trivial way and still get an efficient algorithm for this class [Balcan and Blum, n.d.].</w:t>
       </w:r>
     </w:p>
     <w:p>
@@ -513,36 +457,8 @@
           <w:sz w:val="24"/>
           <w:szCs w:val="24"/>
         </w:rPr>
-        <w:t>lassification [</w:t>
-      </w:r>
-      <w:proofErr w:type="spellStart"/>
-      <w:r>
-        <w:rPr>
-          <w:rFonts w:ascii="Times New Roman" w:hAnsi="Times New Roman" w:cs="Times New Roman"/>
-          <w:sz w:val="24"/>
-          <w:szCs w:val="24"/>
-        </w:rPr>
-        <w:t>Duin</w:t>
-      </w:r>
-      <w:proofErr w:type="spellEnd"/>
-      <w:r>
-        <w:rPr>
-          <w:rFonts w:ascii="Times New Roman" w:hAnsi="Times New Roman" w:cs="Times New Roman"/>
-          <w:sz w:val="24"/>
-          <w:szCs w:val="24"/>
-        </w:rPr>
-        <w:t xml:space="preserve"> and </w:t>
-      </w:r>
-      <w:proofErr w:type="spellStart"/>
-      <w:r>
-        <w:rPr>
-          <w:rFonts w:ascii="Times New Roman" w:hAnsi="Times New Roman" w:cs="Times New Roman"/>
-          <w:sz w:val="24"/>
-          <w:szCs w:val="24"/>
-        </w:rPr>
-        <w:t>Juszczak</w:t>
-      </w:r>
-      <w:proofErr w:type="spellEnd"/>
+        <w:t>lassification [Duin and Juszczak</w:t>
+      </w:r>
       <w:r>
         <w:rPr>
           <w:rFonts w:ascii="Times New Roman" w:hAnsi="Times New Roman" w:cs="Times New Roman"/>
@@ -756,27 +672,7 @@
           <w:szCs w:val="24"/>
           <w:shd w:val="clear" w:color="auto" w:fill="FFFFFF"/>
         </w:rPr>
-        <w:t xml:space="preserve"> will be pushed to the inappropriate expressions feature collection. Then, the </w:t>
-      </w:r>
-      <w:proofErr w:type="spellStart"/>
-      <w:r>
-        <w:rPr>
-          <w:rFonts w:ascii="Times New Roman" w:hAnsi="Times New Roman" w:cs="Times New Roman"/>
-          <w:sz w:val="24"/>
-          <w:szCs w:val="24"/>
-          <w:shd w:val="clear" w:color="auto" w:fill="FFFFFF"/>
-        </w:rPr>
-        <w:t>synsets</w:t>
-      </w:r>
-      <w:proofErr w:type="spellEnd"/>
-      <w:r>
-        <w:rPr>
-          <w:rFonts w:ascii="Times New Roman" w:hAnsi="Times New Roman" w:cs="Times New Roman"/>
-          <w:sz w:val="24"/>
-          <w:szCs w:val="24"/>
-          <w:shd w:val="clear" w:color="auto" w:fill="FFFFFF"/>
-        </w:rPr>
-        <w:t xml:space="preserve"> of the sampled inappropriate word will be sampled as training data again. The process of the recognition of inappropriate expression </w:t>
+        <w:t xml:space="preserve"> will be pushed to the inappropriate expressions feature collection. Then, the synsets of the sampled inappropriate word will be sampled as training data again. The process of the recognition of inappropriate expression </w:t>
       </w:r>
       <w:r>
         <w:rPr>
@@ -1010,6 +906,71 @@
         </w:rPr>
         <w:softHyphen/>
       </w:r>
+      <w:r>
+        <w:rPr>
+          <w:rFonts w:ascii="Times New Roman" w:hAnsi="Times New Roman" w:cs="Times New Roman"/>
+          <w:sz w:val="24"/>
+          <w:szCs w:val="24"/>
+          <w:shd w:val="clear" w:color="auto" w:fill="FFFFFF"/>
+        </w:rPr>
+        <w:t xml:space="preserve"> </w:t>
+      </w:r>
+      <w:r>
+        <w:rPr>
+          <w:rFonts w:ascii="Times New Roman" w:hAnsi="Times New Roman" w:cs="Times New Roman"/>
+          <w:sz w:val="24"/>
+          <w:szCs w:val="24"/>
+          <w:shd w:val="clear" w:color="auto" w:fill="FFFFFF"/>
+        </w:rPr>
+        <w:t>T</w:t>
+      </w:r>
+      <w:r>
+        <w:rPr>
+          <w:rFonts w:ascii="Times New Roman" w:hAnsi="Times New Roman" w:cs="Times New Roman"/>
+          <w:sz w:val="24"/>
+          <w:szCs w:val="24"/>
+          <w:shd w:val="clear" w:color="auto" w:fill="FFFFFF"/>
+        </w:rPr>
+        <w:t xml:space="preserve">he </w:t>
+      </w:r>
+      <w:r>
+        <w:rPr>
+          <w:rFonts w:ascii="Times New Roman" w:hAnsi="Times New Roman" w:cs="Times New Roman"/>
+          <w:sz w:val="24"/>
+          <w:szCs w:val="24"/>
+          <w:shd w:val="clear" w:color="auto" w:fill="FFFFFF"/>
+        </w:rPr>
+        <w:t>Concept is to study</w:t>
+      </w:r>
+      <w:r>
+        <w:rPr>
+          <w:rFonts w:ascii="Times New Roman" w:hAnsi="Times New Roman" w:cs="Times New Roman"/>
+          <w:sz w:val="24"/>
+          <w:szCs w:val="24"/>
+          <w:shd w:val="clear" w:color="auto" w:fill="FFFFFF"/>
+        </w:rPr>
+        <w:t xml:space="preserve"> a model in which there will be a</w:t>
+      </w:r>
+      <w:r>
+        <w:rPr>
+          <w:rFonts w:ascii="Times New Roman" w:hAnsi="Times New Roman" w:cs="Times New Roman"/>
+          <w:sz w:val="24"/>
+          <w:szCs w:val="24"/>
+          <w:shd w:val="clear" w:color="auto" w:fill="FFFFFF"/>
+        </w:rPr>
+        <w:t xml:space="preserve">. machine that learns inappropriate expressions and recognize it. </w:t>
+      </w:r>
+      <w:r>
+        <w:rPr>
+          <w:rFonts w:ascii="Times New Roman" w:hAnsi="Times New Roman" w:cs="Times New Roman"/>
+          <w:sz w:val="24"/>
+          <w:szCs w:val="24"/>
+          <w:shd w:val="clear" w:color="auto" w:fill="FFFFFF"/>
+        </w:rPr>
+        <w:t>There will be different training sets and different sample documents. Then, the results will be experimented via Experiment Paper. The output will be the evaluations and recommendation of the system and the approach to solve the problem about recognizing inappropriate expressions.</w:t>
+      </w:r>
+      <w:bookmarkStart w:id="0" w:name="_GoBack"/>
+      <w:bookmarkEnd w:id="0"/>
     </w:p>
     <w:p>
       <w:pPr>
@@ -1168,25 +1129,14 @@
           <w:shd w:val="clear" w:color="auto" w:fill="FFFFFF"/>
         </w:rPr>
       </w:pPr>
-      <w:proofErr w:type="spellStart"/>
-      <w:r>
-        <w:rPr>
-          <w:rFonts w:ascii="Times New Roman" w:hAnsi="Times New Roman" w:cs="Times New Roman"/>
-          <w:sz w:val="24"/>
-          <w:szCs w:val="24"/>
-          <w:shd w:val="clear" w:color="auto" w:fill="FFFFFF"/>
-        </w:rPr>
-        <w:t>i</w:t>
-      </w:r>
-      <w:proofErr w:type="spellEnd"/>
-      <w:r>
-        <w:rPr>
-          <w:rFonts w:ascii="Times New Roman" w:hAnsi="Times New Roman" w:cs="Times New Roman"/>
-          <w:sz w:val="24"/>
-          <w:szCs w:val="24"/>
-          <w:shd w:val="clear" w:color="auto" w:fill="FFFFFF"/>
-        </w:rPr>
-        <w:t>. Accuracy</w:t>
+      <w:r>
+        <w:rPr>
+          <w:rFonts w:ascii="Times New Roman" w:hAnsi="Times New Roman" w:cs="Times New Roman"/>
+          <w:sz w:val="24"/>
+          <w:szCs w:val="24"/>
+          <w:shd w:val="clear" w:color="auto" w:fill="FFFFFF"/>
+        </w:rPr>
+        <w:t>i. Accuracy</w:t>
       </w:r>
     </w:p>
     <w:p>
@@ -1282,6 +1232,7 @@
           <w:szCs w:val="24"/>
           <w:shd w:val="clear" w:color="auto" w:fill="FFFFFF"/>
         </w:rPr>
+        <w:lastRenderedPageBreak/>
         <w:t>Recall</w:t>
       </w:r>
     </w:p>
@@ -1341,7 +1292,6 @@
           <w:szCs w:val="24"/>
           <w:shd w:val="clear" w:color="auto" w:fill="FFFFFF"/>
         </w:rPr>
-        <w:lastRenderedPageBreak/>
         <w:t>1</w:t>
       </w:r>
       <w:r>
@@ -1587,43 +1537,7 @@
           <w:sz w:val="24"/>
           <w:szCs w:val="24"/>
         </w:rPr>
-        <w:t xml:space="preserve">The system will be deployed as a Java Application. The system will be dependent of the tools such as </w:t>
-      </w:r>
-      <w:proofErr w:type="spellStart"/>
-      <w:r>
-        <w:rPr>
-          <w:rFonts w:ascii="Times New Roman" w:hAnsi="Times New Roman" w:cs="Times New Roman"/>
-          <w:sz w:val="24"/>
-          <w:szCs w:val="24"/>
-        </w:rPr>
-        <w:t>WordNet</w:t>
-      </w:r>
-      <w:proofErr w:type="spellEnd"/>
-      <w:r>
-        <w:rPr>
-          <w:rFonts w:ascii="Times New Roman" w:hAnsi="Times New Roman" w:cs="Times New Roman"/>
-          <w:sz w:val="24"/>
-          <w:szCs w:val="24"/>
-        </w:rPr>
-        <w:t xml:space="preserve">, </w:t>
-      </w:r>
-      <w:proofErr w:type="spellStart"/>
-      <w:r>
-        <w:rPr>
-          <w:rFonts w:ascii="Times New Roman" w:hAnsi="Times New Roman" w:cs="Times New Roman"/>
-          <w:sz w:val="24"/>
-          <w:szCs w:val="24"/>
-        </w:rPr>
-        <w:t>SentiWordNet</w:t>
-      </w:r>
-      <w:proofErr w:type="spellEnd"/>
-      <w:r>
-        <w:rPr>
-          <w:rFonts w:ascii="Times New Roman" w:hAnsi="Times New Roman" w:cs="Times New Roman"/>
-          <w:sz w:val="24"/>
-          <w:szCs w:val="24"/>
-        </w:rPr>
-        <w:t>,</w:t>
+        <w:t>The system will be deployed as a Java Application. The system will be dependent of the tools such as WordNet, SentiWordNet,</w:t>
       </w:r>
       <w:r>
         <w:rPr>
@@ -1743,6 +1657,7 @@
           <w:sz w:val="24"/>
           <w:szCs w:val="24"/>
         </w:rPr>
+        <w:lastRenderedPageBreak/>
         <w:t>The time frame for the development of the system will compose of an estimated time of 3 months of prototyping. The study will be evaluated by experts, like News Editorial board Staff, Social Science Experts, and Linguists.</w:t>
       </w:r>
       <w:r>
@@ -1815,7 +1730,6 @@
           <w:sz w:val="24"/>
           <w:szCs w:val="24"/>
         </w:rPr>
-        <w:lastRenderedPageBreak/>
         <w:tab/>
       </w:r>
       <w:r>
@@ -2182,6 +2096,7 @@
           <w:sz w:val="24"/>
           <w:szCs w:val="24"/>
         </w:rPr>
+        <w:lastRenderedPageBreak/>
         <w:t>Future Researches</w:t>
       </w:r>
       <w:r>
@@ -2247,7 +2162,6 @@
           <w:sz w:val="24"/>
           <w:szCs w:val="24"/>
         </w:rPr>
-        <w:lastRenderedPageBreak/>
         <w:t xml:space="preserve">Bootstrapping </w:t>
       </w:r>
       <w:r>
@@ -2445,6 +2359,7 @@
           <w:sz w:val="24"/>
           <w:szCs w:val="24"/>
         </w:rPr>
+        <w:lastRenderedPageBreak/>
         <w:t>Semi</w:t>
       </w:r>
       <w:r>
@@ -2493,78 +2408,13 @@
           <w:szCs w:val="24"/>
         </w:rPr>
       </w:pPr>
-      <w:proofErr w:type="spellStart"/>
-      <w:r>
-        <w:rPr>
-          <w:rFonts w:ascii="Times New Roman" w:hAnsi="Times New Roman" w:cs="Times New Roman"/>
-          <w:sz w:val="24"/>
-          <w:szCs w:val="24"/>
-        </w:rPr>
-        <w:lastRenderedPageBreak/>
-        <w:t>SentiWordNet</w:t>
-      </w:r>
-      <w:proofErr w:type="spellEnd"/>
-      <w:r>
-        <w:rPr>
-          <w:rFonts w:ascii="Times New Roman" w:hAnsi="Times New Roman" w:cs="Times New Roman"/>
-          <w:sz w:val="24"/>
-          <w:szCs w:val="24"/>
-        </w:rPr>
-        <w:t xml:space="preserve"> - is a lexical resource for opinion mining. </w:t>
-      </w:r>
-      <w:proofErr w:type="spellStart"/>
-      <w:r>
-        <w:rPr>
-          <w:rFonts w:ascii="Times New Roman" w:hAnsi="Times New Roman" w:cs="Times New Roman"/>
-          <w:sz w:val="24"/>
-          <w:szCs w:val="24"/>
-        </w:rPr>
-        <w:t>SentiWordNet</w:t>
-      </w:r>
-      <w:proofErr w:type="spellEnd"/>
-      <w:r>
-        <w:rPr>
-          <w:rFonts w:ascii="Times New Roman" w:hAnsi="Times New Roman" w:cs="Times New Roman"/>
-          <w:sz w:val="24"/>
-          <w:szCs w:val="24"/>
-        </w:rPr>
-        <w:t xml:space="preserve"> assigns to each </w:t>
-      </w:r>
-      <w:proofErr w:type="spellStart"/>
-      <w:r>
-        <w:rPr>
-          <w:rFonts w:ascii="Times New Roman" w:hAnsi="Times New Roman" w:cs="Times New Roman"/>
-          <w:sz w:val="24"/>
-          <w:szCs w:val="24"/>
-        </w:rPr>
-        <w:t>synset</w:t>
-      </w:r>
-      <w:proofErr w:type="spellEnd"/>
-      <w:r>
-        <w:rPr>
-          <w:rFonts w:ascii="Times New Roman" w:hAnsi="Times New Roman" w:cs="Times New Roman"/>
-          <w:sz w:val="24"/>
-          <w:szCs w:val="24"/>
-        </w:rPr>
-        <w:t xml:space="preserve"> of </w:t>
-      </w:r>
-      <w:proofErr w:type="spellStart"/>
-      <w:r>
-        <w:rPr>
-          <w:rFonts w:ascii="Times New Roman" w:hAnsi="Times New Roman" w:cs="Times New Roman"/>
-          <w:sz w:val="24"/>
-          <w:szCs w:val="24"/>
-        </w:rPr>
-        <w:t>WordNet</w:t>
-      </w:r>
-      <w:proofErr w:type="spellEnd"/>
-      <w:r>
-        <w:rPr>
-          <w:rFonts w:ascii="Times New Roman" w:hAnsi="Times New Roman" w:cs="Times New Roman"/>
-          <w:sz w:val="24"/>
-          <w:szCs w:val="24"/>
-        </w:rPr>
-        <w:t xml:space="preserve"> three sentiment scores: positivity, negativity, objectivity.</w:t>
+      <w:r>
+        <w:rPr>
+          <w:rFonts w:ascii="Times New Roman" w:hAnsi="Times New Roman" w:cs="Times New Roman"/>
+          <w:sz w:val="24"/>
+          <w:szCs w:val="24"/>
+        </w:rPr>
+        <w:t>SentiWordNet - is a lexical resource for opinion mining. SentiWordNet assigns to each synset of WordNet three sentiment scores: positivity, negativity, objectivity.</w:t>
       </w:r>
     </w:p>
     <w:p>
@@ -2807,7 +2657,6 @@
         </w:rPr>
         <w:t> </w:t>
       </w:r>
-      <w:proofErr w:type="spellStart"/>
       <w:r>
         <w:rPr>
           <w:rFonts w:ascii="Times New Roman" w:hAnsi="Times New Roman" w:cs="Times New Roman"/>
@@ -2819,7 +2668,6 @@
         </w:rPr>
         <w:t>synsets</w:t>
       </w:r>
-      <w:proofErr w:type="spellEnd"/>
       <w:r>
         <w:rPr>
           <w:rFonts w:ascii="Times New Roman" w:hAnsi="Times New Roman" w:cs="Times New Roman"/>
@@ -3000,7 +2848,6 @@
           <w:sz w:val="24"/>
           <w:szCs w:val="24"/>
         </w:rPr>
-        <w:lastRenderedPageBreak/>
         <w:t>Chapter 2: Review of Related Literature</w:t>
       </w:r>
       <w:r>
@@ -3075,37 +2922,13 @@
         </w:rPr>
       </w:pPr>
       <w:r>
-        <w:t>Inappropriate Expression is something that is not within the bounds of what is considered appropriate or socially acceptable [</w:t>
-      </w:r>
-      <w:proofErr w:type="spellStart"/>
-      <w:r>
-        <w:t>YourDictionary</w:t>
-      </w:r>
-      <w:proofErr w:type="spellEnd"/>
-      <w:r>
-        <w:t xml:space="preserve">, </w:t>
-      </w:r>
-      <w:proofErr w:type="spellStart"/>
-      <w:r>
-        <w:t>n.d.</w:t>
-      </w:r>
-      <w:proofErr w:type="spellEnd"/>
-      <w:r>
-        <w:t>].</w:t>
+        <w:t>Inappropriate Expression is something that is not within the bounds of what is considered appropriate or socially acceptable [YourDictionary, n.d.].</w:t>
       </w:r>
       <w:r>
         <w:t xml:space="preserve"> Inappropriate expression includes information that upset </w:t>
       </w:r>
       <w:r>
-        <w:t>us or information that might lead or tempt us into unlawful or dangerous behavior. This could be content containing swearing, unmoderated chatrooms where there’s no one supervising the conversation and barring unsuitable comments and sexual explicit comments [Inappropriate Content, [</w:t>
-      </w:r>
-      <w:proofErr w:type="spellStart"/>
-      <w:r>
-        <w:t>n.d.</w:t>
-      </w:r>
-      <w:proofErr w:type="spellEnd"/>
-      <w:r>
-        <w:t>].</w:t>
+        <w:t>us or information that might lead or tempt us into unlawful or dangerous behavior. This could be content containing swearing, unmoderated chatrooms where there’s no one supervising the conversation and barring unsuitable comments and sexual explicit comments [Inappropriate Content, [n.d.].</w:t>
       </w:r>
       <w:r>
         <w:t xml:space="preserve"> </w:t>
@@ -3450,7 +3273,14 @@
         <w:rPr>
           <w:color w:val="252525"/>
         </w:rPr>
-        <w:t>In its older, more literal sense, the term profanity refers to offensive words, or religious words, used in a way that shows you do not respect God or holy things, or</w:t>
+        <w:t xml:space="preserve">In its </w:t>
+      </w:r>
+      <w:r>
+        <w:rPr>
+          <w:color w:val="252525"/>
+        </w:rPr>
+        <w:lastRenderedPageBreak/>
+        <w:t>older, more literal sense, the term profanity refers to offensive words, or religious words, used in a way that shows you do not respect God or holy things, or</w:t>
       </w:r>
       <w:r>
         <w:rPr>
@@ -3514,7 +3344,6 @@
           <w:sz w:val="24"/>
           <w:szCs w:val="24"/>
         </w:rPr>
-        <w:lastRenderedPageBreak/>
         <w:t>The Bootstrap algorithm works by drawing many independent bootstrap samples, evaluating the corresponding</w:t>
       </w:r>
       <w:r>
@@ -3611,43 +3440,7 @@
           <w:sz w:val="24"/>
           <w:szCs w:val="24"/>
         </w:rPr>
-        <w:t xml:space="preserve"> [</w:t>
-      </w:r>
-      <w:proofErr w:type="spellStart"/>
-      <w:r>
-        <w:rPr>
-          <w:rFonts w:ascii="Times New Roman" w:hAnsi="Times New Roman" w:cs="Times New Roman"/>
-          <w:sz w:val="24"/>
-          <w:szCs w:val="24"/>
-        </w:rPr>
-        <w:t>Efron</w:t>
-      </w:r>
-      <w:proofErr w:type="spellEnd"/>
-      <w:r>
-        <w:rPr>
-          <w:rFonts w:ascii="Times New Roman" w:hAnsi="Times New Roman" w:cs="Times New Roman"/>
-          <w:sz w:val="24"/>
-          <w:szCs w:val="24"/>
-        </w:rPr>
-        <w:t xml:space="preserve"> and </w:t>
-      </w:r>
-      <w:proofErr w:type="spellStart"/>
-      <w:r>
-        <w:rPr>
-          <w:rFonts w:ascii="Times New Roman" w:hAnsi="Times New Roman" w:cs="Times New Roman"/>
-          <w:sz w:val="24"/>
-          <w:szCs w:val="24"/>
-        </w:rPr>
-        <w:t>Tibshirani</w:t>
-      </w:r>
-      <w:proofErr w:type="spellEnd"/>
-      <w:r>
-        <w:rPr>
-          <w:rFonts w:ascii="Times New Roman" w:hAnsi="Times New Roman" w:cs="Times New Roman"/>
-          <w:sz w:val="24"/>
-          <w:szCs w:val="24"/>
-        </w:rPr>
-        <w:t>, 1993]</w:t>
+        <w:t xml:space="preserve"> [Efron and Tibshirani, 1993]</w:t>
       </w:r>
       <w:r>
         <w:rPr>
@@ -3683,25 +3476,7 @@
           <w:sz w:val="24"/>
           <w:szCs w:val="24"/>
         </w:rPr>
-        <w:t xml:space="preserve">With the bootstrap method, the basic sample is treated as the population and a Monte Carlo-style procedure is conducted on it. This is done by randomly drawing a large number of ‘resamples’ of size n from this original sample (of size n either) with replacement. So, although each resample will have the same number of elements as the original sample, it could include some of the original data points more than once, and some not included. Therefore, each of these resamples will randomly depart from the original sample. And because the elements in these resamples vary slightly, the statistic G*, calculated from one of these resample will take on slightly different values. The central assertion of the bootstrap method is that the relative frequency distribution of these G*’s is an estimate of the sampling distribution of G [The Original Bootstrap Method, </w:t>
-      </w:r>
-      <w:proofErr w:type="spellStart"/>
-      <w:r>
-        <w:rPr>
-          <w:rFonts w:ascii="Times New Roman" w:hAnsi="Times New Roman" w:cs="Times New Roman"/>
-          <w:sz w:val="24"/>
-          <w:szCs w:val="24"/>
-        </w:rPr>
-        <w:t>n.d.</w:t>
-      </w:r>
-      <w:proofErr w:type="spellEnd"/>
-      <w:r>
-        <w:rPr>
-          <w:rFonts w:ascii="Times New Roman" w:hAnsi="Times New Roman" w:cs="Times New Roman"/>
-          <w:sz w:val="24"/>
-          <w:szCs w:val="24"/>
-        </w:rPr>
-        <w:t>].</w:t>
+        <w:t>With the bootstrap method, the basic sample is treated as the population and a Monte Carlo-style procedure is conducted on it. This is done by randomly drawing a large number of ‘resamples’ of size n from this original sample (of size n either) with replacement. So, although each resample will have the same number of elements as the original sample, it could include some of the original data points more than once, and some not included. Therefore, each of these resamples will randomly depart from the original sample. And because the elements in these resamples vary slightly, the statistic G*, calculated from one of these resample will take on slightly different values. The central assertion of the bootstrap method is that the relative frequency distribution of these G*’s is an estimate of the sampling distribution of G [The Original Bootstrap Method, n.d.].</w:t>
       </w:r>
     </w:p>
     <w:p>
@@ -3756,6 +3531,7 @@
           <w:szCs w:val="24"/>
           <w:shd w:val="clear" w:color="auto" w:fill="FFFFFF"/>
         </w:rPr>
+        <w:lastRenderedPageBreak/>
         <w:t>Semi-supervised learning</w:t>
       </w:r>
       <w:r>
@@ -3965,37 +3741,7 @@
           <w:szCs w:val="24"/>
           <w:shd w:val="clear" w:color="auto" w:fill="FFFFFF"/>
         </w:rPr>
-        <w:t xml:space="preserve">(with completely labeled training data). Many machine-learning researchers </w:t>
-      </w:r>
-      <w:r>
-        <w:rPr>
-          <w:rFonts w:ascii="Times New Roman" w:hAnsi="Times New Roman" w:cs="Times New Roman"/>
-          <w:sz w:val="24"/>
-          <w:szCs w:val="24"/>
-          <w:shd w:val="clear" w:color="auto" w:fill="FFFFFF"/>
-        </w:rPr>
-        <w:lastRenderedPageBreak/>
-        <w:t xml:space="preserve">have found that unlabeled data, when used in conjunction with a small amount of labeled data, can produce considerable improvement in learning accuracy [Wikipedia, </w:t>
-      </w:r>
-      <w:proofErr w:type="spellStart"/>
-      <w:r>
-        <w:rPr>
-          <w:rFonts w:ascii="Times New Roman" w:hAnsi="Times New Roman" w:cs="Times New Roman"/>
-          <w:sz w:val="24"/>
-          <w:szCs w:val="24"/>
-          <w:shd w:val="clear" w:color="auto" w:fill="FFFFFF"/>
-        </w:rPr>
-        <w:t>n.d.</w:t>
-      </w:r>
-      <w:proofErr w:type="spellEnd"/>
-      <w:r>
-        <w:rPr>
-          <w:rFonts w:ascii="Times New Roman" w:hAnsi="Times New Roman" w:cs="Times New Roman"/>
-          <w:sz w:val="24"/>
-          <w:szCs w:val="24"/>
-          <w:shd w:val="clear" w:color="auto" w:fill="FFFFFF"/>
-        </w:rPr>
-        <w:t>].</w:t>
+        <w:t>(with completely labeled training data). Many machine-learning researchers have found that unlabeled data, when used in conjunction with a small amount of labeled data, can produce considerable improvement in learning accuracy [Wikipedia, n.d.].</w:t>
       </w:r>
     </w:p>
     <w:p>
@@ -4116,9 +3862,8 @@
           <w:szCs w:val="24"/>
           <w:shd w:val="clear" w:color="auto" w:fill="FFFFFF"/>
         </w:rPr>
-        <w:t>community in the early 1960s, [</w:t>
-      </w:r>
-      <w:proofErr w:type="spellStart"/>
+        <w:t>community in the early 1960s, [Norvig</w:t>
+      </w:r>
       <w:r>
         <w:rPr>
           <w:rFonts w:ascii="Times New Roman" w:hAnsi="Times New Roman" w:cs="Times New Roman"/>
@@ -4127,9 +3872,8 @@
           <w:szCs w:val="24"/>
           <w:shd w:val="clear" w:color="auto" w:fill="FFFFFF"/>
         </w:rPr>
-        <w:t>Norvig</w:t>
-      </w:r>
-      <w:proofErr w:type="spellEnd"/>
+        <w:t xml:space="preserve"> and Russell</w:t>
+      </w:r>
       <w:r>
         <w:rPr>
           <w:rFonts w:ascii="Times New Roman" w:hAnsi="Times New Roman" w:cs="Times New Roman"/>
@@ -4138,17 +3882,28 @@
           <w:szCs w:val="24"/>
           <w:shd w:val="clear" w:color="auto" w:fill="FFFFFF"/>
         </w:rPr>
-        <w:t xml:space="preserve"> and Russell</w:t>
-      </w:r>
-      <w:r>
-        <w:rPr>
+        <w:t xml:space="preserve"> et.al., 2003]</w:t>
+      </w:r>
+      <w:r>
+        <w:rPr>
+          <w:rStyle w:val="apple-converted-space"/>
           <w:rFonts w:ascii="Times New Roman" w:hAnsi="Times New Roman" w:cs="Times New Roman"/>
           <w:color w:val="252525"/>
           <w:sz w:val="24"/>
           <w:szCs w:val="24"/>
           <w:shd w:val="clear" w:color="auto" w:fill="FFFFFF"/>
         </w:rPr>
-        <w:t xml:space="preserve"> et.al., 2003]</w:t>
+        <w:t> </w:t>
+      </w:r>
+      <w:r>
+        <w:rPr>
+          <w:rFonts w:ascii="Times New Roman" w:hAnsi="Times New Roman" w:cs="Times New Roman"/>
+          <w:color w:val="252525"/>
+          <w:sz w:val="24"/>
+          <w:szCs w:val="24"/>
+          <w:shd w:val="clear" w:color="auto" w:fill="FFFFFF"/>
+        </w:rPr>
+        <w:t>and remains a popular (baseline) method for</w:t>
       </w:r>
       <w:r>
         <w:rPr>
@@ -4164,12 +3919,21 @@
       <w:r>
         <w:rPr>
           <w:rFonts w:ascii="Times New Roman" w:hAnsi="Times New Roman" w:cs="Times New Roman"/>
+          <w:sz w:val="24"/>
+          <w:szCs w:val="24"/>
+          <w:shd w:val="clear" w:color="auto" w:fill="FFFFFF"/>
+        </w:rPr>
+        <w:t>text categorization</w:t>
+      </w:r>
+      <w:r>
+        <w:rPr>
+          <w:rFonts w:ascii="Times New Roman" w:hAnsi="Times New Roman" w:cs="Times New Roman"/>
           <w:color w:val="252525"/>
           <w:sz w:val="24"/>
           <w:szCs w:val="24"/>
           <w:shd w:val="clear" w:color="auto" w:fill="FFFFFF"/>
         </w:rPr>
-        <w:t>and remains a popular (baseline) method for</w:t>
+        <w:t>, the problem of judging documents as belonging to one category or the other (such as</w:t>
       </w:r>
       <w:r>
         <w:rPr>
@@ -4189,7 +3953,7 @@
           <w:szCs w:val="24"/>
           <w:shd w:val="clear" w:color="auto" w:fill="FFFFFF"/>
         </w:rPr>
-        <w:t>text categorization</w:t>
+        <w:t>spam or legitimate</w:t>
       </w:r>
       <w:r>
         <w:rPr>
@@ -4199,7 +3963,7 @@
           <w:szCs w:val="24"/>
           <w:shd w:val="clear" w:color="auto" w:fill="FFFFFF"/>
         </w:rPr>
-        <w:t>, the problem of judging documents as belonging to one category or the other (such as</w:t>
+        <w:t>, sports or politics, etc.) with</w:t>
       </w:r>
       <w:r>
         <w:rPr>
@@ -4219,17 +3983,39 @@
           <w:szCs w:val="24"/>
           <w:shd w:val="clear" w:color="auto" w:fill="FFFFFF"/>
         </w:rPr>
-        <w:t>spam or legitimate</w:t>
-      </w:r>
-      <w:r>
-        <w:rPr>
+        <w:t>word frequencies</w:t>
+      </w:r>
+      <w:r>
+        <w:rPr>
+          <w:rStyle w:val="apple-converted-space"/>
           <w:rFonts w:ascii="Times New Roman" w:hAnsi="Times New Roman" w:cs="Times New Roman"/>
           <w:color w:val="252525"/>
           <w:sz w:val="24"/>
           <w:szCs w:val="24"/>
           <w:shd w:val="clear" w:color="auto" w:fill="FFFFFF"/>
         </w:rPr>
-        <w:t>, sports or politics, etc.) with</w:t>
+        <w:t> </w:t>
+      </w:r>
+      <w:r>
+        <w:rPr>
+          <w:rFonts w:ascii="Times New Roman" w:hAnsi="Times New Roman" w:cs="Times New Roman"/>
+          <w:color w:val="252525"/>
+          <w:sz w:val="24"/>
+          <w:szCs w:val="24"/>
+          <w:shd w:val="clear" w:color="auto" w:fill="FFFFFF"/>
+        </w:rPr>
+        <w:t xml:space="preserve">as the </w:t>
+      </w:r>
+      <w:r>
+        <w:rPr>
+          <w:rFonts w:ascii="Times New Roman" w:hAnsi="Times New Roman" w:cs="Times New Roman"/>
+          <w:color w:val="252525"/>
+          <w:sz w:val="24"/>
+          <w:szCs w:val="24"/>
+          <w:shd w:val="clear" w:color="auto" w:fill="FFFFFF"/>
+        </w:rPr>
+        <w:lastRenderedPageBreak/>
+        <w:t>features. With appropriate preprocessing, it is competitive in this domain with more advanced methods including</w:t>
       </w:r>
       <w:r>
         <w:rPr>
@@ -4249,7 +4035,35 @@
           <w:szCs w:val="24"/>
           <w:shd w:val="clear" w:color="auto" w:fill="FFFFFF"/>
         </w:rPr>
-        <w:t>word frequencies</w:t>
+        <w:t xml:space="preserve">support vector machines [Karger </w:t>
+      </w:r>
+      <w:r>
+        <w:rPr>
+          <w:rFonts w:ascii="Times New Roman" w:hAnsi="Times New Roman" w:cs="Times New Roman"/>
+          <w:sz w:val="24"/>
+          <w:szCs w:val="24"/>
+          <w:shd w:val="clear" w:color="auto" w:fill="FFFFFF"/>
+        </w:rPr>
+        <w:t>et.al.</w:t>
+      </w:r>
+      <w:r>
+        <w:rPr>
+          <w:rFonts w:ascii="Times New Roman" w:hAnsi="Times New Roman" w:cs="Times New Roman"/>
+          <w:sz w:val="24"/>
+          <w:szCs w:val="24"/>
+          <w:shd w:val="clear" w:color="auto" w:fill="FFFFFF"/>
+        </w:rPr>
+        <w:t xml:space="preserve"> 2003]</w:t>
+      </w:r>
+      <w:r>
+        <w:rPr>
+          <w:rFonts w:ascii="Times New Roman" w:hAnsi="Times New Roman" w:cs="Times New Roman"/>
+          <w:color w:val="252525"/>
+          <w:sz w:val="24"/>
+          <w:szCs w:val="24"/>
+          <w:shd w:val="clear" w:color="auto" w:fill="FFFFFF"/>
+        </w:rPr>
+        <w:t>.</w:t>
       </w:r>
       <w:r>
         <w:rPr>
@@ -4270,7 +4084,7 @@
           <w:szCs w:val="24"/>
           <w:shd w:val="clear" w:color="auto" w:fill="FFFFFF"/>
         </w:rPr>
-        <w:t>as the features. With appropriate preprocessing, it is competitive in this domain with more advanced methods including</w:t>
+        <w:t>It also finds application in automatic</w:t>
       </w:r>
       <w:r>
         <w:rPr>
@@ -4290,116 +4104,7 @@
           <w:szCs w:val="24"/>
           <w:shd w:val="clear" w:color="auto" w:fill="FFFFFF"/>
         </w:rPr>
-        <w:t>support vector machines [</w:t>
-      </w:r>
-      <w:proofErr w:type="spellStart"/>
-      <w:r>
-        <w:rPr>
-          <w:rFonts w:ascii="Times New Roman" w:hAnsi="Times New Roman" w:cs="Times New Roman"/>
-          <w:sz w:val="24"/>
-          <w:szCs w:val="24"/>
-          <w:shd w:val="clear" w:color="auto" w:fill="FFFFFF"/>
-        </w:rPr>
-        <w:t>Karger</w:t>
-      </w:r>
-      <w:proofErr w:type="spellEnd"/>
-      <w:r>
-        <w:rPr>
-          <w:rFonts w:ascii="Times New Roman" w:hAnsi="Times New Roman" w:cs="Times New Roman"/>
-          <w:sz w:val="24"/>
-          <w:szCs w:val="24"/>
-          <w:shd w:val="clear" w:color="auto" w:fill="FFFFFF"/>
-        </w:rPr>
-        <w:t xml:space="preserve"> </w:t>
-      </w:r>
-      <w:r>
-        <w:rPr>
-          <w:rFonts w:ascii="Times New Roman" w:hAnsi="Times New Roman" w:cs="Times New Roman"/>
-          <w:sz w:val="24"/>
-          <w:szCs w:val="24"/>
-          <w:shd w:val="clear" w:color="auto" w:fill="FFFFFF"/>
-        </w:rPr>
-        <w:t>et.al.</w:t>
-      </w:r>
-      <w:r>
-        <w:rPr>
-          <w:rFonts w:ascii="Times New Roman" w:hAnsi="Times New Roman" w:cs="Times New Roman"/>
-          <w:sz w:val="24"/>
-          <w:szCs w:val="24"/>
-          <w:shd w:val="clear" w:color="auto" w:fill="FFFFFF"/>
-        </w:rPr>
-        <w:t xml:space="preserve"> 2003]</w:t>
-      </w:r>
-      <w:r>
-        <w:rPr>
-          <w:rFonts w:ascii="Times New Roman" w:hAnsi="Times New Roman" w:cs="Times New Roman"/>
-          <w:color w:val="252525"/>
-          <w:sz w:val="24"/>
-          <w:szCs w:val="24"/>
-          <w:shd w:val="clear" w:color="auto" w:fill="FFFFFF"/>
-        </w:rPr>
-        <w:t>.</w:t>
-      </w:r>
-      <w:r>
-        <w:rPr>
-          <w:rStyle w:val="apple-converted-space"/>
-          <w:rFonts w:ascii="Times New Roman" w:hAnsi="Times New Roman" w:cs="Times New Roman"/>
-          <w:color w:val="252525"/>
-          <w:sz w:val="24"/>
-          <w:szCs w:val="24"/>
-          <w:shd w:val="clear" w:color="auto" w:fill="FFFFFF"/>
-        </w:rPr>
-        <w:t> </w:t>
-      </w:r>
-      <w:r>
-        <w:rPr>
-          <w:rFonts w:ascii="Times New Roman" w:hAnsi="Times New Roman" w:cs="Times New Roman"/>
-          <w:color w:val="252525"/>
-          <w:sz w:val="24"/>
-          <w:szCs w:val="24"/>
-          <w:shd w:val="clear" w:color="auto" w:fill="FFFFFF"/>
-        </w:rPr>
-        <w:t>It also finds application in automatic</w:t>
-      </w:r>
-      <w:r>
-        <w:rPr>
-          <w:rStyle w:val="apple-converted-space"/>
-          <w:rFonts w:ascii="Times New Roman" w:hAnsi="Times New Roman" w:cs="Times New Roman"/>
-          <w:color w:val="252525"/>
-          <w:sz w:val="24"/>
-          <w:szCs w:val="24"/>
-          <w:shd w:val="clear" w:color="auto" w:fill="FFFFFF"/>
-        </w:rPr>
-        <w:t> </w:t>
-      </w:r>
-      <w:r>
-        <w:rPr>
-          <w:rFonts w:ascii="Times New Roman" w:hAnsi="Times New Roman" w:cs="Times New Roman"/>
-          <w:sz w:val="24"/>
-          <w:szCs w:val="24"/>
-          <w:shd w:val="clear" w:color="auto" w:fill="FFFFFF"/>
-        </w:rPr>
-        <w:t>medical diagnosis [</w:t>
-      </w:r>
-      <w:proofErr w:type="spellStart"/>
-      <w:r>
-        <w:rPr>
-          <w:rFonts w:ascii="Times New Roman" w:hAnsi="Times New Roman" w:cs="Times New Roman"/>
-          <w:sz w:val="24"/>
-          <w:szCs w:val="24"/>
-          <w:shd w:val="clear" w:color="auto" w:fill="FFFFFF"/>
-        </w:rPr>
-        <w:t>Rish</w:t>
-      </w:r>
-      <w:proofErr w:type="spellEnd"/>
-      <w:r>
-        <w:rPr>
-          <w:rFonts w:ascii="Times New Roman" w:hAnsi="Times New Roman" w:cs="Times New Roman"/>
-          <w:sz w:val="24"/>
-          <w:szCs w:val="24"/>
-          <w:shd w:val="clear" w:color="auto" w:fill="FFFFFF"/>
-        </w:rPr>
-        <w:t>, 2001]</w:t>
+        <w:t>medical diagnosis [Rish, 2001]</w:t>
       </w:r>
       <w:r>
         <w:rPr>
@@ -4430,7 +4135,6 @@
           <w:szCs w:val="24"/>
           <w:shd w:val="clear" w:color="auto" w:fill="FFFFFF"/>
         </w:rPr>
-        <w:lastRenderedPageBreak/>
         <w:t>Naive Bayes classifiers are highly scalable, requiring a number of parameters linear in the number of variables (features/predictors) in a learning problem.</w:t>
       </w:r>
       <w:r>
@@ -4488,19 +4192,8 @@
           <w:szCs w:val="24"/>
           <w:shd w:val="clear" w:color="auto" w:fill="FFFFFF"/>
         </w:rPr>
-        <w:t>closed-form expression [</w:t>
-      </w:r>
-      <w:proofErr w:type="spellStart"/>
-      <w:r>
-        <w:rPr>
-          <w:rFonts w:ascii="Times New Roman" w:hAnsi="Times New Roman" w:cs="Times New Roman"/>
-          <w:sz w:val="24"/>
-          <w:szCs w:val="24"/>
-          <w:shd w:val="clear" w:color="auto" w:fill="FFFFFF"/>
-        </w:rPr>
-        <w:t>Norvig</w:t>
-      </w:r>
-      <w:proofErr w:type="spellEnd"/>
+        <w:t>closed-form expression [Norvig</w:t>
+      </w:r>
       <w:r>
         <w:rPr>
           <w:rFonts w:ascii="Times New Roman" w:hAnsi="Times New Roman" w:cs="Times New Roman"/>
@@ -4694,9 +4387,8 @@
           <w:szCs w:val="24"/>
           <w:shd w:val="clear" w:color="auto" w:fill="FFFFFF"/>
         </w:rPr>
-        <w:t xml:space="preserve">Bullying, in both physical and cyber worlds (the latter known as cyberbullying), has been recognized as a serious national health issue among adolescents. One is being bullied or victimized when he or she is exposed repeatedly over time to negative actions on the part of others. There are wide ranges of emotions expressed in bullying traces. After manually inspecting a number of bullying traces in Twitter, our domain experts identified seven most common emotions such as anger, embarrassment, empathy, fear, pride, relief and sadness. Analyzing Social Media to Detect Cyber Bullying using Sentiment Mining found that “sentiment analysis is the task of finding the opinions of people about specific textual entities. The decision making process of people is usually affected by the opinions formed by domain authorities and the proliferation of online discussions [Bi, </w:t>
-      </w:r>
-      <w:proofErr w:type="spellStart"/>
+        <w:t xml:space="preserve">Bullying, in both physical and cyber worlds (the latter known as cyberbullying), has been recognized as a serious national health issue among adolescents. One is being bullied or victimized when he or she is exposed repeatedly over time to negative actions on the part of others. There are wide ranges of emotions expressed in bullying traces. After manually inspecting a number of bullying traces in Twitter, our domain experts identified seven most common emotions such as anger, embarrassment, empathy, fear, pride, relief and sadness. Analyzing Social Media to Detect Cyber Bullying using Sentiment Mining found that “sentiment analysis is the task of finding the opinions of people about specific textual entities. The decision making process of </w:t>
+      </w:r>
       <w:r>
         <w:rPr>
           <w:rFonts w:ascii="Times New Roman" w:hAnsi="Times New Roman" w:cs="Times New Roman"/>
@@ -4705,18 +4397,8 @@
           <w:szCs w:val="24"/>
           <w:shd w:val="clear" w:color="auto" w:fill="FFFFFF"/>
         </w:rPr>
-        <w:t>n.d.</w:t>
-      </w:r>
-      <w:proofErr w:type="spellEnd"/>
-      <w:r>
-        <w:rPr>
-          <w:rFonts w:ascii="Times New Roman" w:hAnsi="Times New Roman" w:cs="Times New Roman"/>
-          <w:color w:val="000000"/>
-          <w:sz w:val="24"/>
-          <w:szCs w:val="24"/>
-          <w:shd w:val="clear" w:color="auto" w:fill="FFFFFF"/>
-        </w:rPr>
-        <w:t>].</w:t>
+        <w:lastRenderedPageBreak/>
+        <w:t>people is usually affected by the opinions formed by domain authorities and the proliferation of online discussions [Bi, n.d.].</w:t>
       </w:r>
     </w:p>
     <w:p>
@@ -4739,17 +4421,7 @@
           <w:szCs w:val="24"/>
           <w:shd w:val="clear" w:color="auto" w:fill="FFFFFF"/>
         </w:rPr>
-        <w:t xml:space="preserve">Sentiment Analysis has the potential to identify victims who pose high risk to themselves or others, and to enhance the scientific understanding of bullying overall </w:t>
-      </w:r>
-      <w:r>
-        <w:rPr>
-          <w:rFonts w:ascii="Times New Roman" w:hAnsi="Times New Roman" w:cs="Times New Roman"/>
-          <w:sz w:val="24"/>
-          <w:szCs w:val="24"/>
-          <w:shd w:val="clear" w:color="auto" w:fill="FFFFFF"/>
-        </w:rPr>
-        <w:lastRenderedPageBreak/>
-        <w:t xml:space="preserve">Victims usually experience negative emotions such as depression, anxiety and loneliness. In extreme cases such emotions are more violent or even suicidal. Detecting at risk individuals via sentiment analysis enables potential interventions. In addition, social scientists are interested in sentiment analysis on bullying traces to understand participants’ motivations </w:t>
+        <w:t xml:space="preserve">Sentiment Analysis has the potential to identify victims who pose high risk to themselves or others, and to enhance the scientific understanding of bullying overall Victims usually experience negative emotions such as depression, anxiety and loneliness. In extreme cases such emotions are more violent or even suicidal. Detecting at risk individuals via sentiment analysis enables potential interventions. In addition, social scientists are interested in sentiment analysis on bullying traces to understand participants’ motivations </w:t>
       </w:r>
       <w:r>
         <w:rPr>
@@ -4831,7 +4503,7 @@
           <w:szCs w:val="24"/>
           <w:shd w:val="clear" w:color="auto" w:fill="FFFFFF"/>
         </w:rPr>
-        <w:t xml:space="preserve">is to identify offensive contents in social media, and further predict a user’s potentiality to send out offensive contents. It includes two phases of offensive detection. Phase 1 aims to detect the offensiveness on the sentence level and Phase 2 derives offensiveness on the user level. In Phase 1, the researchers apply advanced text mining and natural language processing technique to derive lexical and syntactic features of each sentence. Using these features, we derive an offensive value for each sentence. In Phase 2, we further incorporate user-level features where we leverage research on authorship analysis. The system consists of pre-processing and two major components: sentence offensiveness prediction and user offensiveness estimation. During the pre-processing stage, user’s conversation history is chunked into posts, and then into sentences. During sentence offensiveness prediction, each sentence’s offensiveness can be derived from two features: its word’s offensiveness and the context. The researchers use lexical feature to represent words’ offensiveness in a sentence, and syntactic feature to represent context in a sentence. Words’ </w:t>
+        <w:t xml:space="preserve">is to identify offensive contents in social media, and further predict a user’s potentiality to send out offensive contents. It includes two phases of offensive detection. Phase 1 aims to detect the offensiveness on the sentence level and Phase 2 derives offensiveness on the user level. In Phase 1, the researchers apply advanced text mining and natural language processing technique to derive lexical and syntactic features of each sentence. Using these features, we derive an offensive value for each sentence. In Phase 2, we further incorporate user-level features where we leverage research on authorship analysis. The system consists of pre-processing and two major components: sentence offensiveness prediction and user offensiveness estimation. During the pre-processing stage, user’s conversation history is chunked into posts, </w:t>
       </w:r>
       <w:r>
         <w:rPr>
@@ -4841,36 +4513,16 @@
           <w:shd w:val="clear" w:color="auto" w:fill="FFFFFF"/>
         </w:rPr>
         <w:lastRenderedPageBreak/>
-        <w:t>offensiveness nature is measured from two lexicons. For the context, we grammatically parse sentences into dependency sets to capture all dependency types between a word and other words in the same sentence, and mark some of its related words as intensifiers. The intensifiers are effective in detecting whether offensive words are used to describe users or other offensive words. During user offensiveness estimation stage, sentence offensiveness and users’ language patterns are helped to predict user’s likelihood of being offensive. Experimental result shows that the LSF sentence offensiveness prediction and user offensiveness estimate algorithms outperform traditional learning based approaches in terms of precision, recall and f-score. It also achieves high processing speed for effective deployment in social media</w:t>
-      </w:r>
-      <w:r>
-        <w:rPr>
-          <w:rFonts w:ascii="Times New Roman" w:hAnsi="Times New Roman" w:cs="Times New Roman"/>
-          <w:sz w:val="24"/>
-          <w:szCs w:val="24"/>
-          <w:shd w:val="clear" w:color="auto" w:fill="FFFFFF"/>
-        </w:rPr>
-        <w:t xml:space="preserve"> [Chen et.al, </w:t>
-      </w:r>
-      <w:proofErr w:type="spellStart"/>
-      <w:r>
-        <w:rPr>
-          <w:rFonts w:ascii="Times New Roman" w:hAnsi="Times New Roman" w:cs="Times New Roman"/>
-          <w:sz w:val="24"/>
-          <w:szCs w:val="24"/>
-          <w:shd w:val="clear" w:color="auto" w:fill="FFFFFF"/>
-        </w:rPr>
-        <w:t>n.d.</w:t>
-      </w:r>
-      <w:proofErr w:type="spellEnd"/>
-      <w:r>
-        <w:rPr>
-          <w:rFonts w:ascii="Times New Roman" w:hAnsi="Times New Roman" w:cs="Times New Roman"/>
-          <w:sz w:val="24"/>
-          <w:szCs w:val="24"/>
-          <w:shd w:val="clear" w:color="auto" w:fill="FFFFFF"/>
-        </w:rPr>
-        <w:t>]</w:t>
+        <w:t>and then into sentences. During sentence offensiveness prediction, each sentence’s offensiveness can be derived from two features: its word’s offensiveness and the context. The researchers use lexical feature to represent words’ offensiveness in a sentence, and syntactic feature to represent context in a sentence. Words’ offensiveness nature is measured from two lexicons. For the context, we grammatically parse sentences into dependency sets to capture all dependency types between a word and other words in the same sentence, and mark some of its related words as intensifiers. The intensifiers are effective in detecting whether offensive words are used to describe users or other offensive words. During user offensiveness estimation stage, sentence offensiveness and users’ language patterns are helped to predict user’s likelihood of being offensive. Experimental result shows that the LSF sentence offensiveness prediction and user offensiveness estimate algorithms outperform traditional learning based approaches in terms of precision, recall and f-score. It also achieves high processing speed for effective deployment in social media</w:t>
+      </w:r>
+      <w:r>
+        <w:rPr>
+          <w:rFonts w:ascii="Times New Roman" w:hAnsi="Times New Roman" w:cs="Times New Roman"/>
+          <w:sz w:val="24"/>
+          <w:szCs w:val="24"/>
+          <w:shd w:val="clear" w:color="auto" w:fill="FFFFFF"/>
+        </w:rPr>
+        <w:t xml:space="preserve"> [Chen et.al, n.d.]</w:t>
       </w:r>
       <w:r>
         <w:rPr>
@@ -4922,7 +4574,6 @@
         </w:rPr>
         <w:t xml:space="preserve">r detection task was offered by the organizers of CAW 2.0, but only one submission was received. It is determined that a baseline text mining system (using bag of words approach) was significantly improved by including sentiment and contextual features. Even with the combined </w:t>
       </w:r>
-      <w:proofErr w:type="spellStart"/>
       <w:r>
         <w:rPr>
           <w:rFonts w:ascii="Times New Roman" w:hAnsi="Times New Roman" w:cs="Times New Roman"/>
@@ -4939,17 +4590,7 @@
           <w:szCs w:val="24"/>
           <w:shd w:val="clear" w:color="auto" w:fill="FFFFFF"/>
         </w:rPr>
-        <w:t>model</w:t>
-      </w:r>
-      <w:proofErr w:type="spellEnd"/>
-      <w:r>
-        <w:rPr>
-          <w:rFonts w:ascii="Times New Roman" w:hAnsi="Times New Roman" w:cs="Times New Roman"/>
-          <w:sz w:val="24"/>
-          <w:szCs w:val="24"/>
-          <w:shd w:val="clear" w:color="auto" w:fill="FFFFFF"/>
-        </w:rPr>
-        <w:t>, a support vector machine learner could only prod</w:t>
+        <w:t>model, a support vector machine learner could only prod</w:t>
       </w:r>
       <w:r>
         <w:rPr>
@@ -4993,6 +4634,7 @@
           <w:szCs w:val="24"/>
           <w:shd w:val="clear" w:color="auto" w:fill="FFFFFF"/>
         </w:rPr>
+        <w:lastRenderedPageBreak/>
         <w:t>In the research</w:t>
       </w:r>
       <w:r>
@@ -5021,7 +4663,7 @@
           <w:szCs w:val="24"/>
           <w:shd w:val="clear" w:color="auto" w:fill="FFFFFF"/>
         </w:rPr>
-        <w:t xml:space="preserve">, mainly tackles the problem about how the offensive language can be removed in a user message. They analyze the offensive language in text messages posted in online communities, and propose a new automatic sentence-level filtering approach that is able to semantically remove the offensive language utilizing </w:t>
+        <w:t xml:space="preserve">, mainly tackles the problem about how the offensive language can be removed in a user message. They analyze the offensive language in text messages posted in online communities, and propose a new automatic sentence-level filtering approach that is able to semantically remove the offensive language utilizing the grammatical relations among words. Their solution includes 3 steps. First, they analyzed the characteristics of offensive text content in user messages. Then, they introduced their filtering philosophy according to the summarized characteristics. Finally, they show how this philosophy is transformed into heuristic rules applicable in the filtering process. The overview idea of their filtering approach is shown in the presented Algorithm 1 in which the functions POS tagging ad TD generator generate Part-of-Speech tags and typed dependency relations, respectively. They also use existing NLP (Natural Language Processing) tools to implement these two functions. They also focused in the design of two other functions CreateRelTree and EstimateRelTree. In their research assume that the filtering is based on a comprehensive offensive lexicon containing all offensive words. Words do not appear in the lexicon are considered inoffensive. Experiments their dataset, comments from Youtube, show over 90% agreement in filtered results between the proposed approach and manual filtering approach </w:t>
       </w:r>
       <w:r>
         <w:rPr>
@@ -5031,10 +4673,8 @@
           <w:szCs w:val="24"/>
           <w:shd w:val="clear" w:color="auto" w:fill="FFFFFF"/>
         </w:rPr>
-        <w:lastRenderedPageBreak/>
-        <w:t xml:space="preserve">the grammatical relations among words. Their solution includes 3 steps. First, they analyzed the characteristics of offensive text content in user messages. Then, they introduced their filtering philosophy according to the summarized characteristics. Finally, they show how this philosophy is transformed into heuristic rules applicable in the filtering process. The overview idea of their filtering approach is shown in the presented Algorithm 1 in which the functions POS tagging ad TD generator generate Part-of-Speech tags and typed dependency relations, respectively. They also use existing NLP (Natural Language Processing) tools to implement these two functions. They also focused in the design of two other functions </w:t>
-      </w:r>
-      <w:proofErr w:type="spellStart"/>
+        <w:t>[Xu</w:t>
+      </w:r>
       <w:r>
         <w:rPr>
           <w:rFonts w:ascii="Times New Roman" w:hAnsi="Times New Roman" w:cs="Times New Roman"/>
@@ -5043,107 +4683,8 @@
           <w:szCs w:val="24"/>
           <w:shd w:val="clear" w:color="auto" w:fill="FFFFFF"/>
         </w:rPr>
-        <w:t>CreateRelTree</w:t>
-      </w:r>
-      <w:proofErr w:type="spellEnd"/>
-      <w:r>
-        <w:rPr>
-          <w:rFonts w:ascii="Times New Roman" w:hAnsi="Times New Roman" w:cs="Times New Roman"/>
-          <w:color w:val="000000"/>
-          <w:sz w:val="24"/>
-          <w:szCs w:val="24"/>
-          <w:shd w:val="clear" w:color="auto" w:fill="FFFFFF"/>
-        </w:rPr>
-        <w:t xml:space="preserve"> and </w:t>
-      </w:r>
-      <w:proofErr w:type="spellStart"/>
-      <w:r>
-        <w:rPr>
-          <w:rFonts w:ascii="Times New Roman" w:hAnsi="Times New Roman" w:cs="Times New Roman"/>
-          <w:color w:val="000000"/>
-          <w:sz w:val="24"/>
-          <w:szCs w:val="24"/>
-          <w:shd w:val="clear" w:color="auto" w:fill="FFFFFF"/>
-        </w:rPr>
-        <w:t>EstimateRelTree</w:t>
-      </w:r>
-      <w:proofErr w:type="spellEnd"/>
-      <w:r>
-        <w:rPr>
-          <w:rFonts w:ascii="Times New Roman" w:hAnsi="Times New Roman" w:cs="Times New Roman"/>
-          <w:color w:val="000000"/>
-          <w:sz w:val="24"/>
-          <w:szCs w:val="24"/>
-          <w:shd w:val="clear" w:color="auto" w:fill="FFFFFF"/>
-        </w:rPr>
-        <w:t xml:space="preserve">. In their research assume that the filtering is based on a comprehensive offensive lexicon containing all offensive words. Words do not appear in the lexicon are considered inoffensive. Experiments their dataset, comments from </w:t>
-      </w:r>
-      <w:proofErr w:type="spellStart"/>
-      <w:r>
-        <w:rPr>
-          <w:rFonts w:ascii="Times New Roman" w:hAnsi="Times New Roman" w:cs="Times New Roman"/>
-          <w:color w:val="000000"/>
-          <w:sz w:val="24"/>
-          <w:szCs w:val="24"/>
-          <w:shd w:val="clear" w:color="auto" w:fill="FFFFFF"/>
-        </w:rPr>
-        <w:t>Youtube</w:t>
-      </w:r>
-      <w:proofErr w:type="spellEnd"/>
-      <w:r>
-        <w:rPr>
-          <w:rFonts w:ascii="Times New Roman" w:hAnsi="Times New Roman" w:cs="Times New Roman"/>
-          <w:color w:val="000000"/>
-          <w:sz w:val="24"/>
-          <w:szCs w:val="24"/>
-          <w:shd w:val="clear" w:color="auto" w:fill="FFFFFF"/>
-        </w:rPr>
-        <w:t xml:space="preserve">, show over 90% agreement in filtered results between the proposed approach and manual filtering approach </w:t>
-      </w:r>
-      <w:r>
-        <w:rPr>
-          <w:rFonts w:ascii="Times New Roman" w:hAnsi="Times New Roman" w:cs="Times New Roman"/>
-          <w:color w:val="000000"/>
-          <w:sz w:val="24"/>
-          <w:szCs w:val="24"/>
-          <w:shd w:val="clear" w:color="auto" w:fill="FFFFFF"/>
-        </w:rPr>
-        <w:t>[</w:t>
-      </w:r>
-      <w:proofErr w:type="spellStart"/>
-      <w:r>
-        <w:rPr>
-          <w:rFonts w:ascii="Times New Roman" w:hAnsi="Times New Roman" w:cs="Times New Roman"/>
-          <w:color w:val="000000"/>
-          <w:sz w:val="24"/>
-          <w:szCs w:val="24"/>
-          <w:shd w:val="clear" w:color="auto" w:fill="FFFFFF"/>
-        </w:rPr>
-        <w:t>Xu</w:t>
-      </w:r>
-      <w:proofErr w:type="spellEnd"/>
-      <w:r>
-        <w:rPr>
-          <w:rFonts w:ascii="Times New Roman" w:hAnsi="Times New Roman" w:cs="Times New Roman"/>
-          <w:color w:val="000000"/>
-          <w:sz w:val="24"/>
-          <w:szCs w:val="24"/>
-          <w:shd w:val="clear" w:color="auto" w:fill="FFFFFF"/>
-        </w:rPr>
-        <w:t xml:space="preserve"> and </w:t>
-      </w:r>
-      <w:proofErr w:type="spellStart"/>
-      <w:r>
-        <w:rPr>
-          <w:rFonts w:ascii="Times New Roman" w:hAnsi="Times New Roman" w:cs="Times New Roman"/>
-          <w:color w:val="000000"/>
-          <w:sz w:val="24"/>
-          <w:szCs w:val="24"/>
-          <w:shd w:val="clear" w:color="auto" w:fill="FFFFFF"/>
-        </w:rPr>
-        <w:t>Sencun</w:t>
-      </w:r>
-      <w:proofErr w:type="spellEnd"/>
+        <w:t xml:space="preserve"> and Sencun</w:t>
+      </w:r>
       <w:r>
         <w:rPr>
           <w:rFonts w:ascii="Times New Roman" w:hAnsi="Times New Roman" w:cs="Times New Roman"/>
@@ -5215,7 +4756,7 @@
           <w:szCs w:val="24"/>
           <w:shd w:val="clear" w:color="auto" w:fill="FFFFFF"/>
         </w:rPr>
-        <w:t xml:space="preserve"> in proposed a novel semi-supervised approach for detecting profanity-related offensive content in Twitter. They introduced an approach that exploits linguistic regularities in profane language via statistical topic modeling on a huge Twitter corpus, and detects offensive tweets using these automatically generated features. Their step by step processes are as follows: (a) Bootstrap between twitters and tweets based on a seed word set to obtain training tweets for topic model learning; (b) Topic models are learned via a generative LDA approach; (c) Tweets in </w:t>
+        <w:t xml:space="preserve"> in proposed a novel semi-supervised approach for detecting profanity-related offensive content in Twitter. They introduced an approach </w:t>
       </w:r>
       <w:r>
         <w:rPr>
@@ -5226,7 +4767,7 @@
           <w:shd w:val="clear" w:color="auto" w:fill="FFFFFF"/>
         </w:rPr>
         <w:lastRenderedPageBreak/>
-        <w:t xml:space="preserve">a holdout testing set are processed in the same fashion as in (a); (d) Topic distributions are inferred for each testing tweet by the topic model learned in step (b); (e) Seed words are applied against each testing tweet, leading to a binary lexicon feature; (f) ML models are built and evaluated. </w:t>
+        <w:t xml:space="preserve">that exploits linguistic regularities in profane language via statistical topic modeling on a huge Twitter corpus, and detects offensive tweets using these automatically generated features. Their step by step processes are as follows: (a) Bootstrap between twitters and tweets based on a seed word set to obtain training tweets for topic model learning; (b) Topic models are learned via a generative LDA approach; (c) Tweets in a holdout testing set are processed in the same fashion as in (a); (d) Topic distributions are inferred for each testing tweet by the topic model learned in step (b); (e) Seed words are applied against each testing tweet, leading to a binary lexicon feature; (f) ML models are built and evaluated. </w:t>
       </w:r>
       <w:r>
         <w:rPr>
@@ -5242,25 +4783,7 @@
           <w:sz w:val="24"/>
           <w:szCs w:val="24"/>
         </w:rPr>
-        <w:t xml:space="preserve"> [Fan et.al, </w:t>
-      </w:r>
-      <w:proofErr w:type="spellStart"/>
-      <w:r>
-        <w:rPr>
-          <w:rFonts w:ascii="Times New Roman" w:hAnsi="Times New Roman" w:cs="Times New Roman"/>
-          <w:sz w:val="24"/>
-          <w:szCs w:val="24"/>
-        </w:rPr>
-        <w:t>n.d.</w:t>
-      </w:r>
-      <w:proofErr w:type="spellEnd"/>
-      <w:r>
-        <w:rPr>
-          <w:rFonts w:ascii="Times New Roman" w:hAnsi="Times New Roman" w:cs="Times New Roman"/>
-          <w:sz w:val="24"/>
-          <w:szCs w:val="24"/>
-        </w:rPr>
-        <w:t>]</w:t>
+        <w:t xml:space="preserve"> [Fan et.al, n.d.]</w:t>
       </w:r>
       <w:r>
         <w:rPr>
@@ -5327,9 +4850,8 @@
           <w:szCs w:val="24"/>
           <w:shd w:val="clear" w:color="auto" w:fill="FFFFFF"/>
         </w:rPr>
-        <w:t>Generally, sentiment classification methods can be categorized into three types: unsupervised [</w:t>
-      </w:r>
-      <w:proofErr w:type="spellStart"/>
+        <w:t>Generally, sentiment classification methods can be categorized into three types: unsupervised [Turney, 2002], supervised [Pang et al., 2002], and semi-su</w:t>
+      </w:r>
       <w:r>
         <w:rPr>
           <w:rFonts w:ascii="Times New Roman" w:hAnsi="Times New Roman" w:cs="Times New Roman"/>
@@ -5338,41 +4860,8 @@
           <w:szCs w:val="24"/>
           <w:shd w:val="clear" w:color="auto" w:fill="FFFFFF"/>
         </w:rPr>
-        <w:t>Turney</w:t>
-      </w:r>
-      <w:proofErr w:type="spellEnd"/>
-      <w:r>
-        <w:rPr>
-          <w:rFonts w:ascii="Times New Roman" w:hAnsi="Times New Roman" w:cs="Times New Roman"/>
-          <w:color w:val="000000"/>
-          <w:sz w:val="24"/>
-          <w:szCs w:val="24"/>
-          <w:shd w:val="clear" w:color="auto" w:fill="FFFFFF"/>
-        </w:rPr>
-        <w:t>, 2002], supervised [Pang et al., 2002], and semi-su</w:t>
-      </w:r>
-      <w:r>
-        <w:rPr>
-          <w:rFonts w:ascii="Times New Roman" w:hAnsi="Times New Roman" w:cs="Times New Roman"/>
-          <w:color w:val="000000"/>
-          <w:sz w:val="24"/>
-          <w:szCs w:val="24"/>
-          <w:shd w:val="clear" w:color="auto" w:fill="FFFFFF"/>
-        </w:rPr>
-        <w:t xml:space="preserve">pervised [Melville and </w:t>
-      </w:r>
-      <w:proofErr w:type="spellStart"/>
-      <w:r>
-        <w:rPr>
-          <w:rFonts w:ascii="Times New Roman" w:hAnsi="Times New Roman" w:cs="Times New Roman"/>
-          <w:color w:val="000000"/>
-          <w:sz w:val="24"/>
-          <w:szCs w:val="24"/>
-          <w:shd w:val="clear" w:color="auto" w:fill="FFFFFF"/>
-        </w:rPr>
-        <w:t>Sindhwani</w:t>
-      </w:r>
-      <w:proofErr w:type="spellEnd"/>
+        <w:t>pervised [Melville and Sindhwani</w:t>
+      </w:r>
       <w:r>
         <w:rPr>
           <w:rFonts w:ascii="Times New Roman" w:hAnsi="Times New Roman" w:cs="Times New Roman"/>
@@ -5405,6 +4894,7 @@
           <w:szCs w:val="24"/>
           <w:shd w:val="clear" w:color="auto" w:fill="FFFFFF"/>
         </w:rPr>
+        <w:lastRenderedPageBreak/>
         <w:t xml:space="preserve">One kind of semi-supervised methods for sentiment classification is to utilize prior lexical knowledge in conjunction with the labeled and unlabeled data. For example, </w:t>
       </w:r>
       <w:r>
@@ -5423,7 +4913,7 @@
           <w:szCs w:val="24"/>
           <w:shd w:val="clear" w:color="auto" w:fill="FFFFFF"/>
         </w:rPr>
-        <w:t xml:space="preserve"> analyzed the sentiment of documents and words based on a bipartite graph representation of the labeled and unlabeled data while Li et al. [2009] employed some </w:t>
+        <w:t xml:space="preserve"> analyzed the sentiment of documents and words based on a bipartite graph representation of the labeled and unlabeled data while Li et al. [2009] employed some simple update rules to make use of tri-factorization of the term-document matrix. It is rather common that such methods require a high-quality lexicon with the pol</w:t>
       </w:r>
       <w:r>
         <w:rPr>
@@ -5433,8 +4923,7 @@
           <w:szCs w:val="24"/>
           <w:shd w:val="clear" w:color="auto" w:fill="FFFFFF"/>
         </w:rPr>
-        <w:lastRenderedPageBreak/>
-        <w:t>simple update rules to make use of tri-factorization of the term-document matrix. It is rather common that such methods require a high-quality lexicon with the pol</w:t>
+        <w:t xml:space="preserve">arity of words properly defined </w:t>
       </w:r>
       <w:r>
         <w:rPr>
@@ -5444,30 +4933,8 @@
           <w:szCs w:val="24"/>
           <w:shd w:val="clear" w:color="auto" w:fill="FFFFFF"/>
         </w:rPr>
-        <w:t xml:space="preserve">arity of words properly defined </w:t>
-      </w:r>
-      <w:r>
-        <w:rPr>
-          <w:rFonts w:ascii="Times New Roman" w:hAnsi="Times New Roman" w:cs="Times New Roman"/>
-          <w:color w:val="000000"/>
-          <w:sz w:val="24"/>
-          <w:szCs w:val="24"/>
-          <w:shd w:val="clear" w:color="auto" w:fill="FFFFFF"/>
-        </w:rPr>
-        <w:t xml:space="preserve">[Melville and </w:t>
-      </w:r>
-      <w:proofErr w:type="spellStart"/>
-      <w:r>
-        <w:rPr>
-          <w:rFonts w:ascii="Times New Roman" w:hAnsi="Times New Roman" w:cs="Times New Roman"/>
-          <w:color w:val="000000"/>
-          <w:sz w:val="24"/>
-          <w:szCs w:val="24"/>
-          <w:shd w:val="clear" w:color="auto" w:fill="FFFFFF"/>
-        </w:rPr>
-        <w:t>Sindhwani</w:t>
-      </w:r>
-      <w:proofErr w:type="spellEnd"/>
+        <w:t>[Melville and Sindhwani</w:t>
+      </w:r>
       <w:r>
         <w:rPr>
           <w:rFonts w:ascii="Times New Roman" w:hAnsi="Times New Roman" w:cs="Times New Roman"/>
@@ -5500,9 +4967,8 @@
           <w:szCs w:val="24"/>
           <w:shd w:val="clear" w:color="auto" w:fill="FFFFFF"/>
         </w:rPr>
-        <w:t>Another kind of semi-supervised methods for sentiment classification is to employ some bootstrap techniques, such as self-training [</w:t>
-      </w:r>
-      <w:proofErr w:type="spellStart"/>
+        <w:t>Another kind of semi-supervised methods for sentiment classification is to employ some bootstrap techniques, such as self-training [Yarowsky, 1995] and co-training [Blum and Mitchell, 1998]. Among them, co-training has been proven more effective than self-</w:t>
+      </w:r>
       <w:r>
         <w:rPr>
           <w:rFonts w:ascii="Times New Roman" w:hAnsi="Times New Roman" w:cs="Times New Roman"/>
@@ -5511,9 +4977,8 @@
           <w:szCs w:val="24"/>
           <w:shd w:val="clear" w:color="auto" w:fill="FFFFFF"/>
         </w:rPr>
-        <w:t>Yarowsky</w:t>
-      </w:r>
-      <w:proofErr w:type="spellEnd"/>
+        <w:t>training [Wan, 2009; Huang et.al</w:t>
+      </w:r>
       <w:r>
         <w:rPr>
           <w:rFonts w:ascii="Times New Roman" w:hAnsi="Times New Roman" w:cs="Times New Roman"/>
@@ -5522,7 +4987,7 @@
           <w:szCs w:val="24"/>
           <w:shd w:val="clear" w:color="auto" w:fill="FFFFFF"/>
         </w:rPr>
-        <w:t>, 1995] and co-training [Blum and Mitchell, 1998]. Among them, co-training has been proven more effective than self-</w:t>
+        <w:t xml:space="preserve">, 2010]. The key issue of applying co-training is to find a suitable set of different views. For instance, </w:t>
       </w:r>
       <w:r>
         <w:rPr>
@@ -5532,7 +4997,7 @@
           <w:szCs w:val="24"/>
           <w:shd w:val="clear" w:color="auto" w:fill="FFFFFF"/>
         </w:rPr>
-        <w:t>training [Wan, 2009; Huang et.al</w:t>
+        <w:t xml:space="preserve">Co-Training for Cross-Lingual Sentiment Classification </w:t>
       </w:r>
       <w:r>
         <w:rPr>
@@ -5542,7 +5007,7 @@
           <w:szCs w:val="24"/>
           <w:shd w:val="clear" w:color="auto" w:fill="FFFFFF"/>
         </w:rPr>
-        <w:t xml:space="preserve">, 2010]. The key issue of applying co-training is to find a suitable set of different views. For instance, </w:t>
+        <w:t>regarded two different languages (i.e., English and Chinese) as two views</w:t>
       </w:r>
       <w:r>
         <w:rPr>
@@ -5552,7 +5017,7 @@
           <w:szCs w:val="24"/>
           <w:shd w:val="clear" w:color="auto" w:fill="FFFFFF"/>
         </w:rPr>
-        <w:t xml:space="preserve">Co-Training for Cross-Lingual Sentiment Classification </w:t>
+        <w:t xml:space="preserve"> [Wan, 2009]</w:t>
       </w:r>
       <w:r>
         <w:rPr>
@@ -5562,7 +5027,7 @@
           <w:szCs w:val="24"/>
           <w:shd w:val="clear" w:color="auto" w:fill="FFFFFF"/>
         </w:rPr>
-        <w:t>regarded two different languages (i.e., English and Chinese) as two views</w:t>
+        <w:t xml:space="preserve"> while </w:t>
       </w:r>
       <w:r>
         <w:rPr>
@@ -5572,7 +5037,7 @@
           <w:szCs w:val="24"/>
           <w:shd w:val="clear" w:color="auto" w:fill="FFFFFF"/>
         </w:rPr>
-        <w:t xml:space="preserve"> [Wan, 2009]</w:t>
+        <w:t xml:space="preserve">Employing Personal/Impersonal Views in Supervised and Semi-supervised Sentiment Classification </w:t>
       </w:r>
       <w:r>
         <w:rPr>
@@ -5582,7 +5047,7 @@
           <w:szCs w:val="24"/>
           <w:shd w:val="clear" w:color="auto" w:fill="FFFFFF"/>
         </w:rPr>
-        <w:t xml:space="preserve"> while </w:t>
+        <w:t>considered personal and impersonal texts as two views</w:t>
       </w:r>
       <w:r>
         <w:rPr>
@@ -5592,7 +5057,7 @@
           <w:szCs w:val="24"/>
           <w:shd w:val="clear" w:color="auto" w:fill="FFFFFF"/>
         </w:rPr>
-        <w:t xml:space="preserve">Employing Personal/Impersonal Views in Supervised and Semi-supervised Sentiment Classification </w:t>
+        <w:t xml:space="preserve"> [Huang</w:t>
       </w:r>
       <w:r>
         <w:rPr>
@@ -5602,7 +5067,7 @@
           <w:szCs w:val="24"/>
           <w:shd w:val="clear" w:color="auto" w:fill="FFFFFF"/>
         </w:rPr>
-        <w:t>considered personal and impersonal texts as two views</w:t>
+        <w:t xml:space="preserve"> </w:t>
       </w:r>
       <w:r>
         <w:rPr>
@@ -5612,7 +5077,7 @@
           <w:szCs w:val="24"/>
           <w:shd w:val="clear" w:color="auto" w:fill="FFFFFF"/>
         </w:rPr>
-        <w:t xml:space="preserve"> [Huang</w:t>
+        <w:t>et.al,</w:t>
       </w:r>
       <w:r>
         <w:rPr>
@@ -5622,7 +5087,7 @@
           <w:szCs w:val="24"/>
           <w:shd w:val="clear" w:color="auto" w:fill="FFFFFF"/>
         </w:rPr>
-        <w:t xml:space="preserve"> </w:t>
+        <w:t xml:space="preserve"> 2010]</w:t>
       </w:r>
       <w:r>
         <w:rPr>
@@ -5632,7 +5097,7 @@
           <w:szCs w:val="24"/>
           <w:shd w:val="clear" w:color="auto" w:fill="FFFFFF"/>
         </w:rPr>
-        <w:t>et.al,</w:t>
+        <w:t xml:space="preserve">. This paper employs the co-training technique and generates different views from random feature subspaces. Among others, </w:t>
       </w:r>
       <w:r>
         <w:rPr>
@@ -5642,7 +5107,7 @@
           <w:szCs w:val="24"/>
           <w:shd w:val="clear" w:color="auto" w:fill="FFFFFF"/>
         </w:rPr>
-        <w:t xml:space="preserve"> 2010]</w:t>
+        <w:t>Mine the Easy and Classify the Hard: Experiments with Automatic Sentiment Classification</w:t>
       </w:r>
       <w:r>
         <w:rPr>
@@ -5652,7 +5117,7 @@
           <w:szCs w:val="24"/>
           <w:shd w:val="clear" w:color="auto" w:fill="FFFFFF"/>
         </w:rPr>
-        <w:t xml:space="preserve">. This paper employs the co-training technique and generates different views from random feature subspaces. Among others, </w:t>
+        <w:t xml:space="preserve"> integrated various methods, such as spectral clustering, active learning, transductive learning, and ensemble learning, in semi-supervised sentiment classification</w:t>
       </w:r>
       <w:r>
         <w:rPr>
@@ -5662,7 +5127,7 @@
           <w:szCs w:val="24"/>
           <w:shd w:val="clear" w:color="auto" w:fill="FFFFFF"/>
         </w:rPr>
-        <w:t>Mine the Easy and Classify the Hard: Experiments with Automatic Sentiment Classification</w:t>
+        <w:t xml:space="preserve"> [</w:t>
       </w:r>
       <w:r>
         <w:rPr>
@@ -5672,9 +5137,8 @@
           <w:szCs w:val="24"/>
           <w:shd w:val="clear" w:color="auto" w:fill="FFFFFF"/>
         </w:rPr>
-        <w:t xml:space="preserve"> integrated various methods, such as spectral clustering, active learning, </w:t>
-      </w:r>
-      <w:proofErr w:type="spellStart"/>
+        <w:t>Dasgupta and Ng, 2009</w:t>
+      </w:r>
       <w:r>
         <w:rPr>
           <w:rFonts w:ascii="Times New Roman" w:hAnsi="Times New Roman" w:cs="Times New Roman"/>
@@ -5683,9 +5147,8 @@
           <w:szCs w:val="24"/>
           <w:shd w:val="clear" w:color="auto" w:fill="FFFFFF"/>
         </w:rPr>
-        <w:t>transductive</w:t>
-      </w:r>
-      <w:proofErr w:type="spellEnd"/>
+        <w:t>]</w:t>
+      </w:r>
       <w:r>
         <w:rPr>
           <w:rFonts w:ascii="Times New Roman" w:hAnsi="Times New Roman" w:cs="Times New Roman"/>
@@ -5694,7 +5157,7 @@
           <w:szCs w:val="24"/>
           <w:shd w:val="clear" w:color="auto" w:fill="FFFFFF"/>
         </w:rPr>
-        <w:t xml:space="preserve"> learning, and ensemble learning, in semi-supervised sentiment classification</w:t>
+        <w:t xml:space="preserve">.  To </w:t>
       </w:r>
       <w:r>
         <w:rPr>
@@ -5704,49 +5167,8 @@
           <w:szCs w:val="24"/>
           <w:shd w:val="clear" w:color="auto" w:fill="FFFFFF"/>
         </w:rPr>
-        <w:t xml:space="preserve"> [</w:t>
-      </w:r>
-      <w:proofErr w:type="spellStart"/>
-      <w:r>
-        <w:rPr>
-          <w:rFonts w:ascii="Times New Roman" w:hAnsi="Times New Roman" w:cs="Times New Roman"/>
-          <w:color w:val="000000"/>
-          <w:sz w:val="24"/>
-          <w:szCs w:val="24"/>
-          <w:shd w:val="clear" w:color="auto" w:fill="FFFFFF"/>
-        </w:rPr>
-        <w:t>Dasgupta</w:t>
-      </w:r>
-      <w:proofErr w:type="spellEnd"/>
-      <w:r>
-        <w:rPr>
-          <w:rFonts w:ascii="Times New Roman" w:hAnsi="Times New Roman" w:cs="Times New Roman"/>
-          <w:color w:val="000000"/>
-          <w:sz w:val="24"/>
-          <w:szCs w:val="24"/>
-          <w:shd w:val="clear" w:color="auto" w:fill="FFFFFF"/>
-        </w:rPr>
-        <w:t xml:space="preserve"> and Ng, 2009</w:t>
-      </w:r>
-      <w:r>
-        <w:rPr>
-          <w:rFonts w:ascii="Times New Roman" w:hAnsi="Times New Roman" w:cs="Times New Roman"/>
-          <w:color w:val="000000"/>
-          <w:sz w:val="24"/>
-          <w:szCs w:val="24"/>
-          <w:shd w:val="clear" w:color="auto" w:fill="FFFFFF"/>
-        </w:rPr>
-        <w:t>]</w:t>
-      </w:r>
-      <w:r>
-        <w:rPr>
-          <w:rFonts w:ascii="Times New Roman" w:hAnsi="Times New Roman" w:cs="Times New Roman"/>
-          <w:color w:val="000000"/>
-          <w:sz w:val="24"/>
-          <w:szCs w:val="24"/>
-          <w:shd w:val="clear" w:color="auto" w:fill="FFFFFF"/>
-        </w:rPr>
-        <w:t>.  To our best knowledge, no existing semi-supervised methods consider the class imbalance problem in sentiment classification.</w:t>
+        <w:lastRenderedPageBreak/>
+        <w:t>our best knowledge, no existing semi-supervised methods consider the class imbalance problem in sentiment classification.</w:t>
       </w:r>
     </w:p>
     <w:p>
@@ -5767,16 +5189,7 @@
           <w:sz w:val="24"/>
           <w:szCs w:val="24"/>
         </w:rPr>
-        <w:t xml:space="preserve">Semi-Supervised Learning for Semantic Relation Classification using Stratified Sampling Strategy explores several key issues in semi-supervised learning based on bootstrapping for semantic relation classification. The application of </w:t>
-      </w:r>
-      <w:r>
-        <w:rPr>
-          <w:rFonts w:ascii="Times New Roman" w:hAnsi="Times New Roman" w:cs="Times New Roman"/>
-          <w:sz w:val="24"/>
-          <w:szCs w:val="24"/>
-        </w:rPr>
-        <w:lastRenderedPageBreak/>
-        <w:t>stratified sampling originated from statistics theory to the selection of the initial seed set contributes most to the performance improvement in the bootstrapping procedure. In addition, the more strata the training data is divided into, the better performance will be achieved. However, the augmentation of the labeled data using the stratified strategy fails to function effectively largely due to the unbalanced distribution of the confidently classified instances, rather than the stratified sampling strategy itself</w:t>
+        <w:t>Semi-Supervised Learning for Semantic Relation Classification using Stratified Sampling Strategy explores several key issues in semi-supervised learning based on bootstrapping for semantic relation classification. The application of stratified sampling originated from statistics theory to the selection of the initial seed set contributes most to the performance improvement in the bootstrapping procedure. In addition, the more strata the training data is divided into, the better performance will be achieved. However, the augmentation of the labeled data using the stratified strategy fails to function effectively largely due to the unbalanced distribution of the confidently classified instances, rather than the stratified sampling strategy itself</w:t>
       </w:r>
       <w:r>
         <w:rPr>
@@ -5887,59 +5300,32 @@
           <w:sz w:val="24"/>
           <w:szCs w:val="24"/>
         </w:rPr>
-        <w:t xml:space="preserve"> address semi-supervised learning for imbalanced sentiment classification. It adopts under-sampling to generate multiple sets of balanced initial training data and then propose a novel semi-supervised learning method based on random subspace generation which dynamically generates various subspaces in the iteration process to guarantee enough variation among the involved classifiers. Evaluation shows that semi-supervised method can successfully make use of the unlabeled data and that dynamic subspace generation significantly outperforms traditional static</w:t>
-      </w:r>
-      <w:r>
-        <w:rPr>
-          <w:rFonts w:ascii="Times New Roman" w:hAnsi="Times New Roman" w:cs="Times New Roman"/>
-          <w:sz w:val="24"/>
-          <w:szCs w:val="24"/>
-        </w:rPr>
-        <w:t xml:space="preserve"> subspace generation [</w:t>
-      </w:r>
-      <w:proofErr w:type="spellStart"/>
-      <w:r>
-        <w:rPr>
-          <w:rFonts w:ascii="Times New Roman" w:hAnsi="Times New Roman" w:cs="Times New Roman"/>
-          <w:sz w:val="24"/>
-          <w:szCs w:val="24"/>
-        </w:rPr>
-        <w:t>Balcan</w:t>
-      </w:r>
-      <w:proofErr w:type="spellEnd"/>
-      <w:r>
-        <w:rPr>
-          <w:rFonts w:ascii="Times New Roman" w:hAnsi="Times New Roman" w:cs="Times New Roman"/>
-          <w:sz w:val="24"/>
-          <w:szCs w:val="24"/>
-        </w:rPr>
-        <w:t xml:space="preserve"> and Blum</w:t>
-      </w:r>
-      <w:r>
-        <w:rPr>
-          <w:rFonts w:ascii="Times New Roman" w:hAnsi="Times New Roman" w:cs="Times New Roman"/>
-          <w:sz w:val="24"/>
-          <w:szCs w:val="24"/>
-        </w:rPr>
-        <w:t xml:space="preserve">, </w:t>
-      </w:r>
-      <w:proofErr w:type="spellStart"/>
-      <w:r>
-        <w:rPr>
-          <w:rFonts w:ascii="Times New Roman" w:hAnsi="Times New Roman" w:cs="Times New Roman"/>
-          <w:sz w:val="24"/>
-          <w:szCs w:val="24"/>
-        </w:rPr>
-        <w:t>n.d.</w:t>
-      </w:r>
-      <w:proofErr w:type="spellEnd"/>
-      <w:r>
-        <w:rPr>
-          <w:rFonts w:ascii="Times New Roman" w:hAnsi="Times New Roman" w:cs="Times New Roman"/>
-          <w:sz w:val="24"/>
-          <w:szCs w:val="24"/>
-        </w:rPr>
-        <w:t>].</w:t>
+        <w:t xml:space="preserve"> address semi-supervised learning for imbalanced sentiment classification. It adopts under-sampling to generate multiple sets of balanced initial training data and then propose a novel semi-supervised learning method based on random subspace generation which </w:t>
+      </w:r>
+      <w:r>
+        <w:rPr>
+          <w:rFonts w:ascii="Times New Roman" w:hAnsi="Times New Roman" w:cs="Times New Roman"/>
+          <w:sz w:val="24"/>
+          <w:szCs w:val="24"/>
+        </w:rPr>
+        <w:lastRenderedPageBreak/>
+        <w:t>dynamically generates various subspaces in the iteration process to guarantee enough variation among the involved classifiers. Evaluation shows that semi-supervised method can successfully make use of the unlabeled data and that dynamic subspace generation significantly outperforms traditional static</w:t>
+      </w:r>
+      <w:r>
+        <w:rPr>
+          <w:rFonts w:ascii="Times New Roman" w:hAnsi="Times New Roman" w:cs="Times New Roman"/>
+          <w:sz w:val="24"/>
+          <w:szCs w:val="24"/>
+        </w:rPr>
+        <w:t xml:space="preserve"> subspace generation [Balcan and Blum</w:t>
+      </w:r>
+      <w:r>
+        <w:rPr>
+          <w:rFonts w:ascii="Times New Roman" w:hAnsi="Times New Roman" w:cs="Times New Roman"/>
+          <w:sz w:val="24"/>
+          <w:szCs w:val="24"/>
+        </w:rPr>
+        <w:t>, n.d.].</w:t>
       </w:r>
     </w:p>
     <w:p>
@@ -5959,7 +5345,6 @@
           <w:sz w:val="24"/>
           <w:szCs w:val="24"/>
         </w:rPr>
-        <w:lastRenderedPageBreak/>
         <w:t>2.3 Synthesis of the Study</w:t>
       </w:r>
     </w:p>
@@ -6006,8 +5391,6 @@
         </w:rPr>
         <w:t xml:space="preserve"> and Grammatical Relations</w:t>
       </w:r>
-      <w:bookmarkStart w:id="0" w:name="_GoBack"/>
-      <w:bookmarkEnd w:id="0"/>
       <w:r>
         <w:rPr>
           <w:rFonts w:ascii="Times New Roman" w:hAnsi="Times New Roman" w:cs="Times New Roman"/>
@@ -6206,7 +5589,6 @@
           <w:sz w:val="24"/>
           <w:szCs w:val="24"/>
         </w:rPr>
-        <w:lastRenderedPageBreak/>
         <w:t>Chapter 3 – Research Methodology</w:t>
       </w:r>
     </w:p>
@@ -6373,6 +5755,7 @@
           <w:szCs w:val="24"/>
           <w:shd w:val="clear" w:color="auto" w:fill="FFFFFF"/>
         </w:rPr>
+        <w:lastRenderedPageBreak/>
         <w:t>Bootstrapping will be used as a methodology</w:t>
       </w:r>
       <w:r>
@@ -6467,7 +5850,6 @@
           <w:sz w:val="24"/>
           <w:szCs w:val="24"/>
         </w:rPr>
-        <w:lastRenderedPageBreak/>
         <w:drawing>
           <wp:inline distT="0" distB="0" distL="0" distR="0">
             <wp:extent cx="5715000" cy="4356735"/>
@@ -6545,25 +5927,16 @@
           <w:sz w:val="24"/>
           <w:szCs w:val="24"/>
         </w:rPr>
-        <w:t xml:space="preserve">In the Training phase there is a Learning Module. The learning module input consists of a file that contains lists of words that is deemed as Inappropriate. The learning module evaluates the Inappropriateness with basis of its polarity value in the Sentiment Corpus (which will be implemented via </w:t>
-      </w:r>
-      <w:proofErr w:type="spellStart"/>
-      <w:r>
-        <w:rPr>
-          <w:rFonts w:ascii="Times New Roman" w:hAnsi="Times New Roman" w:cs="Times New Roman"/>
-          <w:sz w:val="24"/>
-          <w:szCs w:val="24"/>
-        </w:rPr>
-        <w:t>SentiWordnet</w:t>
-      </w:r>
-      <w:proofErr w:type="spellEnd"/>
-      <w:r>
-        <w:rPr>
-          <w:rFonts w:ascii="Times New Roman" w:hAnsi="Times New Roman" w:cs="Times New Roman"/>
-          <w:sz w:val="24"/>
-          <w:szCs w:val="24"/>
-        </w:rPr>
-        <w:t>) and the polarity of the definition of the word, in which it will be extracted via WordNet wi</w:t>
+        <w:t xml:space="preserve">In the Training phase there is a Learning Module. The learning module input consists of a file that contains lists of words that is deemed as Inappropriate. The learning module </w:t>
+      </w:r>
+      <w:r>
+        <w:rPr>
+          <w:rFonts w:ascii="Times New Roman" w:hAnsi="Times New Roman" w:cs="Times New Roman"/>
+          <w:sz w:val="24"/>
+          <w:szCs w:val="24"/>
+        </w:rPr>
+        <w:lastRenderedPageBreak/>
+        <w:t>evaluates the Inappropriateness with basis of its polarity value in the Sentiment Corpus (which will be implemented via SentiWordnet) and the polarity of the definition of the word, in which it will be extracted via WordNet wi</w:t>
       </w:r>
       <w:r>
         <w:rPr>
@@ -6603,70 +5976,7 @@
           <w:sz w:val="24"/>
           <w:szCs w:val="24"/>
         </w:rPr>
-        <w:t xml:space="preserve">at made the input inappropriate, and will be collected to the inappropriate expression features knowledge base. The </w:t>
-      </w:r>
-      <w:proofErr w:type="spellStart"/>
-      <w:r>
-        <w:rPr>
-          <w:rFonts w:ascii="Times New Roman" w:hAnsi="Times New Roman" w:cs="Times New Roman"/>
-          <w:sz w:val="24"/>
-          <w:szCs w:val="24"/>
-        </w:rPr>
-        <w:t>synset</w:t>
-      </w:r>
-      <w:proofErr w:type="spellEnd"/>
-      <w:r>
-        <w:rPr>
-          <w:rFonts w:ascii="Times New Roman" w:hAnsi="Times New Roman" w:cs="Times New Roman"/>
-          <w:sz w:val="24"/>
-          <w:szCs w:val="24"/>
-        </w:rPr>
-        <w:t xml:space="preserve"> resampling gets the </w:t>
-      </w:r>
-      <w:proofErr w:type="spellStart"/>
-      <w:r>
-        <w:rPr>
-          <w:rFonts w:ascii="Times New Roman" w:hAnsi="Times New Roman" w:cs="Times New Roman"/>
-          <w:sz w:val="24"/>
-          <w:szCs w:val="24"/>
-        </w:rPr>
-        <w:t>synsets</w:t>
-      </w:r>
-      <w:proofErr w:type="spellEnd"/>
-      <w:r>
-        <w:rPr>
-          <w:rFonts w:ascii="Times New Roman" w:hAnsi="Times New Roman" w:cs="Times New Roman"/>
-          <w:sz w:val="24"/>
-          <w:szCs w:val="24"/>
-        </w:rPr>
-        <w:t xml:space="preserve"> of the word and will undergo to the phases undergone by the original word. The training module repeats this </w:t>
-      </w:r>
-      <w:r>
-        <w:rPr>
-          <w:rFonts w:ascii="Times New Roman" w:hAnsi="Times New Roman" w:cs="Times New Roman"/>
-          <w:sz w:val="24"/>
-          <w:szCs w:val="24"/>
-        </w:rPr>
-        <w:lastRenderedPageBreak/>
-        <w:t xml:space="preserve">per word in the collection until all are evaluated and there are no more </w:t>
-      </w:r>
-      <w:proofErr w:type="spellStart"/>
-      <w:r>
-        <w:rPr>
-          <w:rFonts w:ascii="Times New Roman" w:hAnsi="Times New Roman" w:cs="Times New Roman"/>
-          <w:sz w:val="24"/>
-          <w:szCs w:val="24"/>
-        </w:rPr>
-        <w:t>synsets</w:t>
-      </w:r>
-      <w:proofErr w:type="spellEnd"/>
-      <w:r>
-        <w:rPr>
-          <w:rFonts w:ascii="Times New Roman" w:hAnsi="Times New Roman" w:cs="Times New Roman"/>
-          <w:sz w:val="24"/>
-          <w:szCs w:val="24"/>
-        </w:rPr>
-        <w:t xml:space="preserve"> to be resampled.</w:t>
+        <w:t>at made the input inappropriate, and will be collected to the inappropriate expression features knowledge base. The synset resampling gets the synsets of the word and will undergo to the phases undergone by the original word. The training module repeats this per word in the collection until all are evaluated and there are no more synsets to be resampled.</w:t>
       </w:r>
     </w:p>
     <w:p>
@@ -6750,25 +6060,7 @@
           <w:sz w:val="24"/>
           <w:szCs w:val="24"/>
         </w:rPr>
-        <w:t xml:space="preserve"> If the analyzer determines the sentence has an inappropriate sense, then, the sentence will be scored by a polarity analyzer, which is based on naïve </w:t>
-      </w:r>
-      <w:proofErr w:type="spellStart"/>
-      <w:r>
-        <w:rPr>
-          <w:rFonts w:ascii="Times New Roman" w:hAnsi="Times New Roman" w:cs="Times New Roman"/>
-          <w:sz w:val="24"/>
-          <w:szCs w:val="24"/>
-        </w:rPr>
-        <w:t>bayes</w:t>
-      </w:r>
-      <w:proofErr w:type="spellEnd"/>
-      <w:r>
-        <w:rPr>
-          <w:rFonts w:ascii="Times New Roman" w:hAnsi="Times New Roman" w:cs="Times New Roman"/>
-          <w:sz w:val="24"/>
-          <w:szCs w:val="24"/>
-        </w:rPr>
-        <w:t xml:space="preserve"> model. </w:t>
+        <w:t xml:space="preserve"> If the analyzer determines the sentence has an inappropriate sense, then, the sentence will be scored by a polarity analyzer, which is based on naïve bayes model. </w:t>
       </w:r>
       <w:r>
         <w:rPr>
@@ -6841,6 +6133,7 @@
           <w:sz w:val="24"/>
           <w:szCs w:val="24"/>
         </w:rPr>
+        <w:lastRenderedPageBreak/>
         <w:tab/>
       </w:r>
       <w:r>
@@ -6933,16 +6226,7 @@
           <w:sz w:val="24"/>
           <w:szCs w:val="24"/>
         </w:rPr>
-        <w:t xml:space="preserve"> experiments to </w:t>
-      </w:r>
-      <w:r>
-        <w:rPr>
-          <w:rFonts w:ascii="Times New Roman" w:hAnsi="Times New Roman" w:cs="Times New Roman"/>
-          <w:sz w:val="24"/>
-          <w:szCs w:val="24"/>
-        </w:rPr>
-        <w:lastRenderedPageBreak/>
-        <w:t>test its effectiveness on recognition of inappropriate expressions. The researchers will be using experiment paper to identify the results of the tests conducted.</w:t>
+        <w:t xml:space="preserve"> experiments to test its effectiveness on recognition of inappropriate expressions. The researchers will be using experiment paper to identify the results of the tests conducted.</w:t>
       </w:r>
     </w:p>
     <w:p>
@@ -7087,6 +6371,7 @@
               <w:sz w:val="24"/>
               <w:szCs w:val="24"/>
             </w:rPr>
+            <w:lastRenderedPageBreak/>
             <m:t>F=</m:t>
           </m:r>
           <m:f>
@@ -7754,6 +7039,7 @@
               <w:sz w:val="24"/>
               <w:szCs w:val="24"/>
             </w:rPr>
+            <w:lastRenderedPageBreak/>
             <w:t>Cardie, C., Wiebe, J. and Wilson T. Anotat</w:t>
           </w:r>
           <w:r>
@@ -7971,7 +7257,6 @@
               <w:sz w:val="24"/>
               <w:szCs w:val="24"/>
             </w:rPr>
-            <w:lastRenderedPageBreak/>
             <w:t xml:space="preserve">Cheng, J., Hu, M. and Liu, B. Opinion Observer: Analyzing and Comparing </w:t>
           </w:r>
           <w:r>
@@ -8272,7 +7557,6 @@
               <w:szCs w:val="24"/>
             </w:rPr>
           </w:pPr>
-          <w:proofErr w:type="spellStart"/>
           <w:r>
             <w:rPr>
               <w:rFonts w:ascii="Times New Roman" w:hAnsi="Times New Roman" w:cs="Times New Roman"/>
@@ -8281,9 +7565,8 @@
               <w:szCs w:val="24"/>
               <w:shd w:val="clear" w:color="auto" w:fill="FFFFFF"/>
             </w:rPr>
-            <w:t>Dr</w:t>
-          </w:r>
-          <w:proofErr w:type="spellEnd"/>
+            <w:t>Dr Y Bi (n.d.). Analysing Social Media to Detect Cyber Bullying using Sentiment Mining. School of Computing and Mathematics, Faculty of Computing and</w:t>
+          </w:r>
           <w:r>
             <w:rPr>
               <w:rFonts w:ascii="Times New Roman" w:hAnsi="Times New Roman" w:cs="Times New Roman"/>
@@ -8292,83 +7575,7 @@
               <w:szCs w:val="24"/>
               <w:shd w:val="clear" w:color="auto" w:fill="FFFFFF"/>
             </w:rPr>
-            <w:t xml:space="preserve"> Y Bi (</w:t>
-          </w:r>
-          <w:proofErr w:type="spellStart"/>
-          <w:r>
-            <w:rPr>
-              <w:rFonts w:ascii="Times New Roman" w:hAnsi="Times New Roman" w:cs="Times New Roman"/>
-              <w:color w:val="000000"/>
-              <w:sz w:val="24"/>
-              <w:szCs w:val="24"/>
-              <w:shd w:val="clear" w:color="auto" w:fill="FFFFFF"/>
-            </w:rPr>
-            <w:t>n.d.</w:t>
-          </w:r>
-          <w:proofErr w:type="spellEnd"/>
-          <w:r>
-            <w:rPr>
-              <w:rFonts w:ascii="Times New Roman" w:hAnsi="Times New Roman" w:cs="Times New Roman"/>
-              <w:color w:val="000000"/>
-              <w:sz w:val="24"/>
-              <w:szCs w:val="24"/>
-              <w:shd w:val="clear" w:color="auto" w:fill="FFFFFF"/>
-            </w:rPr>
-            <w:t xml:space="preserve">). </w:t>
-          </w:r>
-          <w:proofErr w:type="spellStart"/>
-          <w:r>
-            <w:rPr>
-              <w:rFonts w:ascii="Times New Roman" w:hAnsi="Times New Roman" w:cs="Times New Roman"/>
-              <w:color w:val="000000"/>
-              <w:sz w:val="24"/>
-              <w:szCs w:val="24"/>
-              <w:shd w:val="clear" w:color="auto" w:fill="FFFFFF"/>
-            </w:rPr>
-            <w:t>Analysing</w:t>
-          </w:r>
-          <w:proofErr w:type="spellEnd"/>
-          <w:r>
-            <w:rPr>
-              <w:rFonts w:ascii="Times New Roman" w:hAnsi="Times New Roman" w:cs="Times New Roman"/>
-              <w:color w:val="000000"/>
-              <w:sz w:val="24"/>
-              <w:szCs w:val="24"/>
-              <w:shd w:val="clear" w:color="auto" w:fill="FFFFFF"/>
-            </w:rPr>
-            <w:t xml:space="preserve"> Social Media to Detect Cyber Bullying using Sentiment Mining. School of Computing and Mathematics, Faculty of Computing and</w:t>
-          </w:r>
-          <w:r>
-            <w:rPr>
-              <w:rFonts w:ascii="Times New Roman" w:hAnsi="Times New Roman" w:cs="Times New Roman"/>
-              <w:color w:val="000000"/>
-              <w:sz w:val="24"/>
-              <w:szCs w:val="24"/>
-              <w:shd w:val="clear" w:color="auto" w:fill="FFFFFF"/>
-            </w:rPr>
-            <w:t xml:space="preserve"> Engineering at the </w:t>
-          </w:r>
-          <w:proofErr w:type="spellStart"/>
-          <w:r>
-            <w:rPr>
-              <w:rFonts w:ascii="Times New Roman" w:hAnsi="Times New Roman" w:cs="Times New Roman"/>
-              <w:color w:val="000000"/>
-              <w:sz w:val="24"/>
-              <w:szCs w:val="24"/>
-              <w:shd w:val="clear" w:color="auto" w:fill="FFFFFF"/>
-            </w:rPr>
-            <w:t>Jordanstown</w:t>
-          </w:r>
-          <w:proofErr w:type="spellEnd"/>
-          <w:r>
-            <w:rPr>
-              <w:rFonts w:ascii="Times New Roman" w:hAnsi="Times New Roman" w:cs="Times New Roman"/>
-              <w:color w:val="000000"/>
-              <w:sz w:val="24"/>
-              <w:szCs w:val="24"/>
-              <w:shd w:val="clear" w:color="auto" w:fill="FFFFFF"/>
-            </w:rPr>
-            <w:t xml:space="preserve"> </w:t>
+            <w:t xml:space="preserve"> Engineering at the Jordanstown </w:t>
           </w:r>
           <w:r>
             <w:rPr>
@@ -8504,6 +7711,7 @@
               <w:sz w:val="24"/>
               <w:szCs w:val="24"/>
             </w:rPr>
+            <w:lastRenderedPageBreak/>
             <w:t xml:space="preserve">Efron, B. and Tibshirani, R.J. </w:t>
           </w:r>
           <w:r>
@@ -8628,7 +7836,6 @@
               <w:sz w:val="24"/>
               <w:szCs w:val="24"/>
             </w:rPr>
-            <w:lastRenderedPageBreak/>
             <w:t>Huang, C., Lee, S., Li, S. and Zhou, G. Employing Personal/Impersonal Views in</w:t>
           </w:r>
           <w:r>
@@ -9209,6 +8416,7 @@
               <w:sz w:val="24"/>
               <w:szCs w:val="24"/>
             </w:rPr>
+            <w:lastRenderedPageBreak/>
             <w:t>Melville, P. and Sindhwani, V. Document-</w:t>
           </w:r>
           <w:r>
@@ -9451,7 +8659,6 @@
               <w:sz w:val="24"/>
               <w:szCs w:val="24"/>
             </w:rPr>
-            <w:lastRenderedPageBreak/>
             <w:t xml:space="preserve">Semi-supervised Learning. Retrieved September 18, 2015 from </w:t>
           </w:r>
           <w:r>
@@ -9950,7 +9157,6 @@
           <w:sz w:val="24"/>
           <w:szCs w:val="24"/>
         </w:rPr>
-        <w:lastRenderedPageBreak/>
         <w:t>APPENDIX A: EXPERIMENT PAPER</w:t>
       </w:r>
     </w:p>
@@ -10645,6 +9851,7 @@
                 <w:sz w:val="24"/>
                 <w:szCs w:val="24"/>
               </w:rPr>
+              <w:lastRenderedPageBreak/>
               <w:t>10</w:t>
             </w:r>
           </w:p>
@@ -11017,7 +10224,6 @@
               <w:rPr>
                 <w:color w:val="000000"/>
               </w:rPr>
-              <w:lastRenderedPageBreak/>
               <w:t>3</w:t>
             </w:r>
           </w:p>
@@ -11872,6 +11078,7 @@
           <w:sz w:val="24"/>
           <w:szCs w:val="24"/>
         </w:rPr>
+        <w:lastRenderedPageBreak/>
         <w:drawing>
           <wp:inline distT="0" distB="0" distL="0" distR="0" wp14:anchorId="2F2F95AB" wp14:editId="4F8D9471">
             <wp:extent cx="5943600" cy="2467610"/>
@@ -12083,7 +11290,7 @@
               <w:sz w:val="24"/>
               <w:szCs w:val="24"/>
             </w:rPr>
-            <w:t>28</w:t>
+            <w:t>3</w:t>
           </w:r>
           <w:r>
             <w:rPr>
@@ -14391,7 +13598,7 @@
 </file>
 
 <file path=customXml/itemProps1.xml><?xml version="1.0" encoding="utf-8"?>
-<ds:datastoreItem xmlns:ds="http://schemas.openxmlformats.org/officeDocument/2006/customXml" ds:itemID="{9362C7E0-CD7A-4E76-BDD3-1906DF80EE3F}">
+<ds:datastoreItem xmlns:ds="http://schemas.openxmlformats.org/officeDocument/2006/customXml" ds:itemID="{F71BA8FE-7444-4E09-A898-ED53646EF909}">
   <ds:schemaRefs>
     <ds:schemaRef ds:uri="http://schemas.openxmlformats.org/officeDocument/2006/bibliography"/>
   </ds:schemaRefs>

</xml_diff>

<commit_message>
Amount of Samples in sampling added
*Refer to sampling stuff
</commit_message>
<xml_diff>
--- a/docs/FORChapter1to3.docx
+++ b/docs/FORChapter1to3.docx
@@ -334,8 +334,18 @@
           <w:sz w:val="24"/>
           <w:szCs w:val="24"/>
         </w:rPr>
-        <w:t xml:space="preserve"> et al., 2005; Cardie</w:t>
-      </w:r>
+        <w:t xml:space="preserve"> et al., 2005; </w:t>
+      </w:r>
+      <w:proofErr w:type="spellStart"/>
+      <w:r>
+        <w:rPr>
+          <w:rFonts w:ascii="Times New Roman" w:hAnsi="Times New Roman" w:cs="Times New Roman"/>
+          <w:sz w:val="24"/>
+          <w:szCs w:val="24"/>
+        </w:rPr>
+        <w:t>Cardie</w:t>
+      </w:r>
+      <w:proofErr w:type="spellEnd"/>
       <w:r>
         <w:rPr>
           <w:rFonts w:ascii="Times New Roman" w:hAnsi="Times New Roman" w:cs="Times New Roman"/>
@@ -350,8 +360,18 @@
           <w:sz w:val="24"/>
           <w:szCs w:val="24"/>
         </w:rPr>
-        <w:t>, 2005; Cui et al., 2006; Balahur</w:t>
-      </w:r>
+        <w:t xml:space="preserve">, 2005; Cui et al., 2006; </w:t>
+      </w:r>
+      <w:proofErr w:type="spellStart"/>
+      <w:r>
+        <w:rPr>
+          <w:rFonts w:ascii="Times New Roman" w:hAnsi="Times New Roman" w:cs="Times New Roman"/>
+          <w:sz w:val="24"/>
+          <w:szCs w:val="24"/>
+        </w:rPr>
+        <w:t>Balahur</w:t>
+      </w:r>
+      <w:proofErr w:type="spellEnd"/>
       <w:r>
         <w:rPr>
           <w:rFonts w:ascii="Times New Roman" w:hAnsi="Times New Roman" w:cs="Times New Roman"/>
@@ -405,6 +425,7 @@
         <w:tab/>
         <w:t xml:space="preserve">One specific open problems in semi-supervised learning is the co-training with linear separators which is known that the consistency problem is NP-hard. Even if one cannot solve the problem efficiently in general, a natural question is whether one can at least weaken the </w:t>
       </w:r>
+      <w:proofErr w:type="gramStart"/>
       <w:r>
         <w:rPr>
           <w:rFonts w:ascii="Times New Roman" w:hAnsi="Times New Roman" w:cs="Times New Roman"/>
@@ -412,7 +433,52 @@
           <w:szCs w:val="24"/>
         </w:rPr>
         <w:lastRenderedPageBreak/>
-        <w:t>independence given the label assumption in a non-trivial way and still get an efficient algorithm for this class [Balcan and Blum, n.d.].</w:t>
+        <w:t>independence</w:t>
+      </w:r>
+      <w:proofErr w:type="gramEnd"/>
+      <w:r>
+        <w:rPr>
+          <w:rFonts w:ascii="Times New Roman" w:hAnsi="Times New Roman" w:cs="Times New Roman"/>
+          <w:sz w:val="24"/>
+          <w:szCs w:val="24"/>
+        </w:rPr>
+        <w:t xml:space="preserve"> given the label assumption in a non-trivial way and still get an efficient algorithm for this class [</w:t>
+      </w:r>
+      <w:proofErr w:type="spellStart"/>
+      <w:r>
+        <w:rPr>
+          <w:rFonts w:ascii="Times New Roman" w:hAnsi="Times New Roman" w:cs="Times New Roman"/>
+          <w:sz w:val="24"/>
+          <w:szCs w:val="24"/>
+        </w:rPr>
+        <w:t>Balcan</w:t>
+      </w:r>
+      <w:proofErr w:type="spellEnd"/>
+      <w:r>
+        <w:rPr>
+          <w:rFonts w:ascii="Times New Roman" w:hAnsi="Times New Roman" w:cs="Times New Roman"/>
+          <w:sz w:val="24"/>
+          <w:szCs w:val="24"/>
+        </w:rPr>
+        <w:t xml:space="preserve"> and Blum, </w:t>
+      </w:r>
+      <w:proofErr w:type="spellStart"/>
+      <w:r>
+        <w:rPr>
+          <w:rFonts w:ascii="Times New Roman" w:hAnsi="Times New Roman" w:cs="Times New Roman"/>
+          <w:sz w:val="24"/>
+          <w:szCs w:val="24"/>
+        </w:rPr>
+        <w:t>n.d.</w:t>
+      </w:r>
+      <w:proofErr w:type="spellEnd"/>
+      <w:r>
+        <w:rPr>
+          <w:rFonts w:ascii="Times New Roman" w:hAnsi="Times New Roman" w:cs="Times New Roman"/>
+          <w:sz w:val="24"/>
+          <w:szCs w:val="24"/>
+        </w:rPr>
+        <w:t>].</w:t>
       </w:r>
     </w:p>
     <w:p>
@@ -433,7 +499,25 @@
           <w:szCs w:val="24"/>
         </w:rPr>
         <w:tab/>
-        <w:t>However, all the existing semi-supervised learning methods assume the balance between negative and positive samples in both the labeled and unlabeled data, and none of them consider a more common case where the class distribution is imbalanced, i.e., the number of positive samples is quite different from that of negative samples in both the labeled and unlabeled data. For clarity, the class with more samples is referred as the majority class (MA) and the other class with fewer samples is referred as the minority class (MI). In fact, semi-supervised learning on imbalanced classification is rather challenging: at least, there exist two basic issues to be solved. On the one hand, imbalanced classification requires a specifically-designed classification algorithm. Trained on the imbalanced labeled data, most classification algorithms tend to predict test samples as the majority class and may ignore the minority class. Although many meth</w:t>
+        <w:t xml:space="preserve">However, all the existing semi-supervised learning methods assume the balance between negative and positive samples in both the labeled and unlabeled data, and none of them consider a more common case where the class distribution is imbalanced, i.e., the number of positive samples is quite different from that of negative samples in both the labeled and unlabeled data. For clarity, the class with more samples is referred as the majority class (MA) and the other class with fewer samples is referred as the minority class (MI). In fact, semi-supervised learning on imbalanced classification is rather challenging: at least, there exist two basic issues to be solved. On the one hand, imbalanced classification </w:t>
+      </w:r>
+      <w:proofErr w:type="gramStart"/>
+      <w:r>
+        <w:rPr>
+          <w:rFonts w:ascii="Times New Roman" w:hAnsi="Times New Roman" w:cs="Times New Roman"/>
+          <w:sz w:val="24"/>
+          <w:szCs w:val="24"/>
+        </w:rPr>
+        <w:t>requires</w:t>
+      </w:r>
+      <w:proofErr w:type="gramEnd"/>
+      <w:r>
+        <w:rPr>
+          <w:rFonts w:ascii="Times New Roman" w:hAnsi="Times New Roman" w:cs="Times New Roman"/>
+          <w:sz w:val="24"/>
+          <w:szCs w:val="24"/>
+        </w:rPr>
+        <w:t xml:space="preserve"> a specifically-designed classification algorithm. Trained on the imbalanced labeled data, most classification algorithms tend to predict test samples as the majority class and may ignore the minority class. Although many meth</w:t>
       </w:r>
       <w:r>
         <w:rPr>
@@ -457,8 +541,36 @@
           <w:sz w:val="24"/>
           <w:szCs w:val="24"/>
         </w:rPr>
-        <w:t>lassification [Duin and Juszczak</w:t>
-      </w:r>
+        <w:t>lassification [</w:t>
+      </w:r>
+      <w:proofErr w:type="spellStart"/>
+      <w:r>
+        <w:rPr>
+          <w:rFonts w:ascii="Times New Roman" w:hAnsi="Times New Roman" w:cs="Times New Roman"/>
+          <w:sz w:val="24"/>
+          <w:szCs w:val="24"/>
+        </w:rPr>
+        <w:t>Duin</w:t>
+      </w:r>
+      <w:proofErr w:type="spellEnd"/>
+      <w:r>
+        <w:rPr>
+          <w:rFonts w:ascii="Times New Roman" w:hAnsi="Times New Roman" w:cs="Times New Roman"/>
+          <w:sz w:val="24"/>
+          <w:szCs w:val="24"/>
+        </w:rPr>
+        <w:t xml:space="preserve"> and </w:t>
+      </w:r>
+      <w:proofErr w:type="spellStart"/>
+      <w:r>
+        <w:rPr>
+          <w:rFonts w:ascii="Times New Roman" w:hAnsi="Times New Roman" w:cs="Times New Roman"/>
+          <w:sz w:val="24"/>
+          <w:szCs w:val="24"/>
+        </w:rPr>
+        <w:t>Juszczak</w:t>
+      </w:r>
+      <w:proofErr w:type="spellEnd"/>
       <w:r>
         <w:rPr>
           <w:rFonts w:ascii="Times New Roman" w:hAnsi="Times New Roman" w:cs="Times New Roman"/>
@@ -672,7 +784,27 @@
           <w:szCs w:val="24"/>
           <w:shd w:val="clear" w:color="auto" w:fill="FFFFFF"/>
         </w:rPr>
-        <w:t xml:space="preserve"> will be pushed to the inappropriate expressions feature collection. Then, the synsets of the sampled inappropriate word will be sampled as training data again. The process of the recognition of inappropriate expression </w:t>
+        <w:t xml:space="preserve"> will be pushed to the inappropriate expressions feature collection. Then, the </w:t>
+      </w:r>
+      <w:proofErr w:type="spellStart"/>
+      <w:r>
+        <w:rPr>
+          <w:rFonts w:ascii="Times New Roman" w:hAnsi="Times New Roman" w:cs="Times New Roman"/>
+          <w:sz w:val="24"/>
+          <w:szCs w:val="24"/>
+          <w:shd w:val="clear" w:color="auto" w:fill="FFFFFF"/>
+        </w:rPr>
+        <w:t>synsets</w:t>
+      </w:r>
+      <w:proofErr w:type="spellEnd"/>
+      <w:r>
+        <w:rPr>
+          <w:rFonts w:ascii="Times New Roman" w:hAnsi="Times New Roman" w:cs="Times New Roman"/>
+          <w:sz w:val="24"/>
+          <w:szCs w:val="24"/>
+          <w:shd w:val="clear" w:color="auto" w:fill="FFFFFF"/>
+        </w:rPr>
+        <w:t xml:space="preserve"> of the sampled inappropriate word will be sampled as training data again. The process of the recognition of inappropriate expression </w:t>
       </w:r>
       <w:r>
         <w:rPr>
@@ -958,19 +1090,8 @@
           <w:szCs w:val="24"/>
           <w:shd w:val="clear" w:color="auto" w:fill="FFFFFF"/>
         </w:rPr>
-        <w:t xml:space="preserve">. machine that learns inappropriate expressions and recognize it. </w:t>
-      </w:r>
-      <w:r>
-        <w:rPr>
-          <w:rFonts w:ascii="Times New Roman" w:hAnsi="Times New Roman" w:cs="Times New Roman"/>
-          <w:sz w:val="24"/>
-          <w:szCs w:val="24"/>
-          <w:shd w:val="clear" w:color="auto" w:fill="FFFFFF"/>
-        </w:rPr>
-        <w:t>There will be different training sets and different sample documents. Then, the results will be experimented via Experiment Paper. The output will be the evaluations and recommendation of the system and the approach to solve the problem about recognizing inappropriate expressions.</w:t>
-      </w:r>
-      <w:bookmarkStart w:id="0" w:name="_GoBack"/>
-      <w:bookmarkEnd w:id="0"/>
+        <w:t>. machine that learns inappropriate expressions and recognize it. There will be different training sets and different sample documents. Then, the results will be experimented via Experiment Paper. The output will be the evaluations and recommendation of the system and the approach to solve the problem about recognizing inappropriate expressions.</w:t>
+      </w:r>
     </w:p>
     <w:p>
       <w:pPr>
@@ -1114,8 +1235,19 @@
           <w:szCs w:val="24"/>
           <w:shd w:val="clear" w:color="auto" w:fill="FFFFFF"/>
         </w:rPr>
-        <w:t xml:space="preserve"> when the system is deployed with different sets of Inappropriate Expressions:</w:t>
-      </w:r>
+        <w:t xml:space="preserve"> when the system is deployed with different sets of Inappropriate </w:t>
+      </w:r>
+      <w:proofErr w:type="gramStart"/>
+      <w:r>
+        <w:rPr>
+          <w:rFonts w:ascii="Times New Roman" w:hAnsi="Times New Roman" w:cs="Times New Roman"/>
+          <w:sz w:val="24"/>
+          <w:szCs w:val="24"/>
+          <w:shd w:val="clear" w:color="auto" w:fill="FFFFFF"/>
+        </w:rPr>
+        <w:t>Expressions:</w:t>
+      </w:r>
+      <w:proofErr w:type="gramEnd"/>
     </w:p>
     <w:p>
       <w:pPr>
@@ -1129,14 +1261,25 @@
           <w:shd w:val="clear" w:color="auto" w:fill="FFFFFF"/>
         </w:rPr>
       </w:pPr>
-      <w:r>
-        <w:rPr>
-          <w:rFonts w:ascii="Times New Roman" w:hAnsi="Times New Roman" w:cs="Times New Roman"/>
-          <w:sz w:val="24"/>
-          <w:szCs w:val="24"/>
-          <w:shd w:val="clear" w:color="auto" w:fill="FFFFFF"/>
-        </w:rPr>
-        <w:t>i. Accuracy</w:t>
+      <w:proofErr w:type="spellStart"/>
+      <w:r>
+        <w:rPr>
+          <w:rFonts w:ascii="Times New Roman" w:hAnsi="Times New Roman" w:cs="Times New Roman"/>
+          <w:sz w:val="24"/>
+          <w:szCs w:val="24"/>
+          <w:shd w:val="clear" w:color="auto" w:fill="FFFFFF"/>
+        </w:rPr>
+        <w:t>i</w:t>
+      </w:r>
+      <w:proofErr w:type="spellEnd"/>
+      <w:r>
+        <w:rPr>
+          <w:rFonts w:ascii="Times New Roman" w:hAnsi="Times New Roman" w:cs="Times New Roman"/>
+          <w:sz w:val="24"/>
+          <w:szCs w:val="24"/>
+          <w:shd w:val="clear" w:color="auto" w:fill="FFFFFF"/>
+        </w:rPr>
+        <w:t>. Accuracy</w:t>
       </w:r>
     </w:p>
     <w:p>
@@ -1537,7 +1680,43 @@
           <w:sz w:val="24"/>
           <w:szCs w:val="24"/>
         </w:rPr>
-        <w:t>The system will be deployed as a Java Application. The system will be dependent of the tools such as WordNet, SentiWordNet,</w:t>
+        <w:t xml:space="preserve">The system will be deployed as a Java Application. The system will be dependent of the tools such as </w:t>
+      </w:r>
+      <w:proofErr w:type="spellStart"/>
+      <w:r>
+        <w:rPr>
+          <w:rFonts w:ascii="Times New Roman" w:hAnsi="Times New Roman" w:cs="Times New Roman"/>
+          <w:sz w:val="24"/>
+          <w:szCs w:val="24"/>
+        </w:rPr>
+        <w:t>WordNet</w:t>
+      </w:r>
+      <w:proofErr w:type="spellEnd"/>
+      <w:r>
+        <w:rPr>
+          <w:rFonts w:ascii="Times New Roman" w:hAnsi="Times New Roman" w:cs="Times New Roman"/>
+          <w:sz w:val="24"/>
+          <w:szCs w:val="24"/>
+        </w:rPr>
+        <w:t xml:space="preserve">, </w:t>
+      </w:r>
+      <w:proofErr w:type="spellStart"/>
+      <w:r>
+        <w:rPr>
+          <w:rFonts w:ascii="Times New Roman" w:hAnsi="Times New Roman" w:cs="Times New Roman"/>
+          <w:sz w:val="24"/>
+          <w:szCs w:val="24"/>
+        </w:rPr>
+        <w:t>SentiWordNet</w:t>
+      </w:r>
+      <w:proofErr w:type="spellEnd"/>
+      <w:r>
+        <w:rPr>
+          <w:rFonts w:ascii="Times New Roman" w:hAnsi="Times New Roman" w:cs="Times New Roman"/>
+          <w:sz w:val="24"/>
+          <w:szCs w:val="24"/>
+        </w:rPr>
+        <w:t>,</w:t>
       </w:r>
       <w:r>
         <w:rPr>
@@ -1964,13 +2143,23 @@
         </w:rPr>
         <w:t xml:space="preserve">e internet because some articles found on </w:t>
       </w:r>
-      <w:r>
-        <w:rPr>
-          <w:rFonts w:ascii="Times New Roman" w:hAnsi="Times New Roman" w:cs="Times New Roman"/>
-          <w:sz w:val="24"/>
-          <w:szCs w:val="24"/>
-        </w:rPr>
-        <w:t xml:space="preserve">google are not appropriate </w:t>
+      <w:proofErr w:type="spellStart"/>
+      <w:r>
+        <w:rPr>
+          <w:rFonts w:ascii="Times New Roman" w:hAnsi="Times New Roman" w:cs="Times New Roman"/>
+          <w:sz w:val="24"/>
+          <w:szCs w:val="24"/>
+        </w:rPr>
+        <w:t>google</w:t>
+      </w:r>
+      <w:proofErr w:type="spellEnd"/>
+      <w:r>
+        <w:rPr>
+          <w:rFonts w:ascii="Times New Roman" w:hAnsi="Times New Roman" w:cs="Times New Roman"/>
+          <w:sz w:val="24"/>
+          <w:szCs w:val="24"/>
+        </w:rPr>
+        <w:t xml:space="preserve"> are not appropriate </w:t>
       </w:r>
       <w:r>
         <w:rPr>
@@ -2408,13 +2597,77 @@
           <w:szCs w:val="24"/>
         </w:rPr>
       </w:pPr>
-      <w:r>
-        <w:rPr>
-          <w:rFonts w:ascii="Times New Roman" w:hAnsi="Times New Roman" w:cs="Times New Roman"/>
-          <w:sz w:val="24"/>
-          <w:szCs w:val="24"/>
-        </w:rPr>
-        <w:t>SentiWordNet - is a lexical resource for opinion mining. SentiWordNet assigns to each synset of WordNet three sentiment scores: positivity, negativity, objectivity.</w:t>
+      <w:proofErr w:type="spellStart"/>
+      <w:r>
+        <w:rPr>
+          <w:rFonts w:ascii="Times New Roman" w:hAnsi="Times New Roman" w:cs="Times New Roman"/>
+          <w:sz w:val="24"/>
+          <w:szCs w:val="24"/>
+        </w:rPr>
+        <w:t>SentiWordNet</w:t>
+      </w:r>
+      <w:proofErr w:type="spellEnd"/>
+      <w:r>
+        <w:rPr>
+          <w:rFonts w:ascii="Times New Roman" w:hAnsi="Times New Roman" w:cs="Times New Roman"/>
+          <w:sz w:val="24"/>
+          <w:szCs w:val="24"/>
+        </w:rPr>
+        <w:t xml:space="preserve"> - is a lexical resource for opinion mining. </w:t>
+      </w:r>
+      <w:proofErr w:type="spellStart"/>
+      <w:r>
+        <w:rPr>
+          <w:rFonts w:ascii="Times New Roman" w:hAnsi="Times New Roman" w:cs="Times New Roman"/>
+          <w:sz w:val="24"/>
+          <w:szCs w:val="24"/>
+        </w:rPr>
+        <w:t>SentiWordNet</w:t>
+      </w:r>
+      <w:proofErr w:type="spellEnd"/>
+      <w:r>
+        <w:rPr>
+          <w:rFonts w:ascii="Times New Roman" w:hAnsi="Times New Roman" w:cs="Times New Roman"/>
+          <w:sz w:val="24"/>
+          <w:szCs w:val="24"/>
+        </w:rPr>
+        <w:t xml:space="preserve"> assigns to each </w:t>
+      </w:r>
+      <w:proofErr w:type="spellStart"/>
+      <w:r>
+        <w:rPr>
+          <w:rFonts w:ascii="Times New Roman" w:hAnsi="Times New Roman" w:cs="Times New Roman"/>
+          <w:sz w:val="24"/>
+          <w:szCs w:val="24"/>
+        </w:rPr>
+        <w:t>synset</w:t>
+      </w:r>
+      <w:proofErr w:type="spellEnd"/>
+      <w:r>
+        <w:rPr>
+          <w:rFonts w:ascii="Times New Roman" w:hAnsi="Times New Roman" w:cs="Times New Roman"/>
+          <w:sz w:val="24"/>
+          <w:szCs w:val="24"/>
+        </w:rPr>
+        <w:t xml:space="preserve"> of </w:t>
+      </w:r>
+      <w:proofErr w:type="spellStart"/>
+      <w:r>
+        <w:rPr>
+          <w:rFonts w:ascii="Times New Roman" w:hAnsi="Times New Roman" w:cs="Times New Roman"/>
+          <w:sz w:val="24"/>
+          <w:szCs w:val="24"/>
+        </w:rPr>
+        <w:t>WordNet</w:t>
+      </w:r>
+      <w:proofErr w:type="spellEnd"/>
+      <w:r>
+        <w:rPr>
+          <w:rFonts w:ascii="Times New Roman" w:hAnsi="Times New Roman" w:cs="Times New Roman"/>
+          <w:sz w:val="24"/>
+          <w:szCs w:val="24"/>
+        </w:rPr>
+        <w:t xml:space="preserve"> three sentiment scores: positivity, negativity, objectivity.</w:t>
       </w:r>
     </w:p>
     <w:p>
@@ -2454,13 +2707,23 @@
           <w:szCs w:val="24"/>
         </w:rPr>
       </w:pPr>
-      <w:r>
-        <w:rPr>
-          <w:rFonts w:ascii="Times New Roman" w:hAnsi="Times New Roman" w:cs="Times New Roman"/>
-          <w:sz w:val="24"/>
-          <w:szCs w:val="24"/>
-        </w:rPr>
-        <w:t xml:space="preserve">WordNet - </w:t>
+      <w:proofErr w:type="spellStart"/>
+      <w:r>
+        <w:rPr>
+          <w:rFonts w:ascii="Times New Roman" w:hAnsi="Times New Roman" w:cs="Times New Roman"/>
+          <w:sz w:val="24"/>
+          <w:szCs w:val="24"/>
+        </w:rPr>
+        <w:t>WordNet</w:t>
+      </w:r>
+      <w:proofErr w:type="spellEnd"/>
+      <w:r>
+        <w:rPr>
+          <w:rFonts w:ascii="Times New Roman" w:hAnsi="Times New Roman" w:cs="Times New Roman"/>
+          <w:sz w:val="24"/>
+          <w:szCs w:val="24"/>
+        </w:rPr>
+        <w:t xml:space="preserve"> - </w:t>
       </w:r>
       <w:r>
         <w:rPr>
@@ -2657,6 +2920,7 @@
         </w:rPr>
         <w:t> </w:t>
       </w:r>
+      <w:proofErr w:type="spellStart"/>
       <w:r>
         <w:rPr>
           <w:rFonts w:ascii="Times New Roman" w:hAnsi="Times New Roman" w:cs="Times New Roman"/>
@@ -2668,6 +2932,7 @@
         </w:rPr>
         <w:t>synsets</w:t>
       </w:r>
+      <w:proofErr w:type="spellEnd"/>
       <w:r>
         <w:rPr>
           <w:rFonts w:ascii="Times New Roman" w:hAnsi="Times New Roman" w:cs="Times New Roman"/>
@@ -2789,6 +3054,7 @@
     <w:p>
       <w:pPr>
         <w:spacing w:line="480" w:lineRule="auto"/>
+        <w:jc w:val="center"/>
         <w:rPr>
           <w:rFonts w:ascii="Times New Roman" w:hAnsi="Times New Roman" w:cs="Times New Roman"/>
           <w:b/>
@@ -2796,58 +3062,14 @@
           <w:szCs w:val="24"/>
         </w:rPr>
       </w:pPr>
-    </w:p>
-    <w:p>
-      <w:pPr>
-        <w:spacing w:line="480" w:lineRule="auto"/>
+      <w:r>
         <w:rPr>
           <w:rFonts w:ascii="Times New Roman" w:hAnsi="Times New Roman" w:cs="Times New Roman"/>
           <w:b/>
           <w:sz w:val="24"/>
           <w:szCs w:val="24"/>
         </w:rPr>
-      </w:pPr>
-    </w:p>
-    <w:p>
-      <w:pPr>
-        <w:spacing w:line="480" w:lineRule="auto"/>
-        <w:rPr>
-          <w:rFonts w:ascii="Times New Roman" w:hAnsi="Times New Roman" w:cs="Times New Roman"/>
-          <w:b/>
-          <w:sz w:val="24"/>
-          <w:szCs w:val="24"/>
-        </w:rPr>
-      </w:pPr>
-    </w:p>
-    <w:p>
-      <w:pPr>
-        <w:spacing w:line="480" w:lineRule="auto"/>
-        <w:rPr>
-          <w:rFonts w:ascii="Times New Roman" w:hAnsi="Times New Roman" w:cs="Times New Roman"/>
-          <w:b/>
-          <w:sz w:val="24"/>
-          <w:szCs w:val="24"/>
-        </w:rPr>
-      </w:pPr>
-    </w:p>
-    <w:p>
-      <w:pPr>
-        <w:spacing w:line="480" w:lineRule="auto"/>
-        <w:jc w:val="center"/>
-        <w:rPr>
-          <w:rFonts w:ascii="Times New Roman" w:hAnsi="Times New Roman" w:cs="Times New Roman"/>
-          <w:b/>
-          <w:sz w:val="24"/>
-          <w:szCs w:val="24"/>
-        </w:rPr>
-      </w:pPr>
-      <w:r>
-        <w:rPr>
-          <w:rFonts w:ascii="Times New Roman" w:hAnsi="Times New Roman" w:cs="Times New Roman"/>
-          <w:b/>
-          <w:sz w:val="24"/>
-          <w:szCs w:val="24"/>
-        </w:rPr>
+        <w:lastRenderedPageBreak/>
         <w:t>Chapter 2: Review of Related Literature</w:t>
       </w:r>
       <w:r>
@@ -2922,13 +3144,53 @@
         </w:rPr>
       </w:pPr>
       <w:r>
-        <w:t>Inappropriate Expression is something that is not within the bounds of what is considered appropriate or socially acceptable [YourDictionary, n.d.].</w:t>
+        <w:t>Inappropriate Expression is something that is not within the bounds of what is considered appropriate or socially acceptable [</w:t>
+      </w:r>
+      <w:proofErr w:type="spellStart"/>
+      <w:r>
+        <w:t>YourDictionary</w:t>
+      </w:r>
+      <w:proofErr w:type="spellEnd"/>
+      <w:r>
+        <w:t xml:space="preserve">, </w:t>
+      </w:r>
+      <w:proofErr w:type="spellStart"/>
+      <w:r>
+        <w:t>n.d.</w:t>
+      </w:r>
+      <w:proofErr w:type="spellEnd"/>
+      <w:r>
+        <w:t>].</w:t>
       </w:r>
       <w:r>
         <w:t xml:space="preserve"> Inappropriate expression includes information that upset </w:t>
       </w:r>
       <w:r>
-        <w:t>us or information that might lead or tempt us into unlawful or dangerous behavior. This could be content containing swearing, unmoderated chatrooms where there’s no one supervising the conversation and barring unsuitable comments and sexual explicit comments [Inappropriate Content, [n.d.].</w:t>
+        <w:t xml:space="preserve">us or information that might lead or tempt us into unlawful or dangerous behavior. This could be content containing swearing, </w:t>
+      </w:r>
+      <w:proofErr w:type="spellStart"/>
+      <w:r>
+        <w:t>unmoderated</w:t>
+      </w:r>
+      <w:proofErr w:type="spellEnd"/>
+      <w:r>
+        <w:t xml:space="preserve"> </w:t>
+      </w:r>
+      <w:proofErr w:type="spellStart"/>
+      <w:r>
+        <w:t>chatrooms</w:t>
+      </w:r>
+      <w:proofErr w:type="spellEnd"/>
+      <w:r>
+        <w:t xml:space="preserve"> where there’s no one supervising the conversation and barring unsuitable comments and sexual explicit comments [Inappropriate Content, [</w:t>
+      </w:r>
+      <w:proofErr w:type="spellStart"/>
+      <w:r>
+        <w:t>n.d.</w:t>
+      </w:r>
+      <w:proofErr w:type="spellEnd"/>
+      <w:r>
+        <w:t>].</w:t>
       </w:r>
       <w:r>
         <w:t xml:space="preserve"> </w:t>
@@ -3117,12 +3379,21 @@
         </w:rPr>
         <w:t> </w:t>
       </w:r>
+      <w:proofErr w:type="gramStart"/>
       <w:r>
         <w:rPr>
           <w:bCs/>
           <w:color w:val="252525"/>
         </w:rPr>
-        <w:t>lewd language</w:t>
+        <w:t>lewd</w:t>
+      </w:r>
+      <w:proofErr w:type="gramEnd"/>
+      <w:r>
+        <w:rPr>
+          <w:bCs/>
+          <w:color w:val="252525"/>
+        </w:rPr>
+        <w:t xml:space="preserve"> language</w:t>
       </w:r>
       <w:r>
         <w:rPr>
@@ -3273,14 +3544,7 @@
         <w:rPr>
           <w:color w:val="252525"/>
         </w:rPr>
-        <w:t xml:space="preserve">In its </w:t>
-      </w:r>
-      <w:r>
-        <w:rPr>
-          <w:color w:val="252525"/>
-        </w:rPr>
-        <w:lastRenderedPageBreak/>
-        <w:t>older, more literal sense, the term profanity refers to offensive words, or religious words, used in a way that shows you do not respect God or holy things, or</w:t>
+        <w:t>In its older, more literal sense, the term profanity refers to offensive words, or religious words, used in a way that shows you do not respect God or holy things, or</w:t>
       </w:r>
       <w:r>
         <w:rPr>
@@ -3344,6 +3608,7 @@
           <w:sz w:val="24"/>
           <w:szCs w:val="24"/>
         </w:rPr>
+        <w:lastRenderedPageBreak/>
         <w:t>The Bootstrap algorithm works by drawing many independent bootstrap samples, evaluating the corresponding</w:t>
       </w:r>
       <w:r>
@@ -3440,7 +3705,43 @@
           <w:sz w:val="24"/>
           <w:szCs w:val="24"/>
         </w:rPr>
-        <w:t xml:space="preserve"> [Efron and Tibshirani, 1993]</w:t>
+        <w:t xml:space="preserve"> [</w:t>
+      </w:r>
+      <w:proofErr w:type="spellStart"/>
+      <w:r>
+        <w:rPr>
+          <w:rFonts w:ascii="Times New Roman" w:hAnsi="Times New Roman" w:cs="Times New Roman"/>
+          <w:sz w:val="24"/>
+          <w:szCs w:val="24"/>
+        </w:rPr>
+        <w:t>Efron</w:t>
+      </w:r>
+      <w:proofErr w:type="spellEnd"/>
+      <w:r>
+        <w:rPr>
+          <w:rFonts w:ascii="Times New Roman" w:hAnsi="Times New Roman" w:cs="Times New Roman"/>
+          <w:sz w:val="24"/>
+          <w:szCs w:val="24"/>
+        </w:rPr>
+        <w:t xml:space="preserve"> and </w:t>
+      </w:r>
+      <w:proofErr w:type="spellStart"/>
+      <w:r>
+        <w:rPr>
+          <w:rFonts w:ascii="Times New Roman" w:hAnsi="Times New Roman" w:cs="Times New Roman"/>
+          <w:sz w:val="24"/>
+          <w:szCs w:val="24"/>
+        </w:rPr>
+        <w:t>Tibshirani</w:t>
+      </w:r>
+      <w:proofErr w:type="spellEnd"/>
+      <w:r>
+        <w:rPr>
+          <w:rFonts w:ascii="Times New Roman" w:hAnsi="Times New Roman" w:cs="Times New Roman"/>
+          <w:sz w:val="24"/>
+          <w:szCs w:val="24"/>
+        </w:rPr>
+        <w:t>, 1993]</w:t>
       </w:r>
       <w:r>
         <w:rPr>
@@ -3476,7 +3777,25 @@
           <w:sz w:val="24"/>
           <w:szCs w:val="24"/>
         </w:rPr>
-        <w:t>With the bootstrap method, the basic sample is treated as the population and a Monte Carlo-style procedure is conducted on it. This is done by randomly drawing a large number of ‘resamples’ of size n from this original sample (of size n either) with replacement. So, although each resample will have the same number of elements as the original sample, it could include some of the original data points more than once, and some not included. Therefore, each of these resamples will randomly depart from the original sample. And because the elements in these resamples vary slightly, the statistic G*, calculated from one of these resample will take on slightly different values. The central assertion of the bootstrap method is that the relative frequency distribution of these G*’s is an estimate of the sampling distribution of G [The Original Bootstrap Method, n.d.].</w:t>
+        <w:t xml:space="preserve">With the bootstrap method, the basic sample is treated as the population and a Monte Carlo-style procedure is conducted on it. This is done by randomly drawing a large number of ‘resamples’ of size n from this original sample (of size n either) with replacement. So, although each resample will have the same number of elements as the original sample, it could include some of the original data points more than once, and some not included. Therefore, each of these resamples will randomly depart from the original sample. And because the elements in these resamples vary slightly, the statistic G*, calculated from one of these resample will take on slightly different values. The central assertion of the bootstrap method is that the relative frequency distribution of these G*’s is an estimate of the sampling distribution of G [The Original Bootstrap Method, </w:t>
+      </w:r>
+      <w:proofErr w:type="spellStart"/>
+      <w:r>
+        <w:rPr>
+          <w:rFonts w:ascii="Times New Roman" w:hAnsi="Times New Roman" w:cs="Times New Roman"/>
+          <w:sz w:val="24"/>
+          <w:szCs w:val="24"/>
+        </w:rPr>
+        <w:t>n.d.</w:t>
+      </w:r>
+      <w:proofErr w:type="spellEnd"/>
+      <w:r>
+        <w:rPr>
+          <w:rFonts w:ascii="Times New Roman" w:hAnsi="Times New Roman" w:cs="Times New Roman"/>
+          <w:sz w:val="24"/>
+          <w:szCs w:val="24"/>
+        </w:rPr>
+        <w:t>].</w:t>
       </w:r>
     </w:p>
     <w:p>
@@ -3531,217 +3850,246 @@
           <w:szCs w:val="24"/>
           <w:shd w:val="clear" w:color="auto" w:fill="FFFFFF"/>
         </w:rPr>
+        <w:t>Semi-supervised learning</w:t>
+      </w:r>
+      <w:r>
+        <w:rPr>
+          <w:rStyle w:val="apple-converted-space"/>
+          <w:rFonts w:ascii="Times New Roman" w:hAnsi="Times New Roman" w:cs="Times New Roman"/>
+          <w:sz w:val="24"/>
+          <w:szCs w:val="24"/>
+          <w:shd w:val="clear" w:color="auto" w:fill="FFFFFF"/>
+        </w:rPr>
+        <w:t> </w:t>
+      </w:r>
+      <w:r>
+        <w:rPr>
+          <w:rFonts w:ascii="Times New Roman" w:hAnsi="Times New Roman" w:cs="Times New Roman"/>
+          <w:sz w:val="24"/>
+          <w:szCs w:val="24"/>
+          <w:shd w:val="clear" w:color="auto" w:fill="FFFFFF"/>
+        </w:rPr>
+        <w:t>is a class of</w:t>
+      </w:r>
+      <w:r>
+        <w:rPr>
+          <w:rStyle w:val="apple-converted-space"/>
+          <w:rFonts w:ascii="Times New Roman" w:hAnsi="Times New Roman" w:cs="Times New Roman"/>
+          <w:sz w:val="24"/>
+          <w:szCs w:val="24"/>
+          <w:shd w:val="clear" w:color="auto" w:fill="FFFFFF"/>
+        </w:rPr>
+        <w:t> </w:t>
+      </w:r>
+      <w:r>
+        <w:rPr>
+          <w:rFonts w:ascii="Times New Roman" w:hAnsi="Times New Roman" w:cs="Times New Roman"/>
+          <w:sz w:val="24"/>
+          <w:szCs w:val="24"/>
+          <w:shd w:val="clear" w:color="auto" w:fill="FFFFFF"/>
+        </w:rPr>
+        <w:t>supervised learning</w:t>
+      </w:r>
+      <w:r>
+        <w:rPr>
+          <w:rStyle w:val="apple-converted-space"/>
+          <w:rFonts w:ascii="Times New Roman" w:hAnsi="Times New Roman" w:cs="Times New Roman"/>
+          <w:sz w:val="24"/>
+          <w:szCs w:val="24"/>
+          <w:shd w:val="clear" w:color="auto" w:fill="FFFFFF"/>
+        </w:rPr>
+        <w:t> </w:t>
+      </w:r>
+      <w:r>
+        <w:rPr>
+          <w:rFonts w:ascii="Times New Roman" w:hAnsi="Times New Roman" w:cs="Times New Roman"/>
+          <w:sz w:val="24"/>
+          <w:szCs w:val="24"/>
+          <w:shd w:val="clear" w:color="auto" w:fill="FFFFFF"/>
+        </w:rPr>
+        <w:t>tasks and techniques that also make use of unlabeled</w:t>
+      </w:r>
+      <w:r>
+        <w:rPr>
+          <w:rStyle w:val="apple-converted-space"/>
+          <w:rFonts w:ascii="Times New Roman" w:hAnsi="Times New Roman" w:cs="Times New Roman"/>
+          <w:sz w:val="24"/>
+          <w:szCs w:val="24"/>
+          <w:shd w:val="clear" w:color="auto" w:fill="FFFFFF"/>
+        </w:rPr>
+        <w:t> </w:t>
+      </w:r>
+      <w:r>
+        <w:rPr>
+          <w:rFonts w:ascii="Times New Roman" w:hAnsi="Times New Roman" w:cs="Times New Roman"/>
+          <w:sz w:val="24"/>
+          <w:szCs w:val="24"/>
+          <w:shd w:val="clear" w:color="auto" w:fill="FFFFFF"/>
+        </w:rPr>
+        <w:t>data</w:t>
+      </w:r>
+      <w:r>
+        <w:rPr>
+          <w:rStyle w:val="apple-converted-space"/>
+          <w:rFonts w:ascii="Times New Roman" w:hAnsi="Times New Roman" w:cs="Times New Roman"/>
+          <w:sz w:val="24"/>
+          <w:szCs w:val="24"/>
+          <w:shd w:val="clear" w:color="auto" w:fill="FFFFFF"/>
+        </w:rPr>
+        <w:t> </w:t>
+      </w:r>
+      <w:r>
+        <w:rPr>
+          <w:rFonts w:ascii="Times New Roman" w:hAnsi="Times New Roman" w:cs="Times New Roman"/>
+          <w:sz w:val="24"/>
+          <w:szCs w:val="24"/>
+          <w:shd w:val="clear" w:color="auto" w:fill="FFFFFF"/>
+        </w:rPr>
+        <w:t>for training - typically a small amount of</w:t>
+      </w:r>
+      <w:r>
+        <w:rPr>
+          <w:rStyle w:val="apple-converted-space"/>
+          <w:rFonts w:ascii="Times New Roman" w:hAnsi="Times New Roman" w:cs="Times New Roman"/>
+          <w:sz w:val="24"/>
+          <w:szCs w:val="24"/>
+          <w:shd w:val="clear" w:color="auto" w:fill="FFFFFF"/>
+        </w:rPr>
+        <w:t> </w:t>
+      </w:r>
+      <w:r>
+        <w:rPr>
+          <w:rFonts w:ascii="Times New Roman" w:hAnsi="Times New Roman" w:cs="Times New Roman"/>
+          <w:sz w:val="24"/>
+          <w:szCs w:val="24"/>
+          <w:shd w:val="clear" w:color="auto" w:fill="FFFFFF"/>
+        </w:rPr>
+        <w:t>labeled data</w:t>
+      </w:r>
+      <w:r>
+        <w:rPr>
+          <w:rStyle w:val="apple-converted-space"/>
+          <w:rFonts w:ascii="Times New Roman" w:hAnsi="Times New Roman" w:cs="Times New Roman"/>
+          <w:sz w:val="24"/>
+          <w:szCs w:val="24"/>
+          <w:shd w:val="clear" w:color="auto" w:fill="FFFFFF"/>
+        </w:rPr>
+        <w:t> </w:t>
+      </w:r>
+      <w:r>
+        <w:rPr>
+          <w:rFonts w:ascii="Times New Roman" w:hAnsi="Times New Roman" w:cs="Times New Roman"/>
+          <w:sz w:val="24"/>
+          <w:szCs w:val="24"/>
+          <w:shd w:val="clear" w:color="auto" w:fill="FFFFFF"/>
+        </w:rPr>
+        <w:t>with a large amount of unlabeled data. Semi-supervised learning falls between</w:t>
+      </w:r>
+      <w:r>
+        <w:rPr>
+          <w:rStyle w:val="apple-converted-space"/>
+          <w:rFonts w:ascii="Times New Roman" w:hAnsi="Times New Roman" w:cs="Times New Roman"/>
+          <w:sz w:val="24"/>
+          <w:szCs w:val="24"/>
+          <w:shd w:val="clear" w:color="auto" w:fill="FFFFFF"/>
+        </w:rPr>
+        <w:t> </w:t>
+      </w:r>
+      <w:r>
+        <w:rPr>
+          <w:rFonts w:ascii="Times New Roman" w:hAnsi="Times New Roman" w:cs="Times New Roman"/>
+          <w:sz w:val="24"/>
+          <w:szCs w:val="24"/>
+          <w:shd w:val="clear" w:color="auto" w:fill="FFFFFF"/>
+        </w:rPr>
+        <w:t>unsupervised learning</w:t>
+      </w:r>
+      <w:r>
+        <w:rPr>
+          <w:rStyle w:val="apple-converted-space"/>
+          <w:rFonts w:ascii="Times New Roman" w:hAnsi="Times New Roman" w:cs="Times New Roman"/>
+          <w:sz w:val="24"/>
+          <w:szCs w:val="24"/>
+          <w:shd w:val="clear" w:color="auto" w:fill="FFFFFF"/>
+        </w:rPr>
+        <w:t> </w:t>
+      </w:r>
+      <w:r>
+        <w:rPr>
+          <w:rFonts w:ascii="Times New Roman" w:hAnsi="Times New Roman" w:cs="Times New Roman"/>
+          <w:sz w:val="24"/>
+          <w:szCs w:val="24"/>
+          <w:shd w:val="clear" w:color="auto" w:fill="FFFFFF"/>
+        </w:rPr>
+        <w:t>(without any labeled training data) and</w:t>
+      </w:r>
+      <w:r>
+        <w:rPr>
+          <w:rStyle w:val="apple-converted-space"/>
+          <w:rFonts w:ascii="Times New Roman" w:hAnsi="Times New Roman" w:cs="Times New Roman"/>
+          <w:sz w:val="24"/>
+          <w:szCs w:val="24"/>
+          <w:shd w:val="clear" w:color="auto" w:fill="FFFFFF"/>
+        </w:rPr>
+        <w:t> </w:t>
+      </w:r>
+      <w:r>
+        <w:rPr>
+          <w:rFonts w:ascii="Times New Roman" w:hAnsi="Times New Roman" w:cs="Times New Roman"/>
+          <w:sz w:val="24"/>
+          <w:szCs w:val="24"/>
+          <w:shd w:val="clear" w:color="auto" w:fill="FFFFFF"/>
+        </w:rPr>
+        <w:t>supervised learning</w:t>
+      </w:r>
+      <w:r>
+        <w:rPr>
+          <w:rStyle w:val="apple-converted-space"/>
+          <w:rFonts w:ascii="Times New Roman" w:hAnsi="Times New Roman" w:cs="Times New Roman"/>
+          <w:sz w:val="24"/>
+          <w:szCs w:val="24"/>
+          <w:shd w:val="clear" w:color="auto" w:fill="FFFFFF"/>
+        </w:rPr>
+        <w:t> </w:t>
+      </w:r>
+      <w:r>
+        <w:rPr>
+          <w:rFonts w:ascii="Times New Roman" w:hAnsi="Times New Roman" w:cs="Times New Roman"/>
+          <w:sz w:val="24"/>
+          <w:szCs w:val="24"/>
+          <w:shd w:val="clear" w:color="auto" w:fill="FFFFFF"/>
+        </w:rPr>
+        <w:t xml:space="preserve">(with completely labeled training data). Many machine-learning researchers </w:t>
+      </w:r>
+      <w:r>
+        <w:rPr>
+          <w:rFonts w:ascii="Times New Roman" w:hAnsi="Times New Roman" w:cs="Times New Roman"/>
+          <w:sz w:val="24"/>
+          <w:szCs w:val="24"/>
+          <w:shd w:val="clear" w:color="auto" w:fill="FFFFFF"/>
+        </w:rPr>
         <w:lastRenderedPageBreak/>
-        <w:t>Semi-supervised learning</w:t>
-      </w:r>
-      <w:r>
-        <w:rPr>
-          <w:rStyle w:val="apple-converted-space"/>
-          <w:rFonts w:ascii="Times New Roman" w:hAnsi="Times New Roman" w:cs="Times New Roman"/>
-          <w:sz w:val="24"/>
-          <w:szCs w:val="24"/>
-          <w:shd w:val="clear" w:color="auto" w:fill="FFFFFF"/>
-        </w:rPr>
-        <w:t> </w:t>
-      </w:r>
-      <w:r>
-        <w:rPr>
-          <w:rFonts w:ascii="Times New Roman" w:hAnsi="Times New Roman" w:cs="Times New Roman"/>
-          <w:sz w:val="24"/>
-          <w:szCs w:val="24"/>
-          <w:shd w:val="clear" w:color="auto" w:fill="FFFFFF"/>
-        </w:rPr>
-        <w:t>is a class of</w:t>
-      </w:r>
-      <w:r>
-        <w:rPr>
-          <w:rStyle w:val="apple-converted-space"/>
-          <w:rFonts w:ascii="Times New Roman" w:hAnsi="Times New Roman" w:cs="Times New Roman"/>
-          <w:sz w:val="24"/>
-          <w:szCs w:val="24"/>
-          <w:shd w:val="clear" w:color="auto" w:fill="FFFFFF"/>
-        </w:rPr>
-        <w:t> </w:t>
-      </w:r>
-      <w:r>
-        <w:rPr>
-          <w:rFonts w:ascii="Times New Roman" w:hAnsi="Times New Roman" w:cs="Times New Roman"/>
-          <w:sz w:val="24"/>
-          <w:szCs w:val="24"/>
-          <w:shd w:val="clear" w:color="auto" w:fill="FFFFFF"/>
-        </w:rPr>
-        <w:t>supervised learning</w:t>
-      </w:r>
-      <w:r>
-        <w:rPr>
-          <w:rStyle w:val="apple-converted-space"/>
-          <w:rFonts w:ascii="Times New Roman" w:hAnsi="Times New Roman" w:cs="Times New Roman"/>
-          <w:sz w:val="24"/>
-          <w:szCs w:val="24"/>
-          <w:shd w:val="clear" w:color="auto" w:fill="FFFFFF"/>
-        </w:rPr>
-        <w:t> </w:t>
-      </w:r>
-      <w:r>
-        <w:rPr>
-          <w:rFonts w:ascii="Times New Roman" w:hAnsi="Times New Roman" w:cs="Times New Roman"/>
-          <w:sz w:val="24"/>
-          <w:szCs w:val="24"/>
-          <w:shd w:val="clear" w:color="auto" w:fill="FFFFFF"/>
-        </w:rPr>
-        <w:t>tasks and techniques that also make use of unlabeled</w:t>
-      </w:r>
-      <w:r>
-        <w:rPr>
-          <w:rStyle w:val="apple-converted-space"/>
-          <w:rFonts w:ascii="Times New Roman" w:hAnsi="Times New Roman" w:cs="Times New Roman"/>
-          <w:sz w:val="24"/>
-          <w:szCs w:val="24"/>
-          <w:shd w:val="clear" w:color="auto" w:fill="FFFFFF"/>
-        </w:rPr>
-        <w:t> </w:t>
-      </w:r>
-      <w:r>
-        <w:rPr>
-          <w:rFonts w:ascii="Times New Roman" w:hAnsi="Times New Roman" w:cs="Times New Roman"/>
-          <w:sz w:val="24"/>
-          <w:szCs w:val="24"/>
-          <w:shd w:val="clear" w:color="auto" w:fill="FFFFFF"/>
-        </w:rPr>
-        <w:t>data</w:t>
-      </w:r>
-      <w:r>
-        <w:rPr>
-          <w:rStyle w:val="apple-converted-space"/>
-          <w:rFonts w:ascii="Times New Roman" w:hAnsi="Times New Roman" w:cs="Times New Roman"/>
-          <w:sz w:val="24"/>
-          <w:szCs w:val="24"/>
-          <w:shd w:val="clear" w:color="auto" w:fill="FFFFFF"/>
-        </w:rPr>
-        <w:t> </w:t>
-      </w:r>
-      <w:r>
-        <w:rPr>
-          <w:rFonts w:ascii="Times New Roman" w:hAnsi="Times New Roman" w:cs="Times New Roman"/>
-          <w:sz w:val="24"/>
-          <w:szCs w:val="24"/>
-          <w:shd w:val="clear" w:color="auto" w:fill="FFFFFF"/>
-        </w:rPr>
-        <w:t>for training - typically a small amount of</w:t>
-      </w:r>
-      <w:r>
-        <w:rPr>
-          <w:rStyle w:val="apple-converted-space"/>
-          <w:rFonts w:ascii="Times New Roman" w:hAnsi="Times New Roman" w:cs="Times New Roman"/>
-          <w:sz w:val="24"/>
-          <w:szCs w:val="24"/>
-          <w:shd w:val="clear" w:color="auto" w:fill="FFFFFF"/>
-        </w:rPr>
-        <w:t> </w:t>
-      </w:r>
-      <w:r>
-        <w:rPr>
-          <w:rFonts w:ascii="Times New Roman" w:hAnsi="Times New Roman" w:cs="Times New Roman"/>
-          <w:sz w:val="24"/>
-          <w:szCs w:val="24"/>
-          <w:shd w:val="clear" w:color="auto" w:fill="FFFFFF"/>
-        </w:rPr>
-        <w:t>labeled data</w:t>
-      </w:r>
-      <w:r>
-        <w:rPr>
-          <w:rStyle w:val="apple-converted-space"/>
-          <w:rFonts w:ascii="Times New Roman" w:hAnsi="Times New Roman" w:cs="Times New Roman"/>
-          <w:sz w:val="24"/>
-          <w:szCs w:val="24"/>
-          <w:shd w:val="clear" w:color="auto" w:fill="FFFFFF"/>
-        </w:rPr>
-        <w:t> </w:t>
-      </w:r>
-      <w:r>
-        <w:rPr>
-          <w:rFonts w:ascii="Times New Roman" w:hAnsi="Times New Roman" w:cs="Times New Roman"/>
-          <w:sz w:val="24"/>
-          <w:szCs w:val="24"/>
-          <w:shd w:val="clear" w:color="auto" w:fill="FFFFFF"/>
-        </w:rPr>
-        <w:t>with a large amount of unlabeled data. Semi-supervised learning falls between</w:t>
-      </w:r>
-      <w:r>
-        <w:rPr>
-          <w:rStyle w:val="apple-converted-space"/>
-          <w:rFonts w:ascii="Times New Roman" w:hAnsi="Times New Roman" w:cs="Times New Roman"/>
-          <w:sz w:val="24"/>
-          <w:szCs w:val="24"/>
-          <w:shd w:val="clear" w:color="auto" w:fill="FFFFFF"/>
-        </w:rPr>
-        <w:t> </w:t>
-      </w:r>
-      <w:r>
-        <w:rPr>
-          <w:rFonts w:ascii="Times New Roman" w:hAnsi="Times New Roman" w:cs="Times New Roman"/>
-          <w:sz w:val="24"/>
-          <w:szCs w:val="24"/>
-          <w:shd w:val="clear" w:color="auto" w:fill="FFFFFF"/>
-        </w:rPr>
-        <w:t>unsupervised learning</w:t>
-      </w:r>
-      <w:r>
-        <w:rPr>
-          <w:rStyle w:val="apple-converted-space"/>
-          <w:rFonts w:ascii="Times New Roman" w:hAnsi="Times New Roman" w:cs="Times New Roman"/>
-          <w:sz w:val="24"/>
-          <w:szCs w:val="24"/>
-          <w:shd w:val="clear" w:color="auto" w:fill="FFFFFF"/>
-        </w:rPr>
-        <w:t> </w:t>
-      </w:r>
-      <w:r>
-        <w:rPr>
-          <w:rFonts w:ascii="Times New Roman" w:hAnsi="Times New Roman" w:cs="Times New Roman"/>
-          <w:sz w:val="24"/>
-          <w:szCs w:val="24"/>
-          <w:shd w:val="clear" w:color="auto" w:fill="FFFFFF"/>
-        </w:rPr>
-        <w:t>(without any labeled training data) and</w:t>
-      </w:r>
-      <w:r>
-        <w:rPr>
-          <w:rStyle w:val="apple-converted-space"/>
-          <w:rFonts w:ascii="Times New Roman" w:hAnsi="Times New Roman" w:cs="Times New Roman"/>
-          <w:sz w:val="24"/>
-          <w:szCs w:val="24"/>
-          <w:shd w:val="clear" w:color="auto" w:fill="FFFFFF"/>
-        </w:rPr>
-        <w:t> </w:t>
-      </w:r>
-      <w:r>
-        <w:rPr>
-          <w:rFonts w:ascii="Times New Roman" w:hAnsi="Times New Roman" w:cs="Times New Roman"/>
-          <w:sz w:val="24"/>
-          <w:szCs w:val="24"/>
-          <w:shd w:val="clear" w:color="auto" w:fill="FFFFFF"/>
-        </w:rPr>
-        <w:t>supervised learning</w:t>
-      </w:r>
-      <w:r>
-        <w:rPr>
-          <w:rStyle w:val="apple-converted-space"/>
-          <w:rFonts w:ascii="Times New Roman" w:hAnsi="Times New Roman" w:cs="Times New Roman"/>
-          <w:sz w:val="24"/>
-          <w:szCs w:val="24"/>
-          <w:shd w:val="clear" w:color="auto" w:fill="FFFFFF"/>
-        </w:rPr>
-        <w:t> </w:t>
-      </w:r>
-      <w:r>
-        <w:rPr>
-          <w:rFonts w:ascii="Times New Roman" w:hAnsi="Times New Roman" w:cs="Times New Roman"/>
-          <w:sz w:val="24"/>
-          <w:szCs w:val="24"/>
-          <w:shd w:val="clear" w:color="auto" w:fill="FFFFFF"/>
-        </w:rPr>
-        <w:t>(with completely labeled training data). Many machine-learning researchers have found that unlabeled data, when used in conjunction with a small amount of labeled data, can produce considerable improvement in learning accuracy [Wikipedia, n.d.].</w:t>
+        <w:t xml:space="preserve">have found that unlabeled data, when used in conjunction with a small amount of labeled data, can produce considerable improvement in learning accuracy [Wikipedia, </w:t>
+      </w:r>
+      <w:proofErr w:type="spellStart"/>
+      <w:r>
+        <w:rPr>
+          <w:rFonts w:ascii="Times New Roman" w:hAnsi="Times New Roman" w:cs="Times New Roman"/>
+          <w:sz w:val="24"/>
+          <w:szCs w:val="24"/>
+          <w:shd w:val="clear" w:color="auto" w:fill="FFFFFF"/>
+        </w:rPr>
+        <w:t>n.d.</w:t>
+      </w:r>
+      <w:proofErr w:type="spellEnd"/>
+      <w:r>
+        <w:rPr>
+          <w:rFonts w:ascii="Times New Roman" w:hAnsi="Times New Roman" w:cs="Times New Roman"/>
+          <w:sz w:val="24"/>
+          <w:szCs w:val="24"/>
+          <w:shd w:val="clear" w:color="auto" w:fill="FFFFFF"/>
+        </w:rPr>
+        <w:t>].</w:t>
       </w:r>
     </w:p>
     <w:p>
@@ -3862,8 +4210,9 @@
           <w:szCs w:val="24"/>
           <w:shd w:val="clear" w:color="auto" w:fill="FFFFFF"/>
         </w:rPr>
-        <w:t>community in the early 1960s, [Norvig</w:t>
-      </w:r>
+        <w:t>community in the early 1960s, [</w:t>
+      </w:r>
+      <w:proofErr w:type="spellStart"/>
       <w:r>
         <w:rPr>
           <w:rFonts w:ascii="Times New Roman" w:hAnsi="Times New Roman" w:cs="Times New Roman"/>
@@ -3872,6 +4221,17 @@
           <w:szCs w:val="24"/>
           <w:shd w:val="clear" w:color="auto" w:fill="FFFFFF"/>
         </w:rPr>
+        <w:t>Norvig</w:t>
+      </w:r>
+      <w:proofErr w:type="spellEnd"/>
+      <w:r>
+        <w:rPr>
+          <w:rFonts w:ascii="Times New Roman" w:hAnsi="Times New Roman" w:cs="Times New Roman"/>
+          <w:color w:val="252525"/>
+          <w:sz w:val="24"/>
+          <w:szCs w:val="24"/>
+          <w:shd w:val="clear" w:color="auto" w:fill="FFFFFF"/>
+        </w:rPr>
         <w:t xml:space="preserve"> and Russell</w:t>
       </w:r>
       <w:r>
@@ -4004,18 +4364,75 @@
           <w:szCs w:val="24"/>
           <w:shd w:val="clear" w:color="auto" w:fill="FFFFFF"/>
         </w:rPr>
-        <w:t xml:space="preserve">as the </w:t>
-      </w:r>
-      <w:r>
-        <w:rPr>
+        <w:t>as the features. With appropriate preprocessing, it is competitive in this domain with more advanced methods including</w:t>
+      </w:r>
+      <w:r>
+        <w:rPr>
+          <w:rStyle w:val="apple-converted-space"/>
           <w:rFonts w:ascii="Times New Roman" w:hAnsi="Times New Roman" w:cs="Times New Roman"/>
           <w:color w:val="252525"/>
           <w:sz w:val="24"/>
           <w:szCs w:val="24"/>
           <w:shd w:val="clear" w:color="auto" w:fill="FFFFFF"/>
         </w:rPr>
-        <w:lastRenderedPageBreak/>
-        <w:t>features. With appropriate preprocessing, it is competitive in this domain with more advanced methods including</w:t>
+        <w:t> </w:t>
+      </w:r>
+      <w:r>
+        <w:rPr>
+          <w:rFonts w:ascii="Times New Roman" w:hAnsi="Times New Roman" w:cs="Times New Roman"/>
+          <w:sz w:val="24"/>
+          <w:szCs w:val="24"/>
+          <w:shd w:val="clear" w:color="auto" w:fill="FFFFFF"/>
+        </w:rPr>
+        <w:t>support vector machines [</w:t>
+      </w:r>
+      <w:proofErr w:type="spellStart"/>
+      <w:r>
+        <w:rPr>
+          <w:rFonts w:ascii="Times New Roman" w:hAnsi="Times New Roman" w:cs="Times New Roman"/>
+          <w:sz w:val="24"/>
+          <w:szCs w:val="24"/>
+          <w:shd w:val="clear" w:color="auto" w:fill="FFFFFF"/>
+        </w:rPr>
+        <w:t>Karger</w:t>
+      </w:r>
+      <w:proofErr w:type="spellEnd"/>
+      <w:r>
+        <w:rPr>
+          <w:rFonts w:ascii="Times New Roman" w:hAnsi="Times New Roman" w:cs="Times New Roman"/>
+          <w:sz w:val="24"/>
+          <w:szCs w:val="24"/>
+          <w:shd w:val="clear" w:color="auto" w:fill="FFFFFF"/>
+        </w:rPr>
+        <w:t xml:space="preserve"> </w:t>
+      </w:r>
+      <w:r>
+        <w:rPr>
+          <w:rFonts w:ascii="Times New Roman" w:hAnsi="Times New Roman" w:cs="Times New Roman"/>
+          <w:sz w:val="24"/>
+          <w:szCs w:val="24"/>
+          <w:shd w:val="clear" w:color="auto" w:fill="FFFFFF"/>
+        </w:rPr>
+        <w:t>et.al.</w:t>
+      </w:r>
+      <w:r>
+        <w:rPr>
+          <w:rFonts w:ascii="Times New Roman" w:hAnsi="Times New Roman" w:cs="Times New Roman"/>
+          <w:sz w:val="24"/>
+          <w:szCs w:val="24"/>
+          <w:shd w:val="clear" w:color="auto" w:fill="FFFFFF"/>
+        </w:rPr>
+        <w:t xml:space="preserve"> 2003]</w:t>
+      </w:r>
+      <w:r>
+        <w:rPr>
+          <w:rFonts w:ascii="Times New Roman" w:hAnsi="Times New Roman" w:cs="Times New Roman"/>
+          <w:color w:val="252525"/>
+          <w:sz w:val="24"/>
+          <w:szCs w:val="24"/>
+          <w:shd w:val="clear" w:color="auto" w:fill="FFFFFF"/>
+        </w:rPr>
+        <w:t>.</w:t>
       </w:r>
       <w:r>
         <w:rPr>
@@ -4031,39 +4448,12 @@
       <w:r>
         <w:rPr>
           <w:rFonts w:ascii="Times New Roman" w:hAnsi="Times New Roman" w:cs="Times New Roman"/>
-          <w:sz w:val="24"/>
-          <w:szCs w:val="24"/>
-          <w:shd w:val="clear" w:color="auto" w:fill="FFFFFF"/>
-        </w:rPr>
-        <w:t xml:space="preserve">support vector machines [Karger </w:t>
-      </w:r>
-      <w:r>
-        <w:rPr>
-          <w:rFonts w:ascii="Times New Roman" w:hAnsi="Times New Roman" w:cs="Times New Roman"/>
-          <w:sz w:val="24"/>
-          <w:szCs w:val="24"/>
-          <w:shd w:val="clear" w:color="auto" w:fill="FFFFFF"/>
-        </w:rPr>
-        <w:t>et.al.</w:t>
-      </w:r>
-      <w:r>
-        <w:rPr>
-          <w:rFonts w:ascii="Times New Roman" w:hAnsi="Times New Roman" w:cs="Times New Roman"/>
-          <w:sz w:val="24"/>
-          <w:szCs w:val="24"/>
-          <w:shd w:val="clear" w:color="auto" w:fill="FFFFFF"/>
-        </w:rPr>
-        <w:t xml:space="preserve"> 2003]</w:t>
-      </w:r>
-      <w:r>
-        <w:rPr>
-          <w:rFonts w:ascii="Times New Roman" w:hAnsi="Times New Roman" w:cs="Times New Roman"/>
           <w:color w:val="252525"/>
           <w:sz w:val="24"/>
           <w:szCs w:val="24"/>
           <w:shd w:val="clear" w:color="auto" w:fill="FFFFFF"/>
         </w:rPr>
-        <w:t>.</w:t>
+        <w:t>It also finds application in automatic</w:t>
       </w:r>
       <w:r>
         <w:rPr>
@@ -4079,32 +4469,31 @@
       <w:r>
         <w:rPr>
           <w:rFonts w:ascii="Times New Roman" w:hAnsi="Times New Roman" w:cs="Times New Roman"/>
-          <w:color w:val="252525"/>
-          <w:sz w:val="24"/>
-          <w:szCs w:val="24"/>
-          <w:shd w:val="clear" w:color="auto" w:fill="FFFFFF"/>
-        </w:rPr>
-        <w:t>It also finds application in automatic</w:t>
-      </w:r>
-      <w:r>
-        <w:rPr>
-          <w:rStyle w:val="apple-converted-space"/>
-          <w:rFonts w:ascii="Times New Roman" w:hAnsi="Times New Roman" w:cs="Times New Roman"/>
-          <w:color w:val="252525"/>
-          <w:sz w:val="24"/>
-          <w:szCs w:val="24"/>
-          <w:shd w:val="clear" w:color="auto" w:fill="FFFFFF"/>
-        </w:rPr>
-        <w:t> </w:t>
-      </w:r>
-      <w:r>
-        <w:rPr>
-          <w:rFonts w:ascii="Times New Roman" w:hAnsi="Times New Roman" w:cs="Times New Roman"/>
-          <w:sz w:val="24"/>
-          <w:szCs w:val="24"/>
-          <w:shd w:val="clear" w:color="auto" w:fill="FFFFFF"/>
-        </w:rPr>
-        <w:t>medical diagnosis [Rish, 2001]</w:t>
+          <w:sz w:val="24"/>
+          <w:szCs w:val="24"/>
+          <w:shd w:val="clear" w:color="auto" w:fill="FFFFFF"/>
+        </w:rPr>
+        <w:t>medical diagnosis [</w:t>
+      </w:r>
+      <w:proofErr w:type="spellStart"/>
+      <w:r>
+        <w:rPr>
+          <w:rFonts w:ascii="Times New Roman" w:hAnsi="Times New Roman" w:cs="Times New Roman"/>
+          <w:sz w:val="24"/>
+          <w:szCs w:val="24"/>
+          <w:shd w:val="clear" w:color="auto" w:fill="FFFFFF"/>
+        </w:rPr>
+        <w:t>Rish</w:t>
+      </w:r>
+      <w:proofErr w:type="spellEnd"/>
+      <w:r>
+        <w:rPr>
+          <w:rFonts w:ascii="Times New Roman" w:hAnsi="Times New Roman" w:cs="Times New Roman"/>
+          <w:sz w:val="24"/>
+          <w:szCs w:val="24"/>
+          <w:shd w:val="clear" w:color="auto" w:fill="FFFFFF"/>
+        </w:rPr>
+        <w:t>, 2001]</w:t>
       </w:r>
       <w:r>
         <w:rPr>
@@ -4135,6 +4524,7 @@
           <w:szCs w:val="24"/>
           <w:shd w:val="clear" w:color="auto" w:fill="FFFFFF"/>
         </w:rPr>
+        <w:lastRenderedPageBreak/>
         <w:t>Naive Bayes classifiers are highly scalable, requiring a number of parameters linear in the number of variables (features/predictors) in a learning problem.</w:t>
       </w:r>
       <w:r>
@@ -4192,8 +4582,19 @@
           <w:szCs w:val="24"/>
           <w:shd w:val="clear" w:color="auto" w:fill="FFFFFF"/>
         </w:rPr>
-        <w:t>closed-form expression [Norvig</w:t>
-      </w:r>
+        <w:t>closed-form expression [</w:t>
+      </w:r>
+      <w:proofErr w:type="spellStart"/>
+      <w:r>
+        <w:rPr>
+          <w:rFonts w:ascii="Times New Roman" w:hAnsi="Times New Roman" w:cs="Times New Roman"/>
+          <w:sz w:val="24"/>
+          <w:szCs w:val="24"/>
+          <w:shd w:val="clear" w:color="auto" w:fill="FFFFFF"/>
+        </w:rPr>
+        <w:t>Norvig</w:t>
+      </w:r>
+      <w:proofErr w:type="spellEnd"/>
       <w:r>
         <w:rPr>
           <w:rFonts w:ascii="Times New Roman" w:hAnsi="Times New Roman" w:cs="Times New Roman"/>
@@ -4387,8 +4788,9 @@
           <w:szCs w:val="24"/>
           <w:shd w:val="clear" w:color="auto" w:fill="FFFFFF"/>
         </w:rPr>
-        <w:t xml:space="preserve">Bullying, in both physical and cyber worlds (the latter known as cyberbullying), has been recognized as a serious national health issue among adolescents. One is being bullied or victimized when he or she is exposed repeatedly over time to negative actions on the part of others. There are wide ranges of emotions expressed in bullying traces. After manually inspecting a number of bullying traces in Twitter, our domain experts identified seven most common emotions such as anger, embarrassment, empathy, fear, pride, relief and sadness. Analyzing Social Media to Detect Cyber Bullying using Sentiment Mining found that “sentiment analysis is the task of finding the opinions of people about specific textual entities. The decision making process of </w:t>
-      </w:r>
+        <w:t xml:space="preserve">Bullying, in both physical and cyber worlds (the latter known as cyberbullying), has been recognized as a serious national health issue among adolescents. One is being bullied or victimized when he or she is exposed repeatedly over time to negative actions on the part of others. There are wide ranges of emotions expressed in bullying traces. After manually inspecting a number of bullying traces in Twitter, our domain experts identified seven most common emotions such as anger, embarrassment, empathy, fear, pride, relief and sadness. Analyzing Social Media to Detect Cyber Bullying using Sentiment Mining found that “sentiment analysis is the task of finding the opinions of people about specific textual entities. The decision making process of people is usually affected by the opinions formed by domain authorities and the proliferation of online discussions [Bi, </w:t>
+      </w:r>
+      <w:proofErr w:type="spellStart"/>
       <w:r>
         <w:rPr>
           <w:rFonts w:ascii="Times New Roman" w:hAnsi="Times New Roman" w:cs="Times New Roman"/>
@@ -4397,8 +4799,18 @@
           <w:szCs w:val="24"/>
           <w:shd w:val="clear" w:color="auto" w:fill="FFFFFF"/>
         </w:rPr>
-        <w:lastRenderedPageBreak/>
-        <w:t>people is usually affected by the opinions formed by domain authorities and the proliferation of online discussions [Bi, n.d.].</w:t>
+        <w:t>n.d.</w:t>
+      </w:r>
+      <w:proofErr w:type="spellEnd"/>
+      <w:r>
+        <w:rPr>
+          <w:rFonts w:ascii="Times New Roman" w:hAnsi="Times New Roman" w:cs="Times New Roman"/>
+          <w:color w:val="000000"/>
+          <w:sz w:val="24"/>
+          <w:szCs w:val="24"/>
+          <w:shd w:val="clear" w:color="auto" w:fill="FFFFFF"/>
+        </w:rPr>
+        <w:t>].</w:t>
       </w:r>
     </w:p>
     <w:p>
@@ -4421,7 +4833,17 @@
           <w:szCs w:val="24"/>
           <w:shd w:val="clear" w:color="auto" w:fill="FFFFFF"/>
         </w:rPr>
-        <w:t xml:space="preserve">Sentiment Analysis has the potential to identify victims who pose high risk to themselves or others, and to enhance the scientific understanding of bullying overall Victims usually experience negative emotions such as depression, anxiety and loneliness. In extreme cases such emotions are more violent or even suicidal. Detecting at risk individuals via sentiment analysis enables potential interventions. In addition, social scientists are interested in sentiment analysis on bullying traces to understand participants’ motivations </w:t>
+        <w:t xml:space="preserve">Sentiment Analysis has the potential to identify victims who pose high risk to themselves or others, and to enhance the scientific understanding of bullying overall </w:t>
+      </w:r>
+      <w:r>
+        <w:rPr>
+          <w:rFonts w:ascii="Times New Roman" w:hAnsi="Times New Roman" w:cs="Times New Roman"/>
+          <w:sz w:val="24"/>
+          <w:szCs w:val="24"/>
+          <w:shd w:val="clear" w:color="auto" w:fill="FFFFFF"/>
+        </w:rPr>
+        <w:lastRenderedPageBreak/>
+        <w:t xml:space="preserve">Victims usually experience negative emotions such as depression, anxiety and loneliness. In extreme cases such emotions are more violent or even suicidal. Detecting at risk individuals via sentiment analysis enables potential interventions. In addition, social scientists are interested in sentiment analysis on bullying traces to understand participants’ motivations </w:t>
       </w:r>
       <w:r>
         <w:rPr>
@@ -4503,7 +4925,7 @@
           <w:szCs w:val="24"/>
           <w:shd w:val="clear" w:color="auto" w:fill="FFFFFF"/>
         </w:rPr>
-        <w:t xml:space="preserve">is to identify offensive contents in social media, and further predict a user’s potentiality to send out offensive contents. It includes two phases of offensive detection. Phase 1 aims to detect the offensiveness on the sentence level and Phase 2 derives offensiveness on the user level. In Phase 1, the researchers apply advanced text mining and natural language processing technique to derive lexical and syntactic features of each sentence. Using these features, we derive an offensive value for each sentence. In Phase 2, we further incorporate user-level features where we leverage research on authorship analysis. The system consists of pre-processing and two major components: sentence offensiveness prediction and user offensiveness estimation. During the pre-processing stage, user’s conversation history is chunked into posts, </w:t>
+        <w:t xml:space="preserve">is to identify offensive contents in social media, and further predict a user’s potentiality to send out offensive contents. It includes two phases of offensive detection. Phase 1 aims to detect the offensiveness on the sentence level and Phase 2 derives offensiveness on the user level. In Phase 1, the researchers apply advanced text mining and natural language processing technique to derive lexical and syntactic features of each sentence. Using these features, we derive an offensive value for each sentence. In Phase 2, we further incorporate user-level features where we leverage research on authorship analysis. The system consists of pre-processing and two major components: sentence offensiveness prediction and user offensiveness estimation. During the pre-processing stage, user’s conversation history is chunked into posts, and then into sentences. During sentence offensiveness prediction, each sentence’s offensiveness can be derived from two features: its word’s offensiveness and the context. The researchers use lexical feature to represent words’ offensiveness in a sentence, and syntactic feature to represent context in a sentence. Words’ </w:t>
       </w:r>
       <w:r>
         <w:rPr>
@@ -4513,16 +4935,36 @@
           <w:shd w:val="clear" w:color="auto" w:fill="FFFFFF"/>
         </w:rPr>
         <w:lastRenderedPageBreak/>
-        <w:t>and then into sentences. During sentence offensiveness prediction, each sentence’s offensiveness can be derived from two features: its word’s offensiveness and the context. The researchers use lexical feature to represent words’ offensiveness in a sentence, and syntactic feature to represent context in a sentence. Words’ offensiveness nature is measured from two lexicons. For the context, we grammatically parse sentences into dependency sets to capture all dependency types between a word and other words in the same sentence, and mark some of its related words as intensifiers. The intensifiers are effective in detecting whether offensive words are used to describe users or other offensive words. During user offensiveness estimation stage, sentence offensiveness and users’ language patterns are helped to predict user’s likelihood of being offensive. Experimental result shows that the LSF sentence offensiveness prediction and user offensiveness estimate algorithms outperform traditional learning based approaches in terms of precision, recall and f-score. It also achieves high processing speed for effective deployment in social media</w:t>
-      </w:r>
-      <w:r>
-        <w:rPr>
-          <w:rFonts w:ascii="Times New Roman" w:hAnsi="Times New Roman" w:cs="Times New Roman"/>
-          <w:sz w:val="24"/>
-          <w:szCs w:val="24"/>
-          <w:shd w:val="clear" w:color="auto" w:fill="FFFFFF"/>
-        </w:rPr>
-        <w:t xml:space="preserve"> [Chen et.al, n.d.]</w:t>
+        <w:t>offensiveness nature is measured from two lexicons. For the context, we grammatically parse sentences into dependency sets to capture all dependency types between a word and other words in the same sentence, and mark some of its related words as intensifiers. The intensifiers are effective in detecting whether offensive words are used to describe users or other offensive words. During user offensiveness estimation stage, sentence offensiveness and users’ language patterns are helped to predict user’s likelihood of being offensive. Experimental result shows that the LSF sentence offensiveness prediction and user offensiveness estimate algorithms outperform traditional learning based approaches in terms of precision, recall and f-score. It also achieves high processing speed for effective deployment in social media</w:t>
+      </w:r>
+      <w:r>
+        <w:rPr>
+          <w:rFonts w:ascii="Times New Roman" w:hAnsi="Times New Roman" w:cs="Times New Roman"/>
+          <w:sz w:val="24"/>
+          <w:szCs w:val="24"/>
+          <w:shd w:val="clear" w:color="auto" w:fill="FFFFFF"/>
+        </w:rPr>
+        <w:t xml:space="preserve"> [Chen et.al, </w:t>
+      </w:r>
+      <w:proofErr w:type="spellStart"/>
+      <w:r>
+        <w:rPr>
+          <w:rFonts w:ascii="Times New Roman" w:hAnsi="Times New Roman" w:cs="Times New Roman"/>
+          <w:sz w:val="24"/>
+          <w:szCs w:val="24"/>
+          <w:shd w:val="clear" w:color="auto" w:fill="FFFFFF"/>
+        </w:rPr>
+        <w:t>n.d.</w:t>
+      </w:r>
+      <w:proofErr w:type="spellEnd"/>
+      <w:r>
+        <w:rPr>
+          <w:rFonts w:ascii="Times New Roman" w:hAnsi="Times New Roman" w:cs="Times New Roman"/>
+          <w:sz w:val="24"/>
+          <w:szCs w:val="24"/>
+          <w:shd w:val="clear" w:color="auto" w:fill="FFFFFF"/>
+        </w:rPr>
+        <w:t>]</w:t>
       </w:r>
       <w:r>
         <w:rPr>
@@ -4574,6 +5016,7 @@
         </w:rPr>
         <w:t xml:space="preserve">r detection task was offered by the organizers of CAW 2.0, but only one submission was received. It is determined that a baseline text mining system (using bag of words approach) was significantly improved by including sentiment and contextual features. Even with the combined </w:t>
       </w:r>
+      <w:proofErr w:type="spellStart"/>
       <w:r>
         <w:rPr>
           <w:rFonts w:ascii="Times New Roman" w:hAnsi="Times New Roman" w:cs="Times New Roman"/>
@@ -4590,7 +5033,17 @@
           <w:szCs w:val="24"/>
           <w:shd w:val="clear" w:color="auto" w:fill="FFFFFF"/>
         </w:rPr>
-        <w:t>model, a support vector machine learner could only prod</w:t>
+        <w:t>model</w:t>
+      </w:r>
+      <w:proofErr w:type="spellEnd"/>
+      <w:r>
+        <w:rPr>
+          <w:rFonts w:ascii="Times New Roman" w:hAnsi="Times New Roman" w:cs="Times New Roman"/>
+          <w:sz w:val="24"/>
+          <w:szCs w:val="24"/>
+          <w:shd w:val="clear" w:color="auto" w:fill="FFFFFF"/>
+        </w:rPr>
+        <w:t>, a support vector machine learner could only prod</w:t>
       </w:r>
       <w:r>
         <w:rPr>
@@ -4634,9 +5087,48 @@
           <w:szCs w:val="24"/>
           <w:shd w:val="clear" w:color="auto" w:fill="FFFFFF"/>
         </w:rPr>
+        <w:t>In the research</w:t>
+      </w:r>
+      <w:r>
+        <w:rPr>
+          <w:rFonts w:ascii="Times New Roman" w:hAnsi="Times New Roman" w:cs="Times New Roman"/>
+          <w:color w:val="000000"/>
+          <w:sz w:val="24"/>
+          <w:szCs w:val="24"/>
+          <w:shd w:val="clear" w:color="auto" w:fill="FFFFFF"/>
+        </w:rPr>
+        <w:t xml:space="preserve"> </w:t>
+      </w:r>
+      <w:r>
+        <w:rPr>
+          <w:rFonts w:ascii="Times New Roman" w:hAnsi="Times New Roman" w:cs="Times New Roman"/>
+          <w:sz w:val="24"/>
+          <w:szCs w:val="24"/>
+        </w:rPr>
+        <w:t>Filtering Offensive Language in Online Communities using Grammatical Relations</w:t>
+      </w:r>
+      <w:r>
+        <w:rPr>
+          <w:rFonts w:ascii="Times New Roman" w:hAnsi="Times New Roman" w:cs="Times New Roman"/>
+          <w:color w:val="000000"/>
+          <w:sz w:val="24"/>
+          <w:szCs w:val="24"/>
+          <w:shd w:val="clear" w:color="auto" w:fill="FFFFFF"/>
+        </w:rPr>
+        <w:t xml:space="preserve">, mainly tackles the problem about how the offensive language can be removed in a user message. They analyze the offensive language in text messages posted in online communities, and propose a new automatic sentence-level filtering approach that is able to semantically remove the offensive language utilizing </w:t>
+      </w:r>
+      <w:r>
+        <w:rPr>
+          <w:rFonts w:ascii="Times New Roman" w:hAnsi="Times New Roman" w:cs="Times New Roman"/>
+          <w:color w:val="000000"/>
+          <w:sz w:val="24"/>
+          <w:szCs w:val="24"/>
+          <w:shd w:val="clear" w:color="auto" w:fill="FFFFFF"/>
+        </w:rPr>
         <w:lastRenderedPageBreak/>
-        <w:t>In the research</w:t>
-      </w:r>
+        <w:t xml:space="preserve">the grammatical relations among words. Their solution includes 3 steps. First, they analyzed the characteristics of offensive text content in user messages. Then, they introduced their filtering philosophy according to the summarized characteristics. Finally, they show how this philosophy is transformed into heuristic rules applicable in the filtering process. The overview idea of their filtering approach is shown in the presented Algorithm 1 in which the functions POS tagging ad TD generator generate Part-of-Speech tags and typed dependency relations, respectively. They also use existing NLP (Natural Language Processing) tools to implement these two functions. They also focused in the design of two other functions </w:t>
+      </w:r>
+      <w:proofErr w:type="spellStart"/>
       <w:r>
         <w:rPr>
           <w:rFonts w:ascii="Times New Roman" w:hAnsi="Times New Roman" w:cs="Times New Roman"/>
@@ -4645,16 +5137,9 @@
           <w:szCs w:val="24"/>
           <w:shd w:val="clear" w:color="auto" w:fill="FFFFFF"/>
         </w:rPr>
-        <w:t xml:space="preserve"> </w:t>
-      </w:r>
-      <w:r>
-        <w:rPr>
-          <w:rFonts w:ascii="Times New Roman" w:hAnsi="Times New Roman" w:cs="Times New Roman"/>
-          <w:sz w:val="24"/>
-          <w:szCs w:val="24"/>
-        </w:rPr>
-        <w:t>Filtering Offensive Language in Online Communities using Grammatical Relations</w:t>
-      </w:r>
+        <w:t>CreateRelTree</w:t>
+      </w:r>
+      <w:proofErr w:type="spellEnd"/>
       <w:r>
         <w:rPr>
           <w:rFonts w:ascii="Times New Roman" w:hAnsi="Times New Roman" w:cs="Times New Roman"/>
@@ -4663,8 +5148,9 @@
           <w:szCs w:val="24"/>
           <w:shd w:val="clear" w:color="auto" w:fill="FFFFFF"/>
         </w:rPr>
-        <w:t xml:space="preserve">, mainly tackles the problem about how the offensive language can be removed in a user message. They analyze the offensive language in text messages posted in online communities, and propose a new automatic sentence-level filtering approach that is able to semantically remove the offensive language utilizing the grammatical relations among words. Their solution includes 3 steps. First, they analyzed the characteristics of offensive text content in user messages. Then, they introduced their filtering philosophy according to the summarized characteristics. Finally, they show how this philosophy is transformed into heuristic rules applicable in the filtering process. The overview idea of their filtering approach is shown in the presented Algorithm 1 in which the functions POS tagging ad TD generator generate Part-of-Speech tags and typed dependency relations, respectively. They also use existing NLP (Natural Language Processing) tools to implement these two functions. They also focused in the design of two other functions CreateRelTree and EstimateRelTree. In their research assume that the filtering is based on a comprehensive offensive lexicon containing all offensive words. Words do not appear in the lexicon are considered inoffensive. Experiments their dataset, comments from Youtube, show over 90% agreement in filtered results between the proposed approach and manual filtering approach </w:t>
-      </w:r>
+        <w:t xml:space="preserve"> and </w:t>
+      </w:r>
+      <w:proofErr w:type="spellStart"/>
       <w:r>
         <w:rPr>
           <w:rFonts w:ascii="Times New Roman" w:hAnsi="Times New Roman" w:cs="Times New Roman"/>
@@ -4673,8 +5159,9 @@
           <w:szCs w:val="24"/>
           <w:shd w:val="clear" w:color="auto" w:fill="FFFFFF"/>
         </w:rPr>
-        <w:t>[Xu</w:t>
-      </w:r>
+        <w:t>EstimateRelTree</w:t>
+      </w:r>
+      <w:proofErr w:type="spellEnd"/>
       <w:r>
         <w:rPr>
           <w:rFonts w:ascii="Times New Roman" w:hAnsi="Times New Roman" w:cs="Times New Roman"/>
@@ -4683,8 +5170,74 @@
           <w:szCs w:val="24"/>
           <w:shd w:val="clear" w:color="auto" w:fill="FFFFFF"/>
         </w:rPr>
-        <w:t xml:space="preserve"> and Sencun</w:t>
-      </w:r>
+        <w:t xml:space="preserve">. In their research assume that the filtering is based on a comprehensive offensive lexicon containing all offensive words. Words do not appear in the lexicon are considered inoffensive. Experiments their dataset, comments from </w:t>
+      </w:r>
+      <w:proofErr w:type="spellStart"/>
+      <w:r>
+        <w:rPr>
+          <w:rFonts w:ascii="Times New Roman" w:hAnsi="Times New Roman" w:cs="Times New Roman"/>
+          <w:color w:val="000000"/>
+          <w:sz w:val="24"/>
+          <w:szCs w:val="24"/>
+          <w:shd w:val="clear" w:color="auto" w:fill="FFFFFF"/>
+        </w:rPr>
+        <w:t>Youtube</w:t>
+      </w:r>
+      <w:proofErr w:type="spellEnd"/>
+      <w:r>
+        <w:rPr>
+          <w:rFonts w:ascii="Times New Roman" w:hAnsi="Times New Roman" w:cs="Times New Roman"/>
+          <w:color w:val="000000"/>
+          <w:sz w:val="24"/>
+          <w:szCs w:val="24"/>
+          <w:shd w:val="clear" w:color="auto" w:fill="FFFFFF"/>
+        </w:rPr>
+        <w:t xml:space="preserve">, show over 90% agreement in filtered results between the proposed approach and manual filtering approach </w:t>
+      </w:r>
+      <w:r>
+        <w:rPr>
+          <w:rFonts w:ascii="Times New Roman" w:hAnsi="Times New Roman" w:cs="Times New Roman"/>
+          <w:color w:val="000000"/>
+          <w:sz w:val="24"/>
+          <w:szCs w:val="24"/>
+          <w:shd w:val="clear" w:color="auto" w:fill="FFFFFF"/>
+        </w:rPr>
+        <w:t>[</w:t>
+      </w:r>
+      <w:proofErr w:type="spellStart"/>
+      <w:r>
+        <w:rPr>
+          <w:rFonts w:ascii="Times New Roman" w:hAnsi="Times New Roman" w:cs="Times New Roman"/>
+          <w:color w:val="000000"/>
+          <w:sz w:val="24"/>
+          <w:szCs w:val="24"/>
+          <w:shd w:val="clear" w:color="auto" w:fill="FFFFFF"/>
+        </w:rPr>
+        <w:t>Xu</w:t>
+      </w:r>
+      <w:proofErr w:type="spellEnd"/>
+      <w:r>
+        <w:rPr>
+          <w:rFonts w:ascii="Times New Roman" w:hAnsi="Times New Roman" w:cs="Times New Roman"/>
+          <w:color w:val="000000"/>
+          <w:sz w:val="24"/>
+          <w:szCs w:val="24"/>
+          <w:shd w:val="clear" w:color="auto" w:fill="FFFFFF"/>
+        </w:rPr>
+        <w:t xml:space="preserve"> and </w:t>
+      </w:r>
+      <w:proofErr w:type="spellStart"/>
+      <w:r>
+        <w:rPr>
+          <w:rFonts w:ascii="Times New Roman" w:hAnsi="Times New Roman" w:cs="Times New Roman"/>
+          <w:color w:val="000000"/>
+          <w:sz w:val="24"/>
+          <w:szCs w:val="24"/>
+          <w:shd w:val="clear" w:color="auto" w:fill="FFFFFF"/>
+        </w:rPr>
+        <w:t>Sencun</w:t>
+      </w:r>
+      <w:proofErr w:type="spellEnd"/>
       <w:r>
         <w:rPr>
           <w:rFonts w:ascii="Times New Roman" w:hAnsi="Times New Roman" w:cs="Times New Roman"/>
@@ -4756,7 +5309,7 @@
           <w:szCs w:val="24"/>
           <w:shd w:val="clear" w:color="auto" w:fill="FFFFFF"/>
         </w:rPr>
-        <w:t xml:space="preserve"> in proposed a novel semi-supervised approach for detecting profanity-related offensive content in Twitter. They introduced an approach </w:t>
+        <w:t xml:space="preserve"> in proposed a novel semi-supervised approach for detecting profanity-related offensive content in Twitter. They introduced an approach that exploits linguistic regularities in profane language via statistical topic modeling on a huge Twitter corpus, and detects offensive tweets using these automatically generated features. Their step by step processes are as follows: (a) Bootstrap between twitters and tweets based on a seed word set to obtain training tweets for topic model learning; (b) Topic models are learned via a generative LDA approach; (c) Tweets in </w:t>
       </w:r>
       <w:r>
         <w:rPr>
@@ -4767,7 +5320,7 @@
           <w:shd w:val="clear" w:color="auto" w:fill="FFFFFF"/>
         </w:rPr>
         <w:lastRenderedPageBreak/>
-        <w:t xml:space="preserve">that exploits linguistic regularities in profane language via statistical topic modeling on a huge Twitter corpus, and detects offensive tweets using these automatically generated features. Their step by step processes are as follows: (a) Bootstrap between twitters and tweets based on a seed word set to obtain training tweets for topic model learning; (b) Topic models are learned via a generative LDA approach; (c) Tweets in a holdout testing set are processed in the same fashion as in (a); (d) Topic distributions are inferred for each testing tweet by the topic model learned in step (b); (e) Seed words are applied against each testing tweet, leading to a binary lexicon feature; (f) ML models are built and evaluated. </w:t>
+        <w:t xml:space="preserve">a holdout testing set are processed in the same fashion as in (a); (d) Topic distributions are inferred for each testing tweet by the topic model learned in step (b); (e) Seed words are applied against each testing tweet, leading to a binary lexicon feature; (f) ML models are built and evaluated. </w:t>
       </w:r>
       <w:r>
         <w:rPr>
@@ -4783,7 +5336,25 @@
           <w:sz w:val="24"/>
           <w:szCs w:val="24"/>
         </w:rPr>
-        <w:t xml:space="preserve"> [Fan et.al, n.d.]</w:t>
+        <w:t xml:space="preserve"> [Fan et.al, </w:t>
+      </w:r>
+      <w:proofErr w:type="spellStart"/>
+      <w:r>
+        <w:rPr>
+          <w:rFonts w:ascii="Times New Roman" w:hAnsi="Times New Roman" w:cs="Times New Roman"/>
+          <w:sz w:val="24"/>
+          <w:szCs w:val="24"/>
+        </w:rPr>
+        <w:t>n.d.</w:t>
+      </w:r>
+      <w:proofErr w:type="spellEnd"/>
+      <w:r>
+        <w:rPr>
+          <w:rFonts w:ascii="Times New Roman" w:hAnsi="Times New Roman" w:cs="Times New Roman"/>
+          <w:sz w:val="24"/>
+          <w:szCs w:val="24"/>
+        </w:rPr>
+        <w:t>]</w:t>
       </w:r>
       <w:r>
         <w:rPr>
@@ -4850,8 +5421,9 @@
           <w:szCs w:val="24"/>
           <w:shd w:val="clear" w:color="auto" w:fill="FFFFFF"/>
         </w:rPr>
-        <w:t>Generally, sentiment classification methods can be categorized into three types: unsupervised [Turney, 2002], supervised [Pang et al., 2002], and semi-su</w:t>
-      </w:r>
+        <w:t>Generally, sentiment classification methods can be categorized into three types: unsupervised [</w:t>
+      </w:r>
+      <w:proofErr w:type="spellStart"/>
       <w:r>
         <w:rPr>
           <w:rFonts w:ascii="Times New Roman" w:hAnsi="Times New Roman" w:cs="Times New Roman"/>
@@ -4860,8 +5432,41 @@
           <w:szCs w:val="24"/>
           <w:shd w:val="clear" w:color="auto" w:fill="FFFFFF"/>
         </w:rPr>
-        <w:t>pervised [Melville and Sindhwani</w:t>
-      </w:r>
+        <w:t>Turney</w:t>
+      </w:r>
+      <w:proofErr w:type="spellEnd"/>
+      <w:r>
+        <w:rPr>
+          <w:rFonts w:ascii="Times New Roman" w:hAnsi="Times New Roman" w:cs="Times New Roman"/>
+          <w:color w:val="000000"/>
+          <w:sz w:val="24"/>
+          <w:szCs w:val="24"/>
+          <w:shd w:val="clear" w:color="auto" w:fill="FFFFFF"/>
+        </w:rPr>
+        <w:t>, 2002], supervised [Pang et al., 2002], and semi-su</w:t>
+      </w:r>
+      <w:r>
+        <w:rPr>
+          <w:rFonts w:ascii="Times New Roman" w:hAnsi="Times New Roman" w:cs="Times New Roman"/>
+          <w:color w:val="000000"/>
+          <w:sz w:val="24"/>
+          <w:szCs w:val="24"/>
+          <w:shd w:val="clear" w:color="auto" w:fill="FFFFFF"/>
+        </w:rPr>
+        <w:t xml:space="preserve">pervised [Melville and </w:t>
+      </w:r>
+      <w:proofErr w:type="spellStart"/>
+      <w:r>
+        <w:rPr>
+          <w:rFonts w:ascii="Times New Roman" w:hAnsi="Times New Roman" w:cs="Times New Roman"/>
+          <w:color w:val="000000"/>
+          <w:sz w:val="24"/>
+          <w:szCs w:val="24"/>
+          <w:shd w:val="clear" w:color="auto" w:fill="FFFFFF"/>
+        </w:rPr>
+        <w:t>Sindhwani</w:t>
+      </w:r>
+      <w:proofErr w:type="spellEnd"/>
       <w:r>
         <w:rPr>
           <w:rFonts w:ascii="Times New Roman" w:hAnsi="Times New Roman" w:cs="Times New Roman"/>
@@ -4894,16 +5499,36 @@
           <w:szCs w:val="24"/>
           <w:shd w:val="clear" w:color="auto" w:fill="FFFFFF"/>
         </w:rPr>
+        <w:t xml:space="preserve">One kind of semi-supervised methods for sentiment classification is to utilize prior lexical knowledge in conjunction with the labeled and unlabeled data. For example, </w:t>
+      </w:r>
+      <w:r>
+        <w:rPr>
+          <w:rFonts w:ascii="Times New Roman" w:hAnsi="Times New Roman" w:cs="Times New Roman"/>
+          <w:sz w:val="24"/>
+          <w:szCs w:val="24"/>
+        </w:rPr>
+        <w:t>Document-Word Co-regularization for Semi-supervised Sentiment Analysis</w:t>
+      </w:r>
+      <w:r>
+        <w:rPr>
+          <w:rFonts w:ascii="Times New Roman" w:hAnsi="Times New Roman" w:cs="Times New Roman"/>
+          <w:color w:val="000000"/>
+          <w:sz w:val="24"/>
+          <w:szCs w:val="24"/>
+          <w:shd w:val="clear" w:color="auto" w:fill="FFFFFF"/>
+        </w:rPr>
+        <w:t xml:space="preserve"> analyzed the sentiment of documents and words based on a bipartite graph representation of the labeled and unlabeled data while Li et al. [2009] employed some </w:t>
+      </w:r>
+      <w:r>
+        <w:rPr>
+          <w:rFonts w:ascii="Times New Roman" w:hAnsi="Times New Roman" w:cs="Times New Roman"/>
+          <w:color w:val="000000"/>
+          <w:sz w:val="24"/>
+          <w:szCs w:val="24"/>
+          <w:shd w:val="clear" w:color="auto" w:fill="FFFFFF"/>
+        </w:rPr>
         <w:lastRenderedPageBreak/>
-        <w:t xml:space="preserve">One kind of semi-supervised methods for sentiment classification is to utilize prior lexical knowledge in conjunction with the labeled and unlabeled data. For example, </w:t>
-      </w:r>
-      <w:r>
-        <w:rPr>
-          <w:rFonts w:ascii="Times New Roman" w:hAnsi="Times New Roman" w:cs="Times New Roman"/>
-          <w:sz w:val="24"/>
-          <w:szCs w:val="24"/>
-        </w:rPr>
-        <w:t>Document-Word Co-regularization for Semi-supervised Sentiment Analysis</w:t>
+        <w:t>simple update rules to make use of tri-factorization of the term-document matrix. It is rather common that such methods require a high-quality lexicon with the pol</w:t>
       </w:r>
       <w:r>
         <w:rPr>
@@ -4913,7 +5538,7 @@
           <w:szCs w:val="24"/>
           <w:shd w:val="clear" w:color="auto" w:fill="FFFFFF"/>
         </w:rPr>
-        <w:t xml:space="preserve"> analyzed the sentiment of documents and words based on a bipartite graph representation of the labeled and unlabeled data while Li et al. [2009] employed some simple update rules to make use of tri-factorization of the term-document matrix. It is rather common that such methods require a high-quality lexicon with the pol</w:t>
+        <w:t xml:space="preserve">arity of words properly defined </w:t>
       </w:r>
       <w:r>
         <w:rPr>
@@ -4923,8 +5548,9 @@
           <w:szCs w:val="24"/>
           <w:shd w:val="clear" w:color="auto" w:fill="FFFFFF"/>
         </w:rPr>
-        <w:t xml:space="preserve">arity of words properly defined </w:t>
-      </w:r>
+        <w:t xml:space="preserve">[Melville and </w:t>
+      </w:r>
+      <w:proofErr w:type="spellStart"/>
       <w:r>
         <w:rPr>
           <w:rFonts w:ascii="Times New Roman" w:hAnsi="Times New Roman" w:cs="Times New Roman"/>
@@ -4933,8 +5559,9 @@
           <w:szCs w:val="24"/>
           <w:shd w:val="clear" w:color="auto" w:fill="FFFFFF"/>
         </w:rPr>
-        <w:t>[Melville and Sindhwani</w:t>
-      </w:r>
+        <w:t>Sindhwani</w:t>
+      </w:r>
+      <w:proofErr w:type="spellEnd"/>
       <w:r>
         <w:rPr>
           <w:rFonts w:ascii="Times New Roman" w:hAnsi="Times New Roman" w:cs="Times New Roman"/>
@@ -4967,8 +5594,9 @@
           <w:szCs w:val="24"/>
           <w:shd w:val="clear" w:color="auto" w:fill="FFFFFF"/>
         </w:rPr>
-        <w:t>Another kind of semi-supervised methods for sentiment classification is to employ some bootstrap techniques, such as self-training [Yarowsky, 1995] and co-training [Blum and Mitchell, 1998]. Among them, co-training has been proven more effective than self-</w:t>
-      </w:r>
+        <w:t>Another kind of semi-supervised methods for sentiment classification is to employ some bootstrap techniques, such as self-training [</w:t>
+      </w:r>
+      <w:proofErr w:type="spellStart"/>
       <w:r>
         <w:rPr>
           <w:rFonts w:ascii="Times New Roman" w:hAnsi="Times New Roman" w:cs="Times New Roman"/>
@@ -4977,6 +5605,27 @@
           <w:szCs w:val="24"/>
           <w:shd w:val="clear" w:color="auto" w:fill="FFFFFF"/>
         </w:rPr>
+        <w:t>Yarowsky</w:t>
+      </w:r>
+      <w:proofErr w:type="spellEnd"/>
+      <w:r>
+        <w:rPr>
+          <w:rFonts w:ascii="Times New Roman" w:hAnsi="Times New Roman" w:cs="Times New Roman"/>
+          <w:color w:val="000000"/>
+          <w:sz w:val="24"/>
+          <w:szCs w:val="24"/>
+          <w:shd w:val="clear" w:color="auto" w:fill="FFFFFF"/>
+        </w:rPr>
+        <w:t>, 1995] and co-training [Blum and Mitchell, 1998]. Among them, co-training has been proven more effective than self-</w:t>
+      </w:r>
+      <w:r>
+        <w:rPr>
+          <w:rFonts w:ascii="Times New Roman" w:hAnsi="Times New Roman" w:cs="Times New Roman"/>
+          <w:color w:val="000000"/>
+          <w:sz w:val="24"/>
+          <w:szCs w:val="24"/>
+          <w:shd w:val="clear" w:color="auto" w:fill="FFFFFF"/>
+        </w:rPr>
         <w:t>training [Wan, 2009; Huang et.al</w:t>
       </w:r>
       <w:r>
@@ -5099,6 +5748,7 @@
         </w:rPr>
         <w:t xml:space="preserve">. This paper employs the co-training technique and generates different views from random feature subspaces. Among others, </w:t>
       </w:r>
+      <w:proofErr w:type="gramStart"/>
       <w:r>
         <w:rPr>
           <w:rFonts w:ascii="Times New Roman" w:hAnsi="Times New Roman" w:cs="Times New Roman"/>
@@ -5107,8 +5757,9 @@
           <w:szCs w:val="24"/>
           <w:shd w:val="clear" w:color="auto" w:fill="FFFFFF"/>
         </w:rPr>
-        <w:t>Mine the Easy and Classify the Hard: Experiments with Automatic Sentiment Classification</w:t>
-      </w:r>
+        <w:t>Mine</w:t>
+      </w:r>
+      <w:proofErr w:type="gramEnd"/>
       <w:r>
         <w:rPr>
           <w:rFonts w:ascii="Times New Roman" w:hAnsi="Times New Roman" w:cs="Times New Roman"/>
@@ -5117,7 +5768,7 @@
           <w:szCs w:val="24"/>
           <w:shd w:val="clear" w:color="auto" w:fill="FFFFFF"/>
         </w:rPr>
-        <w:t xml:space="preserve"> integrated various methods, such as spectral clustering, active learning, transductive learning, and ensemble learning, in semi-supervised sentiment classification</w:t>
+        <w:t xml:space="preserve"> the Easy and Classify the Hard: Experiments with Automatic Sentiment Classification</w:t>
       </w:r>
       <w:r>
         <w:rPr>
@@ -5127,8 +5778,41 @@
           <w:szCs w:val="24"/>
           <w:shd w:val="clear" w:color="auto" w:fill="FFFFFF"/>
         </w:rPr>
+        <w:t xml:space="preserve"> integrated various methods, such as spectral clustering, active learning, </w:t>
+      </w:r>
+      <w:proofErr w:type="spellStart"/>
+      <w:r>
+        <w:rPr>
+          <w:rFonts w:ascii="Times New Roman" w:hAnsi="Times New Roman" w:cs="Times New Roman"/>
+          <w:color w:val="000000"/>
+          <w:sz w:val="24"/>
+          <w:szCs w:val="24"/>
+          <w:shd w:val="clear" w:color="auto" w:fill="FFFFFF"/>
+        </w:rPr>
+        <w:t>transductive</w:t>
+      </w:r>
+      <w:proofErr w:type="spellEnd"/>
+      <w:r>
+        <w:rPr>
+          <w:rFonts w:ascii="Times New Roman" w:hAnsi="Times New Roman" w:cs="Times New Roman"/>
+          <w:color w:val="000000"/>
+          <w:sz w:val="24"/>
+          <w:szCs w:val="24"/>
+          <w:shd w:val="clear" w:color="auto" w:fill="FFFFFF"/>
+        </w:rPr>
+        <w:t xml:space="preserve"> learning, and ensemble learning, in semi-supervised sentiment classification</w:t>
+      </w:r>
+      <w:r>
+        <w:rPr>
+          <w:rFonts w:ascii="Times New Roman" w:hAnsi="Times New Roman" w:cs="Times New Roman"/>
+          <w:color w:val="000000"/>
+          <w:sz w:val="24"/>
+          <w:szCs w:val="24"/>
+          <w:shd w:val="clear" w:color="auto" w:fill="FFFFFF"/>
+        </w:rPr>
         <w:t xml:space="preserve"> [</w:t>
       </w:r>
+      <w:proofErr w:type="spellStart"/>
       <w:r>
         <w:rPr>
           <w:rFonts w:ascii="Times New Roman" w:hAnsi="Times New Roman" w:cs="Times New Roman"/>
@@ -5137,8 +5821,9 @@
           <w:szCs w:val="24"/>
           <w:shd w:val="clear" w:color="auto" w:fill="FFFFFF"/>
         </w:rPr>
-        <w:t>Dasgupta and Ng, 2009</w:t>
-      </w:r>
+        <w:t>Dasgupta</w:t>
+      </w:r>
+      <w:proofErr w:type="spellEnd"/>
       <w:r>
         <w:rPr>
           <w:rFonts w:ascii="Times New Roman" w:hAnsi="Times New Roman" w:cs="Times New Roman"/>
@@ -5147,6 +5832,16 @@
           <w:szCs w:val="24"/>
           <w:shd w:val="clear" w:color="auto" w:fill="FFFFFF"/>
         </w:rPr>
+        <w:t xml:space="preserve"> and Ng, 2009</w:t>
+      </w:r>
+      <w:r>
+        <w:rPr>
+          <w:rFonts w:ascii="Times New Roman" w:hAnsi="Times New Roman" w:cs="Times New Roman"/>
+          <w:color w:val="000000"/>
+          <w:sz w:val="24"/>
+          <w:szCs w:val="24"/>
+          <w:shd w:val="clear" w:color="auto" w:fill="FFFFFF"/>
+        </w:rPr>
         <w:t>]</w:t>
       </w:r>
       <w:r>
@@ -5157,18 +5852,7 @@
           <w:szCs w:val="24"/>
           <w:shd w:val="clear" w:color="auto" w:fill="FFFFFF"/>
         </w:rPr>
-        <w:t xml:space="preserve">.  To </w:t>
-      </w:r>
-      <w:r>
-        <w:rPr>
-          <w:rFonts w:ascii="Times New Roman" w:hAnsi="Times New Roman" w:cs="Times New Roman"/>
-          <w:color w:val="000000"/>
-          <w:sz w:val="24"/>
-          <w:szCs w:val="24"/>
-          <w:shd w:val="clear" w:color="auto" w:fill="FFFFFF"/>
-        </w:rPr>
-        <w:lastRenderedPageBreak/>
-        <w:t>our best knowledge, no existing semi-supervised methods consider the class imbalance problem in sentiment classification.</w:t>
+        <w:t>.  To our best knowledge, no existing semi-supervised methods consider the class imbalance problem in sentiment classification.</w:t>
       </w:r>
     </w:p>
     <w:p>
@@ -5189,7 +5873,16 @@
           <w:sz w:val="24"/>
           <w:szCs w:val="24"/>
         </w:rPr>
-        <w:t>Semi-Supervised Learning for Semantic Relation Classification using Stratified Sampling Strategy explores several key issues in semi-supervised learning based on bootstrapping for semantic relation classification. The application of stratified sampling originated from statistics theory to the selection of the initial seed set contributes most to the performance improvement in the bootstrapping procedure. In addition, the more strata the training data is divided into, the better performance will be achieved. However, the augmentation of the labeled data using the stratified strategy fails to function effectively largely due to the unbalanced distribution of the confidently classified instances, rather than the stratified sampling strategy itself</w:t>
+        <w:t xml:space="preserve">Semi-Supervised Learning for Semantic Relation Classification using Stratified Sampling Strategy explores several key issues in semi-supervised learning based on bootstrapping for semantic relation classification. The application of </w:t>
+      </w:r>
+      <w:r>
+        <w:rPr>
+          <w:rFonts w:ascii="Times New Roman" w:hAnsi="Times New Roman" w:cs="Times New Roman"/>
+          <w:sz w:val="24"/>
+          <w:szCs w:val="24"/>
+        </w:rPr>
+        <w:lastRenderedPageBreak/>
+        <w:t>stratified sampling originated from statistics theory to the selection of the initial seed set contributes most to the performance improvement in the bootstrapping procedure. In addition, the more strata the training data is divided into, the better performance will be achieved. However, the augmentation of the labeled data using the stratified strategy fails to function effectively largely due to the unbalanced distribution of the confidently classified instances, rather than the stratified sampling strategy itself</w:t>
       </w:r>
       <w:r>
         <w:rPr>
@@ -5300,51 +5993,79 @@
           <w:sz w:val="24"/>
           <w:szCs w:val="24"/>
         </w:rPr>
-        <w:t xml:space="preserve"> address semi-supervised learning for imbalanced sentiment classification. It adopts under-sampling to generate multiple sets of balanced initial training data and then propose a novel semi-supervised learning method based on random subspace generation which </w:t>
-      </w:r>
-      <w:r>
-        <w:rPr>
-          <w:rFonts w:ascii="Times New Roman" w:hAnsi="Times New Roman" w:cs="Times New Roman"/>
+        <w:t xml:space="preserve"> address semi-supervised learning for imbalanced sentiment classification. It adopts under-sampling to generate multiple sets of balanced initial training data and then propose a novel semi-supervised learning method based on random subspace generation which dynamically generates various subspaces in the iteration process to guarantee enough variation among the involved classifiers. Evaluation shows that semi-supervised method can successfully make use of the unlabeled data and that dynamic subspace generation significantly outperforms traditional static</w:t>
+      </w:r>
+      <w:r>
+        <w:rPr>
+          <w:rFonts w:ascii="Times New Roman" w:hAnsi="Times New Roman" w:cs="Times New Roman"/>
+          <w:sz w:val="24"/>
+          <w:szCs w:val="24"/>
+        </w:rPr>
+        <w:t xml:space="preserve"> subspace generation [</w:t>
+      </w:r>
+      <w:proofErr w:type="spellStart"/>
+      <w:r>
+        <w:rPr>
+          <w:rFonts w:ascii="Times New Roman" w:hAnsi="Times New Roman" w:cs="Times New Roman"/>
+          <w:sz w:val="24"/>
+          <w:szCs w:val="24"/>
+        </w:rPr>
+        <w:t>Balcan</w:t>
+      </w:r>
+      <w:proofErr w:type="spellEnd"/>
+      <w:r>
+        <w:rPr>
+          <w:rFonts w:ascii="Times New Roman" w:hAnsi="Times New Roman" w:cs="Times New Roman"/>
+          <w:sz w:val="24"/>
+          <w:szCs w:val="24"/>
+        </w:rPr>
+        <w:t xml:space="preserve"> and Blum</w:t>
+      </w:r>
+      <w:r>
+        <w:rPr>
+          <w:rFonts w:ascii="Times New Roman" w:hAnsi="Times New Roman" w:cs="Times New Roman"/>
+          <w:sz w:val="24"/>
+          <w:szCs w:val="24"/>
+        </w:rPr>
+        <w:t xml:space="preserve">, </w:t>
+      </w:r>
+      <w:proofErr w:type="spellStart"/>
+      <w:r>
+        <w:rPr>
+          <w:rFonts w:ascii="Times New Roman" w:hAnsi="Times New Roman" w:cs="Times New Roman"/>
+          <w:sz w:val="24"/>
+          <w:szCs w:val="24"/>
+        </w:rPr>
+        <w:t>n.d.</w:t>
+      </w:r>
+      <w:proofErr w:type="spellEnd"/>
+      <w:r>
+        <w:rPr>
+          <w:rFonts w:ascii="Times New Roman" w:hAnsi="Times New Roman" w:cs="Times New Roman"/>
+          <w:sz w:val="24"/>
+          <w:szCs w:val="24"/>
+        </w:rPr>
+        <w:t>].</w:t>
+      </w:r>
+    </w:p>
+    <w:p>
+      <w:pPr>
+        <w:spacing w:line="480" w:lineRule="auto"/>
+        <w:rPr>
+          <w:rFonts w:ascii="Times New Roman" w:hAnsi="Times New Roman" w:cs="Times New Roman"/>
+          <w:b/>
+          <w:sz w:val="24"/>
+          <w:szCs w:val="24"/>
+        </w:rPr>
+      </w:pPr>
+      <w:r>
+        <w:rPr>
+          <w:rFonts w:ascii="Times New Roman" w:hAnsi="Times New Roman" w:cs="Times New Roman"/>
+          <w:b/>
           <w:sz w:val="24"/>
           <w:szCs w:val="24"/>
         </w:rPr>
         <w:lastRenderedPageBreak/>
-        <w:t>dynamically generates various subspaces in the iteration process to guarantee enough variation among the involved classifiers. Evaluation shows that semi-supervised method can successfully make use of the unlabeled data and that dynamic subspace generation significantly outperforms traditional static</w:t>
-      </w:r>
-      <w:r>
-        <w:rPr>
-          <w:rFonts w:ascii="Times New Roman" w:hAnsi="Times New Roman" w:cs="Times New Roman"/>
-          <w:sz w:val="24"/>
-          <w:szCs w:val="24"/>
-        </w:rPr>
-        <w:t xml:space="preserve"> subspace generation [Balcan and Blum</w:t>
-      </w:r>
-      <w:r>
-        <w:rPr>
-          <w:rFonts w:ascii="Times New Roman" w:hAnsi="Times New Roman" w:cs="Times New Roman"/>
-          <w:sz w:val="24"/>
-          <w:szCs w:val="24"/>
-        </w:rPr>
-        <w:t>, n.d.].</w:t>
-      </w:r>
-    </w:p>
-    <w:p>
-      <w:pPr>
-        <w:spacing w:line="480" w:lineRule="auto"/>
-        <w:rPr>
-          <w:rFonts w:ascii="Times New Roman" w:hAnsi="Times New Roman" w:cs="Times New Roman"/>
-          <w:b/>
-          <w:sz w:val="24"/>
-          <w:szCs w:val="24"/>
-        </w:rPr>
-      </w:pPr>
-      <w:r>
-        <w:rPr>
-          <w:rFonts w:ascii="Times New Roman" w:hAnsi="Times New Roman" w:cs="Times New Roman"/>
-          <w:b/>
-          <w:sz w:val="24"/>
-          <w:szCs w:val="24"/>
-        </w:rPr>
         <w:t>2.3 Synthesis of the Study</w:t>
       </w:r>
     </w:p>
@@ -5589,6 +6310,7 @@
           <w:sz w:val="24"/>
           <w:szCs w:val="24"/>
         </w:rPr>
+        <w:lastRenderedPageBreak/>
         <w:t>Chapter 3 – Research Methodology</w:t>
       </w:r>
     </w:p>
@@ -5755,7 +6477,6 @@
           <w:szCs w:val="24"/>
           <w:shd w:val="clear" w:color="auto" w:fill="FFFFFF"/>
         </w:rPr>
-        <w:lastRenderedPageBreak/>
         <w:t>Bootstrapping will be used as a methodology</w:t>
       </w:r>
       <w:r>
@@ -5850,6 +6571,7 @@
           <w:sz w:val="24"/>
           <w:szCs w:val="24"/>
         </w:rPr>
+        <w:lastRenderedPageBreak/>
         <w:drawing>
           <wp:inline distT="0" distB="0" distL="0" distR="0">
             <wp:extent cx="5715000" cy="4356735"/>
@@ -5927,7 +6649,119 @@
           <w:sz w:val="24"/>
           <w:szCs w:val="24"/>
         </w:rPr>
-        <w:t xml:space="preserve">In the Training phase there is a Learning Module. The learning module input consists of a file that contains lists of words that is deemed as Inappropriate. The learning module </w:t>
+        <w:t xml:space="preserve">In the Training phase there is a Learning Module. The learning module input consists of a file that contains lists of words that is deemed as Inappropriate. The learning module evaluates the Inappropriateness with basis of its polarity value in the Sentiment Corpus (which will be implemented via </w:t>
+      </w:r>
+      <w:proofErr w:type="spellStart"/>
+      <w:r>
+        <w:rPr>
+          <w:rFonts w:ascii="Times New Roman" w:hAnsi="Times New Roman" w:cs="Times New Roman"/>
+          <w:sz w:val="24"/>
+          <w:szCs w:val="24"/>
+        </w:rPr>
+        <w:t>SentiWordnet</w:t>
+      </w:r>
+      <w:proofErr w:type="spellEnd"/>
+      <w:r>
+        <w:rPr>
+          <w:rFonts w:ascii="Times New Roman" w:hAnsi="Times New Roman" w:cs="Times New Roman"/>
+          <w:sz w:val="24"/>
+          <w:szCs w:val="24"/>
+        </w:rPr>
+        <w:t xml:space="preserve">) and the polarity of the definition of the word, in which it will be extracted via </w:t>
+      </w:r>
+      <w:proofErr w:type="spellStart"/>
+      <w:r>
+        <w:rPr>
+          <w:rFonts w:ascii="Times New Roman" w:hAnsi="Times New Roman" w:cs="Times New Roman"/>
+          <w:sz w:val="24"/>
+          <w:szCs w:val="24"/>
+        </w:rPr>
+        <w:t>WordNet</w:t>
+      </w:r>
+      <w:proofErr w:type="spellEnd"/>
+      <w:r>
+        <w:rPr>
+          <w:rFonts w:ascii="Times New Roman" w:hAnsi="Times New Roman" w:cs="Times New Roman"/>
+          <w:sz w:val="24"/>
+          <w:szCs w:val="24"/>
+        </w:rPr>
+        <w:t xml:space="preserve"> wi</w:t>
+      </w:r>
+      <w:r>
+        <w:rPr>
+          <w:rFonts w:ascii="Times New Roman" w:hAnsi="Times New Roman" w:cs="Times New Roman"/>
+          <w:sz w:val="24"/>
+          <w:szCs w:val="24"/>
+        </w:rPr>
+        <w:t>th the implementation of Naïve B</w:t>
+      </w:r>
+      <w:r>
+        <w:rPr>
+          <w:rFonts w:ascii="Times New Roman" w:hAnsi="Times New Roman" w:cs="Times New Roman"/>
+          <w:sz w:val="24"/>
+          <w:szCs w:val="24"/>
+        </w:rPr>
+        <w:t xml:space="preserve">ayes model. The Inappropriate expression </w:t>
+      </w:r>
+      <w:r>
+        <w:rPr>
+          <w:rFonts w:ascii="Times New Roman" w:hAnsi="Times New Roman" w:cs="Times New Roman"/>
+          <w:sz w:val="24"/>
+          <w:szCs w:val="24"/>
+        </w:rPr>
+        <w:t>back propagation</w:t>
+      </w:r>
+      <w:r>
+        <w:rPr>
+          <w:rFonts w:ascii="Times New Roman" w:hAnsi="Times New Roman" w:cs="Times New Roman"/>
+          <w:sz w:val="24"/>
+          <w:szCs w:val="24"/>
+        </w:rPr>
+        <w:t xml:space="preserve"> will be done by extracting the features in the definition th</w:t>
+      </w:r>
+      <w:r>
+        <w:rPr>
+          <w:rFonts w:ascii="Times New Roman" w:hAnsi="Times New Roman" w:cs="Times New Roman"/>
+          <w:sz w:val="24"/>
+          <w:szCs w:val="24"/>
+        </w:rPr>
+        <w:t xml:space="preserve">at made the input inappropriate, and will be collected to the inappropriate expression features knowledge base. The </w:t>
+      </w:r>
+      <w:proofErr w:type="spellStart"/>
+      <w:r>
+        <w:rPr>
+          <w:rFonts w:ascii="Times New Roman" w:hAnsi="Times New Roman" w:cs="Times New Roman"/>
+          <w:sz w:val="24"/>
+          <w:szCs w:val="24"/>
+        </w:rPr>
+        <w:t>synset</w:t>
+      </w:r>
+      <w:proofErr w:type="spellEnd"/>
+      <w:r>
+        <w:rPr>
+          <w:rFonts w:ascii="Times New Roman" w:hAnsi="Times New Roman" w:cs="Times New Roman"/>
+          <w:sz w:val="24"/>
+          <w:szCs w:val="24"/>
+        </w:rPr>
+        <w:t xml:space="preserve"> resampling gets the </w:t>
+      </w:r>
+      <w:proofErr w:type="spellStart"/>
+      <w:r>
+        <w:rPr>
+          <w:rFonts w:ascii="Times New Roman" w:hAnsi="Times New Roman" w:cs="Times New Roman"/>
+          <w:sz w:val="24"/>
+          <w:szCs w:val="24"/>
+        </w:rPr>
+        <w:t>synsets</w:t>
+      </w:r>
+      <w:proofErr w:type="spellEnd"/>
+      <w:r>
+        <w:rPr>
+          <w:rFonts w:ascii="Times New Roman" w:hAnsi="Times New Roman" w:cs="Times New Roman"/>
+          <w:sz w:val="24"/>
+          <w:szCs w:val="24"/>
+        </w:rPr>
+        <w:t xml:space="preserve"> of the word and will undergo to the phases undergone by the original word. The training module repeats this </w:t>
       </w:r>
       <w:r>
         <w:rPr>
@@ -5936,47 +6770,25 @@
           <w:szCs w:val="24"/>
         </w:rPr>
         <w:lastRenderedPageBreak/>
-        <w:t>evaluates the Inappropriateness with basis of its polarity value in the Sentiment Corpus (which will be implemented via SentiWordnet) and the polarity of the definition of the word, in which it will be extracted via WordNet wi</w:t>
-      </w:r>
-      <w:r>
-        <w:rPr>
-          <w:rFonts w:ascii="Times New Roman" w:hAnsi="Times New Roman" w:cs="Times New Roman"/>
-          <w:sz w:val="24"/>
-          <w:szCs w:val="24"/>
-        </w:rPr>
-        <w:t>th the implementation of Naïve B</w:t>
-      </w:r>
-      <w:r>
-        <w:rPr>
-          <w:rFonts w:ascii="Times New Roman" w:hAnsi="Times New Roman" w:cs="Times New Roman"/>
-          <w:sz w:val="24"/>
-          <w:szCs w:val="24"/>
-        </w:rPr>
-        <w:t xml:space="preserve">ayes model. The Inappropriate expression </w:t>
-      </w:r>
-      <w:r>
-        <w:rPr>
-          <w:rFonts w:ascii="Times New Roman" w:hAnsi="Times New Roman" w:cs="Times New Roman"/>
-          <w:sz w:val="24"/>
-          <w:szCs w:val="24"/>
-        </w:rPr>
-        <w:t>back propagation</w:t>
-      </w:r>
-      <w:r>
-        <w:rPr>
-          <w:rFonts w:ascii="Times New Roman" w:hAnsi="Times New Roman" w:cs="Times New Roman"/>
-          <w:sz w:val="24"/>
-          <w:szCs w:val="24"/>
-        </w:rPr>
-        <w:t xml:space="preserve"> will be done by extracting the features in the definition th</w:t>
-      </w:r>
-      <w:r>
-        <w:rPr>
-          <w:rFonts w:ascii="Times New Roman" w:hAnsi="Times New Roman" w:cs="Times New Roman"/>
-          <w:sz w:val="24"/>
-          <w:szCs w:val="24"/>
-        </w:rPr>
-        <w:t>at made the input inappropriate, and will be collected to the inappropriate expression features knowledge base. The synset resampling gets the synsets of the word and will undergo to the phases undergone by the original word. The training module repeats this per word in the collection until all are evaluated and there are no more synsets to be resampled.</w:t>
+        <w:t xml:space="preserve">per word in the collection until all are evaluated and there are no more </w:t>
+      </w:r>
+      <w:proofErr w:type="spellStart"/>
+      <w:r>
+        <w:rPr>
+          <w:rFonts w:ascii="Times New Roman" w:hAnsi="Times New Roman" w:cs="Times New Roman"/>
+          <w:sz w:val="24"/>
+          <w:szCs w:val="24"/>
+        </w:rPr>
+        <w:t>synsets</w:t>
+      </w:r>
+      <w:proofErr w:type="spellEnd"/>
+      <w:r>
+        <w:rPr>
+          <w:rFonts w:ascii="Times New Roman" w:hAnsi="Times New Roman" w:cs="Times New Roman"/>
+          <w:sz w:val="24"/>
+          <w:szCs w:val="24"/>
+        </w:rPr>
+        <w:t xml:space="preserve"> to be resampled.</w:t>
       </w:r>
     </w:p>
     <w:p>
@@ -6060,7 +6872,25 @@
           <w:sz w:val="24"/>
           <w:szCs w:val="24"/>
         </w:rPr>
-        <w:t xml:space="preserve"> If the analyzer determines the sentence has an inappropriate sense, then, the sentence will be scored by a polarity analyzer, which is based on naïve bayes model. </w:t>
+        <w:t xml:space="preserve"> If the analyzer determines the sentence has an inappropriate sense, then, the sentence will be scored by a polarity analyzer, which is based on naïve </w:t>
+      </w:r>
+      <w:proofErr w:type="spellStart"/>
+      <w:r>
+        <w:rPr>
+          <w:rFonts w:ascii="Times New Roman" w:hAnsi="Times New Roman" w:cs="Times New Roman"/>
+          <w:sz w:val="24"/>
+          <w:szCs w:val="24"/>
+        </w:rPr>
+        <w:t>bayes</w:t>
+      </w:r>
+      <w:proofErr w:type="spellEnd"/>
+      <w:r>
+        <w:rPr>
+          <w:rFonts w:ascii="Times New Roman" w:hAnsi="Times New Roman" w:cs="Times New Roman"/>
+          <w:sz w:val="24"/>
+          <w:szCs w:val="24"/>
+        </w:rPr>
+        <w:t xml:space="preserve"> model. </w:t>
       </w:r>
       <w:r>
         <w:rPr>
@@ -6133,7 +6963,6 @@
           <w:sz w:val="24"/>
           <w:szCs w:val="24"/>
         </w:rPr>
-        <w:lastRenderedPageBreak/>
         <w:tab/>
       </w:r>
       <w:r>
@@ -6142,7 +6971,33 @@
           <w:sz w:val="24"/>
           <w:szCs w:val="24"/>
         </w:rPr>
-        <w:t>The researchers will implement a purposive quota sampling for the collection of document samples from 9gag.com comments, manila bulletin editorials. The researches will implement an availability sampling for the collection of inappropriate expressions with a minimum of 5 text files in which it contains files as lists of inappropriate expressions.</w:t>
+        <w:t>The researchers will implement a purposive quota sampling</w:t>
+      </w:r>
+      <w:r>
+        <w:rPr>
+          <w:rFonts w:ascii="Times New Roman" w:hAnsi="Times New Roman" w:cs="Times New Roman"/>
+          <w:sz w:val="24"/>
+          <w:szCs w:val="24"/>
+        </w:rPr>
+        <w:t xml:space="preserve"> (minimum of 50 documents with 10 or more sentences</w:t>
+      </w:r>
+      <w:bookmarkStart w:id="0" w:name="_GoBack"/>
+      <w:bookmarkEnd w:id="0"/>
+      <w:r>
+        <w:rPr>
+          <w:rFonts w:ascii="Times New Roman" w:hAnsi="Times New Roman" w:cs="Times New Roman"/>
+          <w:sz w:val="24"/>
+          <w:szCs w:val="24"/>
+        </w:rPr>
+        <w:t>)</w:t>
+      </w:r>
+      <w:r>
+        <w:rPr>
+          <w:rFonts w:ascii="Times New Roman" w:hAnsi="Times New Roman" w:cs="Times New Roman"/>
+          <w:sz w:val="24"/>
+          <w:szCs w:val="24"/>
+        </w:rPr>
+        <w:t xml:space="preserve"> for the collection of document samples from 9gag.com comments, manila bulletin editorials. The researches will implement an availability sampling for the collection of inappropriate expressions with a minimum of 5 text files in which it contains files as lists of inappropriate expressions.</w:t>
       </w:r>
     </w:p>
     <w:p>
@@ -6202,6 +7057,7 @@
           <w:szCs w:val="24"/>
           <w:shd w:val="clear" w:color="auto" w:fill="FFFFFF"/>
         </w:rPr>
+        <w:lastRenderedPageBreak/>
         <w:t xml:space="preserve">Instrumentation refers to the tools or means by which researchers attempt to measure variables or items of interest in the data collection process. </w:t>
       </w:r>
       <w:r>
@@ -6371,7 +7227,6 @@
               <w:sz w:val="24"/>
               <w:szCs w:val="24"/>
             </w:rPr>
-            <w:lastRenderedPageBreak/>
             <m:t>F=</m:t>
           </m:r>
           <m:f>
@@ -6504,6 +7359,7 @@
           <w:sz w:val="24"/>
           <w:szCs w:val="24"/>
         </w:rPr>
+        <w:lastRenderedPageBreak/>
         <w:tab/>
         <w:t>R = Recall – Percentage of inappropriate expressions correctly identified.</w:t>
       </w:r>
@@ -7039,7 +7895,6 @@
               <w:sz w:val="24"/>
               <w:szCs w:val="24"/>
             </w:rPr>
-            <w:lastRenderedPageBreak/>
             <w:t>Cardie, C., Wiebe, J. and Wilson T. Anotat</w:t>
           </w:r>
           <w:r>
@@ -7162,6 +8017,7 @@
               <w:sz w:val="24"/>
               <w:szCs w:val="24"/>
             </w:rPr>
+            <w:lastRenderedPageBreak/>
             <w:t>Chen, Y., Xu, H., Zhou, Y. and Sencun, Z. Detecting Offensive Language in Social</w:t>
           </w:r>
           <w:r>
@@ -7557,6 +8413,7 @@
               <w:szCs w:val="24"/>
             </w:rPr>
           </w:pPr>
+          <w:proofErr w:type="spellStart"/>
           <w:r>
             <w:rPr>
               <w:rFonts w:ascii="Times New Roman" w:hAnsi="Times New Roman" w:cs="Times New Roman"/>
@@ -7565,8 +8422,9 @@
               <w:szCs w:val="24"/>
               <w:shd w:val="clear" w:color="auto" w:fill="FFFFFF"/>
             </w:rPr>
-            <w:t>Dr Y Bi (n.d.). Analysing Social Media to Detect Cyber Bullying using Sentiment Mining. School of Computing and Mathematics, Faculty of Computing and</w:t>
-          </w:r>
+            <w:t>Dr</w:t>
+          </w:r>
+          <w:proofErr w:type="spellEnd"/>
           <w:r>
             <w:rPr>
               <w:rFonts w:ascii="Times New Roman" w:hAnsi="Times New Roman" w:cs="Times New Roman"/>
@@ -7575,7 +8433,83 @@
               <w:szCs w:val="24"/>
               <w:shd w:val="clear" w:color="auto" w:fill="FFFFFF"/>
             </w:rPr>
-            <w:t xml:space="preserve"> Engineering at the Jordanstown </w:t>
+            <w:t xml:space="preserve"> Y Bi (</w:t>
+          </w:r>
+          <w:proofErr w:type="spellStart"/>
+          <w:r>
+            <w:rPr>
+              <w:rFonts w:ascii="Times New Roman" w:hAnsi="Times New Roman" w:cs="Times New Roman"/>
+              <w:color w:val="000000"/>
+              <w:sz w:val="24"/>
+              <w:szCs w:val="24"/>
+              <w:shd w:val="clear" w:color="auto" w:fill="FFFFFF"/>
+            </w:rPr>
+            <w:t>n.d.</w:t>
+          </w:r>
+          <w:proofErr w:type="spellEnd"/>
+          <w:r>
+            <w:rPr>
+              <w:rFonts w:ascii="Times New Roman" w:hAnsi="Times New Roman" w:cs="Times New Roman"/>
+              <w:color w:val="000000"/>
+              <w:sz w:val="24"/>
+              <w:szCs w:val="24"/>
+              <w:shd w:val="clear" w:color="auto" w:fill="FFFFFF"/>
+            </w:rPr>
+            <w:t xml:space="preserve">). </w:t>
+          </w:r>
+          <w:proofErr w:type="spellStart"/>
+          <w:r>
+            <w:rPr>
+              <w:rFonts w:ascii="Times New Roman" w:hAnsi="Times New Roman" w:cs="Times New Roman"/>
+              <w:color w:val="000000"/>
+              <w:sz w:val="24"/>
+              <w:szCs w:val="24"/>
+              <w:shd w:val="clear" w:color="auto" w:fill="FFFFFF"/>
+            </w:rPr>
+            <w:t>Analysing</w:t>
+          </w:r>
+          <w:proofErr w:type="spellEnd"/>
+          <w:r>
+            <w:rPr>
+              <w:rFonts w:ascii="Times New Roman" w:hAnsi="Times New Roman" w:cs="Times New Roman"/>
+              <w:color w:val="000000"/>
+              <w:sz w:val="24"/>
+              <w:szCs w:val="24"/>
+              <w:shd w:val="clear" w:color="auto" w:fill="FFFFFF"/>
+            </w:rPr>
+            <w:t xml:space="preserve"> Social Media to Detect Cyber Bullying using Sentiment Mining. School of Computing and Mathematics, Faculty of Computing and</w:t>
+          </w:r>
+          <w:r>
+            <w:rPr>
+              <w:rFonts w:ascii="Times New Roman" w:hAnsi="Times New Roman" w:cs="Times New Roman"/>
+              <w:color w:val="000000"/>
+              <w:sz w:val="24"/>
+              <w:szCs w:val="24"/>
+              <w:shd w:val="clear" w:color="auto" w:fill="FFFFFF"/>
+            </w:rPr>
+            <w:t xml:space="preserve"> Engineering at the </w:t>
+          </w:r>
+          <w:proofErr w:type="spellStart"/>
+          <w:r>
+            <w:rPr>
+              <w:rFonts w:ascii="Times New Roman" w:hAnsi="Times New Roman" w:cs="Times New Roman"/>
+              <w:color w:val="000000"/>
+              <w:sz w:val="24"/>
+              <w:szCs w:val="24"/>
+              <w:shd w:val="clear" w:color="auto" w:fill="FFFFFF"/>
+            </w:rPr>
+            <w:t>Jordanstown</w:t>
+          </w:r>
+          <w:proofErr w:type="spellEnd"/>
+          <w:r>
+            <w:rPr>
+              <w:rFonts w:ascii="Times New Roman" w:hAnsi="Times New Roman" w:cs="Times New Roman"/>
+              <w:color w:val="000000"/>
+              <w:sz w:val="24"/>
+              <w:szCs w:val="24"/>
+              <w:shd w:val="clear" w:color="auto" w:fill="FFFFFF"/>
+            </w:rPr>
+            <w:t xml:space="preserve"> </w:t>
           </w:r>
           <w:r>
             <w:rPr>
@@ -7711,7 +8645,6 @@
               <w:sz w:val="24"/>
               <w:szCs w:val="24"/>
             </w:rPr>
-            <w:lastRenderedPageBreak/>
             <w:t xml:space="preserve">Efron, B. and Tibshirani, R.J. </w:t>
           </w:r>
           <w:r>
@@ -7795,6 +8728,7 @@
               <w:sz w:val="24"/>
               <w:szCs w:val="24"/>
             </w:rPr>
+            <w:lastRenderedPageBreak/>
             <w:t xml:space="preserve">Hong, L., Xue, Z. and Yin, D. Detection of Harassment on Web 2.0. </w:t>
           </w:r>
           <w:r>
@@ -8416,7 +9350,6 @@
               <w:sz w:val="24"/>
               <w:szCs w:val="24"/>
             </w:rPr>
-            <w:lastRenderedPageBreak/>
             <w:t>Melville, P. and Sindhwani, V. Document-</w:t>
           </w:r>
           <w:r>
@@ -8605,6 +9538,7 @@
               <w:sz w:val="24"/>
               <w:szCs w:val="24"/>
             </w:rPr>
+            <w:lastRenderedPageBreak/>
             <w:t xml:space="preserve">Rish, I. An Empirical Study of the Naive Bayes Classifier (PDF). </w:t>
           </w:r>
           <w:r>
@@ -9851,7 +10785,6 @@
                 <w:sz w:val="24"/>
                 <w:szCs w:val="24"/>
               </w:rPr>
-              <w:lastRenderedPageBreak/>
               <w:t>10</w:t>
             </w:r>
           </w:p>
@@ -10068,6 +11001,7 @@
               <w:rPr>
                 <w:color w:val="000000"/>
               </w:rPr>
+              <w:lastRenderedPageBreak/>
               <w:t>1</w:t>
             </w:r>
           </w:p>
@@ -11290,7 +12224,7 @@
               <w:sz w:val="24"/>
               <w:szCs w:val="24"/>
             </w:rPr>
-            <w:t>3</w:t>
+            <w:t>29</w:t>
           </w:r>
           <w:r>
             <w:rPr>
@@ -13598,7 +14532,7 @@
 </file>
 
 <file path=customXml/itemProps1.xml><?xml version="1.0" encoding="utf-8"?>
-<ds:datastoreItem xmlns:ds="http://schemas.openxmlformats.org/officeDocument/2006/customXml" ds:itemID="{F71BA8FE-7444-4E09-A898-ED53646EF909}">
+<ds:datastoreItem xmlns:ds="http://schemas.openxmlformats.org/officeDocument/2006/customXml" ds:itemID="{3EF17B86-4B4F-4B06-9C6B-B8D92D3337CA}">
   <ds:schemaRefs>
     <ds:schemaRef ds:uri="http://schemas.openxmlformats.org/officeDocument/2006/bibliography"/>
   </ds:schemaRefs>

</xml_diff>